<commit_message>
Clase1 OK - Clase2 avances
</commit_message>
<xml_diff>
--- a/resumen.docx
+++ b/resumen.docx
@@ -72,7 +72,7 @@
     </w:tbl>
     <w:p>
       <w:pPr>
-        <w:spacing w:before="360" w:after="0" w:line="276" w:lineRule="auto"/>
+        <w:spacing w:before="240" w:after="0" w:line="276" w:lineRule="auto"/>
         <w:jc w:val="both"/>
         <w:rPr>
           <w:rFonts w:ascii="Chaparral Pro" w:hAnsi="Chaparral Pro"/>
@@ -435,152 +435,12 @@
           <w:szCs w:val="24"/>
           <w:lang w:val="es-ES"/>
         </w:rPr>
-        <w:t>:</w:t>
-      </w:r>
-    </w:p>
-    <w:p>
-      <w:pPr>
-        <w:pStyle w:val="Prrafodelista"/>
-        <w:numPr>
-          <w:ilvl w:val="0"/>
-          <w:numId w:val="4"/>
-        </w:numPr>
-        <w:spacing w:after="0" w:line="276" w:lineRule="auto"/>
-        <w:contextualSpacing w:val="0"/>
-        <w:jc w:val="both"/>
-        <w:rPr>
-          <w:rFonts w:ascii="Chaparral Pro" w:hAnsi="Chaparral Pro"/>
-          <w:color w:val="4472C4" w:themeColor="accent1"/>
-          <w:sz w:val="24"/>
-          <w:szCs w:val="24"/>
-          <w:lang w:val="es-ES"/>
-        </w:rPr>
-      </w:pPr>
-      <w:r>
-        <w:rPr>
-          <w:rFonts w:ascii="Chaparral Pro" w:hAnsi="Chaparral Pro"/>
-          <w:color w:val="4472C4" w:themeColor="accent1"/>
-          <w:sz w:val="24"/>
-          <w:szCs w:val="24"/>
-          <w:u w:val="single"/>
-          <w:lang w:val="es-ES"/>
-        </w:rPr>
-        <w:t>PMI</w:t>
-      </w:r>
-      <w:r>
-        <w:rPr>
-          <w:rFonts w:ascii="Chaparral Pro" w:hAnsi="Chaparral Pro"/>
-          <w:color w:val="4472C4" w:themeColor="accent1"/>
-          <w:sz w:val="24"/>
-          <w:szCs w:val="24"/>
-          <w:lang w:val="es-ES"/>
-        </w:rPr>
-        <w:t xml:space="preserve"> </w:t>
-      </w:r>
-      <w:r>
-        <w:rPr>
-          <w:rFonts w:ascii="Times New Roman" w:hAnsi="Times New Roman" w:cs="Times New Roman"/>
-          <w:color w:val="4472C4" w:themeColor="accent1"/>
-          <w:sz w:val="24"/>
-          <w:szCs w:val="24"/>
-          <w:lang w:val="es-ES"/>
-        </w:rPr>
-        <w:t>→</w:t>
-      </w:r>
-      <w:r>
-        <w:rPr>
-          <w:rFonts w:ascii="Chaparral Pro" w:hAnsi="Chaparral Pro"/>
-          <w:color w:val="4472C4" w:themeColor="accent1"/>
-          <w:sz w:val="24"/>
-          <w:szCs w:val="24"/>
-          <w:lang w:val="es-ES"/>
-        </w:rPr>
-        <w:t xml:space="preserve"> de origen estadounidense.</w:t>
-      </w:r>
-    </w:p>
-    <w:p>
-      <w:pPr>
-        <w:pStyle w:val="Prrafodelista"/>
-        <w:numPr>
-          <w:ilvl w:val="0"/>
-          <w:numId w:val="4"/>
-        </w:numPr>
-        <w:spacing w:after="0" w:line="276" w:lineRule="auto"/>
-        <w:contextualSpacing w:val="0"/>
-        <w:jc w:val="both"/>
-        <w:rPr>
-          <w:rFonts w:ascii="Chaparral Pro" w:hAnsi="Chaparral Pro"/>
-          <w:color w:val="4472C4" w:themeColor="accent1"/>
-          <w:sz w:val="24"/>
-          <w:szCs w:val="24"/>
-          <w:lang w:val="es-ES"/>
-        </w:rPr>
-      </w:pPr>
-      <w:r>
-        <w:rPr>
-          <w:rFonts w:ascii="Chaparral Pro" w:hAnsi="Chaparral Pro"/>
-          <w:color w:val="4472C4" w:themeColor="accent1"/>
-          <w:sz w:val="24"/>
-          <w:szCs w:val="24"/>
-          <w:u w:val="single"/>
-          <w:lang w:val="es-ES"/>
-        </w:rPr>
-        <w:t>PRINCE2</w:t>
-      </w:r>
-      <w:r>
-        <w:rPr>
-          <w:rFonts w:ascii="Chaparral Pro" w:hAnsi="Chaparral Pro"/>
-          <w:color w:val="4472C4" w:themeColor="accent1"/>
-          <w:sz w:val="24"/>
-          <w:szCs w:val="24"/>
-          <w:lang w:val="es-ES"/>
-        </w:rPr>
-        <w:t xml:space="preserve"> </w:t>
-      </w:r>
-      <w:r>
-        <w:rPr>
-          <w:rFonts w:ascii="Times New Roman" w:hAnsi="Times New Roman" w:cs="Times New Roman"/>
-          <w:color w:val="4472C4" w:themeColor="accent1"/>
-          <w:sz w:val="24"/>
-          <w:szCs w:val="24"/>
-          <w:lang w:val="es-ES"/>
-        </w:rPr>
-        <w:t>→</w:t>
-      </w:r>
-      <w:r>
-        <w:rPr>
-          <w:rFonts w:ascii="Chaparral Pro" w:hAnsi="Chaparral Pro"/>
-          <w:color w:val="4472C4" w:themeColor="accent1"/>
-          <w:sz w:val="24"/>
-          <w:szCs w:val="24"/>
-          <w:lang w:val="es-ES"/>
-        </w:rPr>
-        <w:t xml:space="preserve"> de origen europeo </w:t>
-      </w:r>
-      <w:r>
-        <w:rPr>
-          <w:rFonts w:ascii="Times New Roman" w:hAnsi="Times New Roman" w:cs="Times New Roman"/>
-          <w:color w:val="4472C4" w:themeColor="accent1"/>
-          <w:sz w:val="24"/>
-          <w:szCs w:val="24"/>
-          <w:lang w:val="es-ES"/>
-        </w:rPr>
-        <w:t>→</w:t>
-      </w:r>
-      <w:r>
-        <w:rPr>
-          <w:rFonts w:ascii="Chaparral Pro" w:hAnsi="Chaparral Pro"/>
-          <w:color w:val="4472C4" w:themeColor="accent1"/>
-          <w:sz w:val="24"/>
-          <w:szCs w:val="24"/>
-          <w:lang w:val="es-ES"/>
-        </w:rPr>
-        <w:t xml:space="preserve"> calza mejor con proyectos grandes y complejos.</w:t>
-      </w:r>
-    </w:p>
-    <w:p>
-      <w:pPr>
-        <w:spacing w:before="360" w:after="0" w:line="276" w:lineRule="auto"/>
+        <w:t>, como la PMI (de EEUU) o la PRINCE2 (de Europa; calza mejor con proyectos grandes y complejos).</w:t>
+      </w:r>
+    </w:p>
+    <w:p>
+      <w:pPr>
+        <w:spacing w:before="240" w:after="0" w:line="276" w:lineRule="auto"/>
         <w:jc w:val="both"/>
         <w:rPr>
           <w:rFonts w:ascii="Chaparral Pro" w:hAnsi="Chaparral Pro"/>
@@ -1081,7 +941,7 @@
     </w:p>
     <w:p>
       <w:pPr>
-        <w:spacing w:before="360" w:after="0" w:line="276" w:lineRule="auto"/>
+        <w:spacing w:before="240" w:after="0" w:line="276" w:lineRule="auto"/>
         <w:jc w:val="both"/>
         <w:rPr>
           <w:rFonts w:ascii="Chaparral Pro" w:hAnsi="Chaparral Pro"/>
@@ -1214,6 +1074,7 @@
       </w:tblGrid>
       <w:tr>
         <w:trPr>
+          <w:trHeight w:val="510"/>
           <w:jc w:val="center"/>
         </w:trPr>
         <w:tc>
@@ -1315,6 +1176,7 @@
       </w:tr>
       <w:tr>
         <w:trPr>
+          <w:trHeight w:val="680"/>
           <w:jc w:val="center"/>
         </w:trPr>
         <w:tc>
@@ -1432,6 +1294,7 @@
       </w:tr>
       <w:tr>
         <w:trPr>
+          <w:trHeight w:val="680"/>
           <w:jc w:val="center"/>
         </w:trPr>
         <w:tc>
@@ -1549,6 +1412,7 @@
       </w:tr>
       <w:tr>
         <w:trPr>
+          <w:trHeight w:val="680"/>
           <w:jc w:val="center"/>
         </w:trPr>
         <w:tc>
@@ -1674,6 +1538,7 @@
       </w:tr>
       <w:tr>
         <w:trPr>
+          <w:trHeight w:val="680"/>
           <w:jc w:val="center"/>
         </w:trPr>
         <w:tc>
@@ -1799,6 +1664,7 @@
       </w:tr>
       <w:tr>
         <w:trPr>
+          <w:trHeight w:val="680"/>
           <w:jc w:val="center"/>
         </w:trPr>
         <w:tc>
@@ -1924,6 +1790,7 @@
       </w:tr>
       <w:tr>
         <w:trPr>
+          <w:trHeight w:val="680"/>
           <w:jc w:val="center"/>
         </w:trPr>
         <w:tc>
@@ -2065,7 +1932,6 @@
           <w:lang w:val="en-US"/>
         </w:rPr>
       </w:pPr>
-      <w:proofErr w:type="spellStart"/>
       <w:r>
         <w:rPr>
           <w:rFonts w:ascii="Chaparral Pro" w:hAnsi="Chaparral Pro"/>
@@ -2078,21 +1944,7 @@
           <w:lang w:val="en-US"/>
         </w:rPr>
         <w:lastRenderedPageBreak/>
-        <w:t>Ciclo</w:t>
-      </w:r>
-      <w:proofErr w:type="spellEnd"/>
-      <w:r>
-        <w:rPr>
-          <w:rFonts w:ascii="Chaparral Pro" w:hAnsi="Chaparral Pro"/>
-          <w:b/>
-          <w:bCs/>
-          <w:color w:val="4472C4" w:themeColor="accent1"/>
-          <w:sz w:val="24"/>
-          <w:szCs w:val="24"/>
-          <w:u w:val="single"/>
-          <w:lang w:val="en-US"/>
-        </w:rPr>
-        <w:t xml:space="preserve"> PDCA </w:t>
+        <w:t xml:space="preserve">Ciclo PDCA </w:t>
       </w:r>
       <w:r>
         <w:rPr>
@@ -2285,7 +2137,6 @@
           <w:szCs w:val="24"/>
         </w:rPr>
       </w:pPr>
-      <w:proofErr w:type="spellStart"/>
       <w:r>
         <w:rPr>
           <w:rFonts w:ascii="Chaparral Pro" w:hAnsi="Chaparral Pro"/>
@@ -2298,7 +2149,6 @@
         </w:rPr>
         <w:t>Check</w:t>
       </w:r>
-      <w:proofErr w:type="spellEnd"/>
       <w:r>
         <w:rPr>
           <w:rFonts w:ascii="Chaparral Pro" w:hAnsi="Chaparral Pro"/>
@@ -2344,7 +2194,6 @@
           <w:szCs w:val="24"/>
         </w:rPr>
       </w:pPr>
-      <w:proofErr w:type="spellStart"/>
       <w:r>
         <w:rPr>
           <w:rFonts w:ascii="Chaparral Pro" w:hAnsi="Chaparral Pro"/>
@@ -2357,7 +2206,6 @@
         </w:rPr>
         <w:t>Act</w:t>
       </w:r>
-      <w:proofErr w:type="spellEnd"/>
       <w:r>
         <w:rPr>
           <w:rFonts w:ascii="Chaparral Pro" w:hAnsi="Chaparral Pro"/>
@@ -4228,27 +4076,7 @@
           <w:szCs w:val="24"/>
           <w:lang w:val="es-ES"/>
         </w:rPr>
-        <w:t xml:space="preserve"> reducir la probabilidad de ocurrencia </w:t>
-      </w:r>
-      <w:r>
-        <w:rPr>
-          <w:rFonts w:ascii="Chaparral Pro" w:hAnsi="Chaparral Pro"/>
-          <w:color w:val="4472C4" w:themeColor="accent1"/>
-          <w:sz w:val="24"/>
-          <w:szCs w:val="24"/>
-          <w:lang w:val="es-ES"/>
-        </w:rPr>
-        <w:t>y/o el impacto</w:t>
-      </w:r>
-      <w:r>
-        <w:rPr>
-          <w:rFonts w:ascii="Chaparral Pro" w:hAnsi="Chaparral Pro"/>
-          <w:color w:val="4472C4" w:themeColor="accent1"/>
-          <w:sz w:val="24"/>
-          <w:szCs w:val="24"/>
-          <w:lang w:val="es-ES"/>
-        </w:rPr>
-        <w:t xml:space="preserve"> del riesgo a un umbral aceptable.</w:t>
+        <w:t xml:space="preserve"> reducir la probabilidad de ocurrencia y/o el impacto del riesgo a un umbral aceptable.</w:t>
       </w:r>
     </w:p>
     <w:p>
@@ -5118,7 +4946,7 @@
                     </pic:cNvPicPr>
                   </pic:nvPicPr>
                   <pic:blipFill>
-                    <a:blip r:embed="rId5" cstate="print">
+                    <a:blip r:embed="rId7" cstate="print">
                       <a:extLst>
                         <a:ext uri="{28A0092B-C50C-407E-A947-70E740481C1C}">
                           <a14:useLocalDpi xmlns:a14="http://schemas.microsoft.com/office/drawing/2010/main" val="0"/>
@@ -5207,17 +5035,7 @@
           <w:szCs w:val="24"/>
           <w:lang w:val="es-ES"/>
         </w:rPr>
-        <w:t xml:space="preserve"> </w:t>
-      </w:r>
-      <w:r>
-        <w:rPr>
-          <w:rFonts w:ascii="Chaparral Pro" w:hAnsi="Chaparral Pro"/>
-          <w:color w:val="4472C4" w:themeColor="accent1"/>
-          <w:sz w:val="24"/>
-          <w:szCs w:val="24"/>
-          <w:lang w:val="es-ES"/>
-        </w:rPr>
-        <w:t>mide cuán nuevo es el producto/servicio del proyecto para los clientes, usuarios o para el mercado en general.</w:t>
+        <w:t xml:space="preserve"> mide cuán nuevo es el producto/servicio del proyecto para los clientes, usuarios o para el mercado en general.</w:t>
       </w:r>
     </w:p>
     <w:p>
@@ -5276,17 +5094,7 @@
           <w:szCs w:val="24"/>
           <w:lang w:val="es-ES"/>
         </w:rPr>
-        <w:t xml:space="preserve"> </w:t>
-      </w:r>
-      <w:r>
-        <w:rPr>
-          <w:rFonts w:ascii="Chaparral Pro" w:hAnsi="Chaparral Pro"/>
-          <w:color w:val="4472C4" w:themeColor="accent1"/>
-          <w:sz w:val="24"/>
-          <w:szCs w:val="24"/>
-          <w:lang w:val="es-ES"/>
-        </w:rPr>
-        <w:t>mide la cantidad requerida de nuevas tecnologías.</w:t>
+        <w:t xml:space="preserve"> mide la cantidad requerida de nuevas tecnologías.</w:t>
       </w:r>
     </w:p>
     <w:p>
@@ -5315,18 +5123,7 @@
           <w:u w:val="single"/>
           <w:lang w:val="es-ES"/>
         </w:rPr>
-        <w:t xml:space="preserve">Sistemas </w:t>
-      </w:r>
-      <w:r>
-        <w:rPr>
-          <w:rFonts w:ascii="Chaparral Pro" w:hAnsi="Chaparral Pro"/>
-          <w:color w:val="4472C4" w:themeColor="accent1"/>
-          <w:sz w:val="24"/>
-          <w:szCs w:val="24"/>
-          <w:u w:val="single"/>
-          <w:lang w:val="es-ES"/>
-        </w:rPr>
-        <w:t>involucrados</w:t>
+        <w:t>Sistemas involucrados</w:t>
       </w:r>
       <w:r>
         <w:rPr>
@@ -5356,17 +5153,7 @@
           <w:szCs w:val="24"/>
           <w:lang w:val="es-ES"/>
         </w:rPr>
-        <w:t xml:space="preserve"> </w:t>
-      </w:r>
-      <w:r>
-        <w:rPr>
-          <w:rFonts w:ascii="Chaparral Pro" w:hAnsi="Chaparral Pro"/>
-          <w:color w:val="4472C4" w:themeColor="accent1"/>
-          <w:sz w:val="24"/>
-          <w:szCs w:val="24"/>
-          <w:lang w:val="es-ES"/>
-        </w:rPr>
-        <w:t>mide la complejidad del producto/servicio, la tarea y la organización del proyecto.</w:t>
+        <w:t xml:space="preserve"> mide la complejidad del producto/servicio, la tarea y la organización del proyecto.</w:t>
       </w:r>
     </w:p>
     <w:p>
@@ -5425,17 +5212,7 @@
           <w:szCs w:val="24"/>
           <w:lang w:val="es-ES"/>
         </w:rPr>
-        <w:t xml:space="preserve"> </w:t>
-      </w:r>
-      <w:r>
-        <w:rPr>
-          <w:rFonts w:ascii="Chaparral Pro" w:hAnsi="Chaparral Pro"/>
-          <w:color w:val="4472C4" w:themeColor="accent1"/>
-          <w:sz w:val="24"/>
-          <w:szCs w:val="24"/>
-          <w:lang w:val="es-ES"/>
-        </w:rPr>
-        <w:t>mide cuánto tiempo hay para completar el trabajo.</w:t>
+        <w:t xml:space="preserve"> mide cuánto tiempo hay para completar el trabajo.</w:t>
       </w:r>
     </w:p>
     <w:p>
@@ -5450,7 +5227,6 @@
           <w:sz w:val="24"/>
           <w:szCs w:val="24"/>
           <w:u w:val="single"/>
-          <w:lang w:val="en-US"/>
         </w:rPr>
       </w:pPr>
     </w:p>
@@ -5466,14 +5242,79 @@
           <w:sz w:val="24"/>
           <w:szCs w:val="24"/>
           <w:u w:val="single"/>
-          <w:lang w:val="en-US"/>
-        </w:rPr>
-      </w:pPr>
-    </w:p>
+        </w:rPr>
+      </w:pPr>
+    </w:p>
+    <w:tbl>
+      <w:tblPr>
+        <w:tblStyle w:val="Tablaconcuadrcula"/>
+        <w:tblW w:w="0" w:type="auto"/>
+        <w:tblBorders>
+          <w:top w:val="none" w:sz="0" w:space="0" w:color="auto"/>
+          <w:left w:val="none" w:sz="0" w:space="0" w:color="auto"/>
+          <w:bottom w:val="none" w:sz="0" w:space="0" w:color="auto"/>
+          <w:right w:val="none" w:sz="0" w:space="0" w:color="auto"/>
+          <w:insideH w:val="none" w:sz="0" w:space="0" w:color="auto"/>
+          <w:insideV w:val="none" w:sz="0" w:space="0" w:color="auto"/>
+        </w:tblBorders>
+        <w:shd w:val="clear" w:color="auto" w:fill="4472C4" w:themeFill="accent1"/>
+        <w:tblLook w:val="04A0" w:firstRow="1" w:lastRow="0" w:firstColumn="1" w:lastColumn="0" w:noHBand="0" w:noVBand="1"/>
+      </w:tblPr>
+      <w:tblGrid>
+        <w:gridCol w:w="9628"/>
+      </w:tblGrid>
+      <w:tr>
+        <w:trPr>
+          <w:trHeight w:val="624"/>
+        </w:trPr>
+        <w:tc>
+          <w:tcPr>
+            <w:tcW w:w="9628" w:type="dxa"/>
+            <w:shd w:val="clear" w:color="auto" w:fill="4472C4" w:themeFill="accent1"/>
+            <w:vAlign w:val="center"/>
+          </w:tcPr>
+          <w:p>
+            <w:pPr>
+              <w:jc w:val="both"/>
+              <w:rPr>
+                <w:rFonts w:ascii="Chaparral Pro" w:hAnsi="Chaparral Pro"/>
+                <w:b/>
+                <w:bCs/>
+                <w:color w:val="FFFFFF" w:themeColor="background1"/>
+                <w:sz w:val="32"/>
+                <w:szCs w:val="32"/>
+                <w:lang w:val="es-ES"/>
+              </w:rPr>
+            </w:pPr>
+            <w:r>
+              <w:rPr>
+                <w:rFonts w:ascii="Chaparral Pro" w:hAnsi="Chaparral Pro"/>
+                <w:b/>
+                <w:bCs/>
+                <w:color w:val="FFFFFF" w:themeColor="background1"/>
+                <w:sz w:val="32"/>
+                <w:szCs w:val="32"/>
+                <w:lang w:val="es-ES"/>
+              </w:rPr>
+              <w:t>CLASE 1 – PLANIFICACIÓN Y ALCANCE</w:t>
+            </w:r>
+          </w:p>
+        </w:tc>
+      </w:tr>
+    </w:tbl>
     <w:p>
       <w:pPr>
         <w:spacing w:before="120" w:after="0" w:line="276" w:lineRule="auto"/>
         <w:jc w:val="both"/>
+        <w:rPr>
+          <w:rFonts w:ascii="Chaparral Pro" w:hAnsi="Chaparral Pro"/>
+          <w:color w:val="4472C4" w:themeColor="accent1"/>
+          <w:sz w:val="24"/>
+          <w:szCs w:val="24"/>
+          <w:lang w:val="es-ES"/>
+        </w:rPr>
+      </w:pPr>
+      <w:r>
         <w:rPr>
           <w:rFonts w:ascii="Chaparral Pro" w:hAnsi="Chaparral Pro"/>
           <w:b/>
@@ -5482,7 +5323,1794 @@
           <w:sz w:val="24"/>
           <w:szCs w:val="24"/>
           <w:u w:val="single"/>
-          <w:lang w:val="en-US"/>
+          <w:lang w:val="es-ES"/>
+        </w:rPr>
+        <w:t>ALCANCE</w:t>
+      </w:r>
+      <w:r>
+        <w:rPr>
+          <w:rFonts w:ascii="Chaparral Pro" w:hAnsi="Chaparral Pro"/>
+          <w:b/>
+          <w:bCs/>
+          <w:color w:val="4472C4" w:themeColor="accent1"/>
+          <w:sz w:val="24"/>
+          <w:szCs w:val="24"/>
+          <w:lang w:val="es-ES"/>
+        </w:rPr>
+        <w:t xml:space="preserve"> </w:t>
+      </w:r>
+      <w:r>
+        <w:rPr>
+          <w:rFonts w:ascii="Times New Roman" w:hAnsi="Times New Roman" w:cs="Times New Roman"/>
+          <w:b/>
+          <w:bCs/>
+          <w:color w:val="4472C4" w:themeColor="accent1"/>
+          <w:sz w:val="24"/>
+          <w:szCs w:val="24"/>
+          <w:lang w:val="es-ES"/>
+        </w:rPr>
+        <w:t>→</w:t>
+      </w:r>
+      <w:r>
+        <w:rPr>
+          <w:rFonts w:ascii="Chaparral Pro" w:hAnsi="Chaparral Pro"/>
+          <w:b/>
+          <w:bCs/>
+          <w:color w:val="4472C4" w:themeColor="accent1"/>
+          <w:sz w:val="24"/>
+          <w:szCs w:val="24"/>
+          <w:lang w:val="es-ES"/>
+        </w:rPr>
+        <w:t xml:space="preserve"> </w:t>
+      </w:r>
+      <w:r>
+        <w:rPr>
+          <w:rFonts w:ascii="Chaparral Pro" w:hAnsi="Chaparral Pro"/>
+          <w:color w:val="4472C4" w:themeColor="accent1"/>
+          <w:sz w:val="24"/>
+          <w:szCs w:val="24"/>
+          <w:lang w:val="es-ES"/>
+        </w:rPr>
+        <w:t>definición exacta y unívoca de todo lo que estará (y lo que no) comprendido dentro del proyecto a ejecutar, proporcionando un entendimiento común entre los interesados del mismo.</w:t>
+      </w:r>
+    </w:p>
+    <w:p>
+      <w:pPr>
+        <w:spacing w:before="120" w:after="0" w:line="276" w:lineRule="auto"/>
+        <w:jc w:val="both"/>
+        <w:rPr>
+          <w:rFonts w:ascii="Chaparral Pro" w:hAnsi="Chaparral Pro"/>
+          <w:b/>
+          <w:bCs/>
+          <w:color w:val="4472C4" w:themeColor="accent1"/>
+          <w:sz w:val="24"/>
+          <w:szCs w:val="24"/>
+          <w:lang w:val="es-ES"/>
+        </w:rPr>
+      </w:pPr>
+      <w:r>
+        <w:rPr>
+          <w:rFonts w:ascii="Chaparral Pro" w:hAnsi="Chaparral Pro"/>
+          <w:color w:val="4472C4" w:themeColor="accent1"/>
+          <w:sz w:val="24"/>
+          <w:szCs w:val="24"/>
+          <w:lang w:val="es-ES"/>
+        </w:rPr>
+        <w:t xml:space="preserve">La adecuada definición del </w:t>
+      </w:r>
+      <w:r>
+        <w:rPr>
+          <w:rFonts w:ascii="Chaparral Pro" w:hAnsi="Chaparral Pro"/>
+          <w:color w:val="4472C4" w:themeColor="accent1"/>
+          <w:sz w:val="24"/>
+          <w:szCs w:val="24"/>
+          <w:u w:val="single"/>
+          <w:lang w:val="es-ES"/>
+        </w:rPr>
+        <w:t>alcance</w:t>
+      </w:r>
+      <w:r>
+        <w:rPr>
+          <w:rFonts w:ascii="Chaparral Pro" w:hAnsi="Chaparral Pro"/>
+          <w:color w:val="4472C4" w:themeColor="accent1"/>
+          <w:sz w:val="24"/>
+          <w:szCs w:val="24"/>
+          <w:lang w:val="es-ES"/>
+        </w:rPr>
+        <w:t xml:space="preserve"> garantiza que, si todo se ejecuta conforme a lo planificado, entonces los entregables y el resultado final serán completamente satisfactorios para el cliente.</w:t>
+      </w:r>
+    </w:p>
+    <w:p>
+      <w:pPr>
+        <w:spacing w:before="120" w:after="0" w:line="276" w:lineRule="auto"/>
+        <w:jc w:val="both"/>
+        <w:rPr>
+          <w:rFonts w:ascii="Chaparral Pro" w:hAnsi="Chaparral Pro"/>
+          <w:color w:val="4472C4" w:themeColor="accent1"/>
+          <w:sz w:val="24"/>
+          <w:szCs w:val="24"/>
+          <w:lang w:val="es-ES"/>
+        </w:rPr>
+      </w:pPr>
+      <w:r>
+        <w:rPr>
+          <w:rFonts w:ascii="Chaparral Pro" w:hAnsi="Chaparral Pro"/>
+          <w:color w:val="4472C4" w:themeColor="accent1"/>
+          <w:sz w:val="24"/>
+          <w:szCs w:val="24"/>
+          <w:lang w:val="es-ES"/>
+        </w:rPr>
+        <w:t xml:space="preserve">Es </w:t>
+      </w:r>
+      <w:r>
+        <w:rPr>
+          <w:rFonts w:ascii="Chaparral Pro" w:hAnsi="Chaparral Pro"/>
+          <w:color w:val="4472C4" w:themeColor="accent1"/>
+          <w:sz w:val="24"/>
+          <w:szCs w:val="24"/>
+          <w:lang w:val="es-ES"/>
+        </w:rPr>
+        <w:t xml:space="preserve">muy </w:t>
+      </w:r>
+      <w:r>
+        <w:rPr>
+          <w:rFonts w:ascii="Chaparral Pro" w:hAnsi="Chaparral Pro"/>
+          <w:color w:val="4472C4" w:themeColor="accent1"/>
+          <w:sz w:val="24"/>
+          <w:szCs w:val="24"/>
+          <w:lang w:val="es-ES"/>
+        </w:rPr>
+        <w:t>importante determinar qué está adentro del proyecto y qué está afuera para evitar ambigüedades con el cliente.</w:t>
+      </w:r>
+      <w:r>
+        <w:rPr>
+          <w:rFonts w:ascii="Chaparral Pro" w:hAnsi="Chaparral Pro"/>
+          <w:color w:val="4472C4" w:themeColor="accent1"/>
+          <w:sz w:val="24"/>
+          <w:szCs w:val="24"/>
+          <w:lang w:val="es-ES"/>
+        </w:rPr>
+        <w:t xml:space="preserve"> </w:t>
+      </w:r>
+      <w:r>
+        <w:rPr>
+          <w:rFonts w:ascii="Chaparral Pro" w:hAnsi="Chaparral Pro"/>
+          <w:color w:val="4472C4" w:themeColor="accent1"/>
+          <w:sz w:val="24"/>
+          <w:szCs w:val="24"/>
+          <w:lang w:val="es-ES"/>
+        </w:rPr>
+        <w:t>En una metodología tradicional, se suele</w:t>
+      </w:r>
+      <w:r>
+        <w:rPr>
+          <w:rFonts w:ascii="Times New Roman" w:hAnsi="Times New Roman" w:cs="Times New Roman"/>
+          <w:color w:val="4472C4" w:themeColor="accent1"/>
+          <w:sz w:val="24"/>
+          <w:szCs w:val="24"/>
+          <w:lang w:val="es-ES"/>
+        </w:rPr>
+        <w:t xml:space="preserve"> </w:t>
+      </w:r>
+      <w:r>
+        <w:rPr>
+          <w:rFonts w:ascii="Chaparral Pro" w:hAnsi="Chaparral Pro"/>
+          <w:color w:val="4472C4" w:themeColor="accent1"/>
+          <w:sz w:val="24"/>
+          <w:szCs w:val="24"/>
+          <w:lang w:val="es-ES"/>
+        </w:rPr>
+        <w:t xml:space="preserve">escribir un </w:t>
+      </w:r>
+      <w:r>
+        <w:rPr>
+          <w:rFonts w:ascii="Chaparral Pro" w:hAnsi="Chaparral Pro"/>
+          <w:color w:val="4472C4" w:themeColor="accent1"/>
+          <w:sz w:val="24"/>
+          <w:szCs w:val="24"/>
+          <w:u w:val="single"/>
+          <w:lang w:val="es-ES"/>
+        </w:rPr>
+        <w:t>documento de alcance del proyecto</w:t>
+      </w:r>
+      <w:r>
+        <w:rPr>
+          <w:rFonts w:ascii="Chaparral Pro" w:hAnsi="Chaparral Pro"/>
+          <w:color w:val="4472C4" w:themeColor="accent1"/>
+          <w:sz w:val="24"/>
+          <w:szCs w:val="24"/>
+          <w:lang w:val="es-ES"/>
+        </w:rPr>
+        <w:t xml:space="preserve"> </w:t>
+      </w:r>
+      <w:r>
+        <w:rPr>
+          <w:rFonts w:ascii="Chaparral Pro" w:hAnsi="Chaparral Pro"/>
+          <w:color w:val="4472C4" w:themeColor="accent1"/>
+          <w:sz w:val="24"/>
+          <w:szCs w:val="24"/>
+          <w:lang w:val="es-ES"/>
+        </w:rPr>
+        <w:t xml:space="preserve">con </w:t>
+      </w:r>
+      <w:r>
+        <w:rPr>
+          <w:rFonts w:ascii="Chaparral Pro" w:hAnsi="Chaparral Pro"/>
+          <w:color w:val="4472C4" w:themeColor="accent1"/>
+          <w:sz w:val="24"/>
+          <w:szCs w:val="24"/>
+          <w:lang w:val="es-ES"/>
+        </w:rPr>
+        <w:t>la idea de que todos los participantes tengan claro qué es lo que se va a hacer.</w:t>
+      </w:r>
+    </w:p>
+    <w:p>
+      <w:pPr>
+        <w:spacing w:before="240" w:after="0" w:line="276" w:lineRule="auto"/>
+        <w:jc w:val="both"/>
+        <w:rPr>
+          <w:rFonts w:ascii="Chaparral Pro" w:hAnsi="Chaparral Pro"/>
+          <w:b/>
+          <w:bCs/>
+          <w:color w:val="4472C4" w:themeColor="accent1"/>
+          <w:sz w:val="24"/>
+          <w:szCs w:val="24"/>
+          <w:u w:val="single"/>
+          <w:lang w:val="es-ES"/>
+        </w:rPr>
+      </w:pPr>
+      <w:r>
+        <w:rPr>
+          <w:rFonts w:ascii="Chaparral Pro" w:hAnsi="Chaparral Pro"/>
+          <w:b/>
+          <w:bCs/>
+          <w:color w:val="4472C4" w:themeColor="accent1"/>
+          <w:sz w:val="24"/>
+          <w:szCs w:val="24"/>
+          <w:u w:val="single"/>
+          <w:lang w:val="es-ES"/>
+        </w:rPr>
+        <w:t>Alcance del Proyecto vs Alcance del Producto:</w:t>
+      </w:r>
+    </w:p>
+    <w:p>
+      <w:pPr>
+        <w:pStyle w:val="Prrafodelista"/>
+        <w:numPr>
+          <w:ilvl w:val="0"/>
+          <w:numId w:val="16"/>
+        </w:numPr>
+        <w:spacing w:after="0" w:line="276" w:lineRule="auto"/>
+        <w:ind w:left="714" w:hanging="357"/>
+        <w:jc w:val="both"/>
+        <w:rPr>
+          <w:rFonts w:ascii="Chaparral Pro" w:hAnsi="Chaparral Pro"/>
+          <w:color w:val="4472C4" w:themeColor="accent1"/>
+          <w:sz w:val="24"/>
+          <w:szCs w:val="24"/>
+          <w:lang w:val="es-ES"/>
+        </w:rPr>
+      </w:pPr>
+      <w:r>
+        <w:rPr>
+          <w:rFonts w:ascii="Chaparral Pro" w:hAnsi="Chaparral Pro"/>
+          <w:color w:val="4472C4" w:themeColor="accent1"/>
+          <w:sz w:val="24"/>
+          <w:szCs w:val="24"/>
+          <w:u w:val="single"/>
+          <w:lang w:val="es-ES"/>
+        </w:rPr>
+        <w:t>Alcance del Producto</w:t>
+      </w:r>
+      <w:r>
+        <w:rPr>
+          <w:rFonts w:ascii="Chaparral Pro" w:hAnsi="Chaparral Pro"/>
+          <w:color w:val="4472C4" w:themeColor="accent1"/>
+          <w:sz w:val="24"/>
+          <w:szCs w:val="24"/>
+          <w:lang w:val="es-ES"/>
+        </w:rPr>
+        <w:t xml:space="preserve"> </w:t>
+      </w:r>
+      <w:r>
+        <w:rPr>
+          <w:rFonts w:ascii="Times New Roman" w:hAnsi="Times New Roman" w:cs="Times New Roman"/>
+          <w:color w:val="4472C4" w:themeColor="accent1"/>
+          <w:sz w:val="24"/>
+          <w:szCs w:val="24"/>
+          <w:lang w:val="es-ES"/>
+        </w:rPr>
+        <w:t>→</w:t>
+      </w:r>
+      <w:r>
+        <w:rPr>
+          <w:rFonts w:ascii="Chaparral Pro" w:hAnsi="Chaparral Pro"/>
+          <w:color w:val="4472C4" w:themeColor="accent1"/>
+          <w:sz w:val="24"/>
+          <w:szCs w:val="24"/>
+          <w:lang w:val="es-ES"/>
+        </w:rPr>
+        <w:t xml:space="preserve"> </w:t>
+      </w:r>
+      <w:r>
+        <w:rPr>
+          <w:rFonts w:ascii="Chaparral Pro" w:hAnsi="Chaparral Pro"/>
+          <w:color w:val="4472C4" w:themeColor="accent1"/>
+          <w:sz w:val="24"/>
+          <w:szCs w:val="24"/>
+          <w:lang w:val="es-ES"/>
+        </w:rPr>
+        <w:t>funciones y características que describen un producto/servicio.</w:t>
+      </w:r>
+    </w:p>
+    <w:p>
+      <w:pPr>
+        <w:pStyle w:val="Prrafodelista"/>
+        <w:numPr>
+          <w:ilvl w:val="0"/>
+          <w:numId w:val="16"/>
+        </w:numPr>
+        <w:spacing w:after="0" w:line="276" w:lineRule="auto"/>
+        <w:ind w:left="714" w:hanging="357"/>
+        <w:jc w:val="both"/>
+        <w:rPr>
+          <w:rFonts w:ascii="Chaparral Pro" w:hAnsi="Chaparral Pro"/>
+          <w:color w:val="4472C4" w:themeColor="accent1"/>
+          <w:sz w:val="24"/>
+          <w:szCs w:val="24"/>
+          <w:lang w:val="es-ES"/>
+        </w:rPr>
+      </w:pPr>
+      <w:r>
+        <w:rPr>
+          <w:rFonts w:ascii="Chaparral Pro" w:hAnsi="Chaparral Pro"/>
+          <w:color w:val="4472C4" w:themeColor="accent1"/>
+          <w:sz w:val="24"/>
+          <w:szCs w:val="24"/>
+          <w:u w:val="single"/>
+          <w:lang w:val="es-ES"/>
+        </w:rPr>
+        <w:t>Alcance del Proyecto</w:t>
+      </w:r>
+      <w:r>
+        <w:rPr>
+          <w:rFonts w:ascii="Chaparral Pro" w:hAnsi="Chaparral Pro"/>
+          <w:color w:val="4472C4" w:themeColor="accent1"/>
+          <w:sz w:val="24"/>
+          <w:szCs w:val="24"/>
+          <w:lang w:val="es-ES"/>
+        </w:rPr>
+        <w:t xml:space="preserve"> </w:t>
+      </w:r>
+      <w:r>
+        <w:rPr>
+          <w:rFonts w:ascii="Times New Roman" w:hAnsi="Times New Roman" w:cs="Times New Roman"/>
+          <w:color w:val="4472C4" w:themeColor="accent1"/>
+          <w:sz w:val="24"/>
+          <w:szCs w:val="24"/>
+          <w:lang w:val="es-ES"/>
+        </w:rPr>
+        <w:t>→</w:t>
+      </w:r>
+      <w:r>
+        <w:rPr>
+          <w:rFonts w:ascii="Chaparral Pro" w:hAnsi="Chaparral Pro"/>
+          <w:color w:val="4472C4" w:themeColor="accent1"/>
+          <w:sz w:val="24"/>
+          <w:szCs w:val="24"/>
+          <w:lang w:val="es-ES"/>
+        </w:rPr>
+        <w:t xml:space="preserve"> </w:t>
+      </w:r>
+      <w:r>
+        <w:rPr>
+          <w:rFonts w:ascii="Chaparral Pro" w:hAnsi="Chaparral Pro"/>
+          <w:color w:val="4472C4" w:themeColor="accent1"/>
+          <w:sz w:val="24"/>
+          <w:szCs w:val="24"/>
+          <w:lang w:val="es-ES"/>
+        </w:rPr>
+        <w:t xml:space="preserve">trabajo que debe realizarse para entregar un producto de acuerdo de acuerdo con el </w:t>
+      </w:r>
+      <w:r>
+        <w:rPr>
+          <w:rFonts w:ascii="Chaparral Pro" w:hAnsi="Chaparral Pro"/>
+          <w:color w:val="4472C4" w:themeColor="accent1"/>
+          <w:sz w:val="24"/>
+          <w:szCs w:val="24"/>
+          <w:u w:val="single"/>
+          <w:lang w:val="es-ES"/>
+        </w:rPr>
+        <w:t>alcance del producto</w:t>
+      </w:r>
+      <w:r>
+        <w:rPr>
+          <w:rFonts w:ascii="Chaparral Pro" w:hAnsi="Chaparral Pro"/>
+          <w:color w:val="4472C4" w:themeColor="accent1"/>
+          <w:sz w:val="24"/>
+          <w:szCs w:val="24"/>
+          <w:lang w:val="es-ES"/>
+        </w:rPr>
+        <w:t>.</w:t>
+      </w:r>
+    </w:p>
+    <w:p>
+      <w:pPr>
+        <w:spacing w:before="240" w:after="0" w:line="276" w:lineRule="auto"/>
+        <w:jc w:val="both"/>
+        <w:rPr>
+          <w:rFonts w:ascii="Chaparral Pro" w:hAnsi="Chaparral Pro"/>
+          <w:color w:val="4472C4" w:themeColor="accent1"/>
+          <w:sz w:val="24"/>
+          <w:szCs w:val="24"/>
+          <w:lang w:val="es-ES"/>
+        </w:rPr>
+      </w:pPr>
+      <w:r>
+        <w:rPr>
+          <w:rFonts w:ascii="Chaparral Pro" w:hAnsi="Chaparral Pro"/>
+          <w:b/>
+          <w:bCs/>
+          <w:color w:val="4472C4" w:themeColor="accent1"/>
+          <w:sz w:val="24"/>
+          <w:szCs w:val="24"/>
+          <w:u w:val="single"/>
+          <w:lang w:val="es-ES"/>
+        </w:rPr>
+        <w:t>Requerimientos</w:t>
+      </w:r>
+      <w:r>
+        <w:rPr>
+          <w:rFonts w:ascii="Chaparral Pro" w:hAnsi="Chaparral Pro"/>
+          <w:color w:val="4472C4" w:themeColor="accent1"/>
+          <w:sz w:val="24"/>
+          <w:szCs w:val="24"/>
+          <w:lang w:val="es-ES"/>
+        </w:rPr>
+        <w:t xml:space="preserve"> </w:t>
+      </w:r>
+      <w:r>
+        <w:rPr>
+          <w:rFonts w:ascii="Times New Roman" w:hAnsi="Times New Roman" w:cs="Times New Roman"/>
+          <w:color w:val="4472C4" w:themeColor="accent1"/>
+          <w:sz w:val="24"/>
+          <w:szCs w:val="24"/>
+          <w:lang w:val="es-ES"/>
+        </w:rPr>
+        <w:t>→</w:t>
+      </w:r>
+      <w:r>
+        <w:rPr>
+          <w:rFonts w:ascii="Chaparral Pro" w:hAnsi="Chaparral Pro"/>
+          <w:color w:val="4472C4" w:themeColor="accent1"/>
+          <w:sz w:val="24"/>
+          <w:szCs w:val="24"/>
+          <w:lang w:val="es-ES"/>
+        </w:rPr>
+        <w:t xml:space="preserve"> cuestiones que </w:t>
+      </w:r>
+      <w:r>
+        <w:rPr>
+          <w:rFonts w:ascii="Chaparral Pro" w:hAnsi="Chaparral Pro"/>
+          <w:color w:val="4472C4" w:themeColor="accent1"/>
+          <w:sz w:val="24"/>
+          <w:szCs w:val="24"/>
+          <w:lang w:val="es-ES"/>
+        </w:rPr>
+        <w:t>los proyectos van a satisfacer.</w:t>
+      </w:r>
+    </w:p>
+    <w:p>
+      <w:pPr>
+        <w:pStyle w:val="Prrafodelista"/>
+        <w:numPr>
+          <w:ilvl w:val="0"/>
+          <w:numId w:val="16"/>
+        </w:numPr>
+        <w:spacing w:after="0" w:line="276" w:lineRule="auto"/>
+        <w:ind w:left="714" w:hanging="357"/>
+        <w:jc w:val="both"/>
+        <w:rPr>
+          <w:rFonts w:ascii="Chaparral Pro" w:hAnsi="Chaparral Pro"/>
+          <w:color w:val="4472C4" w:themeColor="accent1"/>
+          <w:sz w:val="24"/>
+          <w:szCs w:val="24"/>
+          <w:lang w:val="es-ES"/>
+        </w:rPr>
+      </w:pPr>
+      <w:r>
+        <w:rPr>
+          <w:rFonts w:ascii="Chaparral Pro" w:hAnsi="Chaparral Pro"/>
+          <w:color w:val="4472C4" w:themeColor="accent1"/>
+          <w:sz w:val="24"/>
+          <w:szCs w:val="24"/>
+          <w:lang w:val="es-ES"/>
+        </w:rPr>
+        <w:t>Tipos de Requerimientos:</w:t>
+      </w:r>
+    </w:p>
+    <w:p>
+      <w:pPr>
+        <w:pStyle w:val="Prrafodelista"/>
+        <w:numPr>
+          <w:ilvl w:val="1"/>
+          <w:numId w:val="16"/>
+        </w:numPr>
+        <w:spacing w:before="120" w:after="0" w:line="276" w:lineRule="auto"/>
+        <w:jc w:val="both"/>
+        <w:rPr>
+          <w:rFonts w:ascii="Chaparral Pro" w:hAnsi="Chaparral Pro"/>
+          <w:color w:val="4472C4" w:themeColor="accent1"/>
+          <w:sz w:val="24"/>
+          <w:szCs w:val="24"/>
+          <w:lang w:val="es-ES"/>
+        </w:rPr>
+      </w:pPr>
+      <w:r>
+        <w:rPr>
+          <w:rFonts w:ascii="Chaparral Pro" w:hAnsi="Chaparral Pro"/>
+          <w:color w:val="4472C4" w:themeColor="accent1"/>
+          <w:sz w:val="24"/>
+          <w:szCs w:val="24"/>
+          <w:u w:val="single"/>
+          <w:lang w:val="es-ES"/>
+        </w:rPr>
+        <w:t xml:space="preserve">Requerimientos </w:t>
+      </w:r>
+      <w:r>
+        <w:rPr>
+          <w:rFonts w:ascii="Chaparral Pro" w:hAnsi="Chaparral Pro"/>
+          <w:color w:val="4472C4" w:themeColor="accent1"/>
+          <w:sz w:val="24"/>
+          <w:szCs w:val="24"/>
+          <w:u w:val="single"/>
+          <w:lang w:val="es-ES"/>
+        </w:rPr>
+        <w:t>F</w:t>
+      </w:r>
+      <w:r>
+        <w:rPr>
+          <w:rFonts w:ascii="Chaparral Pro" w:hAnsi="Chaparral Pro"/>
+          <w:color w:val="4472C4" w:themeColor="accent1"/>
+          <w:sz w:val="24"/>
+          <w:szCs w:val="24"/>
+          <w:u w:val="single"/>
+          <w:lang w:val="es-ES"/>
+        </w:rPr>
+        <w:t>uncionales</w:t>
+      </w:r>
+      <w:r>
+        <w:rPr>
+          <w:rFonts w:ascii="Chaparral Pro" w:hAnsi="Chaparral Pro"/>
+          <w:color w:val="4472C4" w:themeColor="accent1"/>
+          <w:sz w:val="24"/>
+          <w:szCs w:val="24"/>
+          <w:lang w:val="es-ES"/>
+        </w:rPr>
+        <w:t xml:space="preserve"> </w:t>
+      </w:r>
+      <w:r>
+        <w:rPr>
+          <w:rFonts w:ascii="Times New Roman" w:hAnsi="Times New Roman" w:cs="Times New Roman"/>
+          <w:color w:val="4472C4" w:themeColor="accent1"/>
+          <w:sz w:val="24"/>
+          <w:szCs w:val="24"/>
+          <w:lang w:val="es-ES"/>
+        </w:rPr>
+        <w:t>→</w:t>
+      </w:r>
+      <w:r>
+        <w:rPr>
+          <w:rFonts w:ascii="Chaparral Pro" w:hAnsi="Chaparral Pro"/>
+          <w:color w:val="4472C4" w:themeColor="accent1"/>
+          <w:sz w:val="24"/>
+          <w:szCs w:val="24"/>
+          <w:lang w:val="es-ES"/>
+        </w:rPr>
+        <w:t xml:space="preserve"> describen qué es lo que el sistema debe hacer, estableciendo las funciones que el producto de software debe incluir.</w:t>
+      </w:r>
+    </w:p>
+    <w:p>
+      <w:pPr>
+        <w:pStyle w:val="Prrafodelista"/>
+        <w:numPr>
+          <w:ilvl w:val="1"/>
+          <w:numId w:val="16"/>
+        </w:numPr>
+        <w:spacing w:before="120" w:after="0" w:line="276" w:lineRule="auto"/>
+        <w:jc w:val="both"/>
+        <w:rPr>
+          <w:rFonts w:ascii="Chaparral Pro" w:hAnsi="Chaparral Pro"/>
+          <w:color w:val="4472C4" w:themeColor="accent1"/>
+          <w:sz w:val="24"/>
+          <w:szCs w:val="24"/>
+          <w:lang w:val="es-ES"/>
+        </w:rPr>
+      </w:pPr>
+      <w:r>
+        <w:rPr>
+          <w:rFonts w:ascii="Chaparral Pro" w:hAnsi="Chaparral Pro"/>
+          <w:color w:val="4472C4" w:themeColor="accent1"/>
+          <w:sz w:val="24"/>
+          <w:szCs w:val="24"/>
+          <w:u w:val="single"/>
+          <w:lang w:val="es-ES"/>
+        </w:rPr>
+        <w:t xml:space="preserve">Requerimientos </w:t>
+      </w:r>
+      <w:r>
+        <w:rPr>
+          <w:rFonts w:ascii="Chaparral Pro" w:hAnsi="Chaparral Pro"/>
+          <w:color w:val="4472C4" w:themeColor="accent1"/>
+          <w:sz w:val="24"/>
+          <w:szCs w:val="24"/>
+          <w:u w:val="single"/>
+          <w:lang w:val="es-ES"/>
+        </w:rPr>
+        <w:t>NO</w:t>
+      </w:r>
+      <w:r>
+        <w:rPr>
+          <w:rFonts w:ascii="Chaparral Pro" w:hAnsi="Chaparral Pro"/>
+          <w:color w:val="4472C4" w:themeColor="accent1"/>
+          <w:sz w:val="24"/>
+          <w:szCs w:val="24"/>
+          <w:u w:val="single"/>
+          <w:lang w:val="es-ES"/>
+        </w:rPr>
+        <w:t xml:space="preserve"> </w:t>
+      </w:r>
+      <w:r>
+        <w:rPr>
+          <w:rFonts w:ascii="Chaparral Pro" w:hAnsi="Chaparral Pro"/>
+          <w:color w:val="4472C4" w:themeColor="accent1"/>
+          <w:sz w:val="24"/>
+          <w:szCs w:val="24"/>
+          <w:u w:val="single"/>
+          <w:lang w:val="es-ES"/>
+        </w:rPr>
+        <w:t>F</w:t>
+      </w:r>
+      <w:r>
+        <w:rPr>
+          <w:rFonts w:ascii="Chaparral Pro" w:hAnsi="Chaparral Pro"/>
+          <w:color w:val="4472C4" w:themeColor="accent1"/>
+          <w:sz w:val="24"/>
+          <w:szCs w:val="24"/>
+          <w:u w:val="single"/>
+          <w:lang w:val="es-ES"/>
+        </w:rPr>
+        <w:t>uncionales</w:t>
+      </w:r>
+      <w:r>
+        <w:rPr>
+          <w:rFonts w:ascii="Chaparral Pro" w:hAnsi="Chaparral Pro"/>
+          <w:color w:val="4472C4" w:themeColor="accent1"/>
+          <w:sz w:val="24"/>
+          <w:szCs w:val="24"/>
+          <w:lang w:val="es-ES"/>
+        </w:rPr>
+        <w:t xml:space="preserve"> </w:t>
+      </w:r>
+      <w:r>
+        <w:rPr>
+          <w:rFonts w:ascii="Times New Roman" w:hAnsi="Times New Roman" w:cs="Times New Roman"/>
+          <w:color w:val="4472C4" w:themeColor="accent1"/>
+          <w:sz w:val="24"/>
+          <w:szCs w:val="24"/>
+          <w:lang w:val="es-ES"/>
+        </w:rPr>
+        <w:t>→</w:t>
+      </w:r>
+      <w:r>
+        <w:rPr>
+          <w:rFonts w:ascii="Chaparral Pro" w:hAnsi="Chaparral Pro"/>
+          <w:color w:val="4472C4" w:themeColor="accent1"/>
+          <w:sz w:val="24"/>
+          <w:szCs w:val="24"/>
+          <w:lang w:val="es-ES"/>
+        </w:rPr>
+        <w:t xml:space="preserve"> restricciones a las que está sometido el producto de software a desarrollar y que influyen sobre el funcionamiento o sobre el proceso de desarrollo de software.</w:t>
+      </w:r>
+    </w:p>
+    <w:p>
+      <w:pPr>
+        <w:pStyle w:val="Prrafodelista"/>
+        <w:numPr>
+          <w:ilvl w:val="0"/>
+          <w:numId w:val="16"/>
+        </w:numPr>
+        <w:spacing w:before="120" w:after="0" w:line="276" w:lineRule="auto"/>
+        <w:jc w:val="both"/>
+        <w:rPr>
+          <w:rFonts w:ascii="Chaparral Pro" w:hAnsi="Chaparral Pro"/>
+          <w:b/>
+          <w:bCs/>
+          <w:color w:val="4472C4" w:themeColor="accent1"/>
+          <w:sz w:val="24"/>
+          <w:szCs w:val="24"/>
+          <w:lang w:val="es-ES"/>
+        </w:rPr>
+      </w:pPr>
+      <w:r>
+        <w:rPr>
+          <w:rFonts w:ascii="Chaparral Pro" w:hAnsi="Chaparral Pro"/>
+          <w:color w:val="4472C4" w:themeColor="accent1"/>
+          <w:sz w:val="24"/>
+          <w:szCs w:val="24"/>
+          <w:lang w:val="es-ES"/>
+        </w:rPr>
+        <w:t xml:space="preserve">Un requerimiento es válido si cumple con </w:t>
+      </w:r>
+      <w:r>
+        <w:rPr>
+          <w:rFonts w:ascii="Chaparral Pro" w:hAnsi="Chaparral Pro"/>
+          <w:color w:val="4472C4" w:themeColor="accent1"/>
+          <w:sz w:val="24"/>
+          <w:szCs w:val="24"/>
+          <w:lang w:val="es-ES"/>
+        </w:rPr>
+        <w:t xml:space="preserve">las siguientes </w:t>
+      </w:r>
+      <w:r>
+        <w:rPr>
+          <w:rFonts w:ascii="Chaparral Pro" w:hAnsi="Chaparral Pro"/>
+          <w:color w:val="4472C4" w:themeColor="accent1"/>
+          <w:sz w:val="24"/>
+          <w:szCs w:val="24"/>
+          <w:lang w:val="es-ES"/>
+        </w:rPr>
+        <w:t>características</w:t>
+      </w:r>
+      <w:r>
+        <w:rPr>
+          <w:rFonts w:ascii="Chaparral Pro" w:hAnsi="Chaparral Pro"/>
+          <w:color w:val="4472C4" w:themeColor="accent1"/>
+          <w:sz w:val="24"/>
+          <w:szCs w:val="24"/>
+          <w:lang w:val="es-ES"/>
+        </w:rPr>
+        <w:t xml:space="preserve"> [IEEE-830]</w:t>
+      </w:r>
+      <w:r>
+        <w:rPr>
+          <w:rFonts w:ascii="Chaparral Pro" w:hAnsi="Chaparral Pro"/>
+          <w:color w:val="4472C4" w:themeColor="accent1"/>
+          <w:sz w:val="24"/>
+          <w:szCs w:val="24"/>
+          <w:lang w:val="es-ES"/>
+        </w:rPr>
+        <w:t>:</w:t>
+      </w:r>
+    </w:p>
+    <w:p>
+      <w:pPr>
+        <w:pStyle w:val="Prrafodelista"/>
+        <w:numPr>
+          <w:ilvl w:val="1"/>
+          <w:numId w:val="16"/>
+        </w:numPr>
+        <w:spacing w:before="120" w:after="0" w:line="276" w:lineRule="auto"/>
+        <w:jc w:val="both"/>
+        <w:rPr>
+          <w:rFonts w:ascii="Chaparral Pro" w:hAnsi="Chaparral Pro"/>
+          <w:color w:val="4472C4" w:themeColor="accent1"/>
+          <w:sz w:val="24"/>
+          <w:szCs w:val="24"/>
+          <w:lang w:val="es-ES"/>
+        </w:rPr>
+      </w:pPr>
+      <w:r>
+        <w:rPr>
+          <w:rFonts w:ascii="Chaparral Pro" w:hAnsi="Chaparral Pro"/>
+          <w:color w:val="4472C4" w:themeColor="accent1"/>
+          <w:sz w:val="24"/>
+          <w:szCs w:val="24"/>
+          <w:u w:val="single"/>
+          <w:lang w:val="es-ES"/>
+        </w:rPr>
+        <w:t>Necesario</w:t>
+      </w:r>
+      <w:r>
+        <w:rPr>
+          <w:rFonts w:ascii="Chaparral Pro" w:hAnsi="Chaparral Pro"/>
+          <w:color w:val="4472C4" w:themeColor="accent1"/>
+          <w:sz w:val="24"/>
+          <w:szCs w:val="24"/>
+          <w:lang w:val="es-ES"/>
+        </w:rPr>
+        <w:t xml:space="preserve"> </w:t>
+      </w:r>
+      <w:r>
+        <w:rPr>
+          <w:rFonts w:ascii="Times New Roman" w:hAnsi="Times New Roman" w:cs="Times New Roman"/>
+          <w:color w:val="4472C4" w:themeColor="accent1"/>
+          <w:sz w:val="24"/>
+          <w:szCs w:val="24"/>
+          <w:lang w:val="es-ES"/>
+        </w:rPr>
+        <w:t>→</w:t>
+      </w:r>
+      <w:r>
+        <w:rPr>
+          <w:rFonts w:ascii="Chaparral Pro" w:hAnsi="Chaparral Pro"/>
+          <w:color w:val="4472C4" w:themeColor="accent1"/>
+          <w:sz w:val="24"/>
+          <w:szCs w:val="24"/>
+          <w:lang w:val="es-ES"/>
+        </w:rPr>
+        <w:t xml:space="preserve"> es necesario si su omisión provoca una deficiencia en el producto.</w:t>
+      </w:r>
+    </w:p>
+    <w:p>
+      <w:pPr>
+        <w:pStyle w:val="Prrafodelista"/>
+        <w:numPr>
+          <w:ilvl w:val="1"/>
+          <w:numId w:val="16"/>
+        </w:numPr>
+        <w:spacing w:before="120" w:after="0" w:line="276" w:lineRule="auto"/>
+        <w:jc w:val="both"/>
+        <w:rPr>
+          <w:rFonts w:ascii="Chaparral Pro" w:hAnsi="Chaparral Pro"/>
+          <w:color w:val="4472C4" w:themeColor="accent1"/>
+          <w:sz w:val="24"/>
+          <w:szCs w:val="24"/>
+          <w:lang w:val="es-ES"/>
+        </w:rPr>
+      </w:pPr>
+      <w:r>
+        <w:rPr>
+          <w:rFonts w:ascii="Chaparral Pro" w:hAnsi="Chaparral Pro"/>
+          <w:color w:val="4472C4" w:themeColor="accent1"/>
+          <w:sz w:val="24"/>
+          <w:szCs w:val="24"/>
+          <w:u w:val="single"/>
+          <w:lang w:val="es-ES"/>
+        </w:rPr>
+        <w:t>Conciso</w:t>
+      </w:r>
+      <w:r>
+        <w:rPr>
+          <w:rFonts w:ascii="Chaparral Pro" w:hAnsi="Chaparral Pro"/>
+          <w:color w:val="4472C4" w:themeColor="accent1"/>
+          <w:sz w:val="24"/>
+          <w:szCs w:val="24"/>
+          <w:lang w:val="es-ES"/>
+        </w:rPr>
+        <w:t xml:space="preserve"> </w:t>
+      </w:r>
+      <w:r>
+        <w:rPr>
+          <w:rFonts w:ascii="Times New Roman" w:hAnsi="Times New Roman" w:cs="Times New Roman"/>
+          <w:color w:val="4472C4" w:themeColor="accent1"/>
+          <w:sz w:val="24"/>
+          <w:szCs w:val="24"/>
+          <w:lang w:val="es-ES"/>
+        </w:rPr>
+        <w:t>→</w:t>
+      </w:r>
+      <w:r>
+        <w:rPr>
+          <w:rFonts w:ascii="Chaparral Pro" w:hAnsi="Chaparral Pro"/>
+          <w:color w:val="4472C4" w:themeColor="accent1"/>
+          <w:sz w:val="24"/>
+          <w:szCs w:val="24"/>
+          <w:lang w:val="es-ES"/>
+        </w:rPr>
+        <w:t xml:space="preserve"> fácil de leer y entender, de redacción simple y clara.</w:t>
+      </w:r>
+    </w:p>
+    <w:p>
+      <w:pPr>
+        <w:pStyle w:val="Prrafodelista"/>
+        <w:numPr>
+          <w:ilvl w:val="1"/>
+          <w:numId w:val="16"/>
+        </w:numPr>
+        <w:spacing w:before="120" w:after="0" w:line="276" w:lineRule="auto"/>
+        <w:jc w:val="both"/>
+        <w:rPr>
+          <w:rFonts w:ascii="Chaparral Pro" w:hAnsi="Chaparral Pro"/>
+          <w:color w:val="4472C4" w:themeColor="accent1"/>
+          <w:sz w:val="24"/>
+          <w:szCs w:val="24"/>
+          <w:lang w:val="es-ES"/>
+        </w:rPr>
+      </w:pPr>
+      <w:r>
+        <w:rPr>
+          <w:rFonts w:ascii="Chaparral Pro" w:hAnsi="Chaparral Pro"/>
+          <w:color w:val="4472C4" w:themeColor="accent1"/>
+          <w:sz w:val="24"/>
+          <w:szCs w:val="24"/>
+          <w:u w:val="single"/>
+          <w:lang w:val="es-ES"/>
+        </w:rPr>
+        <w:t>Completo</w:t>
+      </w:r>
+      <w:r>
+        <w:rPr>
+          <w:rFonts w:ascii="Chaparral Pro" w:hAnsi="Chaparral Pro"/>
+          <w:color w:val="4472C4" w:themeColor="accent1"/>
+          <w:sz w:val="24"/>
+          <w:szCs w:val="24"/>
+          <w:lang w:val="es-ES"/>
+        </w:rPr>
+        <w:t xml:space="preserve"> </w:t>
+      </w:r>
+      <w:r>
+        <w:rPr>
+          <w:rFonts w:ascii="Times New Roman" w:hAnsi="Times New Roman" w:cs="Times New Roman"/>
+          <w:color w:val="4472C4" w:themeColor="accent1"/>
+          <w:sz w:val="24"/>
+          <w:szCs w:val="24"/>
+          <w:lang w:val="es-ES"/>
+        </w:rPr>
+        <w:t>→</w:t>
+      </w:r>
+      <w:r>
+        <w:rPr>
+          <w:rFonts w:ascii="Chaparral Pro" w:hAnsi="Chaparral Pro"/>
+          <w:color w:val="4472C4" w:themeColor="accent1"/>
+          <w:sz w:val="24"/>
+          <w:szCs w:val="24"/>
+          <w:lang w:val="es-ES"/>
+        </w:rPr>
+        <w:t xml:space="preserve"> proporciona la información suficiente para ser comprendido.</w:t>
+      </w:r>
+    </w:p>
+    <w:p>
+      <w:pPr>
+        <w:pStyle w:val="Prrafodelista"/>
+        <w:numPr>
+          <w:ilvl w:val="1"/>
+          <w:numId w:val="16"/>
+        </w:numPr>
+        <w:spacing w:before="120" w:after="0" w:line="276" w:lineRule="auto"/>
+        <w:jc w:val="both"/>
+        <w:rPr>
+          <w:rFonts w:ascii="Chaparral Pro" w:hAnsi="Chaparral Pro"/>
+          <w:color w:val="4472C4" w:themeColor="accent1"/>
+          <w:sz w:val="24"/>
+          <w:szCs w:val="24"/>
+          <w:lang w:val="es-ES"/>
+        </w:rPr>
+      </w:pPr>
+      <w:r>
+        <w:rPr>
+          <w:rFonts w:ascii="Chaparral Pro" w:hAnsi="Chaparral Pro"/>
+          <w:color w:val="4472C4" w:themeColor="accent1"/>
+          <w:sz w:val="24"/>
+          <w:szCs w:val="24"/>
+          <w:u w:val="single"/>
+          <w:lang w:val="es-ES"/>
+        </w:rPr>
+        <w:t>Consistente</w:t>
+      </w:r>
+      <w:r>
+        <w:rPr>
+          <w:rFonts w:ascii="Chaparral Pro" w:hAnsi="Chaparral Pro"/>
+          <w:color w:val="4472C4" w:themeColor="accent1"/>
+          <w:sz w:val="24"/>
+          <w:szCs w:val="24"/>
+          <w:lang w:val="es-ES"/>
+        </w:rPr>
+        <w:t xml:space="preserve"> </w:t>
+      </w:r>
+      <w:r>
+        <w:rPr>
+          <w:rFonts w:ascii="Times New Roman" w:hAnsi="Times New Roman" w:cs="Times New Roman"/>
+          <w:color w:val="4472C4" w:themeColor="accent1"/>
+          <w:sz w:val="24"/>
+          <w:szCs w:val="24"/>
+          <w:lang w:val="es-ES"/>
+        </w:rPr>
+        <w:t>→</w:t>
+      </w:r>
+      <w:r>
+        <w:rPr>
+          <w:rFonts w:ascii="Chaparral Pro" w:hAnsi="Chaparral Pro"/>
+          <w:color w:val="4472C4" w:themeColor="accent1"/>
+          <w:sz w:val="24"/>
+          <w:szCs w:val="24"/>
+          <w:lang w:val="es-ES"/>
+        </w:rPr>
+        <w:t xml:space="preserve"> No es contradictorio con otro requerimiento.</w:t>
+      </w:r>
+    </w:p>
+    <w:p>
+      <w:pPr>
+        <w:pStyle w:val="Prrafodelista"/>
+        <w:numPr>
+          <w:ilvl w:val="1"/>
+          <w:numId w:val="16"/>
+        </w:numPr>
+        <w:spacing w:before="120" w:after="0" w:line="276" w:lineRule="auto"/>
+        <w:jc w:val="both"/>
+        <w:rPr>
+          <w:rFonts w:ascii="Chaparral Pro" w:hAnsi="Chaparral Pro"/>
+          <w:color w:val="4472C4" w:themeColor="accent1"/>
+          <w:sz w:val="24"/>
+          <w:szCs w:val="24"/>
+          <w:lang w:val="es-ES"/>
+        </w:rPr>
+      </w:pPr>
+      <w:r>
+        <w:rPr>
+          <w:rFonts w:ascii="Chaparral Pro" w:hAnsi="Chaparral Pro"/>
+          <w:color w:val="4472C4" w:themeColor="accent1"/>
+          <w:sz w:val="24"/>
+          <w:szCs w:val="24"/>
+          <w:u w:val="single"/>
+          <w:lang w:val="es-ES"/>
+        </w:rPr>
+        <w:t>No ambiguo</w:t>
+      </w:r>
+      <w:r>
+        <w:rPr>
+          <w:rFonts w:ascii="Chaparral Pro" w:hAnsi="Chaparral Pro"/>
+          <w:color w:val="4472C4" w:themeColor="accent1"/>
+          <w:sz w:val="24"/>
+          <w:szCs w:val="24"/>
+          <w:lang w:val="es-ES"/>
+        </w:rPr>
+        <w:t xml:space="preserve"> </w:t>
+      </w:r>
+      <w:r>
+        <w:rPr>
+          <w:rFonts w:ascii="Times New Roman" w:hAnsi="Times New Roman" w:cs="Times New Roman"/>
+          <w:color w:val="4472C4" w:themeColor="accent1"/>
+          <w:sz w:val="24"/>
+          <w:szCs w:val="24"/>
+          <w:lang w:val="es-ES"/>
+        </w:rPr>
+        <w:t>→</w:t>
+      </w:r>
+      <w:r>
+        <w:rPr>
+          <w:rFonts w:ascii="Chaparral Pro" w:hAnsi="Chaparral Pro"/>
+          <w:color w:val="4472C4" w:themeColor="accent1"/>
+          <w:sz w:val="24"/>
+          <w:szCs w:val="24"/>
+          <w:lang w:val="es-ES"/>
+        </w:rPr>
+        <w:t xml:space="preserve"> tiene una sola interpretación, sin causar confusiones.</w:t>
+      </w:r>
+    </w:p>
+    <w:p>
+      <w:pPr>
+        <w:pStyle w:val="Prrafodelista"/>
+        <w:numPr>
+          <w:ilvl w:val="1"/>
+          <w:numId w:val="16"/>
+        </w:numPr>
+        <w:spacing w:before="120" w:after="0" w:line="276" w:lineRule="auto"/>
+        <w:jc w:val="both"/>
+        <w:rPr>
+          <w:rFonts w:ascii="Chaparral Pro" w:hAnsi="Chaparral Pro"/>
+          <w:color w:val="4472C4" w:themeColor="accent1"/>
+          <w:sz w:val="24"/>
+          <w:szCs w:val="24"/>
+          <w:lang w:val="es-ES"/>
+        </w:rPr>
+      </w:pPr>
+      <w:r>
+        <w:rPr>
+          <w:rFonts w:ascii="Chaparral Pro" w:hAnsi="Chaparral Pro"/>
+          <w:color w:val="4472C4" w:themeColor="accent1"/>
+          <w:sz w:val="24"/>
+          <w:szCs w:val="24"/>
+          <w:u w:val="single"/>
+          <w:lang w:val="es-ES"/>
+        </w:rPr>
+        <w:t>Verificable</w:t>
+      </w:r>
+      <w:r>
+        <w:rPr>
+          <w:rStyle w:val="Refdenotaalpie"/>
+          <w:rFonts w:ascii="Chaparral Pro" w:hAnsi="Chaparral Pro"/>
+          <w:color w:val="4472C4" w:themeColor="accent1"/>
+          <w:sz w:val="24"/>
+          <w:szCs w:val="24"/>
+          <w:u w:val="single"/>
+          <w:lang w:val="es-ES"/>
+        </w:rPr>
+        <w:footnoteReference w:id="1"/>
+      </w:r>
+      <w:r>
+        <w:rPr>
+          <w:rFonts w:ascii="Chaparral Pro" w:hAnsi="Chaparral Pro"/>
+          <w:color w:val="4472C4" w:themeColor="accent1"/>
+          <w:sz w:val="24"/>
+          <w:szCs w:val="24"/>
+          <w:lang w:val="es-ES"/>
+        </w:rPr>
+        <w:t xml:space="preserve"> </w:t>
+      </w:r>
+      <w:r>
+        <w:rPr>
+          <w:rFonts w:ascii="Times New Roman" w:hAnsi="Times New Roman" w:cs="Times New Roman"/>
+          <w:color w:val="4472C4" w:themeColor="accent1"/>
+          <w:sz w:val="24"/>
+          <w:szCs w:val="24"/>
+          <w:lang w:val="es-ES"/>
+        </w:rPr>
+        <w:t>→</w:t>
+      </w:r>
+      <w:r>
+        <w:rPr>
+          <w:rFonts w:ascii="Chaparral Pro" w:hAnsi="Chaparral Pro"/>
+          <w:color w:val="4472C4" w:themeColor="accent1"/>
+          <w:sz w:val="24"/>
+          <w:szCs w:val="24"/>
+          <w:lang w:val="es-ES"/>
+        </w:rPr>
+        <w:t xml:space="preserve"> puede ser cuantificado a través de inspección, pruebas y/o análisis.</w:t>
+      </w:r>
+    </w:p>
+    <w:p>
+      <w:pPr>
+        <w:spacing w:before="240" w:after="0" w:line="276" w:lineRule="auto"/>
+        <w:jc w:val="both"/>
+        <w:rPr>
+          <w:rFonts w:ascii="Chaparral Pro" w:hAnsi="Chaparral Pro"/>
+          <w:color w:val="4472C4" w:themeColor="accent1"/>
+          <w:sz w:val="24"/>
+          <w:szCs w:val="24"/>
+          <w:lang w:val="es-ES"/>
+        </w:rPr>
+      </w:pPr>
+      <w:r>
+        <w:rPr>
+          <w:rFonts w:ascii="Chaparral Pro" w:hAnsi="Chaparral Pro"/>
+          <w:b/>
+          <w:bCs/>
+          <w:color w:val="4472C4" w:themeColor="accent1"/>
+          <w:sz w:val="24"/>
+          <w:szCs w:val="24"/>
+          <w:u w:val="single"/>
+          <w:lang w:val="es-ES"/>
+        </w:rPr>
+        <w:t>EDT (WDS) · Estructura de Desglose de Trabajo</w:t>
+      </w:r>
+      <w:r>
+        <w:rPr>
+          <w:rFonts w:ascii="Chaparral Pro" w:hAnsi="Chaparral Pro"/>
+          <w:color w:val="4472C4" w:themeColor="accent1"/>
+          <w:sz w:val="24"/>
+          <w:szCs w:val="24"/>
+          <w:lang w:val="es-ES"/>
+        </w:rPr>
+        <w:t xml:space="preserve"> </w:t>
+      </w:r>
+      <w:r>
+        <w:rPr>
+          <w:rFonts w:ascii="Times New Roman" w:hAnsi="Times New Roman" w:cs="Times New Roman"/>
+          <w:color w:val="4472C4" w:themeColor="accent1"/>
+          <w:sz w:val="24"/>
+          <w:szCs w:val="24"/>
+          <w:lang w:val="es-ES"/>
+        </w:rPr>
+        <w:t>→</w:t>
+      </w:r>
+      <w:r>
+        <w:rPr>
+          <w:rFonts w:ascii="Chaparral Pro" w:hAnsi="Chaparral Pro"/>
+          <w:color w:val="4472C4" w:themeColor="accent1"/>
+          <w:sz w:val="24"/>
+          <w:szCs w:val="24"/>
+          <w:lang w:val="es-ES"/>
+        </w:rPr>
+        <w:t xml:space="preserve"> forma de planificación que consiste en la descomposición jerárquica del trabajo, con el fin de organizar y definir el alcance total del proyecto.</w:t>
+      </w:r>
+    </w:p>
+    <w:p>
+      <w:pPr>
+        <w:spacing w:before="120" w:after="0" w:line="276" w:lineRule="auto"/>
+        <w:jc w:val="both"/>
+        <w:rPr>
+          <w:rFonts w:ascii="Chaparral Pro" w:hAnsi="Chaparral Pro"/>
+          <w:color w:val="4472C4" w:themeColor="accent1"/>
+          <w:sz w:val="24"/>
+          <w:szCs w:val="24"/>
+          <w:lang w:val="es-ES"/>
+        </w:rPr>
+      </w:pPr>
+      <w:r>
+        <w:rPr>
+          <w:rFonts w:ascii="Chaparral Pro" w:hAnsi="Chaparral Pro"/>
+          <w:b/>
+          <w:bCs/>
+          <w:color w:val="4472C4" w:themeColor="accent1"/>
+          <w:sz w:val="24"/>
+          <w:szCs w:val="24"/>
+          <w:u w:val="single"/>
+          <w:lang w:val="es-ES"/>
+        </w:rPr>
+        <w:lastRenderedPageBreak/>
+        <w:t>Pasos para desarrollar una planificación</w:t>
+      </w:r>
+    </w:p>
+    <w:p>
+      <w:pPr>
+        <w:pStyle w:val="Prrafodelista"/>
+        <w:numPr>
+          <w:ilvl w:val="0"/>
+          <w:numId w:val="16"/>
+        </w:numPr>
+        <w:spacing w:after="0" w:line="276" w:lineRule="auto"/>
+        <w:jc w:val="both"/>
+        <w:rPr>
+          <w:rFonts w:ascii="Chaparral Pro" w:hAnsi="Chaparral Pro"/>
+          <w:b/>
+          <w:bCs/>
+          <w:color w:val="4472C4" w:themeColor="accent1"/>
+          <w:sz w:val="24"/>
+          <w:szCs w:val="24"/>
+          <w:lang w:val="es-ES"/>
+        </w:rPr>
+      </w:pPr>
+      <w:r>
+        <w:rPr>
+          <w:rFonts w:ascii="Chaparral Pro" w:hAnsi="Chaparral Pro"/>
+          <w:color w:val="4472C4" w:themeColor="accent1"/>
+          <w:sz w:val="24"/>
+          <w:szCs w:val="24"/>
+          <w:lang w:val="es-ES"/>
+        </w:rPr>
+        <w:t xml:space="preserve">Definir actividades </w:t>
+      </w:r>
+      <w:r>
+        <w:rPr>
+          <w:rFonts w:ascii="Times New Roman" w:hAnsi="Times New Roman" w:cs="Times New Roman"/>
+          <w:color w:val="4472C4" w:themeColor="accent1"/>
+          <w:sz w:val="24"/>
+          <w:szCs w:val="24"/>
+          <w:lang w:val="es-ES"/>
+        </w:rPr>
+        <w:t>→</w:t>
+      </w:r>
+      <w:r>
+        <w:rPr>
+          <w:rFonts w:ascii="Chaparral Pro" w:hAnsi="Chaparral Pro"/>
+          <w:color w:val="4472C4" w:themeColor="accent1"/>
+          <w:sz w:val="24"/>
+          <w:szCs w:val="24"/>
+          <w:lang w:val="es-ES"/>
+        </w:rPr>
+        <w:t xml:space="preserve"> identificar las acciones específicas a realizar.</w:t>
+      </w:r>
+    </w:p>
+    <w:p>
+      <w:pPr>
+        <w:pStyle w:val="Prrafodelista"/>
+        <w:numPr>
+          <w:ilvl w:val="0"/>
+          <w:numId w:val="16"/>
+        </w:numPr>
+        <w:spacing w:before="120" w:after="0" w:line="276" w:lineRule="auto"/>
+        <w:jc w:val="both"/>
+        <w:rPr>
+          <w:rFonts w:ascii="Chaparral Pro" w:hAnsi="Chaparral Pro"/>
+          <w:b/>
+          <w:bCs/>
+          <w:color w:val="4472C4" w:themeColor="accent1"/>
+          <w:sz w:val="24"/>
+          <w:szCs w:val="24"/>
+          <w:lang w:val="es-ES"/>
+        </w:rPr>
+      </w:pPr>
+      <w:r>
+        <w:rPr>
+          <w:rFonts w:ascii="Chaparral Pro" w:hAnsi="Chaparral Pro"/>
+          <w:color w:val="4472C4" w:themeColor="accent1"/>
+          <w:sz w:val="24"/>
+          <w:szCs w:val="24"/>
+          <w:lang w:val="es-ES"/>
+        </w:rPr>
+        <w:t xml:space="preserve">Secuenciar las actividades </w:t>
+      </w:r>
+      <w:r>
+        <w:rPr>
+          <w:rFonts w:ascii="Times New Roman" w:hAnsi="Times New Roman" w:cs="Times New Roman"/>
+          <w:color w:val="4472C4" w:themeColor="accent1"/>
+          <w:sz w:val="24"/>
+          <w:szCs w:val="24"/>
+          <w:lang w:val="es-ES"/>
+        </w:rPr>
+        <w:t>→</w:t>
+      </w:r>
+      <w:r>
+        <w:rPr>
+          <w:rFonts w:ascii="Chaparral Pro" w:hAnsi="Chaparral Pro"/>
+          <w:color w:val="4472C4" w:themeColor="accent1"/>
+          <w:sz w:val="24"/>
+          <w:szCs w:val="24"/>
+          <w:lang w:val="es-ES"/>
+        </w:rPr>
+        <w:t xml:space="preserve"> definir su orden.</w:t>
+      </w:r>
+    </w:p>
+    <w:p>
+      <w:pPr>
+        <w:pStyle w:val="Prrafodelista"/>
+        <w:numPr>
+          <w:ilvl w:val="0"/>
+          <w:numId w:val="16"/>
+        </w:numPr>
+        <w:spacing w:before="120" w:after="0" w:line="276" w:lineRule="auto"/>
+        <w:jc w:val="both"/>
+        <w:rPr>
+          <w:rFonts w:ascii="Chaparral Pro" w:hAnsi="Chaparral Pro"/>
+          <w:b/>
+          <w:bCs/>
+          <w:color w:val="4472C4" w:themeColor="accent1"/>
+          <w:sz w:val="24"/>
+          <w:szCs w:val="24"/>
+          <w:lang w:val="es-ES"/>
+        </w:rPr>
+      </w:pPr>
+      <w:r>
+        <w:rPr>
+          <w:rFonts w:ascii="Chaparral Pro" w:hAnsi="Chaparral Pro"/>
+          <w:color w:val="4472C4" w:themeColor="accent1"/>
+          <w:sz w:val="24"/>
+          <w:szCs w:val="24"/>
+          <w:lang w:val="es-ES"/>
+        </w:rPr>
+        <w:t>Estimar recursos de las actividades.</w:t>
+      </w:r>
+    </w:p>
+    <w:p>
+      <w:pPr>
+        <w:pStyle w:val="Prrafodelista"/>
+        <w:numPr>
+          <w:ilvl w:val="0"/>
+          <w:numId w:val="16"/>
+        </w:numPr>
+        <w:spacing w:before="120" w:after="0" w:line="276" w:lineRule="auto"/>
+        <w:jc w:val="both"/>
+        <w:rPr>
+          <w:rFonts w:ascii="Chaparral Pro" w:hAnsi="Chaparral Pro"/>
+          <w:b/>
+          <w:bCs/>
+          <w:color w:val="4472C4" w:themeColor="accent1"/>
+          <w:sz w:val="24"/>
+          <w:szCs w:val="24"/>
+          <w:lang w:val="es-ES"/>
+        </w:rPr>
+      </w:pPr>
+      <w:r>
+        <w:rPr>
+          <w:rFonts w:ascii="Chaparral Pro" w:hAnsi="Chaparral Pro"/>
+          <w:color w:val="4472C4" w:themeColor="accent1"/>
+          <w:sz w:val="24"/>
+          <w:szCs w:val="24"/>
+          <w:lang w:val="es-ES"/>
+        </w:rPr>
+        <w:t>Estimar la duración de las actividades.</w:t>
+      </w:r>
+    </w:p>
+    <w:p>
+      <w:pPr>
+        <w:pStyle w:val="Prrafodelista"/>
+        <w:numPr>
+          <w:ilvl w:val="0"/>
+          <w:numId w:val="16"/>
+        </w:numPr>
+        <w:spacing w:before="120" w:after="0" w:line="276" w:lineRule="auto"/>
+        <w:jc w:val="both"/>
+        <w:rPr>
+          <w:rFonts w:ascii="Chaparral Pro" w:hAnsi="Chaparral Pro"/>
+          <w:b/>
+          <w:bCs/>
+          <w:color w:val="4472C4" w:themeColor="accent1"/>
+          <w:sz w:val="24"/>
+          <w:szCs w:val="24"/>
+          <w:lang w:val="es-ES"/>
+        </w:rPr>
+      </w:pPr>
+      <w:r>
+        <w:rPr>
+          <w:rFonts w:ascii="Chaparral Pro" w:hAnsi="Chaparral Pro"/>
+          <w:color w:val="4472C4" w:themeColor="accent1"/>
+          <w:sz w:val="24"/>
+          <w:szCs w:val="24"/>
+          <w:lang w:val="es-ES"/>
+        </w:rPr>
+        <w:t>Desarrollar el cronograma.</w:t>
+      </w:r>
+    </w:p>
+    <w:p>
+      <w:pPr>
+        <w:pStyle w:val="Prrafodelista"/>
+        <w:numPr>
+          <w:ilvl w:val="1"/>
+          <w:numId w:val="16"/>
+        </w:numPr>
+        <w:spacing w:before="120" w:after="0" w:line="276" w:lineRule="auto"/>
+        <w:jc w:val="both"/>
+        <w:rPr>
+          <w:rFonts w:ascii="Chaparral Pro" w:hAnsi="Chaparral Pro"/>
+          <w:b/>
+          <w:bCs/>
+          <w:color w:val="4472C4" w:themeColor="accent1"/>
+          <w:sz w:val="24"/>
+          <w:szCs w:val="24"/>
+          <w:lang w:val="es-ES"/>
+        </w:rPr>
+      </w:pPr>
+      <w:r>
+        <w:rPr>
+          <w:rFonts w:ascii="Chaparral Pro" w:hAnsi="Chaparral Pro"/>
+          <w:color w:val="4472C4" w:themeColor="accent1"/>
+          <w:sz w:val="24"/>
+          <w:szCs w:val="24"/>
+          <w:u w:val="single"/>
+          <w:lang w:val="es-ES"/>
+        </w:rPr>
+        <w:t>Diagrama de Gantt</w:t>
+      </w:r>
+      <w:r>
+        <w:rPr>
+          <w:rFonts w:ascii="Chaparral Pro" w:hAnsi="Chaparral Pro"/>
+          <w:color w:val="4472C4" w:themeColor="accent1"/>
+          <w:sz w:val="24"/>
+          <w:szCs w:val="24"/>
+          <w:lang w:val="es-ES"/>
+        </w:rPr>
+        <w:t xml:space="preserve"> </w:t>
+      </w:r>
+      <w:r>
+        <w:rPr>
+          <w:rFonts w:ascii="Times New Roman" w:hAnsi="Times New Roman" w:cs="Times New Roman"/>
+          <w:color w:val="4472C4" w:themeColor="accent1"/>
+          <w:sz w:val="24"/>
+          <w:szCs w:val="24"/>
+          <w:lang w:val="es-ES"/>
+        </w:rPr>
+        <w:t>→</w:t>
+      </w:r>
+      <w:r>
+        <w:rPr>
+          <w:rFonts w:ascii="Chaparral Pro" w:hAnsi="Chaparral Pro"/>
+          <w:color w:val="4472C4" w:themeColor="accent1"/>
+          <w:sz w:val="24"/>
+          <w:szCs w:val="24"/>
+          <w:lang w:val="es-ES"/>
+        </w:rPr>
+        <w:t xml:space="preserve"> forma de representar el cronograma de esas actividades de manera </w:t>
+      </w:r>
+      <w:r>
+        <w:rPr>
+          <w:rFonts w:ascii="Chaparral Pro" w:hAnsi="Chaparral Pro"/>
+          <w:color w:val="4472C4" w:themeColor="accent1"/>
+          <w:sz w:val="24"/>
+          <w:szCs w:val="24"/>
+          <w:lang w:val="es-ES"/>
+        </w:rPr>
+        <w:t>gráfica</w:t>
+      </w:r>
+      <w:r>
+        <w:rPr>
+          <w:rFonts w:ascii="Chaparral Pro" w:hAnsi="Chaparral Pro"/>
+          <w:color w:val="4472C4" w:themeColor="accent1"/>
+          <w:sz w:val="24"/>
+          <w:szCs w:val="24"/>
+          <w:lang w:val="es-ES"/>
+        </w:rPr>
+        <w:t>.</w:t>
+      </w:r>
+    </w:p>
+    <w:p>
+      <w:pPr>
+        <w:pStyle w:val="Prrafodelista"/>
+        <w:numPr>
+          <w:ilvl w:val="1"/>
+          <w:numId w:val="16"/>
+        </w:numPr>
+        <w:spacing w:before="120" w:after="0" w:line="276" w:lineRule="auto"/>
+        <w:jc w:val="both"/>
+        <w:rPr>
+          <w:rFonts w:ascii="Chaparral Pro" w:hAnsi="Chaparral Pro"/>
+          <w:b/>
+          <w:bCs/>
+          <w:color w:val="4472C4" w:themeColor="accent1"/>
+          <w:sz w:val="24"/>
+          <w:szCs w:val="24"/>
+          <w:lang w:val="es-ES"/>
+        </w:rPr>
+      </w:pPr>
+      <w:r>
+        <w:rPr>
+          <w:rFonts w:ascii="Chaparral Pro" w:hAnsi="Chaparral Pro"/>
+          <w:color w:val="4472C4" w:themeColor="accent1"/>
+          <w:sz w:val="24"/>
+          <w:szCs w:val="24"/>
+          <w:lang w:val="es-ES"/>
+        </w:rPr>
+        <w:t xml:space="preserve">Enfoques de los </w:t>
+      </w:r>
+      <w:r>
+        <w:rPr>
+          <w:rFonts w:ascii="Chaparral Pro" w:hAnsi="Chaparral Pro"/>
+          <w:color w:val="4472C4" w:themeColor="accent1"/>
+          <w:sz w:val="24"/>
+          <w:szCs w:val="24"/>
+          <w:u w:val="single"/>
+          <w:lang w:val="es-ES"/>
+        </w:rPr>
+        <w:t>a</w:t>
+      </w:r>
+      <w:r>
+        <w:rPr>
+          <w:rFonts w:ascii="Chaparral Pro" w:hAnsi="Chaparral Pro"/>
+          <w:color w:val="4472C4" w:themeColor="accent1"/>
+          <w:sz w:val="24"/>
+          <w:szCs w:val="24"/>
+          <w:u w:val="single"/>
+          <w:lang w:val="es-ES"/>
+        </w:rPr>
+        <w:t>vance</w:t>
+      </w:r>
+      <w:r>
+        <w:rPr>
+          <w:rFonts w:ascii="Chaparral Pro" w:hAnsi="Chaparral Pro"/>
+          <w:color w:val="4472C4" w:themeColor="accent1"/>
+          <w:sz w:val="24"/>
+          <w:szCs w:val="24"/>
+          <w:u w:val="single"/>
+          <w:lang w:val="es-ES"/>
+        </w:rPr>
+        <w:t>s</w:t>
+      </w:r>
+      <w:r>
+        <w:rPr>
+          <w:rFonts w:ascii="Chaparral Pro" w:hAnsi="Chaparral Pro"/>
+          <w:color w:val="4472C4" w:themeColor="accent1"/>
+          <w:sz w:val="24"/>
+          <w:szCs w:val="24"/>
+          <w:u w:val="single"/>
+          <w:lang w:val="es-ES"/>
+        </w:rPr>
+        <w:t xml:space="preserve"> del proyecto</w:t>
+      </w:r>
+      <w:r>
+        <w:rPr>
+          <w:rFonts w:ascii="Chaparral Pro" w:hAnsi="Chaparral Pro"/>
+          <w:color w:val="4472C4" w:themeColor="accent1"/>
+          <w:sz w:val="24"/>
+          <w:szCs w:val="24"/>
+          <w:lang w:val="es-ES"/>
+        </w:rPr>
+        <w:t>:</w:t>
+      </w:r>
+    </w:p>
+    <w:p>
+      <w:pPr>
+        <w:pStyle w:val="Prrafodelista"/>
+        <w:numPr>
+          <w:ilvl w:val="2"/>
+          <w:numId w:val="16"/>
+        </w:numPr>
+        <w:spacing w:before="120" w:after="0" w:line="276" w:lineRule="auto"/>
+        <w:jc w:val="both"/>
+        <w:rPr>
+          <w:rFonts w:ascii="Chaparral Pro" w:hAnsi="Chaparral Pro"/>
+          <w:b/>
+          <w:bCs/>
+          <w:color w:val="4472C4" w:themeColor="accent1"/>
+          <w:sz w:val="24"/>
+          <w:szCs w:val="24"/>
+          <w:lang w:val="es-ES"/>
+        </w:rPr>
+      </w:pPr>
+      <w:r>
+        <w:rPr>
+          <w:rFonts w:ascii="Chaparral Pro" w:hAnsi="Chaparral Pro"/>
+          <w:color w:val="4472C4" w:themeColor="accent1"/>
+          <w:sz w:val="24"/>
+          <w:szCs w:val="24"/>
+          <w:lang w:val="es-ES"/>
+        </w:rPr>
+        <w:t xml:space="preserve">% Trabajo completado </w:t>
+      </w:r>
+      <w:r>
+        <w:rPr>
+          <w:rFonts w:ascii="Times New Roman" w:hAnsi="Times New Roman" w:cs="Times New Roman"/>
+          <w:color w:val="4472C4" w:themeColor="accent1"/>
+          <w:sz w:val="24"/>
+          <w:szCs w:val="24"/>
+          <w:lang w:val="es-ES"/>
+        </w:rPr>
+        <w:t>→</w:t>
+      </w:r>
+      <w:r>
+        <w:rPr>
+          <w:rFonts w:ascii="Chaparral Pro" w:hAnsi="Chaparral Pro"/>
+          <w:color w:val="4472C4" w:themeColor="accent1"/>
+          <w:sz w:val="24"/>
+          <w:szCs w:val="24"/>
+          <w:lang w:val="es-ES"/>
+        </w:rPr>
+        <w:t xml:space="preserve"> avance asociado al tiempo incurrido.</w:t>
+      </w:r>
+    </w:p>
+    <w:p>
+      <w:pPr>
+        <w:pStyle w:val="Prrafodelista"/>
+        <w:numPr>
+          <w:ilvl w:val="2"/>
+          <w:numId w:val="16"/>
+        </w:numPr>
+        <w:spacing w:before="120" w:after="0" w:line="276" w:lineRule="auto"/>
+        <w:jc w:val="both"/>
+        <w:rPr>
+          <w:rFonts w:ascii="Chaparral Pro" w:hAnsi="Chaparral Pro"/>
+          <w:b/>
+          <w:bCs/>
+          <w:color w:val="4472C4" w:themeColor="accent1"/>
+          <w:sz w:val="24"/>
+          <w:szCs w:val="24"/>
+          <w:lang w:val="es-ES"/>
+        </w:rPr>
+      </w:pPr>
+      <w:r>
+        <w:rPr>
+          <w:rFonts w:ascii="Chaparral Pro" w:hAnsi="Chaparral Pro"/>
+          <w:color w:val="4472C4" w:themeColor="accent1"/>
+          <w:sz w:val="24"/>
+          <w:szCs w:val="24"/>
+          <w:lang w:val="es-ES"/>
+        </w:rPr>
+        <w:t xml:space="preserve">% Físico completado </w:t>
+      </w:r>
+      <w:r>
+        <w:rPr>
+          <w:rFonts w:ascii="Times New Roman" w:hAnsi="Times New Roman" w:cs="Times New Roman"/>
+          <w:color w:val="4472C4" w:themeColor="accent1"/>
+          <w:sz w:val="24"/>
+          <w:szCs w:val="24"/>
+          <w:lang w:val="es-ES"/>
+        </w:rPr>
+        <w:t>→</w:t>
+      </w:r>
+      <w:r>
+        <w:rPr>
+          <w:rFonts w:ascii="Chaparral Pro" w:hAnsi="Chaparral Pro"/>
+          <w:color w:val="4472C4" w:themeColor="accent1"/>
+          <w:sz w:val="24"/>
+          <w:szCs w:val="24"/>
+          <w:lang w:val="es-ES"/>
+        </w:rPr>
+        <w:t xml:space="preserve"> avance asociado al trabajo real ejecutado.</w:t>
+      </w:r>
+    </w:p>
+    <w:p>
+      <w:pPr>
+        <w:pStyle w:val="Prrafodelista"/>
+        <w:numPr>
+          <w:ilvl w:val="1"/>
+          <w:numId w:val="16"/>
+        </w:numPr>
+        <w:spacing w:before="120" w:after="0" w:line="276" w:lineRule="auto"/>
+        <w:jc w:val="both"/>
+        <w:rPr>
+          <w:rFonts w:ascii="Chaparral Pro" w:hAnsi="Chaparral Pro"/>
+          <w:b/>
+          <w:bCs/>
+          <w:color w:val="4472C4" w:themeColor="accent1"/>
+          <w:sz w:val="24"/>
+          <w:szCs w:val="24"/>
+          <w:lang w:val="es-ES"/>
+        </w:rPr>
+      </w:pPr>
+      <w:r>
+        <w:rPr>
+          <w:rFonts w:ascii="Chaparral Pro" w:hAnsi="Chaparral Pro"/>
+          <w:color w:val="4472C4" w:themeColor="accent1"/>
+          <w:sz w:val="24"/>
+          <w:szCs w:val="24"/>
+          <w:u w:val="single"/>
+          <w:lang w:val="es-ES"/>
+        </w:rPr>
+        <w:t>Línea Base</w:t>
+      </w:r>
+      <w:r>
+        <w:rPr>
+          <w:rFonts w:ascii="Chaparral Pro" w:hAnsi="Chaparral Pro"/>
+          <w:color w:val="4472C4" w:themeColor="accent1"/>
+          <w:sz w:val="24"/>
+          <w:szCs w:val="24"/>
+          <w:lang w:val="es-ES"/>
+        </w:rPr>
+        <w:t xml:space="preserve"> </w:t>
+      </w:r>
+      <w:r>
+        <w:rPr>
+          <w:rFonts w:ascii="Times New Roman" w:hAnsi="Times New Roman" w:cs="Times New Roman"/>
+          <w:color w:val="4472C4" w:themeColor="accent1"/>
+          <w:sz w:val="24"/>
+          <w:szCs w:val="24"/>
+          <w:lang w:val="es-ES"/>
+        </w:rPr>
+        <w:t>→</w:t>
+      </w:r>
+      <w:r>
+        <w:rPr>
+          <w:rFonts w:ascii="Chaparral Pro" w:hAnsi="Chaparral Pro"/>
+          <w:color w:val="4472C4" w:themeColor="accent1"/>
+          <w:sz w:val="24"/>
+          <w:szCs w:val="24"/>
+          <w:lang w:val="es-ES"/>
+        </w:rPr>
+        <w:t xml:space="preserve"> luego de planificar, se debe definir una </w:t>
+      </w:r>
+      <w:r>
+        <w:rPr>
+          <w:rFonts w:ascii="Chaparral Pro" w:hAnsi="Chaparral Pro"/>
+          <w:color w:val="4472C4" w:themeColor="accent1"/>
+          <w:sz w:val="24"/>
+          <w:szCs w:val="24"/>
+          <w:u w:val="single"/>
+          <w:lang w:val="es-ES"/>
+        </w:rPr>
+        <w:t>línea de base</w:t>
+      </w:r>
+      <w:r>
+        <w:rPr>
+          <w:rFonts w:ascii="Chaparral Pro" w:hAnsi="Chaparral Pro"/>
+          <w:color w:val="4472C4" w:themeColor="accent1"/>
+          <w:sz w:val="24"/>
+          <w:szCs w:val="24"/>
+          <w:lang w:val="es-ES"/>
+        </w:rPr>
+        <w:t xml:space="preserve"> del proyecto como una fotografía del cronograma para que, cuando el proyecto se va ejecutando, se vaya comparando el desempeño de la situación actual con la fotografía inicial.</w:t>
+      </w:r>
+    </w:p>
+    <w:p>
+      <w:pPr>
+        <w:spacing w:before="120" w:after="0" w:line="276" w:lineRule="auto"/>
+        <w:jc w:val="both"/>
+        <w:rPr>
+          <w:rFonts w:ascii="Chaparral Pro" w:hAnsi="Chaparral Pro"/>
+          <w:b/>
+          <w:bCs/>
+          <w:color w:val="4472C4" w:themeColor="accent1"/>
+          <w:sz w:val="24"/>
+          <w:szCs w:val="24"/>
+          <w:lang w:val="es-ES"/>
+        </w:rPr>
+      </w:pPr>
+    </w:p>
+    <w:p>
+      <w:pPr>
+        <w:spacing w:before="120" w:after="0" w:line="276" w:lineRule="auto"/>
+        <w:jc w:val="both"/>
+        <w:rPr>
+          <w:rFonts w:ascii="Chaparral Pro" w:hAnsi="Chaparral Pro"/>
+          <w:b/>
+          <w:bCs/>
+          <w:color w:val="4472C4" w:themeColor="accent1"/>
+          <w:sz w:val="24"/>
+          <w:szCs w:val="24"/>
+          <w:lang w:val="es-ES"/>
+        </w:rPr>
+      </w:pPr>
+    </w:p>
+    <w:p>
+      <w:pPr>
+        <w:spacing w:before="120" w:after="0" w:line="276" w:lineRule="auto"/>
+        <w:jc w:val="both"/>
+        <w:rPr>
+          <w:rFonts w:ascii="Chaparral Pro" w:hAnsi="Chaparral Pro"/>
+          <w:b/>
+          <w:bCs/>
+          <w:color w:val="4472C4" w:themeColor="accent1"/>
+          <w:sz w:val="24"/>
+          <w:szCs w:val="24"/>
+          <w:u w:val="single"/>
         </w:rPr>
       </w:pPr>
     </w:p>
@@ -5549,7 +7177,7 @@
                 <w:szCs w:val="32"/>
                 <w:lang w:val="es-ES"/>
               </w:rPr>
-              <w:t>1</w:t>
+              <w:t>2</w:t>
             </w:r>
             <w:r>
               <w:rPr>
@@ -5573,7 +7201,31 @@
                 <w:szCs w:val="32"/>
                 <w:lang w:val="es-ES"/>
               </w:rPr>
-              <w:t>PLANIFICACIÓN Y ALCANCE</w:t>
+              <w:t xml:space="preserve">PLANIFICACIONES </w:t>
+            </w:r>
+            <w:r>
+              <w:rPr>
+                <w:rFonts w:ascii="Chaparral Pro" w:hAnsi="Chaparral Pro"/>
+                <w:b/>
+                <w:bCs/>
+                <w:color w:val="FFFFFF" w:themeColor="background1"/>
+                <w:sz w:val="32"/>
+                <w:szCs w:val="32"/>
+                <w:lang w:val="es-ES"/>
+              </w:rPr>
+              <w:t>TRADICIONAL</w:t>
+            </w:r>
+            <w:r>
+              <w:rPr>
+                <w:rFonts w:ascii="Chaparral Pro" w:hAnsi="Chaparral Pro"/>
+                <w:b/>
+                <w:bCs/>
+                <w:color w:val="FFFFFF" w:themeColor="background1"/>
+                <w:sz w:val="32"/>
+                <w:szCs w:val="32"/>
+                <w:lang w:val="es-ES"/>
+              </w:rPr>
+              <w:t xml:space="preserve"> Y ÁGIL</w:t>
             </w:r>
           </w:p>
         </w:tc>
@@ -5581,8 +7233,17 @@
     </w:tbl>
     <w:p>
       <w:pPr>
-        <w:spacing w:before="120" w:after="0" w:line="276" w:lineRule="auto"/>
-        <w:jc w:val="both"/>
+        <w:spacing w:before="240" w:after="0" w:line="276" w:lineRule="auto"/>
+        <w:jc w:val="both"/>
+        <w:rPr>
+          <w:rFonts w:ascii="Chaparral Pro" w:hAnsi="Chaparral Pro"/>
+          <w:color w:val="4472C4" w:themeColor="accent1"/>
+          <w:sz w:val="24"/>
+          <w:szCs w:val="24"/>
+          <w:lang w:val="es-ES"/>
+        </w:rPr>
+      </w:pPr>
+      <w:r>
         <w:rPr>
           <w:rFonts w:ascii="Chaparral Pro" w:hAnsi="Chaparral Pro"/>
           <w:b/>
@@ -5590,10 +7251,61 @@
           <w:color w:val="4472C4" w:themeColor="accent1"/>
           <w:sz w:val="24"/>
           <w:szCs w:val="24"/>
-          <w:lang w:val="es-ES"/>
-        </w:rPr>
-      </w:pPr>
-      <w:r>
+          <w:u w:val="single"/>
+          <w:lang w:val="es-ES"/>
+        </w:rPr>
+        <w:t>Planificación Tradicional</w:t>
+      </w:r>
+      <w:r>
+        <w:rPr>
+          <w:rFonts w:ascii="Chaparral Pro" w:hAnsi="Chaparral Pro"/>
+          <w:color w:val="4472C4" w:themeColor="accent1"/>
+          <w:sz w:val="24"/>
+          <w:szCs w:val="24"/>
+          <w:lang w:val="es-ES"/>
+        </w:rPr>
+        <w:t xml:space="preserve"> </w:t>
+      </w:r>
+      <w:r>
+        <w:rPr>
+          <w:rFonts w:ascii="Times New Roman" w:hAnsi="Times New Roman" w:cs="Times New Roman"/>
+          <w:color w:val="4472C4" w:themeColor="accent1"/>
+          <w:sz w:val="24"/>
+          <w:szCs w:val="24"/>
+          <w:lang w:val="es-ES"/>
+        </w:rPr>
+        <w:t>→</w:t>
+      </w:r>
+      <w:r>
+        <w:rPr>
+          <w:rFonts w:ascii="Chaparral Pro" w:hAnsi="Chaparral Pro"/>
+          <w:color w:val="4472C4" w:themeColor="accent1"/>
+          <w:sz w:val="24"/>
+          <w:szCs w:val="24"/>
+          <w:lang w:val="es-ES"/>
+        </w:rPr>
+        <w:t xml:space="preserve"> </w:t>
+      </w:r>
+      <w:r>
+        <w:rPr>
+          <w:rFonts w:ascii="Chaparral Pro" w:hAnsi="Chaparral Pro"/>
+          <w:color w:val="4472C4" w:themeColor="accent1"/>
+          <w:sz w:val="24"/>
+          <w:szCs w:val="24"/>
+          <w:lang w:val="es-ES"/>
+        </w:rPr>
+        <w:t>focalizada en el cumplimiento de la ejecución de las tareas.</w:t>
+      </w:r>
+    </w:p>
+    <w:p>
+      <w:pPr>
+        <w:pStyle w:val="Prrafodelista"/>
+        <w:numPr>
+          <w:ilvl w:val="0"/>
+          <w:numId w:val="16"/>
+        </w:numPr>
+        <w:spacing w:after="0" w:line="276" w:lineRule="auto"/>
+        <w:jc w:val="both"/>
         <w:rPr>
           <w:rFonts w:ascii="Chaparral Pro" w:hAnsi="Chaparral Pro"/>
           <w:b/>
@@ -5601,12 +7313,50 @@
           <w:color w:val="4472C4" w:themeColor="accent1"/>
           <w:sz w:val="24"/>
           <w:szCs w:val="24"/>
+          <w:lang w:val="es-ES"/>
+        </w:rPr>
+      </w:pPr>
+      <w:r>
+        <w:rPr>
+          <w:rFonts w:ascii="Chaparral Pro" w:hAnsi="Chaparral Pro"/>
+          <w:color w:val="4472C4" w:themeColor="accent1"/>
+          <w:sz w:val="24"/>
+          <w:szCs w:val="24"/>
+          <w:lang w:val="es-ES"/>
+        </w:rPr>
+        <w:t xml:space="preserve">La visión es </w:t>
+      </w:r>
+      <w:r>
+        <w:rPr>
+          <w:rFonts w:ascii="Chaparral Pro" w:hAnsi="Chaparral Pro"/>
+          <w:color w:val="4472C4" w:themeColor="accent1"/>
+          <w:sz w:val="24"/>
+          <w:szCs w:val="24"/>
           <w:u w:val="single"/>
           <w:lang w:val="es-ES"/>
         </w:rPr>
-        <w:t>ALCANCE</w:t>
-      </w:r>
-      <w:r>
+        <w:t>a largo plazo</w:t>
+      </w:r>
+      <w:r>
+        <w:rPr>
+          <w:rFonts w:ascii="Chaparral Pro" w:hAnsi="Chaparral Pro"/>
+          <w:color w:val="4472C4" w:themeColor="accent1"/>
+          <w:sz w:val="24"/>
+          <w:szCs w:val="24"/>
+          <w:lang w:val="es-ES"/>
+        </w:rPr>
+        <w:t>.</w:t>
+      </w:r>
+    </w:p>
+    <w:p>
+      <w:pPr>
+        <w:pStyle w:val="Prrafodelista"/>
+        <w:numPr>
+          <w:ilvl w:val="0"/>
+          <w:numId w:val="16"/>
+        </w:numPr>
+        <w:spacing w:after="0" w:line="276" w:lineRule="auto"/>
+        <w:jc w:val="both"/>
         <w:rPr>
           <w:rFonts w:ascii="Chaparral Pro" w:hAnsi="Chaparral Pro"/>
           <w:b/>
@@ -5616,11 +7366,29 @@
           <w:szCs w:val="24"/>
           <w:lang w:val="es-ES"/>
         </w:rPr>
-        <w:t xml:space="preserve"> </w:t>
-      </w:r>
-      <w:r>
-        <w:rPr>
-          <w:rFonts w:ascii="Times New Roman" w:hAnsi="Times New Roman" w:cs="Times New Roman"/>
+      </w:pPr>
+      <w:r>
+        <w:rPr>
+          <w:rFonts w:ascii="Chaparral Pro" w:hAnsi="Chaparral Pro"/>
+          <w:color w:val="4472C4" w:themeColor="accent1"/>
+          <w:sz w:val="24"/>
+          <w:szCs w:val="24"/>
+          <w:lang w:val="es-ES"/>
+        </w:rPr>
+        <w:t>Los pasos son más largos.</w:t>
+      </w:r>
+    </w:p>
+    <w:p>
+      <w:pPr>
+        <w:pStyle w:val="Prrafodelista"/>
+        <w:numPr>
+          <w:ilvl w:val="0"/>
+          <w:numId w:val="16"/>
+        </w:numPr>
+        <w:spacing w:after="0" w:line="276" w:lineRule="auto"/>
+        <w:jc w:val="both"/>
+        <w:rPr>
+          <w:rFonts w:ascii="Chaparral Pro" w:hAnsi="Chaparral Pro"/>
           <w:b/>
           <w:bCs/>
           <w:color w:val="4472C4" w:themeColor="accent1"/>
@@ -5628,8 +7396,191 @@
           <w:szCs w:val="24"/>
           <w:lang w:val="es-ES"/>
         </w:rPr>
-        <w:t>→</w:t>
-      </w:r>
+      </w:pPr>
+      <w:r>
+        <w:rPr>
+          <w:rFonts w:ascii="Chaparral Pro" w:hAnsi="Chaparral Pro"/>
+          <w:color w:val="4472C4" w:themeColor="accent1"/>
+          <w:sz w:val="24"/>
+          <w:szCs w:val="24"/>
+          <w:lang w:val="es-ES"/>
+        </w:rPr>
+        <w:t xml:space="preserve">Implementa un control </w:t>
+      </w:r>
+      <w:r>
+        <w:rPr>
+          <w:rFonts w:ascii="Chaparral Pro" w:hAnsi="Chaparral Pro"/>
+          <w:color w:val="4472C4" w:themeColor="accent1"/>
+          <w:sz w:val="24"/>
+          <w:szCs w:val="24"/>
+          <w:u w:val="single"/>
+          <w:lang w:val="es-ES"/>
+        </w:rPr>
+        <w:t>predictivo</w:t>
+      </w:r>
+      <w:r>
+        <w:rPr>
+          <w:rFonts w:ascii="Chaparral Pro" w:hAnsi="Chaparral Pro"/>
+          <w:color w:val="4472C4" w:themeColor="accent1"/>
+          <w:sz w:val="24"/>
+          <w:szCs w:val="24"/>
+          <w:lang w:val="es-ES"/>
+        </w:rPr>
+        <w:t xml:space="preserve"> de un proyecto.</w:t>
+      </w:r>
+    </w:p>
+    <w:p>
+      <w:pPr>
+        <w:pStyle w:val="Prrafodelista"/>
+        <w:numPr>
+          <w:ilvl w:val="0"/>
+          <w:numId w:val="16"/>
+        </w:numPr>
+        <w:spacing w:after="0" w:line="276" w:lineRule="auto"/>
+        <w:jc w:val="both"/>
+        <w:rPr>
+          <w:rFonts w:ascii="Chaparral Pro" w:hAnsi="Chaparral Pro"/>
+          <w:color w:val="4472C4" w:themeColor="accent1"/>
+          <w:sz w:val="24"/>
+          <w:szCs w:val="24"/>
+          <w:lang w:val="es-ES"/>
+        </w:rPr>
+      </w:pPr>
+      <w:r>
+        <w:rPr>
+          <w:rFonts w:ascii="Chaparral Pro" w:hAnsi="Chaparral Pro"/>
+          <w:color w:val="4472C4" w:themeColor="accent1"/>
+          <w:sz w:val="24"/>
+          <w:szCs w:val="24"/>
+          <w:lang w:val="es-ES"/>
+        </w:rPr>
+        <w:t>Las tareas a definir en el plan cubren toda la vida del proyecto.</w:t>
+      </w:r>
+    </w:p>
+    <w:p>
+      <w:pPr>
+        <w:pStyle w:val="Prrafodelista"/>
+        <w:numPr>
+          <w:ilvl w:val="0"/>
+          <w:numId w:val="16"/>
+        </w:numPr>
+        <w:spacing w:after="0" w:line="276" w:lineRule="auto"/>
+        <w:jc w:val="both"/>
+        <w:rPr>
+          <w:rFonts w:ascii="Chaparral Pro" w:hAnsi="Chaparral Pro"/>
+          <w:color w:val="4472C4" w:themeColor="accent1"/>
+          <w:sz w:val="24"/>
+          <w:szCs w:val="24"/>
+          <w:lang w:val="es-ES"/>
+        </w:rPr>
+      </w:pPr>
+      <w:r>
+        <w:rPr>
+          <w:rFonts w:ascii="Chaparral Pro" w:hAnsi="Chaparral Pro"/>
+          <w:color w:val="4472C4" w:themeColor="accent1"/>
+          <w:sz w:val="24"/>
+          <w:szCs w:val="24"/>
+          <w:lang w:val="es-ES"/>
+        </w:rPr>
+        <w:t>Puede haber entregas intermedias.</w:t>
+      </w:r>
+    </w:p>
+    <w:p>
+      <w:pPr>
+        <w:pStyle w:val="Prrafodelista"/>
+        <w:numPr>
+          <w:ilvl w:val="0"/>
+          <w:numId w:val="16"/>
+        </w:numPr>
+        <w:spacing w:after="0" w:line="276" w:lineRule="auto"/>
+        <w:jc w:val="both"/>
+        <w:rPr>
+          <w:rFonts w:ascii="Chaparral Pro" w:hAnsi="Chaparral Pro"/>
+          <w:color w:val="4472C4" w:themeColor="accent1"/>
+          <w:sz w:val="24"/>
+          <w:szCs w:val="24"/>
+          <w:lang w:val="es-ES"/>
+        </w:rPr>
+      </w:pPr>
+      <w:r>
+        <w:rPr>
+          <w:rFonts w:ascii="Chaparral Pro" w:hAnsi="Chaparral Pro"/>
+          <w:color w:val="4472C4" w:themeColor="accent1"/>
+          <w:sz w:val="24"/>
+          <w:szCs w:val="24"/>
+          <w:lang w:val="es-ES"/>
+        </w:rPr>
+        <w:t>La retroalimentación generada es tardía, dado que los pasos son más largos.</w:t>
+      </w:r>
+    </w:p>
+    <w:p>
+      <w:pPr>
+        <w:pStyle w:val="Prrafodelista"/>
+        <w:numPr>
+          <w:ilvl w:val="0"/>
+          <w:numId w:val="16"/>
+        </w:numPr>
+        <w:spacing w:after="0" w:line="276" w:lineRule="auto"/>
+        <w:jc w:val="both"/>
+        <w:rPr>
+          <w:rFonts w:ascii="Chaparral Pro" w:hAnsi="Chaparral Pro"/>
+          <w:color w:val="4472C4" w:themeColor="accent1"/>
+          <w:sz w:val="24"/>
+          <w:szCs w:val="24"/>
+          <w:lang w:val="es-ES"/>
+        </w:rPr>
+      </w:pPr>
+      <w:r>
+        <w:rPr>
+          <w:rFonts w:ascii="Chaparral Pro" w:hAnsi="Chaparral Pro"/>
+          <w:color w:val="4472C4" w:themeColor="accent1"/>
+          <w:sz w:val="24"/>
+          <w:szCs w:val="24"/>
+          <w:lang w:val="es-ES"/>
+        </w:rPr>
+        <w:t>Los cambios son complicados de manejar, ya que afectan la planificación.</w:t>
+      </w:r>
+    </w:p>
+    <w:p>
+      <w:pPr>
+        <w:pStyle w:val="Prrafodelista"/>
+        <w:numPr>
+          <w:ilvl w:val="0"/>
+          <w:numId w:val="16"/>
+        </w:numPr>
+        <w:spacing w:after="0" w:line="276" w:lineRule="auto"/>
+        <w:jc w:val="both"/>
+        <w:rPr>
+          <w:rFonts w:ascii="Chaparral Pro" w:hAnsi="Chaparral Pro"/>
+          <w:color w:val="4472C4" w:themeColor="accent1"/>
+          <w:sz w:val="24"/>
+          <w:szCs w:val="24"/>
+          <w:lang w:val="es-ES"/>
+        </w:rPr>
+      </w:pPr>
+      <w:r>
+        <w:rPr>
+          <w:rFonts w:ascii="Chaparral Pro" w:hAnsi="Chaparral Pro"/>
+          <w:color w:val="4472C4" w:themeColor="accent1"/>
+          <w:sz w:val="24"/>
+          <w:szCs w:val="24"/>
+          <w:lang w:val="es-ES"/>
+        </w:rPr>
+        <w:t>Única retrospectiva al finalizar el proyecto.</w:t>
+      </w:r>
+    </w:p>
+    <w:p>
+      <w:pPr>
+        <w:spacing w:before="240" w:after="0" w:line="276" w:lineRule="auto"/>
+        <w:jc w:val="both"/>
+        <w:rPr>
+          <w:rFonts w:ascii="Chaparral Pro" w:hAnsi="Chaparral Pro"/>
+          <w:color w:val="4472C4" w:themeColor="accent1"/>
+          <w:sz w:val="24"/>
+          <w:szCs w:val="24"/>
+          <w:lang w:val="es-ES"/>
+        </w:rPr>
+      </w:pPr>
       <w:r>
         <w:rPr>
           <w:rFonts w:ascii="Chaparral Pro" w:hAnsi="Chaparral Pro"/>
@@ -5638,9 +7589,10 @@
           <w:color w:val="4472C4" w:themeColor="accent1"/>
           <w:sz w:val="24"/>
           <w:szCs w:val="24"/>
-          <w:lang w:val="es-ES"/>
-        </w:rPr>
-        <w:t xml:space="preserve"> </w:t>
+          <w:u w:val="single"/>
+          <w:lang w:val="es-ES"/>
+        </w:rPr>
+        <w:t xml:space="preserve">Planificación </w:t>
       </w:r>
       <w:r>
         <w:rPr>
@@ -5650,14 +7602,70 @@
           <w:color w:val="4472C4" w:themeColor="accent1"/>
           <w:sz w:val="24"/>
           <w:szCs w:val="24"/>
-          <w:lang w:val="es-ES"/>
-        </w:rPr>
-        <w:t>lo que vamos a hacer.</w:t>
-      </w:r>
-    </w:p>
-    <w:p>
-      <w:pPr>
-        <w:spacing w:before="120" w:after="0" w:line="276" w:lineRule="auto"/>
+          <w:u w:val="single"/>
+          <w:lang w:val="es-ES"/>
+        </w:rPr>
+        <w:t>Ágil</w:t>
+      </w:r>
+      <w:r>
+        <w:rPr>
+          <w:rFonts w:ascii="Chaparral Pro" w:hAnsi="Chaparral Pro"/>
+          <w:color w:val="4472C4" w:themeColor="accent1"/>
+          <w:sz w:val="24"/>
+          <w:szCs w:val="24"/>
+          <w:lang w:val="es-ES"/>
+        </w:rPr>
+        <w:t xml:space="preserve"> </w:t>
+      </w:r>
+      <w:r>
+        <w:rPr>
+          <w:rFonts w:ascii="Times New Roman" w:hAnsi="Times New Roman" w:cs="Times New Roman"/>
+          <w:color w:val="4472C4" w:themeColor="accent1"/>
+          <w:sz w:val="24"/>
+          <w:szCs w:val="24"/>
+          <w:lang w:val="es-ES"/>
+        </w:rPr>
+        <w:t>→</w:t>
+      </w:r>
+      <w:r>
+        <w:rPr>
+          <w:rFonts w:ascii="Chaparral Pro" w:hAnsi="Chaparral Pro"/>
+          <w:color w:val="4472C4" w:themeColor="accent1"/>
+          <w:sz w:val="24"/>
+          <w:szCs w:val="24"/>
+          <w:lang w:val="es-ES"/>
+        </w:rPr>
+        <w:t xml:space="preserve"> </w:t>
+      </w:r>
+      <w:r>
+        <w:rPr>
+          <w:rFonts w:ascii="Chaparral Pro" w:hAnsi="Chaparral Pro"/>
+          <w:color w:val="4472C4" w:themeColor="accent1"/>
+          <w:sz w:val="24"/>
+          <w:szCs w:val="24"/>
+          <w:lang w:val="es-ES"/>
+        </w:rPr>
+        <w:t>una vez determinados los pequeños objetivos del negocio, focaliza el esfuerzo de planificación y ejecución en aquellos objetivos de corto plazo</w:t>
+      </w:r>
+      <w:r>
+        <w:rPr>
+          <w:rFonts w:ascii="Chaparral Pro" w:hAnsi="Chaparral Pro"/>
+          <w:color w:val="4472C4" w:themeColor="accent1"/>
+          <w:sz w:val="24"/>
+          <w:szCs w:val="24"/>
+          <w:lang w:val="es-ES"/>
+        </w:rPr>
+        <w:t>.</w:t>
+      </w:r>
+    </w:p>
+    <w:p>
+      <w:pPr>
+        <w:pStyle w:val="Prrafodelista"/>
+        <w:numPr>
+          <w:ilvl w:val="0"/>
+          <w:numId w:val="16"/>
+        </w:numPr>
+        <w:spacing w:after="0" w:line="276" w:lineRule="auto"/>
         <w:jc w:val="both"/>
         <w:rPr>
           <w:rFonts w:ascii="Chaparral Pro" w:hAnsi="Chaparral Pro"/>
@@ -5672,6 +7680,423 @@
       <w:r>
         <w:rPr>
           <w:rFonts w:ascii="Chaparral Pro" w:hAnsi="Chaparral Pro"/>
+          <w:color w:val="4472C4" w:themeColor="accent1"/>
+          <w:sz w:val="24"/>
+          <w:szCs w:val="24"/>
+          <w:lang w:val="es-ES"/>
+        </w:rPr>
+        <w:t xml:space="preserve">La visión es </w:t>
+      </w:r>
+      <w:r>
+        <w:rPr>
+          <w:rFonts w:ascii="Chaparral Pro" w:hAnsi="Chaparral Pro"/>
+          <w:color w:val="4472C4" w:themeColor="accent1"/>
+          <w:sz w:val="24"/>
+          <w:szCs w:val="24"/>
+          <w:u w:val="single"/>
+          <w:lang w:val="es-ES"/>
+        </w:rPr>
+        <w:t>a corto plazo</w:t>
+      </w:r>
+      <w:r>
+        <w:rPr>
+          <w:rFonts w:ascii="Chaparral Pro" w:hAnsi="Chaparral Pro"/>
+          <w:color w:val="4472C4" w:themeColor="accent1"/>
+          <w:sz w:val="24"/>
+          <w:szCs w:val="24"/>
+          <w:lang w:val="es-ES"/>
+        </w:rPr>
+        <w:t>.</w:t>
+      </w:r>
+    </w:p>
+    <w:p>
+      <w:pPr>
+        <w:pStyle w:val="Prrafodelista"/>
+        <w:numPr>
+          <w:ilvl w:val="0"/>
+          <w:numId w:val="16"/>
+        </w:numPr>
+        <w:spacing w:after="0" w:line="276" w:lineRule="auto"/>
+        <w:jc w:val="both"/>
+        <w:rPr>
+          <w:rFonts w:ascii="Chaparral Pro" w:hAnsi="Chaparral Pro"/>
+          <w:color w:val="4472C4" w:themeColor="accent1"/>
+          <w:sz w:val="24"/>
+          <w:szCs w:val="24"/>
+          <w:lang w:val="es-ES"/>
+        </w:rPr>
+      </w:pPr>
+      <w:r>
+        <w:rPr>
+          <w:rFonts w:ascii="Chaparral Pro" w:hAnsi="Chaparral Pro"/>
+          <w:color w:val="4472C4" w:themeColor="accent1"/>
+          <w:sz w:val="24"/>
+          <w:szCs w:val="24"/>
+          <w:lang w:val="es-ES"/>
+        </w:rPr>
+        <w:t>Los pasos</w:t>
+      </w:r>
+      <w:r>
+        <w:rPr>
+          <w:rFonts w:ascii="Chaparral Pro" w:hAnsi="Chaparral Pro"/>
+          <w:color w:val="4472C4" w:themeColor="accent1"/>
+          <w:sz w:val="24"/>
+          <w:szCs w:val="24"/>
+          <w:lang w:val="es-ES"/>
+        </w:rPr>
+        <w:t xml:space="preserve"> son más cortos </w:t>
+      </w:r>
+      <w:r>
+        <w:rPr>
+          <w:rFonts w:ascii="Times New Roman" w:hAnsi="Times New Roman" w:cs="Times New Roman"/>
+          <w:color w:val="4472C4" w:themeColor="accent1"/>
+          <w:sz w:val="24"/>
+          <w:szCs w:val="24"/>
+          <w:lang w:val="es-ES"/>
+        </w:rPr>
+        <w:t>→</w:t>
+      </w:r>
+      <w:r>
+        <w:rPr>
+          <w:rFonts w:ascii="Chaparral Pro" w:hAnsi="Chaparral Pro"/>
+          <w:color w:val="4472C4" w:themeColor="accent1"/>
+          <w:sz w:val="24"/>
+          <w:szCs w:val="24"/>
+          <w:lang w:val="es-ES"/>
+        </w:rPr>
+        <w:t xml:space="preserve"> se replanifica al final de cada paso.</w:t>
+      </w:r>
+    </w:p>
+    <w:p>
+      <w:pPr>
+        <w:pStyle w:val="Prrafodelista"/>
+        <w:numPr>
+          <w:ilvl w:val="0"/>
+          <w:numId w:val="16"/>
+        </w:numPr>
+        <w:spacing w:after="0" w:line="276" w:lineRule="auto"/>
+        <w:jc w:val="both"/>
+        <w:rPr>
+          <w:rFonts w:ascii="Chaparral Pro" w:hAnsi="Chaparral Pro"/>
+          <w:color w:val="4472C4" w:themeColor="accent1"/>
+          <w:sz w:val="24"/>
+          <w:szCs w:val="24"/>
+          <w:lang w:val="es-ES"/>
+        </w:rPr>
+      </w:pPr>
+      <w:r>
+        <w:rPr>
+          <w:rFonts w:ascii="Chaparral Pro" w:hAnsi="Chaparral Pro"/>
+          <w:color w:val="4472C4" w:themeColor="accent1"/>
+          <w:sz w:val="24"/>
+          <w:szCs w:val="24"/>
+          <w:lang w:val="es-ES"/>
+        </w:rPr>
+        <w:t xml:space="preserve">Implementa un control </w:t>
+      </w:r>
+      <w:r>
+        <w:rPr>
+          <w:rFonts w:ascii="Chaparral Pro" w:hAnsi="Chaparral Pro"/>
+          <w:color w:val="4472C4" w:themeColor="accent1"/>
+          <w:sz w:val="24"/>
+          <w:szCs w:val="24"/>
+          <w:u w:val="single"/>
+          <w:lang w:val="es-ES"/>
+        </w:rPr>
+        <w:t>empírico</w:t>
+      </w:r>
+      <w:r>
+        <w:rPr>
+          <w:rFonts w:ascii="Chaparral Pro" w:hAnsi="Chaparral Pro"/>
+          <w:color w:val="4472C4" w:themeColor="accent1"/>
+          <w:sz w:val="24"/>
+          <w:szCs w:val="24"/>
+          <w:lang w:val="es-ES"/>
+        </w:rPr>
+        <w:t xml:space="preserve"> (se puede probar) de </w:t>
+      </w:r>
+      <w:r>
+        <w:rPr>
+          <w:rFonts w:ascii="Chaparral Pro" w:hAnsi="Chaparral Pro"/>
+          <w:color w:val="4472C4" w:themeColor="accent1"/>
+          <w:sz w:val="24"/>
+          <w:szCs w:val="24"/>
+          <w:lang w:val="es-ES"/>
+        </w:rPr>
+        <w:t>la construcción de producto</w:t>
+      </w:r>
+      <w:r>
+        <w:rPr>
+          <w:rFonts w:ascii="Chaparral Pro" w:hAnsi="Chaparral Pro"/>
+          <w:color w:val="4472C4" w:themeColor="accent1"/>
+          <w:sz w:val="24"/>
+          <w:szCs w:val="24"/>
+          <w:lang w:val="es-ES"/>
+        </w:rPr>
+        <w:t>.</w:t>
+      </w:r>
+    </w:p>
+    <w:p>
+      <w:pPr>
+        <w:pStyle w:val="Prrafodelista"/>
+        <w:numPr>
+          <w:ilvl w:val="0"/>
+          <w:numId w:val="16"/>
+        </w:numPr>
+        <w:spacing w:after="0" w:line="276" w:lineRule="auto"/>
+        <w:jc w:val="both"/>
+        <w:rPr>
+          <w:rFonts w:ascii="Chaparral Pro" w:hAnsi="Chaparral Pro"/>
+          <w:color w:val="4472C4" w:themeColor="accent1"/>
+          <w:sz w:val="24"/>
+          <w:szCs w:val="24"/>
+          <w:lang w:val="es-ES"/>
+        </w:rPr>
+      </w:pPr>
+      <w:r>
+        <w:rPr>
+          <w:rFonts w:ascii="Chaparral Pro" w:hAnsi="Chaparral Pro"/>
+          <w:color w:val="4472C4" w:themeColor="accent1"/>
+          <w:sz w:val="24"/>
+          <w:szCs w:val="24"/>
+          <w:lang w:val="es-ES"/>
+        </w:rPr>
+        <w:t xml:space="preserve">La retroalimentación generada es </w:t>
+      </w:r>
+      <w:r>
+        <w:rPr>
+          <w:rFonts w:ascii="Chaparral Pro" w:hAnsi="Chaparral Pro"/>
+          <w:color w:val="4472C4" w:themeColor="accent1"/>
+          <w:sz w:val="24"/>
+          <w:szCs w:val="24"/>
+          <w:lang w:val="es-ES"/>
+        </w:rPr>
+        <w:t>más frecuente</w:t>
+      </w:r>
+      <w:r>
+        <w:rPr>
+          <w:rFonts w:ascii="Chaparral Pro" w:hAnsi="Chaparral Pro"/>
+          <w:color w:val="4472C4" w:themeColor="accent1"/>
+          <w:sz w:val="24"/>
+          <w:szCs w:val="24"/>
+          <w:lang w:val="es-ES"/>
+        </w:rPr>
+        <w:t xml:space="preserve">, dado que los pasos son más </w:t>
+      </w:r>
+      <w:r>
+        <w:rPr>
+          <w:rFonts w:ascii="Chaparral Pro" w:hAnsi="Chaparral Pro"/>
+          <w:color w:val="4472C4" w:themeColor="accent1"/>
+          <w:sz w:val="24"/>
+          <w:szCs w:val="24"/>
+          <w:lang w:val="es-ES"/>
+        </w:rPr>
+        <w:t>cortos</w:t>
+      </w:r>
+      <w:r>
+        <w:rPr>
+          <w:rFonts w:ascii="Chaparral Pro" w:hAnsi="Chaparral Pro"/>
+          <w:color w:val="4472C4" w:themeColor="accent1"/>
+          <w:sz w:val="24"/>
+          <w:szCs w:val="24"/>
+          <w:lang w:val="es-ES"/>
+        </w:rPr>
+        <w:t>.</w:t>
+      </w:r>
+    </w:p>
+    <w:p>
+      <w:pPr>
+        <w:pStyle w:val="Prrafodelista"/>
+        <w:numPr>
+          <w:ilvl w:val="0"/>
+          <w:numId w:val="16"/>
+        </w:numPr>
+        <w:spacing w:after="0" w:line="276" w:lineRule="auto"/>
+        <w:jc w:val="both"/>
+        <w:rPr>
+          <w:rFonts w:ascii="Chaparral Pro" w:hAnsi="Chaparral Pro"/>
+          <w:color w:val="4472C4" w:themeColor="accent1"/>
+          <w:sz w:val="24"/>
+          <w:szCs w:val="24"/>
+          <w:lang w:val="es-ES"/>
+        </w:rPr>
+      </w:pPr>
+      <w:r>
+        <w:rPr>
+          <w:rFonts w:ascii="Chaparral Pro" w:hAnsi="Chaparral Pro"/>
+          <w:color w:val="4472C4" w:themeColor="accent1"/>
+          <w:sz w:val="24"/>
+          <w:szCs w:val="24"/>
+          <w:lang w:val="es-ES"/>
+        </w:rPr>
+        <w:t>El producto final se genera por cre</w:t>
+      </w:r>
+      <w:r>
+        <w:rPr>
+          <w:rFonts w:ascii="Chaparral Pro" w:hAnsi="Chaparral Pro"/>
+          <w:color w:val="4472C4" w:themeColor="accent1"/>
+          <w:sz w:val="24"/>
+          <w:szCs w:val="24"/>
+          <w:lang w:val="es-ES"/>
+        </w:rPr>
+        <w:t>cimiento en esas iteraciones.</w:t>
+      </w:r>
+    </w:p>
+    <w:p>
+      <w:pPr>
+        <w:pStyle w:val="Prrafodelista"/>
+        <w:numPr>
+          <w:ilvl w:val="0"/>
+          <w:numId w:val="16"/>
+        </w:numPr>
+        <w:spacing w:after="0" w:line="276" w:lineRule="auto"/>
+        <w:jc w:val="both"/>
+        <w:rPr>
+          <w:rFonts w:ascii="Chaparral Pro" w:hAnsi="Chaparral Pro"/>
+          <w:color w:val="4472C4" w:themeColor="accent1"/>
+          <w:sz w:val="24"/>
+          <w:szCs w:val="24"/>
+          <w:lang w:val="es-ES"/>
+        </w:rPr>
+      </w:pPr>
+      <w:r>
+        <w:rPr>
+          <w:rFonts w:ascii="Chaparral Pro" w:hAnsi="Chaparral Pro"/>
+          <w:color w:val="4472C4" w:themeColor="accent1"/>
+          <w:sz w:val="24"/>
+          <w:szCs w:val="24"/>
+          <w:lang w:val="es-ES"/>
+        </w:rPr>
+        <w:t>Plantea fases basado en objetivos de producto priorizados balanceando beneficios de negocio respecto a sus costos.</w:t>
+      </w:r>
+    </w:p>
+    <w:p>
+      <w:pPr>
+        <w:pStyle w:val="Prrafodelista"/>
+        <w:numPr>
+          <w:ilvl w:val="0"/>
+          <w:numId w:val="16"/>
+        </w:numPr>
+        <w:spacing w:after="0" w:line="276" w:lineRule="auto"/>
+        <w:jc w:val="both"/>
+        <w:rPr>
+          <w:rFonts w:ascii="Chaparral Pro" w:hAnsi="Chaparral Pro"/>
+          <w:color w:val="4472C4" w:themeColor="accent1"/>
+          <w:sz w:val="24"/>
+          <w:szCs w:val="24"/>
+          <w:lang w:val="es-ES"/>
+        </w:rPr>
+      </w:pPr>
+      <w:r>
+        <w:rPr>
+          <w:rFonts w:ascii="Chaparral Pro" w:hAnsi="Chaparral Pro"/>
+          <w:color w:val="4472C4" w:themeColor="accent1"/>
+          <w:sz w:val="24"/>
+          <w:szCs w:val="24"/>
+          <w:lang w:val="es-ES"/>
+        </w:rPr>
+        <w:t>Realiza una planificación muy intensa a corto plazo (de 2 a 4 semanas) con demostraciones al cliente de ese incremento de producto.</w:t>
+      </w:r>
+    </w:p>
+    <w:p>
+      <w:pPr>
+        <w:pStyle w:val="Prrafodelista"/>
+        <w:numPr>
+          <w:ilvl w:val="0"/>
+          <w:numId w:val="16"/>
+        </w:numPr>
+        <w:spacing w:after="0" w:line="276" w:lineRule="auto"/>
+        <w:jc w:val="both"/>
+        <w:rPr>
+          <w:rFonts w:ascii="Chaparral Pro" w:hAnsi="Chaparral Pro"/>
+          <w:color w:val="4472C4" w:themeColor="accent1"/>
+          <w:sz w:val="24"/>
+          <w:szCs w:val="24"/>
+          <w:lang w:val="es-ES"/>
+        </w:rPr>
+      </w:pPr>
+      <w:r>
+        <w:rPr>
+          <w:rFonts w:ascii="Chaparral Pro" w:hAnsi="Chaparral Pro"/>
+          <w:color w:val="4472C4" w:themeColor="accent1"/>
+          <w:sz w:val="24"/>
+          <w:szCs w:val="24"/>
+          <w:lang w:val="es-ES"/>
+        </w:rPr>
+        <w:lastRenderedPageBreak/>
+        <w:t>Los cambios son más fáciles de realizar, porque los pasos son más cortos.</w:t>
+      </w:r>
+    </w:p>
+    <w:p>
+      <w:pPr>
+        <w:pStyle w:val="Prrafodelista"/>
+        <w:numPr>
+          <w:ilvl w:val="0"/>
+          <w:numId w:val="16"/>
+        </w:numPr>
+        <w:spacing w:after="0" w:line="276" w:lineRule="auto"/>
+        <w:jc w:val="both"/>
+        <w:rPr>
+          <w:rFonts w:ascii="Chaparral Pro" w:hAnsi="Chaparral Pro"/>
+          <w:color w:val="4472C4" w:themeColor="accent1"/>
+          <w:sz w:val="24"/>
+          <w:szCs w:val="24"/>
+          <w:lang w:val="es-ES"/>
+        </w:rPr>
+      </w:pPr>
+      <w:r>
+        <w:rPr>
+          <w:rFonts w:ascii="Chaparral Pro" w:hAnsi="Chaparral Pro"/>
+          <w:color w:val="4472C4" w:themeColor="accent1"/>
+          <w:sz w:val="24"/>
+          <w:szCs w:val="24"/>
+          <w:lang w:val="es-ES"/>
+        </w:rPr>
+        <w:t>Realiza retrospectivas durante todo el proyecto</w:t>
+      </w:r>
+      <w:r>
+        <w:rPr>
+          <w:rFonts w:ascii="Chaparral Pro" w:hAnsi="Chaparral Pro"/>
+          <w:color w:val="4472C4" w:themeColor="accent1"/>
+          <w:sz w:val="24"/>
+          <w:szCs w:val="24"/>
+          <w:lang w:val="es-ES"/>
+        </w:rPr>
+        <w:t>.</w:t>
+      </w:r>
+    </w:p>
+    <w:p>
+      <w:pPr>
+        <w:spacing w:before="240" w:after="0" w:line="276" w:lineRule="auto"/>
+        <w:jc w:val="both"/>
+        <w:rPr>
+          <w:rFonts w:ascii="Chaparral Pro" w:hAnsi="Chaparral Pro"/>
+          <w:color w:val="4472C4" w:themeColor="accent1"/>
+          <w:sz w:val="24"/>
+          <w:szCs w:val="24"/>
+          <w:lang w:val="es-ES"/>
+        </w:rPr>
+      </w:pPr>
+    </w:p>
+    <w:p>
+      <w:pPr>
+        <w:spacing w:before="240" w:after="0" w:line="276" w:lineRule="auto"/>
+        <w:jc w:val="both"/>
+        <w:rPr>
+          <w:rFonts w:ascii="Chaparral Pro" w:hAnsi="Chaparral Pro"/>
+          <w:color w:val="4472C4" w:themeColor="accent1"/>
+          <w:sz w:val="24"/>
+          <w:szCs w:val="24"/>
+          <w:lang w:val="es-ES"/>
+        </w:rPr>
+      </w:pPr>
+    </w:p>
+    <w:p>
+      <w:pPr>
+        <w:spacing w:before="120" w:after="0" w:line="276" w:lineRule="auto"/>
+        <w:jc w:val="both"/>
+        <w:rPr>
+          <w:rFonts w:ascii="Chaparral Pro" w:hAnsi="Chaparral Pro"/>
           <w:b/>
           <w:bCs/>
           <w:color w:val="4472C4" w:themeColor="accent1"/>
@@ -5679,11 +8104,14 @@
           <w:szCs w:val="24"/>
           <w:lang w:val="es-ES"/>
         </w:rPr>
-        <w:t xml:space="preserve">PLANIFICACIÓN </w:t>
-      </w:r>
-      <w:r>
-        <w:rPr>
-          <w:rFonts w:ascii="Times New Roman" w:hAnsi="Times New Roman" w:cs="Times New Roman"/>
+      </w:pPr>
+    </w:p>
+    <w:p>
+      <w:pPr>
+        <w:spacing w:before="120" w:after="0" w:line="276" w:lineRule="auto"/>
+        <w:jc w:val="both"/>
+        <w:rPr>
+          <w:rFonts w:ascii="Chaparral Pro" w:hAnsi="Chaparral Pro"/>
           <w:b/>
           <w:bCs/>
           <w:color w:val="4472C4" w:themeColor="accent1"/>
@@ -5691,9 +8119,12 @@
           <w:szCs w:val="24"/>
           <w:lang w:val="es-ES"/>
         </w:rPr>
-        <w:t>→</w:t>
-      </w:r>
-      <w:r>
+      </w:pPr>
+    </w:p>
+    <w:p>
+      <w:pPr>
+        <w:spacing w:before="120" w:after="0" w:line="276" w:lineRule="auto"/>
+        <w:jc w:val="both"/>
         <w:rPr>
           <w:rFonts w:ascii="Chaparral Pro" w:hAnsi="Chaparral Pro"/>
           <w:b/>
@@ -5703,67 +8134,6 @@
           <w:szCs w:val="24"/>
           <w:lang w:val="es-ES"/>
         </w:rPr>
-        <w:t xml:space="preserve"> receta para el éxito.</w:t>
-      </w:r>
-    </w:p>
-    <w:p>
-      <w:pPr>
-        <w:spacing w:before="120" w:after="0" w:line="276" w:lineRule="auto"/>
-        <w:jc w:val="both"/>
-        <w:rPr>
-          <w:rFonts w:ascii="Chaparral Pro" w:hAnsi="Chaparral Pro"/>
-          <w:color w:val="4472C4" w:themeColor="accent1"/>
-          <w:sz w:val="24"/>
-          <w:szCs w:val="24"/>
-          <w:lang w:val="es-ES"/>
-        </w:rPr>
-      </w:pPr>
-      <w:r>
-        <w:rPr>
-          <w:rFonts w:ascii="Chaparral Pro" w:hAnsi="Chaparral Pro"/>
-          <w:color w:val="4472C4" w:themeColor="accent1"/>
-          <w:sz w:val="24"/>
-          <w:szCs w:val="24"/>
-          <w:lang w:val="es-ES"/>
-        </w:rPr>
-        <w:t>La idea es: si armamos bien la planificación y la realidad no cambia demasiado, el proyecto será exitoso</w:t>
-      </w:r>
-      <w:r>
-        <w:rPr>
-          <w:rFonts w:ascii="Chaparral Pro" w:hAnsi="Chaparral Pro"/>
-          <w:color w:val="4472C4" w:themeColor="accent1"/>
-          <w:sz w:val="24"/>
-          <w:szCs w:val="24"/>
-          <w:lang w:val="es-ES"/>
-        </w:rPr>
-        <w:t>.</w:t>
-      </w:r>
-    </w:p>
-    <w:p>
-      <w:pPr>
-        <w:spacing w:before="120" w:after="0" w:line="276" w:lineRule="auto"/>
-        <w:jc w:val="both"/>
-        <w:rPr>
-          <w:rFonts w:ascii="Chaparral Pro" w:hAnsi="Chaparral Pro"/>
-          <w:color w:val="4472C4" w:themeColor="accent1"/>
-          <w:sz w:val="24"/>
-          <w:szCs w:val="24"/>
-          <w:u w:val="single"/>
-          <w:lang w:val="es-ES"/>
-        </w:rPr>
-      </w:pPr>
-    </w:p>
-    <w:p>
-      <w:pPr>
-        <w:spacing w:before="120" w:after="0" w:line="276" w:lineRule="auto"/>
-        <w:jc w:val="both"/>
-        <w:rPr>
-          <w:rFonts w:ascii="Chaparral Pro" w:hAnsi="Chaparral Pro"/>
-          <w:color w:val="4472C4" w:themeColor="accent1"/>
-          <w:sz w:val="24"/>
-          <w:szCs w:val="24"/>
-          <w:lang w:val="es-ES"/>
-        </w:rPr>
       </w:pPr>
     </w:p>
     <w:p>
@@ -5870,6 +8240,48 @@
           <w:lang w:val="es-ES"/>
         </w:rPr>
       </w:pPr>
+    </w:p>
+    <w:p>
+      <w:pPr>
+        <w:spacing w:before="120" w:after="0" w:line="276" w:lineRule="auto"/>
+        <w:jc w:val="both"/>
+        <w:rPr>
+          <w:rFonts w:ascii="Chaparral Pro" w:hAnsi="Chaparral Pro"/>
+          <w:b/>
+          <w:bCs/>
+          <w:color w:val="4472C4" w:themeColor="accent1"/>
+          <w:sz w:val="24"/>
+          <w:szCs w:val="24"/>
+          <w:lang w:val="es-ES"/>
+        </w:rPr>
+      </w:pPr>
+    </w:p>
+    <w:p>
+      <w:pPr>
+        <w:spacing w:before="120" w:after="0" w:line="276" w:lineRule="auto"/>
+        <w:jc w:val="both"/>
+        <w:rPr>
+          <w:rFonts w:ascii="Chaparral Pro" w:hAnsi="Chaparral Pro"/>
+          <w:b/>
+          <w:bCs/>
+          <w:color w:val="4472C4" w:themeColor="accent1"/>
+          <w:sz w:val="24"/>
+          <w:szCs w:val="24"/>
+          <w:lang w:val="es-ES"/>
+        </w:rPr>
+      </w:pPr>
+      <w:r>
+        <w:rPr>
+          <w:rFonts w:ascii="Chaparral Pro" w:hAnsi="Chaparral Pro"/>
+          <w:b/>
+          <w:bCs/>
+          <w:color w:val="4472C4" w:themeColor="accent1"/>
+          <w:sz w:val="24"/>
+          <w:szCs w:val="24"/>
+          <w:lang w:val="es-ES"/>
+        </w:rPr>
+        <w:t>Clase3</w:t>
+      </w:r>
     </w:p>
     <w:p>
       <w:pPr>
@@ -6244,7 +8656,6 @@
           <w:u w:val="single"/>
           <w:lang w:val="es-ES"/>
         </w:rPr>
-        <w:lastRenderedPageBreak/>
         <w:t>Impuestos</w:t>
       </w:r>
     </w:p>
@@ -6491,6 +8902,7 @@
           <w:szCs w:val="24"/>
           <w:lang w:val="es-ES"/>
         </w:rPr>
+        <w:lastRenderedPageBreak/>
         <w:t>No afecta económicamente al flujo de fondos (porque es trasladable), pero sí financieramente (porque se paga todos los meses).</w:t>
       </w:r>
     </w:p>
@@ -6950,6 +9362,105 @@
 </w:document>
 </file>
 
+<file path=word/endnotes.xml><?xml version="1.0" encoding="utf-8"?>
+<w:endnotes xmlns:wpc="http://schemas.microsoft.com/office/word/2010/wordprocessingCanvas" xmlns:cx="http://schemas.microsoft.com/office/drawing/2014/chartex" xmlns:cx1="http://schemas.microsoft.com/office/drawing/2015/9/8/chartex" xmlns:cx2="http://schemas.microsoft.com/office/drawing/2015/10/21/chartex" xmlns:cx3="http://schemas.microsoft.com/office/drawing/2016/5/9/chartex" xmlns:cx4="http://schemas.microsoft.com/office/drawing/2016/5/10/chartex" xmlns:cx5="http://schemas.microsoft.com/office/drawing/2016/5/11/chartex" xmlns:cx6="http://schemas.microsoft.com/office/drawing/2016/5/12/chartex" xmlns:cx7="http://schemas.microsoft.com/office/drawing/2016/5/13/chartex" xmlns:cx8="http://schemas.microsoft.com/office/drawing/2016/5/14/chartex" xmlns:mc="http://schemas.openxmlformats.org/markup-compatibility/2006" xmlns:aink="http://schemas.microsoft.com/office/drawing/2016/ink" xmlns:am3d="http://schemas.microsoft.com/office/drawing/2017/model3d" xmlns:o="urn:schemas-microsoft-com:office:office" xmlns:r="http://schemas.openxmlformats.org/officeDocument/2006/relationships" xmlns:m="http://schemas.openxmlformats.org/officeDocument/2006/math" xmlns:v="urn:schemas-microsoft-com:vml" xmlns:wp14="http://schemas.microsoft.com/office/word/2010/wordprocessingDrawing" xmlns:wp="http://schemas.openxmlformats.org/drawingml/2006/wordprocessingDrawing" xmlns:w10="urn:schemas-microsoft-com:office:word" xmlns:w="http://schemas.openxmlformats.org/wordprocessingml/2006/main" xmlns:w14="http://schemas.microsoft.com/office/word/2010/wordml" xmlns:w15="http://schemas.microsoft.com/office/word/2012/wordml" xmlns:w16cex="http://schemas.microsoft.com/office/word/2018/wordml/cex" xmlns:w16cid="http://schemas.microsoft.com/office/word/2016/wordml/cid" xmlns:w16="http://schemas.microsoft.com/office/word/2018/wordml" xmlns:w16se="http://schemas.microsoft.com/office/word/2015/wordml/symex" xmlns:wpg="http://schemas.microsoft.com/office/word/2010/wordprocessingGroup" xmlns:wpi="http://schemas.microsoft.com/office/word/2010/wordprocessingInk" xmlns:wne="http://schemas.microsoft.com/office/word/2006/wordml" xmlns:wps="http://schemas.microsoft.com/office/word/2010/wordprocessingShape" mc:Ignorable="w14 w15 w16se w16cid w16 w16cex wp14">
+  <w:endnote w:type="separator" w:id="-1">
+    <w:p>
+      <w:pPr>
+        <w:spacing w:after="0" w:line="240" w:lineRule="auto"/>
+      </w:pPr>
+      <w:r>
+        <w:separator/>
+      </w:r>
+    </w:p>
+  </w:endnote>
+  <w:endnote w:type="continuationSeparator" w:id="0">
+    <w:p>
+      <w:pPr>
+        <w:spacing w:after="0" w:line="240" w:lineRule="auto"/>
+      </w:pPr>
+      <w:r>
+        <w:continuationSeparator/>
+      </w:r>
+    </w:p>
+  </w:endnote>
+</w:endnotes>
+</file>
+
+<file path=word/footnotes.xml><?xml version="1.0" encoding="utf-8"?>
+<w:footnotes xmlns:wpc="http://schemas.microsoft.com/office/word/2010/wordprocessingCanvas" xmlns:cx="http://schemas.microsoft.com/office/drawing/2014/chartex" xmlns:cx1="http://schemas.microsoft.com/office/drawing/2015/9/8/chartex" xmlns:cx2="http://schemas.microsoft.com/office/drawing/2015/10/21/chartex" xmlns:cx3="http://schemas.microsoft.com/office/drawing/2016/5/9/chartex" xmlns:cx4="http://schemas.microsoft.com/office/drawing/2016/5/10/chartex" xmlns:cx5="http://schemas.microsoft.com/office/drawing/2016/5/11/chartex" xmlns:cx6="http://schemas.microsoft.com/office/drawing/2016/5/12/chartex" xmlns:cx7="http://schemas.microsoft.com/office/drawing/2016/5/13/chartex" xmlns:cx8="http://schemas.microsoft.com/office/drawing/2016/5/14/chartex" xmlns:mc="http://schemas.openxmlformats.org/markup-compatibility/2006" xmlns:aink="http://schemas.microsoft.com/office/drawing/2016/ink" xmlns:am3d="http://schemas.microsoft.com/office/drawing/2017/model3d" xmlns:o="urn:schemas-microsoft-com:office:office" xmlns:r="http://schemas.openxmlformats.org/officeDocument/2006/relationships" xmlns:m="http://schemas.openxmlformats.org/officeDocument/2006/math" xmlns:v="urn:schemas-microsoft-com:vml" xmlns:wp14="http://schemas.microsoft.com/office/word/2010/wordprocessingDrawing" xmlns:wp="http://schemas.openxmlformats.org/drawingml/2006/wordprocessingDrawing" xmlns:w10="urn:schemas-microsoft-com:office:word" xmlns:w="http://schemas.openxmlformats.org/wordprocessingml/2006/main" xmlns:w14="http://schemas.microsoft.com/office/word/2010/wordml" xmlns:w15="http://schemas.microsoft.com/office/word/2012/wordml" xmlns:w16cex="http://schemas.microsoft.com/office/word/2018/wordml/cex" xmlns:w16cid="http://schemas.microsoft.com/office/word/2016/wordml/cid" xmlns:w16="http://schemas.microsoft.com/office/word/2018/wordml" xmlns:w16se="http://schemas.microsoft.com/office/word/2015/wordml/symex" xmlns:wpg="http://schemas.microsoft.com/office/word/2010/wordprocessingGroup" xmlns:wpi="http://schemas.microsoft.com/office/word/2010/wordprocessingInk" xmlns:wne="http://schemas.microsoft.com/office/word/2006/wordml" xmlns:wps="http://schemas.microsoft.com/office/word/2010/wordprocessingShape" mc:Ignorable="w14 w15 w16se w16cid w16 w16cex wp14">
+  <w:footnote w:type="separator" w:id="-1">
+    <w:p>
+      <w:pPr>
+        <w:spacing w:after="0" w:line="240" w:lineRule="auto"/>
+      </w:pPr>
+      <w:r>
+        <w:separator/>
+      </w:r>
+    </w:p>
+  </w:footnote>
+  <w:footnote w:type="continuationSeparator" w:id="0">
+    <w:p>
+      <w:pPr>
+        <w:spacing w:after="0" w:line="240" w:lineRule="auto"/>
+      </w:pPr>
+      <w:r>
+        <w:continuationSeparator/>
+      </w:r>
+    </w:p>
+  </w:footnote>
+  <w:footnote w:id="1">
+    <w:p>
+      <w:pPr>
+        <w:pStyle w:val="Textonotapie"/>
+        <w:rPr>
+          <w:rFonts w:ascii="Chaparral Pro" w:hAnsi="Chaparral Pro"/>
+          <w:i/>
+          <w:iCs/>
+          <w:color w:val="4472C4" w:themeColor="accent1"/>
+          <w:lang w:val="es-ES"/>
+        </w:rPr>
+      </w:pPr>
+      <w:r>
+        <w:rPr>
+          <w:rStyle w:val="Refdenotaalpie"/>
+          <w:rFonts w:ascii="Chaparral Pro" w:hAnsi="Chaparral Pro"/>
+          <w:i/>
+          <w:iCs/>
+          <w:color w:val="4472C4" w:themeColor="accent1"/>
+          <w:sz w:val="24"/>
+          <w:szCs w:val="24"/>
+        </w:rPr>
+        <w:footnoteRef/>
+      </w:r>
+      <w:r>
+        <w:rPr>
+          <w:rFonts w:ascii="Chaparral Pro" w:hAnsi="Chaparral Pro"/>
+          <w:i/>
+          <w:iCs/>
+          <w:color w:val="4472C4" w:themeColor="accent1"/>
+          <w:sz w:val="24"/>
+          <w:szCs w:val="24"/>
+        </w:rPr>
+        <w:t xml:space="preserve"> </w:t>
+      </w:r>
+      <w:r>
+        <w:rPr>
+          <w:rFonts w:ascii="Chaparral Pro" w:hAnsi="Chaparral Pro"/>
+          <w:i/>
+          <w:iCs/>
+          <w:color w:val="4472C4" w:themeColor="accent1"/>
+          <w:sz w:val="24"/>
+          <w:szCs w:val="24"/>
+          <w:lang w:val="es-ES"/>
+        </w:rPr>
+        <w:t>Esta característica es fundamental para saber si el requerimiento en cuestión se cumple o no.</w:t>
+      </w:r>
+    </w:p>
+  </w:footnote>
+</w:footnotes>
+</file>
+
 <file path=word/numbering.xml><?xml version="1.0" encoding="utf-8"?>
 <w:numbering xmlns:wpc="http://schemas.microsoft.com/office/word/2010/wordprocessingCanvas" xmlns:cx="http://schemas.microsoft.com/office/drawing/2014/chartex" xmlns:cx1="http://schemas.microsoft.com/office/drawing/2015/9/8/chartex" xmlns:cx2="http://schemas.microsoft.com/office/drawing/2015/10/21/chartex" xmlns:cx3="http://schemas.microsoft.com/office/drawing/2016/5/9/chartex" xmlns:cx4="http://schemas.microsoft.com/office/drawing/2016/5/10/chartex" xmlns:cx5="http://schemas.microsoft.com/office/drawing/2016/5/11/chartex" xmlns:cx6="http://schemas.microsoft.com/office/drawing/2016/5/12/chartex" xmlns:cx7="http://schemas.microsoft.com/office/drawing/2016/5/13/chartex" xmlns:cx8="http://schemas.microsoft.com/office/drawing/2016/5/14/chartex" xmlns:mc="http://schemas.openxmlformats.org/markup-compatibility/2006" xmlns:aink="http://schemas.microsoft.com/office/drawing/2016/ink" xmlns:am3d="http://schemas.microsoft.com/office/drawing/2017/model3d" xmlns:o="urn:schemas-microsoft-com:office:office" xmlns:r="http://schemas.openxmlformats.org/officeDocument/2006/relationships" xmlns:m="http://schemas.openxmlformats.org/officeDocument/2006/math" xmlns:v="urn:schemas-microsoft-com:vml" xmlns:wp14="http://schemas.microsoft.com/office/word/2010/wordprocessingDrawing" xmlns:wp="http://schemas.openxmlformats.org/drawingml/2006/wordprocessingDrawing" xmlns:w10="urn:schemas-microsoft-com:office:word" xmlns:w="http://schemas.openxmlformats.org/wordprocessingml/2006/main" xmlns:w14="http://schemas.microsoft.com/office/word/2010/wordml" xmlns:w15="http://schemas.microsoft.com/office/word/2012/wordml" xmlns:w16cex="http://schemas.microsoft.com/office/word/2018/wordml/cex" xmlns:w16cid="http://schemas.microsoft.com/office/word/2016/wordml/cid" xmlns:w16="http://schemas.microsoft.com/office/word/2018/wordml" xmlns:w16se="http://schemas.microsoft.com/office/word/2015/wordml/symex" xmlns:wpg="http://schemas.microsoft.com/office/word/2010/wordprocessingGroup" xmlns:wpi="http://schemas.microsoft.com/office/word/2010/wordprocessingInk" xmlns:wne="http://schemas.microsoft.com/office/word/2006/wordml" xmlns:wps="http://schemas.microsoft.com/office/word/2010/wordprocessingShape" mc:Ignorable="w14 w15 w16se w16cid w16 w16cex wp14">
   <w:abstractNum w:abstractNumId="0" w15:restartNumberingAfterBreak="0">
@@ -8006,6 +10517,119 @@
     </w:lvl>
   </w:abstractNum>
   <w:abstractNum w:abstractNumId="9" w15:restartNumberingAfterBreak="0">
+    <w:nsid w:val="43887F19"/>
+    <w:multiLevelType w:val="hybridMultilevel"/>
+    <w:tmpl w:val="025E2944"/>
+    <w:lvl w:ilvl="0" w:tplc="2C0A0001">
+      <w:start w:val="1"/>
+      <w:numFmt w:val="bullet"/>
+      <w:lvlText w:val=""/>
+      <w:lvlJc w:val="left"/>
+      <w:pPr>
+        <w:ind w:left="720" w:hanging="360"/>
+      </w:pPr>
+      <w:rPr>
+        <w:rFonts w:ascii="Symbol" w:hAnsi="Symbol" w:hint="default"/>
+      </w:rPr>
+    </w:lvl>
+    <w:lvl w:ilvl="1" w:tplc="2C0A0003">
+      <w:start w:val="1"/>
+      <w:numFmt w:val="bullet"/>
+      <w:lvlText w:val="o"/>
+      <w:lvlJc w:val="left"/>
+      <w:pPr>
+        <w:ind w:left="1440" w:hanging="360"/>
+      </w:pPr>
+      <w:rPr>
+        <w:rFonts w:ascii="Courier New" w:hAnsi="Courier New" w:cs="Courier New" w:hint="default"/>
+      </w:rPr>
+    </w:lvl>
+    <w:lvl w:ilvl="2" w:tplc="2C0A0005">
+      <w:start w:val="1"/>
+      <w:numFmt w:val="bullet"/>
+      <w:lvlText w:val=""/>
+      <w:lvlJc w:val="left"/>
+      <w:pPr>
+        <w:ind w:left="2160" w:hanging="360"/>
+      </w:pPr>
+      <w:rPr>
+        <w:rFonts w:ascii="Wingdings" w:hAnsi="Wingdings" w:hint="default"/>
+      </w:rPr>
+    </w:lvl>
+    <w:lvl w:ilvl="3" w:tplc="2C0A0001" w:tentative="1">
+      <w:start w:val="1"/>
+      <w:numFmt w:val="bullet"/>
+      <w:lvlText w:val=""/>
+      <w:lvlJc w:val="left"/>
+      <w:pPr>
+        <w:ind w:left="2880" w:hanging="360"/>
+      </w:pPr>
+      <w:rPr>
+        <w:rFonts w:ascii="Symbol" w:hAnsi="Symbol" w:hint="default"/>
+      </w:rPr>
+    </w:lvl>
+    <w:lvl w:ilvl="4" w:tplc="2C0A0003" w:tentative="1">
+      <w:start w:val="1"/>
+      <w:numFmt w:val="bullet"/>
+      <w:lvlText w:val="o"/>
+      <w:lvlJc w:val="left"/>
+      <w:pPr>
+        <w:ind w:left="3600" w:hanging="360"/>
+      </w:pPr>
+      <w:rPr>
+        <w:rFonts w:ascii="Courier New" w:hAnsi="Courier New" w:cs="Courier New" w:hint="default"/>
+      </w:rPr>
+    </w:lvl>
+    <w:lvl w:ilvl="5" w:tplc="2C0A0005" w:tentative="1">
+      <w:start w:val="1"/>
+      <w:numFmt w:val="bullet"/>
+      <w:lvlText w:val=""/>
+      <w:lvlJc w:val="left"/>
+      <w:pPr>
+        <w:ind w:left="4320" w:hanging="360"/>
+      </w:pPr>
+      <w:rPr>
+        <w:rFonts w:ascii="Wingdings" w:hAnsi="Wingdings" w:hint="default"/>
+      </w:rPr>
+    </w:lvl>
+    <w:lvl w:ilvl="6" w:tplc="2C0A0001" w:tentative="1">
+      <w:start w:val="1"/>
+      <w:numFmt w:val="bullet"/>
+      <w:lvlText w:val=""/>
+      <w:lvlJc w:val="left"/>
+      <w:pPr>
+        <w:ind w:left="5040" w:hanging="360"/>
+      </w:pPr>
+      <w:rPr>
+        <w:rFonts w:ascii="Symbol" w:hAnsi="Symbol" w:hint="default"/>
+      </w:rPr>
+    </w:lvl>
+    <w:lvl w:ilvl="7" w:tplc="2C0A0003" w:tentative="1">
+      <w:start w:val="1"/>
+      <w:numFmt w:val="bullet"/>
+      <w:lvlText w:val="o"/>
+      <w:lvlJc w:val="left"/>
+      <w:pPr>
+        <w:ind w:left="5760" w:hanging="360"/>
+      </w:pPr>
+      <w:rPr>
+        <w:rFonts w:ascii="Courier New" w:hAnsi="Courier New" w:cs="Courier New" w:hint="default"/>
+      </w:rPr>
+    </w:lvl>
+    <w:lvl w:ilvl="8" w:tplc="2C0A0005" w:tentative="1">
+      <w:start w:val="1"/>
+      <w:numFmt w:val="bullet"/>
+      <w:lvlText w:val=""/>
+      <w:lvlJc w:val="left"/>
+      <w:pPr>
+        <w:ind w:left="6480" w:hanging="360"/>
+      </w:pPr>
+      <w:rPr>
+        <w:rFonts w:ascii="Wingdings" w:hAnsi="Wingdings" w:hint="default"/>
+      </w:rPr>
+    </w:lvl>
+  </w:abstractNum>
+  <w:abstractNum w:abstractNumId="10" w15:restartNumberingAfterBreak="0">
     <w:nsid w:val="4A4040BA"/>
     <w:multiLevelType w:val="hybridMultilevel"/>
     <w:tmpl w:val="CDAA9C3C"/>
@@ -8118,7 +10742,7 @@
       </w:rPr>
     </w:lvl>
   </w:abstractNum>
-  <w:abstractNum w:abstractNumId="10" w15:restartNumberingAfterBreak="0">
+  <w:abstractNum w:abstractNumId="11" w15:restartNumberingAfterBreak="0">
     <w:nsid w:val="4BE43DB3"/>
     <w:multiLevelType w:val="hybridMultilevel"/>
     <w:tmpl w:val="8B025400"/>
@@ -8231,7 +10855,7 @@
       </w:rPr>
     </w:lvl>
   </w:abstractNum>
-  <w:abstractNum w:abstractNumId="11" w15:restartNumberingAfterBreak="0">
+  <w:abstractNum w:abstractNumId="12" w15:restartNumberingAfterBreak="0">
     <w:nsid w:val="516255F7"/>
     <w:multiLevelType w:val="hybridMultilevel"/>
     <w:tmpl w:val="5E80EAC2"/>
@@ -8344,7 +10968,7 @@
       </w:rPr>
     </w:lvl>
   </w:abstractNum>
-  <w:abstractNum w:abstractNumId="12" w15:restartNumberingAfterBreak="0">
+  <w:abstractNum w:abstractNumId="13" w15:restartNumberingAfterBreak="0">
     <w:nsid w:val="55C653E5"/>
     <w:multiLevelType w:val="hybridMultilevel"/>
     <w:tmpl w:val="E2DA43B2"/>
@@ -8457,7 +11081,7 @@
       </w:rPr>
     </w:lvl>
   </w:abstractNum>
-  <w:abstractNum w:abstractNumId="13" w15:restartNumberingAfterBreak="0">
+  <w:abstractNum w:abstractNumId="14" w15:restartNumberingAfterBreak="0">
     <w:nsid w:val="5C155E8A"/>
     <w:multiLevelType w:val="hybridMultilevel"/>
     <w:tmpl w:val="6D6C249C"/>
@@ -8570,7 +11194,7 @@
       </w:rPr>
     </w:lvl>
   </w:abstractNum>
-  <w:abstractNum w:abstractNumId="14" w15:restartNumberingAfterBreak="0">
+  <w:abstractNum w:abstractNumId="15" w15:restartNumberingAfterBreak="0">
     <w:nsid w:val="7BB40717"/>
     <w:multiLevelType w:val="hybridMultilevel"/>
     <w:tmpl w:val="6D249F94"/>
@@ -8699,7 +11323,7 @@
     <w:abstractNumId w:val="8"/>
   </w:num>
   <w:num w:numId="6">
-    <w:abstractNumId w:val="9"/>
+    <w:abstractNumId w:val="10"/>
   </w:num>
   <w:num w:numId="7">
     <w:abstractNumId w:val="0"/>
@@ -8711,22 +11335,25 @@
     <w:abstractNumId w:val="2"/>
   </w:num>
   <w:num w:numId="10">
-    <w:abstractNumId w:val="10"/>
+    <w:abstractNumId w:val="11"/>
   </w:num>
   <w:num w:numId="11">
-    <w:abstractNumId w:val="12"/>
+    <w:abstractNumId w:val="13"/>
   </w:num>
   <w:num w:numId="12">
-    <w:abstractNumId w:val="13"/>
+    <w:abstractNumId w:val="14"/>
   </w:num>
   <w:num w:numId="13">
-    <w:abstractNumId w:val="11"/>
+    <w:abstractNumId w:val="12"/>
   </w:num>
   <w:num w:numId="14">
     <w:abstractNumId w:val="7"/>
   </w:num>
   <w:num w:numId="15">
-    <w:abstractNumId w:val="14"/>
+    <w:abstractNumId w:val="15"/>
+  </w:num>
+  <w:num w:numId="16">
+    <w:abstractNumId w:val="9"/>
   </w:num>
 </w:numbering>
 </file>
@@ -9215,6 +11842,45 @@
       <w:bCs/>
     </w:rPr>
   </w:style>
+  <w:style w:type="paragraph" w:styleId="Textonotapie">
+    <w:name w:val="footnote text"/>
+    <w:basedOn w:val="Normal"/>
+    <w:link w:val="TextonotapieCar"/>
+    <w:uiPriority w:val="99"/>
+    <w:semiHidden/>
+    <w:unhideWhenUsed/>
+    <w:rsid w:val="00DF60D2"/>
+    <w:pPr>
+      <w:spacing w:after="0" w:line="240" w:lineRule="auto"/>
+    </w:pPr>
+    <w:rPr>
+      <w:sz w:val="20"/>
+      <w:szCs w:val="20"/>
+    </w:rPr>
+  </w:style>
+  <w:style w:type="character" w:customStyle="1" w:styleId="TextonotapieCar">
+    <w:name w:val="Texto nota pie Car"/>
+    <w:basedOn w:val="Fuentedeprrafopredeter"/>
+    <w:link w:val="Textonotapie"/>
+    <w:uiPriority w:val="99"/>
+    <w:semiHidden/>
+    <w:rsid w:val="00DF60D2"/>
+    <w:rPr>
+      <w:sz w:val="20"/>
+      <w:szCs w:val="20"/>
+    </w:rPr>
+  </w:style>
+  <w:style w:type="character" w:styleId="Refdenotaalpie">
+    <w:name w:val="footnote reference"/>
+    <w:basedOn w:val="Fuentedeprrafopredeter"/>
+    <w:uiPriority w:val="99"/>
+    <w:semiHidden/>
+    <w:unhideWhenUsed/>
+    <w:rsid w:val="00DF60D2"/>
+    <w:rPr>
+      <w:vertAlign w:val="superscript"/>
+    </w:rPr>
+  </w:style>
 </w:styles>
 </file>
 

</xml_diff>

<commit_message>
Se actualiza lo de MEP
</commit_message>
<xml_diff>
--- a/resumen.docx
+++ b/resumen.docx
@@ -499,6 +499,7 @@
         </w:rPr>
       </w:pPr>
       <w:bookmarkStart w:id="0" w:name="_Hlk101824366"/>
+      <w:proofErr w:type="gramStart"/>
       <w:r>
         <w:rPr>
           <w:rFonts w:ascii="Chaparral Pro" w:hAnsi="Chaparral Pro"/>
@@ -525,6 +526,7 @@
         </w:rPr>
         <w:t>PROYECTO</w:t>
       </w:r>
+      <w:proofErr w:type="gramEnd"/>
       <w:r>
         <w:rPr>
           <w:rFonts w:ascii="Chaparral Pro" w:hAnsi="Chaparral Pro"/>
@@ -2817,6 +2819,7 @@
           <w:lang w:val="es-ES"/>
         </w:rPr>
       </w:pPr>
+      <w:proofErr w:type="gramStart"/>
       <w:r>
         <w:rPr>
           <w:rFonts w:ascii="Chaparral Pro" w:hAnsi="Chaparral Pro"/>
@@ -2843,6 +2846,7 @@
         </w:rPr>
         <w:t>RIESGO</w:t>
       </w:r>
+      <w:proofErr w:type="gramEnd"/>
       <w:r>
         <w:rPr>
           <w:rFonts w:ascii="Chaparral Pro" w:hAnsi="Chaparral Pro"/>
@@ -4360,6 +4364,7 @@
           <w:lang w:val="es-ES"/>
         </w:rPr>
       </w:pPr>
+      <w:proofErr w:type="gramStart"/>
       <w:r>
         <w:rPr>
           <w:rFonts w:ascii="Chaparral Pro" w:hAnsi="Chaparral Pro"/>
@@ -4399,6 +4404,7 @@
         </w:rPr>
         <w:t>BLEMA</w:t>
       </w:r>
+      <w:proofErr w:type="gramEnd"/>
       <w:r>
         <w:rPr>
           <w:rFonts w:ascii="Chaparral Pro" w:hAnsi="Chaparral Pro"/>
@@ -9824,36 +9830,6 @@
         </w:rPr>
       </w:pPr>
     </w:p>
-    <w:p>
-      <w:pPr>
-        <w:spacing w:before="120" w:after="0" w:line="276" w:lineRule="auto"/>
-        <w:jc w:val="both"/>
-        <w:rPr>
-          <w:rFonts w:ascii="Chaparral Pro" w:hAnsi="Chaparral Pro"/>
-          <w:b/>
-          <w:bCs/>
-          <w:color w:val="4472C4" w:themeColor="accent1"/>
-          <w:sz w:val="24"/>
-          <w:szCs w:val="24"/>
-          <w:lang w:val="es-ES"/>
-        </w:rPr>
-      </w:pPr>
-    </w:p>
-    <w:p>
-      <w:pPr>
-        <w:spacing w:before="120" w:after="0" w:line="276" w:lineRule="auto"/>
-        <w:jc w:val="both"/>
-        <w:rPr>
-          <w:rFonts w:ascii="Chaparral Pro" w:hAnsi="Chaparral Pro"/>
-          <w:b/>
-          <w:bCs/>
-          <w:color w:val="4472C4" w:themeColor="accent1"/>
-          <w:sz w:val="24"/>
-          <w:szCs w:val="24"/>
-          <w:lang w:val="es-ES"/>
-        </w:rPr>
-      </w:pPr>
-    </w:p>
     <w:tbl>
       <w:tblPr>
         <w:tblStyle w:val="Tablaconcuadrcula"/>
@@ -9905,6 +9881,7 @@
                 <w:szCs w:val="28"/>
                 <w:lang w:val="es-ES"/>
               </w:rPr>
+              <w:lastRenderedPageBreak/>
               <w:t>PLAN DE NEGOCIOS</w:t>
             </w:r>
           </w:p>
@@ -11296,32 +11273,6 @@
         </w:numPr>
         <w:spacing w:after="0" w:line="276" w:lineRule="auto"/>
         <w:contextualSpacing w:val="0"/>
-        <w:jc w:val="both"/>
-        <w:rPr>
-          <w:rFonts w:ascii="Chaparral Pro" w:hAnsi="Chaparral Pro"/>
-          <w:color w:val="4472C4" w:themeColor="accent1"/>
-          <w:sz w:val="24"/>
-          <w:szCs w:val="24"/>
-          <w:lang w:val="es-ES"/>
-        </w:rPr>
-      </w:pPr>
-    </w:p>
-    <w:p>
-      <w:pPr>
-        <w:spacing w:before="120" w:after="0" w:line="276" w:lineRule="auto"/>
-        <w:jc w:val="both"/>
-        <w:rPr>
-          <w:rFonts w:ascii="Chaparral Pro" w:hAnsi="Chaparral Pro"/>
-          <w:color w:val="4472C4" w:themeColor="accent1"/>
-          <w:sz w:val="24"/>
-          <w:szCs w:val="24"/>
-          <w:lang w:val="es-ES"/>
-        </w:rPr>
-      </w:pPr>
-    </w:p>
-    <w:p>
-      <w:pPr>
-        <w:spacing w:before="120" w:after="0" w:line="276" w:lineRule="auto"/>
         <w:jc w:val="both"/>
         <w:rPr>
           <w:rFonts w:ascii="Chaparral Pro" w:hAnsi="Chaparral Pro"/>
@@ -11458,47 +11409,9 @@
           <w:szCs w:val="24"/>
           <w:lang w:val="es-ES"/>
         </w:rPr>
+        <w:lastRenderedPageBreak/>
         <w:t>…</w:t>
       </w:r>
-    </w:p>
-    <w:p>
-      <w:pPr>
-        <w:spacing w:before="120" w:after="0" w:line="276" w:lineRule="auto"/>
-        <w:jc w:val="both"/>
-        <w:rPr>
-          <w:rFonts w:ascii="Chaparral Pro" w:hAnsi="Chaparral Pro"/>
-          <w:color w:val="4472C4" w:themeColor="accent1"/>
-          <w:sz w:val="24"/>
-          <w:szCs w:val="24"/>
-          <w:lang w:val="es-ES"/>
-        </w:rPr>
-      </w:pPr>
-    </w:p>
-    <w:p>
-      <w:pPr>
-        <w:spacing w:before="120" w:after="0" w:line="276" w:lineRule="auto"/>
-        <w:jc w:val="both"/>
-        <w:rPr>
-          <w:rFonts w:ascii="Chaparral Pro" w:hAnsi="Chaparral Pro"/>
-          <w:color w:val="4472C4" w:themeColor="accent1"/>
-          <w:sz w:val="24"/>
-          <w:szCs w:val="24"/>
-          <w:lang w:val="es-ES"/>
-        </w:rPr>
-      </w:pPr>
-    </w:p>
-    <w:p>
-      <w:pPr>
-        <w:spacing w:before="120" w:after="0" w:line="276" w:lineRule="auto"/>
-        <w:jc w:val="both"/>
-        <w:rPr>
-          <w:rFonts w:ascii="Chaparral Pro" w:hAnsi="Chaparral Pro"/>
-          <w:color w:val="4472C4" w:themeColor="accent1"/>
-          <w:sz w:val="24"/>
-          <w:szCs w:val="24"/>
-          <w:lang w:val="es-ES"/>
-        </w:rPr>
-      </w:pPr>
     </w:p>
     <w:p>
       <w:pPr>
@@ -12840,71 +12753,6 @@
         </w:rPr>
       </w:pPr>
     </w:p>
-    <w:p>
-      <w:pPr>
-        <w:spacing w:before="120" w:after="0" w:line="276" w:lineRule="auto"/>
-        <w:jc w:val="both"/>
-        <w:rPr>
-          <w:rFonts w:ascii="Chaparral Pro" w:hAnsi="Chaparral Pro"/>
-          <w:color w:val="4472C4" w:themeColor="accent1"/>
-          <w:sz w:val="24"/>
-          <w:szCs w:val="24"/>
-          <w:lang w:val="es-ES"/>
-        </w:rPr>
-      </w:pPr>
-    </w:p>
-    <w:p>
-      <w:pPr>
-        <w:spacing w:before="120" w:after="0" w:line="276" w:lineRule="auto"/>
-        <w:jc w:val="both"/>
-        <w:rPr>
-          <w:rFonts w:ascii="Chaparral Pro" w:hAnsi="Chaparral Pro"/>
-          <w:color w:val="4472C4" w:themeColor="accent1"/>
-          <w:sz w:val="24"/>
-          <w:szCs w:val="24"/>
-          <w:lang w:val="es-ES"/>
-        </w:rPr>
-      </w:pPr>
-    </w:p>
-    <w:p>
-      <w:pPr>
-        <w:spacing w:before="120" w:after="0" w:line="276" w:lineRule="auto"/>
-        <w:jc w:val="both"/>
-        <w:rPr>
-          <w:rFonts w:ascii="Chaparral Pro" w:hAnsi="Chaparral Pro"/>
-          <w:color w:val="4472C4" w:themeColor="accent1"/>
-          <w:sz w:val="24"/>
-          <w:szCs w:val="24"/>
-          <w:lang w:val="es-ES"/>
-        </w:rPr>
-      </w:pPr>
-    </w:p>
-    <w:p>
-      <w:pPr>
-        <w:spacing w:before="120" w:after="0" w:line="276" w:lineRule="auto"/>
-        <w:jc w:val="both"/>
-        <w:rPr>
-          <w:rFonts w:ascii="Chaparral Pro" w:hAnsi="Chaparral Pro"/>
-          <w:color w:val="4472C4" w:themeColor="accent1"/>
-          <w:sz w:val="24"/>
-          <w:szCs w:val="24"/>
-          <w:lang w:val="es-ES"/>
-        </w:rPr>
-      </w:pPr>
-    </w:p>
-    <w:p>
-      <w:pPr>
-        <w:spacing w:before="120" w:after="0" w:line="276" w:lineRule="auto"/>
-        <w:jc w:val="both"/>
-        <w:rPr>
-          <w:rFonts w:ascii="Chaparral Pro" w:hAnsi="Chaparral Pro"/>
-          <w:color w:val="4472C4" w:themeColor="accent1"/>
-          <w:sz w:val="24"/>
-          <w:szCs w:val="24"/>
-          <w:lang w:val="es-ES"/>
-        </w:rPr>
-      </w:pPr>
-    </w:p>
     <w:tbl>
       <w:tblPr>
         <w:tblStyle w:val="Tablaconcuadrcula"/>
@@ -13140,6 +12988,7 @@
           <w:szCs w:val="24"/>
           <w:lang w:val="es-ES"/>
         </w:rPr>
+        <w:lastRenderedPageBreak/>
         <w:t xml:space="preserve">El </w:t>
       </w:r>
       <w:r>
@@ -14032,7 +13881,6 @@
           <w:szCs w:val="24"/>
           <w:lang w:val="es-ES"/>
         </w:rPr>
-        <w:lastRenderedPageBreak/>
         <w:t>Se cierra la evaluación y se decide a quién se comprará.</w:t>
       </w:r>
     </w:p>
@@ -14578,6 +14426,7 @@
           <w:szCs w:val="24"/>
           <w:lang w:val="es-ES"/>
         </w:rPr>
+        <w:lastRenderedPageBreak/>
         <w:t>Sirve para:</w:t>
       </w:r>
     </w:p>
@@ -15388,7 +15237,6 @@
           <w:szCs w:val="24"/>
           <w:lang w:val="es-ES"/>
         </w:rPr>
-        <w:lastRenderedPageBreak/>
         <w:t>Descartar elementos que no cumplen con las necesidades.</w:t>
       </w:r>
     </w:p>
@@ -15790,6 +15638,7 @@
                 <w:szCs w:val="28"/>
                 <w:lang w:val="es-ES"/>
               </w:rPr>
+              <w:lastRenderedPageBreak/>
               <w:t>MEP</w:t>
             </w:r>
             <w:r>
@@ -15847,16 +15696,16 @@
         <w:jc w:val="both"/>
         <w:rPr>
           <w:rFonts w:ascii="Chaparral Pro" w:hAnsi="Chaparral Pro"/>
-          <w:color w:val="4472C4" w:themeColor="accent1"/>
-          <w:sz w:val="24"/>
-          <w:szCs w:val="24"/>
-          <w:lang w:val="es-ES"/>
-        </w:rPr>
-      </w:pPr>
-      <w:r>
-        <w:rPr>
-          <w:rFonts w:ascii="Chaparral Pro" w:hAnsi="Chaparral Pro"/>
-          <w:color w:val="4472C4" w:themeColor="accent1"/>
+          <w:color w:val="000000" w:themeColor="text1"/>
+          <w:sz w:val="24"/>
+          <w:szCs w:val="24"/>
+          <w:lang w:val="es-ES"/>
+        </w:rPr>
+      </w:pPr>
+      <w:r>
+        <w:rPr>
+          <w:rFonts w:ascii="Chaparral Pro" w:hAnsi="Chaparral Pro"/>
+          <w:color w:val="000000" w:themeColor="text1"/>
           <w:sz w:val="24"/>
           <w:szCs w:val="24"/>
           <w:lang w:val="es-ES"/>
@@ -15875,16 +15724,16 @@
         <w:jc w:val="both"/>
         <w:rPr>
           <w:rFonts w:ascii="Chaparral Pro" w:hAnsi="Chaparral Pro"/>
-          <w:color w:val="4472C4" w:themeColor="accent1"/>
-          <w:sz w:val="24"/>
-          <w:szCs w:val="24"/>
-          <w:lang w:val="es-ES"/>
-        </w:rPr>
-      </w:pPr>
-      <w:r>
-        <w:rPr>
-          <w:rFonts w:ascii="Chaparral Pro" w:hAnsi="Chaparral Pro"/>
-          <w:color w:val="4472C4" w:themeColor="accent1"/>
+          <w:color w:val="000000" w:themeColor="text1"/>
+          <w:sz w:val="24"/>
+          <w:szCs w:val="24"/>
+          <w:lang w:val="es-ES"/>
+        </w:rPr>
+      </w:pPr>
+      <w:r>
+        <w:rPr>
+          <w:rFonts w:ascii="Chaparral Pro" w:hAnsi="Chaparral Pro"/>
+          <w:color w:val="000000" w:themeColor="text1"/>
           <w:sz w:val="24"/>
           <w:szCs w:val="24"/>
           <w:u w:val="single"/>
@@ -15895,7 +15744,7 @@
       <w:r>
         <w:rPr>
           <w:rFonts w:ascii="Chaparral Pro" w:hAnsi="Chaparral Pro"/>
-          <w:color w:val="4472C4" w:themeColor="accent1"/>
+          <w:color w:val="000000" w:themeColor="text1"/>
           <w:sz w:val="24"/>
           <w:szCs w:val="24"/>
           <w:lang w:val="es-ES"/>
@@ -15905,7 +15754,7 @@
       <w:r>
         <w:rPr>
           <w:rFonts w:ascii="Times New Roman" w:hAnsi="Times New Roman" w:cs="Times New Roman"/>
-          <w:color w:val="4472C4" w:themeColor="accent1"/>
+          <w:color w:val="000000" w:themeColor="text1"/>
           <w:sz w:val="24"/>
           <w:szCs w:val="24"/>
           <w:lang w:val="es-ES"/>
@@ -15915,7 +15764,7 @@
       <w:r>
         <w:rPr>
           <w:rFonts w:ascii="Chaparral Pro" w:hAnsi="Chaparral Pro"/>
-          <w:color w:val="4472C4" w:themeColor="accent1"/>
+          <w:color w:val="000000" w:themeColor="text1"/>
           <w:sz w:val="24"/>
           <w:szCs w:val="24"/>
           <w:lang w:val="es-ES"/>
@@ -15925,7 +15774,7 @@
       <w:r>
         <w:rPr>
           <w:rFonts w:ascii="Chaparral Pro" w:hAnsi="Chaparral Pro"/>
-          <w:color w:val="4472C4" w:themeColor="accent1"/>
+          <w:color w:val="000000" w:themeColor="text1"/>
           <w:sz w:val="24"/>
           <w:szCs w:val="24"/>
           <w:lang w:val="es-ES"/>
@@ -15935,7 +15784,7 @@
       <w:r>
         <w:rPr>
           <w:rFonts w:ascii="Chaparral Pro" w:hAnsi="Chaparral Pro"/>
-          <w:color w:val="4472C4" w:themeColor="accent1"/>
+          <w:color w:val="000000" w:themeColor="text1"/>
           <w:sz w:val="24"/>
           <w:szCs w:val="24"/>
           <w:lang w:val="es-ES"/>
@@ -15945,7 +15794,7 @@
       <w:r>
         <w:rPr>
           <w:rFonts w:ascii="Chaparral Pro" w:hAnsi="Chaparral Pro"/>
-          <w:color w:val="4472C4" w:themeColor="accent1"/>
+          <w:color w:val="000000" w:themeColor="text1"/>
           <w:sz w:val="24"/>
           <w:szCs w:val="24"/>
           <w:lang w:val="es-ES"/>
@@ -15955,7 +15804,7 @@
       <w:r>
         <w:rPr>
           <w:rFonts w:ascii="Chaparral Pro" w:hAnsi="Chaparral Pro"/>
-          <w:color w:val="4472C4" w:themeColor="accent1"/>
+          <w:color w:val="000000" w:themeColor="text1"/>
           <w:sz w:val="24"/>
           <w:szCs w:val="24"/>
           <w:lang w:val="es-ES"/>
@@ -15965,7 +15814,7 @@
       <w:r>
         <w:rPr>
           <w:rFonts w:ascii="Chaparral Pro" w:hAnsi="Chaparral Pro"/>
-          <w:color w:val="4472C4" w:themeColor="accent1"/>
+          <w:color w:val="000000" w:themeColor="text1"/>
           <w:sz w:val="24"/>
           <w:szCs w:val="24"/>
           <w:lang w:val="es-ES"/>
@@ -15975,27 +15824,17 @@
       <w:r>
         <w:rPr>
           <w:rFonts w:ascii="Chaparral Pro" w:hAnsi="Chaparral Pro"/>
-          <w:color w:val="4472C4" w:themeColor="accent1"/>
-          <w:sz w:val="24"/>
-          <w:szCs w:val="24"/>
-          <w:lang w:val="es-ES"/>
-        </w:rPr>
-        <w:t>dos columnas</w:t>
-      </w:r>
-      <w:r>
-        <w:rPr>
-          <w:rFonts w:ascii="Chaparral Pro" w:hAnsi="Chaparral Pro"/>
-          <w:color w:val="4472C4" w:themeColor="accent1"/>
-          <w:sz w:val="24"/>
-          <w:szCs w:val="24"/>
-          <w:lang w:val="es-ES"/>
-        </w:rPr>
-        <w:t xml:space="preserve"> no críticas</w:t>
-      </w:r>
-      <w:r>
-        <w:rPr>
-          <w:rFonts w:ascii="Chaparral Pro" w:hAnsi="Chaparral Pro"/>
-          <w:color w:val="4472C4" w:themeColor="accent1"/>
+          <w:color w:val="000000" w:themeColor="text1"/>
+          <w:sz w:val="24"/>
+          <w:szCs w:val="24"/>
+          <w:lang w:val="es-ES"/>
+        </w:rPr>
+        <w:t>dos columnas no críticas</w:t>
+      </w:r>
+      <w:r>
+        <w:rPr>
+          <w:rFonts w:ascii="Chaparral Pro" w:hAnsi="Chaparral Pro"/>
+          <w:color w:val="000000" w:themeColor="text1"/>
           <w:sz w:val="24"/>
           <w:szCs w:val="24"/>
           <w:lang w:val="es-ES"/>
@@ -16005,7 +15844,7 @@
       <w:r>
         <w:rPr>
           <w:rFonts w:ascii="Chaparral Pro" w:hAnsi="Chaparral Pro"/>
-          <w:color w:val="4472C4" w:themeColor="accent1"/>
+          <w:color w:val="000000" w:themeColor="text1"/>
           <w:sz w:val="24"/>
           <w:szCs w:val="24"/>
           <w:lang w:val="es-ES"/>
@@ -16024,16 +15863,16 @@
         <w:jc w:val="both"/>
         <w:rPr>
           <w:rFonts w:ascii="Chaparral Pro" w:hAnsi="Chaparral Pro"/>
-          <w:color w:val="4472C4" w:themeColor="accent1"/>
-          <w:sz w:val="24"/>
-          <w:szCs w:val="24"/>
-          <w:lang w:val="es-ES"/>
-        </w:rPr>
-      </w:pPr>
-      <w:r>
-        <w:rPr>
-          <w:rFonts w:ascii="Chaparral Pro" w:hAnsi="Chaparral Pro"/>
-          <w:color w:val="4472C4" w:themeColor="accent1"/>
+          <w:color w:val="000000" w:themeColor="text1"/>
+          <w:sz w:val="24"/>
+          <w:szCs w:val="24"/>
+          <w:lang w:val="es-ES"/>
+        </w:rPr>
+      </w:pPr>
+      <w:r>
+        <w:rPr>
+          <w:rFonts w:ascii="Chaparral Pro" w:hAnsi="Chaparral Pro"/>
+          <w:color w:val="000000" w:themeColor="text1"/>
           <w:sz w:val="24"/>
           <w:szCs w:val="24"/>
           <w:u w:val="single"/>
@@ -16046,63 +15885,50 @@
           <w:rFonts w:ascii="Chaparral Pro" w:hAnsi="Chaparral Pro"/>
           <w:i/>
           <w:iCs/>
-          <w:color w:val="4472C4" w:themeColor="accent1"/>
+          <w:color w:val="000000" w:themeColor="text1"/>
           <w:sz w:val="24"/>
           <w:szCs w:val="24"/>
           <w:u w:val="single"/>
           <w:lang w:val="es-ES"/>
         </w:rPr>
-        <w:t>Indispensable</w:t>
-      </w:r>
-      <w:r>
-        <w:rPr>
-          <w:rFonts w:ascii="Chaparral Pro" w:hAnsi="Chaparral Pro"/>
-          <w:i/>
-          <w:iCs/>
-          <w:color w:val="4472C4" w:themeColor="accent1"/>
+        <w:t>Indispensable/Obligatorio</w:t>
+      </w:r>
+      <w:r>
+        <w:rPr>
+          <w:rFonts w:ascii="Chaparral Pro" w:hAnsi="Chaparral Pro"/>
+          <w:color w:val="000000" w:themeColor="text1"/>
           <w:sz w:val="24"/>
           <w:szCs w:val="24"/>
           <w:u w:val="single"/>
           <w:lang w:val="es-ES"/>
         </w:rPr>
-        <w:t>/Obligatorio</w:t>
-      </w:r>
-      <w:r>
-        <w:rPr>
-          <w:rFonts w:ascii="Chaparral Pro" w:hAnsi="Chaparral Pro"/>
-          <w:color w:val="4472C4" w:themeColor="accent1"/>
+        <w:t xml:space="preserve"> </w:t>
+      </w:r>
+      <w:r>
+        <w:rPr>
+          <w:rFonts w:ascii="Chaparral Pro" w:hAnsi="Chaparral Pro"/>
+          <w:color w:val="000000" w:themeColor="text1"/>
           <w:sz w:val="24"/>
           <w:szCs w:val="24"/>
           <w:u w:val="single"/>
           <w:lang w:val="es-ES"/>
         </w:rPr>
+        <w:t>[C]</w:t>
+      </w:r>
+      <w:r>
+        <w:rPr>
+          <w:rFonts w:ascii="Chaparral Pro" w:hAnsi="Chaparral Pro"/>
+          <w:color w:val="000000" w:themeColor="text1"/>
+          <w:sz w:val="24"/>
+          <w:szCs w:val="24"/>
+          <w:lang w:val="es-ES"/>
+        </w:rPr>
         <w:t xml:space="preserve"> </w:t>
       </w:r>
       <w:r>
         <w:rPr>
-          <w:rFonts w:ascii="Chaparral Pro" w:hAnsi="Chaparral Pro"/>
-          <w:color w:val="4472C4" w:themeColor="accent1"/>
-          <w:sz w:val="24"/>
-          <w:szCs w:val="24"/>
-          <w:u w:val="single"/>
-          <w:lang w:val="es-ES"/>
-        </w:rPr>
-        <w:t>[C]</w:t>
-      </w:r>
-      <w:r>
-        <w:rPr>
-          <w:rFonts w:ascii="Chaparral Pro" w:hAnsi="Chaparral Pro"/>
-          <w:color w:val="4472C4" w:themeColor="accent1"/>
-          <w:sz w:val="24"/>
-          <w:szCs w:val="24"/>
-          <w:lang w:val="es-ES"/>
-        </w:rPr>
-        <w:t xml:space="preserve"> </w:t>
-      </w:r>
-      <w:r>
-        <w:rPr>
           <w:rFonts w:ascii="Times New Roman" w:hAnsi="Times New Roman" w:cs="Times New Roman"/>
-          <w:color w:val="4472C4" w:themeColor="accent1"/>
+          <w:color w:val="000000" w:themeColor="text1"/>
           <w:sz w:val="24"/>
           <w:szCs w:val="24"/>
           <w:lang w:val="es-ES"/>
@@ -16112,37 +15938,17 @@
       <w:r>
         <w:rPr>
           <w:rFonts w:ascii="Chaparral Pro" w:hAnsi="Chaparral Pro"/>
-          <w:color w:val="4472C4" w:themeColor="accent1"/>
-          <w:sz w:val="24"/>
-          <w:szCs w:val="24"/>
-          <w:lang w:val="es-ES"/>
-        </w:rPr>
-        <w:t xml:space="preserve"> </w:t>
-      </w:r>
-      <w:r>
-        <w:rPr>
-          <w:rFonts w:ascii="Chaparral Pro" w:hAnsi="Chaparral Pro"/>
-          <w:color w:val="4472C4" w:themeColor="accent1"/>
-          <w:sz w:val="24"/>
-          <w:szCs w:val="24"/>
-          <w:lang w:val="es-ES"/>
-        </w:rPr>
-        <w:t xml:space="preserve">se listan requerimientos obligatorios, aquellos que debe cumplirse </w:t>
-      </w:r>
-      <w:r>
-        <w:rPr>
-          <w:rFonts w:ascii="Chaparral Pro" w:hAnsi="Chaparral Pro"/>
-          <w:color w:val="4472C4" w:themeColor="accent1"/>
-          <w:sz w:val="24"/>
-          <w:szCs w:val="24"/>
-          <w:lang w:val="es-ES"/>
-        </w:rPr>
-        <w:t>sí o sí</w:t>
-      </w:r>
-      <w:r>
-        <w:rPr>
-          <w:rFonts w:ascii="Chaparral Pro" w:hAnsi="Chaparral Pro"/>
-          <w:color w:val="4472C4" w:themeColor="accent1"/>
+          <w:color w:val="000000" w:themeColor="text1"/>
+          <w:sz w:val="24"/>
+          <w:szCs w:val="24"/>
+          <w:lang w:val="es-ES"/>
+        </w:rPr>
+        <w:t xml:space="preserve"> se listan requerimientos obligatorios, aquellos que debe cumplirse sí o sí</w:t>
+      </w:r>
+      <w:r>
+        <w:rPr>
+          <w:rFonts w:ascii="Chaparral Pro" w:hAnsi="Chaparral Pro"/>
+          <w:color w:val="000000" w:themeColor="text1"/>
           <w:sz w:val="24"/>
           <w:szCs w:val="24"/>
           <w:lang w:val="es-ES"/>
@@ -16152,7 +15958,7 @@
       <w:r>
         <w:rPr>
           <w:rFonts w:ascii="Chaparral Pro" w:hAnsi="Chaparral Pro"/>
-          <w:color w:val="4472C4" w:themeColor="accent1"/>
+          <w:color w:val="000000" w:themeColor="text1"/>
           <w:sz w:val="24"/>
           <w:szCs w:val="24"/>
           <w:lang w:val="es-ES"/>
@@ -16172,16 +15978,16 @@
         <w:jc w:val="both"/>
         <w:rPr>
           <w:rFonts w:ascii="Chaparral Pro" w:hAnsi="Chaparral Pro"/>
-          <w:color w:val="4472C4" w:themeColor="accent1"/>
-          <w:sz w:val="24"/>
-          <w:szCs w:val="24"/>
-          <w:lang w:val="es-ES"/>
-        </w:rPr>
-      </w:pPr>
-      <w:r>
-        <w:rPr>
-          <w:rFonts w:ascii="Chaparral Pro" w:hAnsi="Chaparral Pro"/>
-          <w:color w:val="4472C4" w:themeColor="accent1"/>
+          <w:color w:val="000000" w:themeColor="text1"/>
+          <w:sz w:val="24"/>
+          <w:szCs w:val="24"/>
+          <w:lang w:val="es-ES"/>
+        </w:rPr>
+      </w:pPr>
+      <w:r>
+        <w:rPr>
+          <w:rFonts w:ascii="Chaparral Pro" w:hAnsi="Chaparral Pro"/>
+          <w:color w:val="000000" w:themeColor="text1"/>
           <w:sz w:val="24"/>
           <w:szCs w:val="24"/>
           <w:lang w:val="es-ES"/>
@@ -16191,7 +15997,7 @@
       <w:r>
         <w:rPr>
           <w:rFonts w:ascii="Chaparral Pro" w:hAnsi="Chaparral Pro"/>
-          <w:color w:val="4472C4" w:themeColor="accent1"/>
+          <w:color w:val="000000" w:themeColor="text1"/>
           <w:sz w:val="24"/>
           <w:szCs w:val="24"/>
           <w:lang w:val="es-ES"/>
@@ -16210,16 +16016,16 @@
         <w:jc w:val="both"/>
         <w:rPr>
           <w:rFonts w:ascii="Chaparral Pro" w:hAnsi="Chaparral Pro"/>
-          <w:color w:val="4472C4" w:themeColor="accent1"/>
-          <w:sz w:val="24"/>
-          <w:szCs w:val="24"/>
-          <w:lang w:val="es-ES"/>
-        </w:rPr>
-      </w:pPr>
-      <w:r>
-        <w:rPr>
-          <w:rFonts w:ascii="Chaparral Pro" w:hAnsi="Chaparral Pro"/>
-          <w:color w:val="4472C4" w:themeColor="accent1"/>
+          <w:color w:val="000000" w:themeColor="text1"/>
+          <w:sz w:val="24"/>
+          <w:szCs w:val="24"/>
+          <w:lang w:val="es-ES"/>
+        </w:rPr>
+      </w:pPr>
+      <w:r>
+        <w:rPr>
+          <w:rFonts w:ascii="Chaparral Pro" w:hAnsi="Chaparral Pro"/>
+          <w:color w:val="000000" w:themeColor="text1"/>
           <w:sz w:val="24"/>
           <w:szCs w:val="24"/>
           <w:u w:val="single"/>
@@ -16232,7 +16038,7 @@
           <w:rFonts w:ascii="Chaparral Pro" w:hAnsi="Chaparral Pro"/>
           <w:i/>
           <w:iCs/>
-          <w:color w:val="4472C4" w:themeColor="accent1"/>
+          <w:color w:val="000000" w:themeColor="text1"/>
           <w:sz w:val="24"/>
           <w:szCs w:val="24"/>
           <w:u w:val="single"/>
@@ -16245,7 +16051,7 @@
           <w:rFonts w:ascii="Chaparral Pro" w:hAnsi="Chaparral Pro"/>
           <w:i/>
           <w:iCs/>
-          <w:color w:val="4472C4" w:themeColor="accent1"/>
+          <w:color w:val="000000" w:themeColor="text1"/>
           <w:sz w:val="24"/>
           <w:szCs w:val="24"/>
           <w:u w:val="single"/>
@@ -16258,7 +16064,7 @@
           <w:rFonts w:ascii="Chaparral Pro" w:hAnsi="Chaparral Pro"/>
           <w:i/>
           <w:iCs/>
-          <w:color w:val="4472C4" w:themeColor="accent1"/>
+          <w:color w:val="000000" w:themeColor="text1"/>
           <w:sz w:val="24"/>
           <w:szCs w:val="24"/>
           <w:u w:val="single"/>
@@ -16269,7 +16075,7 @@
       <w:r>
         <w:rPr>
           <w:rFonts w:ascii="Chaparral Pro" w:hAnsi="Chaparral Pro"/>
-          <w:color w:val="4472C4" w:themeColor="accent1"/>
+          <w:color w:val="000000" w:themeColor="text1"/>
           <w:sz w:val="24"/>
           <w:szCs w:val="24"/>
           <w:u w:val="single"/>
@@ -16280,7 +16086,7 @@
       <w:r>
         <w:rPr>
           <w:rFonts w:ascii="Chaparral Pro" w:hAnsi="Chaparral Pro"/>
-          <w:color w:val="4472C4" w:themeColor="accent1"/>
+          <w:color w:val="000000" w:themeColor="text1"/>
           <w:sz w:val="24"/>
           <w:szCs w:val="24"/>
           <w:lang w:val="es-ES"/>
@@ -16290,7 +16096,7 @@
       <w:r>
         <w:rPr>
           <w:rFonts w:ascii="Times New Roman" w:hAnsi="Times New Roman" w:cs="Times New Roman"/>
-          <w:color w:val="4472C4" w:themeColor="accent1"/>
+          <w:color w:val="000000" w:themeColor="text1"/>
           <w:sz w:val="24"/>
           <w:szCs w:val="24"/>
           <w:lang w:val="es-ES"/>
@@ -16300,27 +16106,17 @@
       <w:r>
         <w:rPr>
           <w:rFonts w:ascii="Chaparral Pro" w:hAnsi="Chaparral Pro"/>
-          <w:color w:val="4472C4" w:themeColor="accent1"/>
-          <w:sz w:val="24"/>
-          <w:szCs w:val="24"/>
-          <w:lang w:val="es-ES"/>
-        </w:rPr>
-        <w:t xml:space="preserve"> </w:t>
-      </w:r>
-      <w:r>
-        <w:rPr>
-          <w:rFonts w:ascii="Chaparral Pro" w:hAnsi="Chaparral Pro"/>
-          <w:color w:val="4472C4" w:themeColor="accent1"/>
-          <w:sz w:val="24"/>
-          <w:szCs w:val="24"/>
-          <w:lang w:val="es-ES"/>
-        </w:rPr>
-        <w:t>se listan requerimientos desea</w:t>
-      </w:r>
-      <w:r>
-        <w:rPr>
-          <w:rFonts w:ascii="Chaparral Pro" w:hAnsi="Chaparral Pro"/>
-          <w:color w:val="4472C4" w:themeColor="accent1"/>
+          <w:color w:val="000000" w:themeColor="text1"/>
+          <w:sz w:val="24"/>
+          <w:szCs w:val="24"/>
+          <w:lang w:val="es-ES"/>
+        </w:rPr>
+        <w:t xml:space="preserve"> se listan requerimientos desea</w:t>
+      </w:r>
+      <w:r>
+        <w:rPr>
+          <w:rFonts w:ascii="Chaparral Pro" w:hAnsi="Chaparral Pro"/>
+          <w:color w:val="000000" w:themeColor="text1"/>
           <w:sz w:val="24"/>
           <w:szCs w:val="24"/>
           <w:lang w:val="es-ES"/>
@@ -16330,7 +16126,7 @@
       <w:r>
         <w:rPr>
           <w:rFonts w:ascii="Chaparral Pro" w:hAnsi="Chaparral Pro"/>
-          <w:color w:val="4472C4" w:themeColor="accent1"/>
+          <w:color w:val="000000" w:themeColor="text1"/>
           <w:sz w:val="24"/>
           <w:szCs w:val="24"/>
           <w:lang w:val="es-ES"/>
@@ -16340,7 +16136,7 @@
       <w:r>
         <w:rPr>
           <w:rFonts w:ascii="Chaparral Pro" w:hAnsi="Chaparral Pro"/>
-          <w:color w:val="4472C4" w:themeColor="accent1"/>
+          <w:color w:val="000000" w:themeColor="text1"/>
           <w:sz w:val="24"/>
           <w:szCs w:val="24"/>
           <w:lang w:val="es-ES"/>
@@ -16350,7 +16146,7 @@
       <w:r>
         <w:rPr>
           <w:rFonts w:ascii="Chaparral Pro" w:hAnsi="Chaparral Pro"/>
-          <w:color w:val="4472C4" w:themeColor="accent1"/>
+          <w:color w:val="000000" w:themeColor="text1"/>
           <w:sz w:val="24"/>
           <w:szCs w:val="24"/>
           <w:lang w:val="es-ES"/>
@@ -16360,7 +16156,7 @@
       <w:r>
         <w:rPr>
           <w:rFonts w:ascii="Chaparral Pro" w:hAnsi="Chaparral Pro"/>
-          <w:color w:val="4472C4" w:themeColor="accent1"/>
+          <w:color w:val="000000" w:themeColor="text1"/>
           <w:sz w:val="24"/>
           <w:szCs w:val="24"/>
           <w:lang w:val="es-ES"/>
@@ -16370,7 +16166,7 @@
       <w:r>
         <w:rPr>
           <w:rFonts w:ascii="Chaparral Pro" w:hAnsi="Chaparral Pro"/>
-          <w:color w:val="4472C4" w:themeColor="accent1"/>
+          <w:color w:val="000000" w:themeColor="text1"/>
           <w:sz w:val="24"/>
           <w:szCs w:val="24"/>
           <w:lang w:val="es-ES"/>
@@ -16389,16 +16185,16 @@
         <w:jc w:val="both"/>
         <w:rPr>
           <w:rFonts w:ascii="Chaparral Pro" w:hAnsi="Chaparral Pro"/>
-          <w:color w:val="4472C4" w:themeColor="accent1"/>
-          <w:sz w:val="24"/>
-          <w:szCs w:val="24"/>
-          <w:lang w:val="es-ES"/>
-        </w:rPr>
-      </w:pPr>
-      <w:r>
-        <w:rPr>
-          <w:rFonts w:ascii="Chaparral Pro" w:hAnsi="Chaparral Pro"/>
-          <w:color w:val="4472C4" w:themeColor="accent1"/>
+          <w:color w:val="000000" w:themeColor="text1"/>
+          <w:sz w:val="24"/>
+          <w:szCs w:val="24"/>
+          <w:lang w:val="es-ES"/>
+        </w:rPr>
+      </w:pPr>
+      <w:r>
+        <w:rPr>
+          <w:rFonts w:ascii="Chaparral Pro" w:hAnsi="Chaparral Pro"/>
+          <w:color w:val="000000" w:themeColor="text1"/>
           <w:sz w:val="24"/>
           <w:szCs w:val="24"/>
           <w:u w:val="single"/>
@@ -16411,7 +16207,7 @@
           <w:rFonts w:ascii="Chaparral Pro" w:hAnsi="Chaparral Pro"/>
           <w:i/>
           <w:iCs/>
-          <w:color w:val="4472C4" w:themeColor="accent1"/>
+          <w:color w:val="000000" w:themeColor="text1"/>
           <w:sz w:val="24"/>
           <w:szCs w:val="24"/>
           <w:u w:val="single"/>
@@ -16422,7 +16218,7 @@
       <w:r>
         <w:rPr>
           <w:rFonts w:ascii="Chaparral Pro" w:hAnsi="Chaparral Pro"/>
-          <w:color w:val="4472C4" w:themeColor="accent1"/>
+          <w:color w:val="000000" w:themeColor="text1"/>
           <w:sz w:val="24"/>
           <w:szCs w:val="24"/>
           <w:u w:val="single"/>
@@ -16433,7 +16229,7 @@
       <w:r>
         <w:rPr>
           <w:rFonts w:ascii="Chaparral Pro" w:hAnsi="Chaparral Pro"/>
-          <w:color w:val="4472C4" w:themeColor="accent1"/>
+          <w:color w:val="000000" w:themeColor="text1"/>
           <w:sz w:val="24"/>
           <w:szCs w:val="24"/>
           <w:lang w:val="es-ES"/>
@@ -16443,7 +16239,7 @@
       <w:r>
         <w:rPr>
           <w:rFonts w:ascii="Times New Roman" w:hAnsi="Times New Roman" w:cs="Times New Roman"/>
-          <w:color w:val="4472C4" w:themeColor="accent1"/>
+          <w:color w:val="000000" w:themeColor="text1"/>
           <w:sz w:val="24"/>
           <w:szCs w:val="24"/>
           <w:lang w:val="es-ES"/>
@@ -16453,7 +16249,7 @@
       <w:r>
         <w:rPr>
           <w:rFonts w:ascii="Chaparral Pro" w:hAnsi="Chaparral Pro"/>
-          <w:color w:val="4472C4" w:themeColor="accent1"/>
+          <w:color w:val="000000" w:themeColor="text1"/>
           <w:sz w:val="24"/>
           <w:szCs w:val="24"/>
           <w:lang w:val="es-ES"/>
@@ -16463,7 +16259,7 @@
       <w:r>
         <w:rPr>
           <w:rFonts w:ascii="Chaparral Pro" w:hAnsi="Chaparral Pro"/>
-          <w:color w:val="4472C4" w:themeColor="accent1"/>
+          <w:color w:val="000000" w:themeColor="text1"/>
           <w:sz w:val="24"/>
           <w:szCs w:val="24"/>
           <w:lang w:val="es-ES"/>
@@ -16473,7 +16269,7 @@
       <w:r>
         <w:rPr>
           <w:rFonts w:ascii="Chaparral Pro" w:hAnsi="Chaparral Pro"/>
-          <w:color w:val="4472C4" w:themeColor="accent1"/>
+          <w:color w:val="000000" w:themeColor="text1"/>
           <w:sz w:val="24"/>
           <w:szCs w:val="24"/>
           <w:lang w:val="es-ES"/>
@@ -16483,7 +16279,7 @@
       <w:r>
         <w:rPr>
           <w:rFonts w:ascii="Chaparral Pro" w:hAnsi="Chaparral Pro"/>
-          <w:color w:val="4472C4" w:themeColor="accent1"/>
+          <w:color w:val="000000" w:themeColor="text1"/>
           <w:sz w:val="24"/>
           <w:szCs w:val="24"/>
           <w:lang w:val="es-ES"/>
@@ -16493,7 +16289,7 @@
       <w:r>
         <w:rPr>
           <w:rFonts w:ascii="Chaparral Pro" w:hAnsi="Chaparral Pro"/>
-          <w:color w:val="4472C4" w:themeColor="accent1"/>
+          <w:color w:val="000000" w:themeColor="text1"/>
           <w:sz w:val="24"/>
           <w:szCs w:val="24"/>
           <w:lang w:val="es-ES"/>
@@ -16503,7 +16299,7 @@
       <w:r>
         <w:rPr>
           <w:rFonts w:ascii="Chaparral Pro" w:hAnsi="Chaparral Pro"/>
-          <w:color w:val="4472C4" w:themeColor="accent1"/>
+          <w:color w:val="000000" w:themeColor="text1"/>
           <w:sz w:val="24"/>
           <w:szCs w:val="24"/>
           <w:lang w:val="es-ES"/>
@@ -16513,7 +16309,7 @@
       <w:r>
         <w:rPr>
           <w:rFonts w:ascii="Chaparral Pro" w:hAnsi="Chaparral Pro"/>
-          <w:color w:val="4472C4" w:themeColor="accent1"/>
+          <w:color w:val="000000" w:themeColor="text1"/>
           <w:sz w:val="24"/>
           <w:szCs w:val="24"/>
           <w:lang w:val="es-ES"/>
@@ -16523,7 +16319,7 @@
       <w:r>
         <w:rPr>
           <w:rFonts w:ascii="Chaparral Pro" w:hAnsi="Chaparral Pro"/>
-          <w:color w:val="4472C4" w:themeColor="accent1"/>
+          <w:color w:val="000000" w:themeColor="text1"/>
           <w:sz w:val="24"/>
           <w:szCs w:val="24"/>
           <w:lang w:val="es-ES"/>
@@ -16533,7 +16329,7 @@
       <w:r>
         <w:rPr>
           <w:rFonts w:ascii="Chaparral Pro" w:hAnsi="Chaparral Pro"/>
-          <w:color w:val="4472C4" w:themeColor="accent1"/>
+          <w:color w:val="000000" w:themeColor="text1"/>
           <w:sz w:val="24"/>
           <w:szCs w:val="24"/>
           <w:lang w:val="es-ES"/>
@@ -16543,7 +16339,7 @@
       <w:r>
         <w:rPr>
           <w:rFonts w:ascii="Chaparral Pro" w:hAnsi="Chaparral Pro"/>
-          <w:color w:val="4472C4" w:themeColor="accent1"/>
+          <w:color w:val="000000" w:themeColor="text1"/>
           <w:sz w:val="24"/>
           <w:szCs w:val="24"/>
           <w:lang w:val="es-ES"/>
@@ -16562,16 +16358,16 @@
         <w:jc w:val="both"/>
         <w:rPr>
           <w:rFonts w:ascii="Chaparral Pro" w:hAnsi="Chaparral Pro"/>
-          <w:color w:val="4472C4" w:themeColor="accent1"/>
-          <w:sz w:val="24"/>
-          <w:szCs w:val="24"/>
-          <w:lang w:val="es-ES"/>
-        </w:rPr>
-      </w:pPr>
-      <w:r>
-        <w:rPr>
-          <w:rFonts w:ascii="Chaparral Pro" w:hAnsi="Chaparral Pro"/>
-          <w:color w:val="4472C4" w:themeColor="accent1"/>
+          <w:color w:val="000000" w:themeColor="text1"/>
+          <w:sz w:val="24"/>
+          <w:szCs w:val="24"/>
+          <w:lang w:val="es-ES"/>
+        </w:rPr>
+      </w:pPr>
+      <w:r>
+        <w:rPr>
+          <w:rFonts w:ascii="Chaparral Pro" w:hAnsi="Chaparral Pro"/>
+          <w:color w:val="000000" w:themeColor="text1"/>
           <w:sz w:val="24"/>
           <w:szCs w:val="24"/>
           <w:u w:val="single"/>
@@ -16584,42 +16380,29 @@
           <w:rFonts w:ascii="Chaparral Pro" w:hAnsi="Chaparral Pro"/>
           <w:i/>
           <w:iCs/>
-          <w:color w:val="4472C4" w:themeColor="accent1"/>
+          <w:color w:val="000000" w:themeColor="text1"/>
           <w:sz w:val="24"/>
           <w:szCs w:val="24"/>
           <w:u w:val="single"/>
           <w:lang w:val="es-ES"/>
         </w:rPr>
-        <w:t xml:space="preserve">No </w:t>
-      </w:r>
-      <w:r>
-        <w:rPr>
-          <w:rFonts w:ascii="Chaparral Pro" w:hAnsi="Chaparral Pro"/>
-          <w:i/>
-          <w:iCs/>
-          <w:color w:val="4472C4" w:themeColor="accent1"/>
+        <w:t>No Considerado</w:t>
+      </w:r>
+      <w:r>
+        <w:rPr>
+          <w:rFonts w:ascii="Chaparral Pro" w:hAnsi="Chaparral Pro"/>
+          <w:color w:val="000000" w:themeColor="text1"/>
           <w:sz w:val="24"/>
           <w:szCs w:val="24"/>
           <w:u w:val="single"/>
           <w:lang w:val="es-ES"/>
         </w:rPr>
-        <w:t>Considerado</w:t>
-      </w:r>
-      <w:r>
-        <w:rPr>
-          <w:rFonts w:ascii="Chaparral Pro" w:hAnsi="Chaparral Pro"/>
-          <w:color w:val="4472C4" w:themeColor="accent1"/>
-          <w:sz w:val="24"/>
-          <w:szCs w:val="24"/>
-          <w:u w:val="single"/>
-          <w:lang w:val="es-ES"/>
-        </w:rPr>
         <w:t xml:space="preserve"> [NC]</w:t>
       </w:r>
       <w:r>
         <w:rPr>
           <w:rFonts w:ascii="Chaparral Pro" w:hAnsi="Chaparral Pro"/>
-          <w:color w:val="4472C4" w:themeColor="accent1"/>
+          <w:color w:val="000000" w:themeColor="text1"/>
           <w:sz w:val="24"/>
           <w:szCs w:val="24"/>
           <w:lang w:val="es-ES"/>
@@ -16629,7 +16412,7 @@
       <w:r>
         <w:rPr>
           <w:rFonts w:ascii="Times New Roman" w:hAnsi="Times New Roman" w:cs="Times New Roman"/>
-          <w:color w:val="4472C4" w:themeColor="accent1"/>
+          <w:color w:val="000000" w:themeColor="text1"/>
           <w:sz w:val="24"/>
           <w:szCs w:val="24"/>
           <w:lang w:val="es-ES"/>
@@ -16639,7 +16422,7 @@
       <w:r>
         <w:rPr>
           <w:rFonts w:ascii="Chaparral Pro" w:hAnsi="Chaparral Pro"/>
-          <w:color w:val="4472C4" w:themeColor="accent1"/>
+          <w:color w:val="000000" w:themeColor="text1"/>
           <w:sz w:val="24"/>
           <w:szCs w:val="24"/>
           <w:lang w:val="es-ES"/>
@@ -16649,7 +16432,7 @@
       <w:r>
         <w:rPr>
           <w:rFonts w:ascii="Chaparral Pro" w:hAnsi="Chaparral Pro"/>
-          <w:color w:val="4472C4" w:themeColor="accent1"/>
+          <w:color w:val="000000" w:themeColor="text1"/>
           <w:sz w:val="24"/>
           <w:szCs w:val="24"/>
           <w:lang w:val="es-ES"/>
@@ -16659,7 +16442,7 @@
       <w:r>
         <w:rPr>
           <w:rFonts w:ascii="Chaparral Pro" w:hAnsi="Chaparral Pro"/>
-          <w:color w:val="4472C4" w:themeColor="accent1"/>
+          <w:color w:val="000000" w:themeColor="text1"/>
           <w:sz w:val="24"/>
           <w:szCs w:val="24"/>
           <w:lang w:val="es-ES"/>
@@ -16669,7 +16452,7 @@
       <w:r>
         <w:rPr>
           <w:rFonts w:ascii="Chaparral Pro" w:hAnsi="Chaparral Pro"/>
-          <w:color w:val="4472C4" w:themeColor="accent1"/>
+          <w:color w:val="000000" w:themeColor="text1"/>
           <w:sz w:val="24"/>
           <w:szCs w:val="24"/>
           <w:lang w:val="es-ES"/>
@@ -16679,7 +16462,7 @@
       <w:r>
         <w:rPr>
           <w:rFonts w:ascii="Chaparral Pro" w:hAnsi="Chaparral Pro"/>
-          <w:color w:val="4472C4" w:themeColor="accent1"/>
+          <w:color w:val="000000" w:themeColor="text1"/>
           <w:sz w:val="24"/>
           <w:szCs w:val="24"/>
           <w:lang w:val="es-ES"/>
@@ -16689,7 +16472,7 @@
       <w:r>
         <w:rPr>
           <w:rFonts w:ascii="Chaparral Pro" w:hAnsi="Chaparral Pro"/>
-          <w:color w:val="4472C4" w:themeColor="accent1"/>
+          <w:color w:val="000000" w:themeColor="text1"/>
           <w:sz w:val="24"/>
           <w:szCs w:val="24"/>
           <w:lang w:val="es-ES"/>
@@ -16699,7 +16482,7 @@
       <w:r>
         <w:rPr>
           <w:rFonts w:ascii="Chaparral Pro" w:hAnsi="Chaparral Pro"/>
-          <w:color w:val="4472C4" w:themeColor="accent1"/>
+          <w:color w:val="000000" w:themeColor="text1"/>
           <w:sz w:val="24"/>
           <w:szCs w:val="24"/>
           <w:lang w:val="es-ES"/>
@@ -16709,7 +16492,7 @@
       <w:r>
         <w:rPr>
           <w:rFonts w:ascii="Chaparral Pro" w:hAnsi="Chaparral Pro"/>
-          <w:color w:val="4472C4" w:themeColor="accent1"/>
+          <w:color w:val="000000" w:themeColor="text1"/>
           <w:sz w:val="24"/>
           <w:szCs w:val="24"/>
           <w:lang w:val="es-ES"/>
@@ -16729,50 +16512,6 @@
           <w:lang w:val="es-ES"/>
         </w:rPr>
       </w:pPr>
-      <w:r>
-        <w:rPr>
-          <w:rFonts w:ascii="Chaparral Pro" w:hAnsi="Chaparral Pro"/>
-          <w:color w:val="000000" w:themeColor="text1"/>
-          <w:sz w:val="24"/>
-          <w:szCs w:val="24"/>
-          <w:lang w:val="es-ES"/>
-        </w:rPr>
-        <w:drawing>
-          <wp:inline distT="0" distB="0" distL="0" distR="0" wp14:anchorId="1837E326" wp14:editId="6C24EB1B">
-            <wp:extent cx="6120130" cy="2002790"/>
-            <wp:effectExtent l="0" t="0" r="0" b="0"/>
-            <wp:docPr id="4" name="Imagen 4"/>
-            <wp:cNvGraphicFramePr>
-              <a:graphicFrameLocks xmlns:a="http://schemas.openxmlformats.org/drawingml/2006/main" noChangeAspect="1"/>
-            </wp:cNvGraphicFramePr>
-            <a:graphic xmlns:a="http://schemas.openxmlformats.org/drawingml/2006/main">
-              <a:graphicData uri="http://schemas.openxmlformats.org/drawingml/2006/picture">
-                <pic:pic xmlns:pic="http://schemas.openxmlformats.org/drawingml/2006/picture">
-                  <pic:nvPicPr>
-                    <pic:cNvPr id="1" name=""/>
-                    <pic:cNvPicPr/>
-                  </pic:nvPicPr>
-                  <pic:blipFill>
-                    <a:blip r:embed="rId9"/>
-                    <a:stretch>
-                      <a:fillRect/>
-                    </a:stretch>
-                  </pic:blipFill>
-                  <pic:spPr>
-                    <a:xfrm>
-                      <a:off x="0" y="0"/>
-                      <a:ext cx="6120130" cy="2002790"/>
-                    </a:xfrm>
-                    <a:prstGeom prst="rect">
-                      <a:avLst/>
-                    </a:prstGeom>
-                  </pic:spPr>
-                </pic:pic>
-              </a:graphicData>
-            </a:graphic>
-          </wp:inline>
-        </w:drawing>
-      </w:r>
     </w:p>
     <w:p>
       <w:pPr>
@@ -16785,93 +16524,27 @@
         <w:jc w:val="both"/>
         <w:rPr>
           <w:rFonts w:ascii="Chaparral Pro" w:hAnsi="Chaparral Pro"/>
-          <w:color w:val="4472C4" w:themeColor="accent1"/>
-          <w:sz w:val="24"/>
-          <w:szCs w:val="24"/>
-          <w:lang w:val="es-ES"/>
-        </w:rPr>
-      </w:pPr>
-      <w:r>
-        <w:rPr>
-          <w:rFonts w:ascii="Chaparral Pro" w:hAnsi="Chaparral Pro"/>
-          <w:color w:val="4472C4" w:themeColor="accent1"/>
+          <w:color w:val="000000" w:themeColor="text1"/>
+          <w:sz w:val="24"/>
+          <w:szCs w:val="24"/>
+          <w:lang w:val="es-ES"/>
+        </w:rPr>
+      </w:pPr>
+      <w:r>
+        <w:rPr>
+          <w:rFonts w:ascii="Chaparral Pro" w:hAnsi="Chaparral Pro"/>
+          <w:color w:val="000000" w:themeColor="text1"/>
           <w:sz w:val="24"/>
           <w:szCs w:val="24"/>
           <w:u w:val="single"/>
           <w:lang w:val="es-ES"/>
         </w:rPr>
-        <w:t xml:space="preserve">Armar </w:t>
-      </w:r>
-      <w:r>
-        <w:rPr>
-          <w:rFonts w:ascii="Chaparral Pro" w:hAnsi="Chaparral Pro"/>
-          <w:color w:val="4472C4" w:themeColor="accent1"/>
-          <w:sz w:val="24"/>
-          <w:szCs w:val="24"/>
-          <w:u w:val="single"/>
-          <w:lang w:val="es-ES"/>
-        </w:rPr>
-        <w:t xml:space="preserve">la Tabla </w:t>
-      </w:r>
-      <w:r>
-        <w:rPr>
-          <w:rFonts w:ascii="Chaparral Pro" w:hAnsi="Chaparral Pro"/>
-          <w:color w:val="4472C4" w:themeColor="accent1"/>
-          <w:sz w:val="24"/>
-          <w:szCs w:val="24"/>
-          <w:u w:val="single"/>
-          <w:lang w:val="es-ES"/>
-        </w:rPr>
-        <w:t xml:space="preserve">de </w:t>
-      </w:r>
-      <w:r>
-        <w:rPr>
-          <w:rFonts w:ascii="Chaparral Pro" w:hAnsi="Chaparral Pro"/>
-          <w:color w:val="4472C4" w:themeColor="accent1"/>
-          <w:sz w:val="24"/>
-          <w:szCs w:val="24"/>
-          <w:u w:val="single"/>
-          <w:lang w:val="es-ES"/>
-        </w:rPr>
-        <w:t>P</w:t>
-      </w:r>
-      <w:r>
-        <w:rPr>
-          <w:rFonts w:ascii="Chaparral Pro" w:hAnsi="Chaparral Pro"/>
-          <w:color w:val="4472C4" w:themeColor="accent1"/>
-          <w:sz w:val="24"/>
-          <w:szCs w:val="24"/>
-          <w:u w:val="single"/>
-          <w:lang w:val="es-ES"/>
-        </w:rPr>
-        <w:t xml:space="preserve">esos </w:t>
-      </w:r>
-      <w:r>
-        <w:rPr>
-          <w:rFonts w:ascii="Chaparral Pro" w:hAnsi="Chaparral Pro"/>
-          <w:color w:val="4472C4" w:themeColor="accent1"/>
-          <w:sz w:val="24"/>
-          <w:szCs w:val="24"/>
-          <w:u w:val="single"/>
-          <w:lang w:val="es-ES"/>
-        </w:rPr>
-        <w:t>R</w:t>
-      </w:r>
-      <w:r>
-        <w:rPr>
-          <w:rFonts w:ascii="Chaparral Pro" w:hAnsi="Chaparral Pro"/>
-          <w:color w:val="4472C4" w:themeColor="accent1"/>
-          <w:sz w:val="24"/>
-          <w:szCs w:val="24"/>
-          <w:u w:val="single"/>
-          <w:lang w:val="es-ES"/>
-        </w:rPr>
-        <w:t>elativos</w:t>
-      </w:r>
-      <w:r>
-        <w:rPr>
-          <w:rFonts w:ascii="Chaparral Pro" w:hAnsi="Chaparral Pro"/>
-          <w:color w:val="4472C4" w:themeColor="accent1"/>
+        <w:t>Armar la Tabla de Pesos Relativos</w:t>
+      </w:r>
+      <w:r>
+        <w:rPr>
+          <w:rFonts w:ascii="Chaparral Pro" w:hAnsi="Chaparral Pro"/>
+          <w:color w:val="000000" w:themeColor="text1"/>
           <w:sz w:val="24"/>
           <w:szCs w:val="24"/>
           <w:lang w:val="es-ES"/>
@@ -16881,7 +16554,7 @@
       <w:r>
         <w:rPr>
           <w:rFonts w:ascii="Times New Roman" w:hAnsi="Times New Roman" w:cs="Times New Roman"/>
-          <w:color w:val="4472C4" w:themeColor="accent1"/>
+          <w:color w:val="000000" w:themeColor="text1"/>
           <w:sz w:val="24"/>
           <w:szCs w:val="24"/>
           <w:lang w:val="es-ES"/>
@@ -16891,7 +16564,7 @@
       <w:r>
         <w:rPr>
           <w:rFonts w:ascii="Chaparral Pro" w:hAnsi="Chaparral Pro"/>
-          <w:color w:val="4472C4" w:themeColor="accent1"/>
+          <w:color w:val="000000" w:themeColor="text1"/>
           <w:sz w:val="24"/>
           <w:szCs w:val="24"/>
           <w:lang w:val="es-ES"/>
@@ -16901,7 +16574,7 @@
       <w:r>
         <w:rPr>
           <w:rFonts w:ascii="Chaparral Pro" w:hAnsi="Chaparral Pro"/>
-          <w:color w:val="4472C4" w:themeColor="accent1"/>
+          <w:color w:val="000000" w:themeColor="text1"/>
           <w:sz w:val="24"/>
           <w:szCs w:val="24"/>
           <w:lang w:val="es-ES"/>
@@ -16911,7 +16584,7 @@
       <w:r>
         <w:rPr>
           <w:rFonts w:ascii="Chaparral Pro" w:hAnsi="Chaparral Pro"/>
-          <w:color w:val="4472C4" w:themeColor="accent1"/>
+          <w:color w:val="000000" w:themeColor="text1"/>
           <w:sz w:val="24"/>
           <w:szCs w:val="24"/>
           <w:lang w:val="es-ES"/>
@@ -16921,7 +16594,7 @@
       <w:r>
         <w:rPr>
           <w:rFonts w:ascii="Chaparral Pro" w:hAnsi="Chaparral Pro"/>
-          <w:color w:val="4472C4" w:themeColor="accent1"/>
+          <w:color w:val="000000" w:themeColor="text1"/>
           <w:sz w:val="24"/>
           <w:szCs w:val="24"/>
           <w:lang w:val="es-ES"/>
@@ -16933,7 +16606,7 @@
           <w:rFonts w:ascii="Chaparral Pro" w:hAnsi="Chaparral Pro"/>
           <w:i/>
           <w:iCs/>
-          <w:color w:val="4472C4" w:themeColor="accent1"/>
+          <w:color w:val="000000" w:themeColor="text1"/>
           <w:sz w:val="24"/>
           <w:szCs w:val="24"/>
           <w:lang w:val="es-ES"/>
@@ -16945,7 +16618,7 @@
           <w:rFonts w:ascii="Chaparral Pro" w:hAnsi="Chaparral Pro"/>
           <w:i/>
           <w:iCs/>
-          <w:color w:val="4472C4" w:themeColor="accent1"/>
+          <w:color w:val="000000" w:themeColor="text1"/>
           <w:sz w:val="24"/>
           <w:szCs w:val="24"/>
           <w:lang w:val="es-ES"/>
@@ -16955,28 +16628,17 @@
       <w:r>
         <w:rPr>
           <w:rFonts w:ascii="Chaparral Pro" w:hAnsi="Chaparral Pro"/>
-          <w:color w:val="4472C4" w:themeColor="accent1"/>
-          <w:sz w:val="24"/>
-          <w:szCs w:val="24"/>
-          <w:lang w:val="es-ES"/>
-        </w:rPr>
-        <w:t xml:space="preserve"> para que, luego, y en forma arbitraria, se agrupen por </w:t>
-      </w:r>
-      <w:r>
-        <w:rPr>
-          <w:rFonts w:ascii="Chaparral Pro" w:hAnsi="Chaparral Pro"/>
-          <w:color w:val="4472C4" w:themeColor="accent1"/>
-          <w:sz w:val="24"/>
-          <w:szCs w:val="24"/>
-          <w:lang w:val="es-ES"/>
-        </w:rPr>
-        <w:lastRenderedPageBreak/>
-        <w:t xml:space="preserve">características </w:t>
-      </w:r>
-      <w:r>
-        <w:rPr>
-          <w:rFonts w:ascii="Chaparral Pro" w:hAnsi="Chaparral Pro"/>
-          <w:color w:val="4472C4" w:themeColor="accent1"/>
+          <w:color w:val="000000" w:themeColor="text1"/>
+          <w:sz w:val="24"/>
+          <w:szCs w:val="24"/>
+          <w:lang w:val="es-ES"/>
+        </w:rPr>
+        <w:t xml:space="preserve"> para que, luego, y en forma arbitraria, se agrupen por características </w:t>
+      </w:r>
+      <w:r>
+        <w:rPr>
+          <w:rFonts w:ascii="Chaparral Pro" w:hAnsi="Chaparral Pro"/>
+          <w:color w:val="000000" w:themeColor="text1"/>
           <w:sz w:val="24"/>
           <w:szCs w:val="24"/>
           <w:lang w:val="es-ES"/>
@@ -16986,7 +16648,7 @@
       <w:r>
         <w:rPr>
           <w:rFonts w:ascii="Chaparral Pro" w:hAnsi="Chaparral Pro"/>
-          <w:color w:val="4472C4" w:themeColor="accent1"/>
+          <w:color w:val="000000" w:themeColor="text1"/>
           <w:sz w:val="24"/>
           <w:szCs w:val="24"/>
           <w:lang w:val="es-ES"/>
@@ -16996,7 +16658,7 @@
       <w:r>
         <w:rPr>
           <w:rFonts w:ascii="Chaparral Pro" w:hAnsi="Chaparral Pro"/>
-          <w:color w:val="4472C4" w:themeColor="accent1"/>
+          <w:color w:val="000000" w:themeColor="text1"/>
           <w:sz w:val="24"/>
           <w:szCs w:val="24"/>
           <w:lang w:val="es-ES"/>
@@ -17006,7 +16668,7 @@
       <w:r>
         <w:rPr>
           <w:rFonts w:ascii="Chaparral Pro" w:hAnsi="Chaparral Pro"/>
-          <w:color w:val="4472C4" w:themeColor="accent1"/>
+          <w:color w:val="000000" w:themeColor="text1"/>
           <w:sz w:val="24"/>
           <w:szCs w:val="24"/>
           <w:lang w:val="es-ES"/>
@@ -17016,7 +16678,7 @@
       <w:r>
         <w:rPr>
           <w:rFonts w:ascii="Chaparral Pro" w:hAnsi="Chaparral Pro"/>
-          <w:color w:val="4472C4" w:themeColor="accent1"/>
+          <w:color w:val="000000" w:themeColor="text1"/>
           <w:sz w:val="24"/>
           <w:szCs w:val="24"/>
           <w:lang w:val="es-ES"/>
@@ -17028,7 +16690,7 @@
           <w:rFonts w:ascii="Chaparral Pro" w:hAnsi="Chaparral Pro"/>
           <w:i/>
           <w:iCs/>
-          <w:color w:val="4472C4" w:themeColor="accent1"/>
+          <w:color w:val="000000" w:themeColor="text1"/>
           <w:sz w:val="24"/>
           <w:szCs w:val="24"/>
           <w:lang w:val="es-ES"/>
@@ -17038,7 +16700,7 @@
       <w:r>
         <w:rPr>
           <w:rFonts w:ascii="Chaparral Pro" w:hAnsi="Chaparral Pro"/>
-          <w:color w:val="4472C4" w:themeColor="accent1"/>
+          <w:color w:val="000000" w:themeColor="text1"/>
           <w:sz w:val="24"/>
           <w:szCs w:val="24"/>
           <w:lang w:val="es-ES"/>
@@ -17048,7 +16710,7 @@
       <w:r>
         <w:rPr>
           <w:rFonts w:ascii="Chaparral Pro" w:hAnsi="Chaparral Pro"/>
-          <w:color w:val="4472C4" w:themeColor="accent1"/>
+          <w:color w:val="000000" w:themeColor="text1"/>
           <w:sz w:val="24"/>
           <w:szCs w:val="24"/>
           <w:lang w:val="es-ES"/>
@@ -17058,7 +16720,7 @@
       <w:r>
         <w:rPr>
           <w:rFonts w:ascii="Chaparral Pro" w:hAnsi="Chaparral Pro"/>
-          <w:color w:val="4472C4" w:themeColor="accent1"/>
+          <w:color w:val="000000" w:themeColor="text1"/>
           <w:sz w:val="24"/>
           <w:szCs w:val="24"/>
           <w:lang w:val="es-ES"/>
@@ -17073,31 +16735,21 @@
         <w:jc w:val="both"/>
         <w:rPr>
           <w:rFonts w:ascii="Chaparral Pro" w:hAnsi="Chaparral Pro"/>
-          <w:color w:val="4472C4" w:themeColor="accent1"/>
-          <w:sz w:val="24"/>
-          <w:szCs w:val="24"/>
-          <w:lang w:val="es-ES"/>
-        </w:rPr>
-      </w:pPr>
-      <w:r>
-        <w:rPr>
-          <w:rFonts w:ascii="Chaparral Pro" w:hAnsi="Chaparral Pro"/>
-          <w:color w:val="4472C4" w:themeColor="accent1"/>
-          <w:sz w:val="24"/>
-          <w:szCs w:val="24"/>
-          <w:lang w:val="es-ES"/>
-        </w:rPr>
-        <w:t>La ta</w:t>
-      </w:r>
-      <w:r>
-        <w:rPr>
-          <w:rFonts w:ascii="Chaparral Pro" w:hAnsi="Chaparral Pro"/>
-          <w:color w:val="4472C4" w:themeColor="accent1"/>
-          <w:sz w:val="24"/>
-          <w:szCs w:val="24"/>
-          <w:lang w:val="es-ES"/>
-        </w:rPr>
-        <w:t>bla consta de 4 columnas:</w:t>
+          <w:color w:val="000000" w:themeColor="text1"/>
+          <w:sz w:val="24"/>
+          <w:szCs w:val="24"/>
+          <w:lang w:val="es-ES"/>
+        </w:rPr>
+      </w:pPr>
+      <w:r>
+        <w:rPr>
+          <w:rFonts w:ascii="Chaparral Pro" w:hAnsi="Chaparral Pro"/>
+          <w:color w:val="000000" w:themeColor="text1"/>
+          <w:sz w:val="24"/>
+          <w:szCs w:val="24"/>
+          <w:lang w:val="es-ES"/>
+        </w:rPr>
+        <w:t>La tabla consta de 4 columnas:</w:t>
       </w:r>
     </w:p>
     <w:p>
@@ -17111,40 +16763,29 @@
         <w:jc w:val="both"/>
         <w:rPr>
           <w:rFonts w:ascii="Chaparral Pro" w:hAnsi="Chaparral Pro"/>
-          <w:color w:val="4472C4" w:themeColor="accent1"/>
-          <w:sz w:val="24"/>
-          <w:szCs w:val="24"/>
-          <w:lang w:val="es-ES"/>
-        </w:rPr>
-      </w:pPr>
-      <w:r>
-        <w:rPr>
-          <w:rFonts w:ascii="Chaparral Pro" w:hAnsi="Chaparral Pro"/>
-          <w:color w:val="4472C4" w:themeColor="accent1"/>
+          <w:color w:val="000000" w:themeColor="text1"/>
+          <w:sz w:val="24"/>
+          <w:szCs w:val="24"/>
+          <w:lang w:val="es-ES"/>
+        </w:rPr>
+      </w:pPr>
+      <w:r>
+        <w:rPr>
+          <w:rFonts w:ascii="Chaparral Pro" w:hAnsi="Chaparral Pro"/>
+          <w:color w:val="000000" w:themeColor="text1"/>
           <w:sz w:val="24"/>
           <w:szCs w:val="24"/>
           <w:u w:val="single"/>
           <w:lang w:val="es-ES"/>
         </w:rPr>
-        <w:t>C</w:t>
-      </w:r>
-      <w:r>
-        <w:rPr>
-          <w:rFonts w:ascii="Chaparral Pro" w:hAnsi="Chaparral Pro"/>
-          <w:color w:val="4472C4" w:themeColor="accent1"/>
-          <w:sz w:val="24"/>
-          <w:szCs w:val="24"/>
-          <w:u w:val="single"/>
-          <w:lang w:val="es-ES"/>
-        </w:rPr>
-        <w:t xml:space="preserve">olumna </w:t>
+        <w:t xml:space="preserve">Columna </w:t>
       </w:r>
       <w:r>
         <w:rPr>
           <w:rFonts w:ascii="Chaparral Pro" w:hAnsi="Chaparral Pro"/>
           <w:i/>
           <w:iCs/>
-          <w:color w:val="4472C4" w:themeColor="accent1"/>
+          <w:color w:val="000000" w:themeColor="text1"/>
           <w:sz w:val="24"/>
           <w:szCs w:val="24"/>
           <w:u w:val="single"/>
@@ -17155,7 +16796,7 @@
       <w:r>
         <w:rPr>
           <w:rFonts w:ascii="Chaparral Pro" w:hAnsi="Chaparral Pro"/>
-          <w:color w:val="4472C4" w:themeColor="accent1"/>
+          <w:color w:val="000000" w:themeColor="text1"/>
           <w:sz w:val="24"/>
           <w:szCs w:val="24"/>
           <w:lang w:val="es-ES"/>
@@ -17165,7 +16806,7 @@
       <w:r>
         <w:rPr>
           <w:rFonts w:ascii="Times New Roman" w:hAnsi="Times New Roman" w:cs="Times New Roman"/>
-          <w:color w:val="4472C4" w:themeColor="accent1"/>
+          <w:color w:val="000000" w:themeColor="text1"/>
           <w:sz w:val="24"/>
           <w:szCs w:val="24"/>
           <w:lang w:val="es-ES"/>
@@ -17175,7 +16816,7 @@
       <w:r>
         <w:rPr>
           <w:rFonts w:ascii="Chaparral Pro" w:hAnsi="Chaparral Pro"/>
-          <w:color w:val="4472C4" w:themeColor="accent1"/>
+          <w:color w:val="000000" w:themeColor="text1"/>
           <w:sz w:val="24"/>
           <w:szCs w:val="24"/>
           <w:lang w:val="es-ES"/>
@@ -17195,16 +16836,16 @@
         <w:jc w:val="both"/>
         <w:rPr>
           <w:rFonts w:ascii="Chaparral Pro" w:hAnsi="Chaparral Pro"/>
-          <w:color w:val="4472C4" w:themeColor="accent1"/>
-          <w:sz w:val="24"/>
-          <w:szCs w:val="24"/>
-          <w:lang w:val="es-ES"/>
-        </w:rPr>
-      </w:pPr>
-      <w:r>
-        <w:rPr>
-          <w:rFonts w:ascii="Chaparral Pro" w:hAnsi="Chaparral Pro"/>
-          <w:color w:val="4472C4" w:themeColor="accent1"/>
+          <w:color w:val="000000" w:themeColor="text1"/>
+          <w:sz w:val="24"/>
+          <w:szCs w:val="24"/>
+          <w:lang w:val="es-ES"/>
+        </w:rPr>
+      </w:pPr>
+      <w:r>
+        <w:rPr>
+          <w:rFonts w:ascii="Chaparral Pro" w:hAnsi="Chaparral Pro"/>
+          <w:color w:val="000000" w:themeColor="text1"/>
           <w:sz w:val="24"/>
           <w:szCs w:val="24"/>
           <w:lang w:val="es-ES"/>
@@ -17216,7 +16857,7 @@
           <w:rFonts w:ascii="Chaparral Pro" w:hAnsi="Chaparral Pro"/>
           <w:i/>
           <w:iCs/>
-          <w:color w:val="4472C4" w:themeColor="accent1"/>
+          <w:color w:val="000000" w:themeColor="text1"/>
           <w:sz w:val="24"/>
           <w:szCs w:val="24"/>
           <w:lang w:val="es-ES"/>
@@ -17226,32 +16867,12 @@
       <w:r>
         <w:rPr>
           <w:rFonts w:ascii="Chaparral Pro" w:hAnsi="Chaparral Pro"/>
-          <w:color w:val="4472C4" w:themeColor="accent1"/>
-          <w:sz w:val="24"/>
-          <w:szCs w:val="24"/>
-          <w:lang w:val="es-ES"/>
-        </w:rPr>
-        <w:t xml:space="preserve"> debe estar sí o sí</w:t>
-      </w:r>
-      <w:r>
-        <w:rPr>
-          <w:rFonts w:ascii="Chaparral Pro" w:hAnsi="Chaparral Pro"/>
-          <w:color w:val="4472C4" w:themeColor="accent1"/>
-          <w:sz w:val="24"/>
-          <w:szCs w:val="24"/>
-          <w:lang w:val="es-ES"/>
-        </w:rPr>
-        <w:t xml:space="preserve"> (y sin desagregar)</w:t>
-      </w:r>
-      <w:r>
-        <w:rPr>
-          <w:rFonts w:ascii="Chaparral Pro" w:hAnsi="Chaparral Pro"/>
-          <w:color w:val="4472C4" w:themeColor="accent1"/>
-          <w:sz w:val="24"/>
-          <w:szCs w:val="24"/>
-          <w:lang w:val="es-ES"/>
-        </w:rPr>
-        <w:t>.</w:t>
+          <w:color w:val="000000" w:themeColor="text1"/>
+          <w:sz w:val="24"/>
+          <w:szCs w:val="24"/>
+          <w:lang w:val="es-ES"/>
+        </w:rPr>
+        <w:t xml:space="preserve"> debe estar sí o sí (y sin desagregar).</w:t>
       </w:r>
     </w:p>
     <w:p>
@@ -17265,40 +16886,29 @@
         <w:jc w:val="both"/>
         <w:rPr>
           <w:rFonts w:ascii="Chaparral Pro" w:hAnsi="Chaparral Pro"/>
-          <w:color w:val="4472C4" w:themeColor="accent1"/>
-          <w:sz w:val="24"/>
-          <w:szCs w:val="24"/>
-          <w:lang w:val="es-ES"/>
-        </w:rPr>
-      </w:pPr>
-      <w:r>
-        <w:rPr>
-          <w:rFonts w:ascii="Chaparral Pro" w:hAnsi="Chaparral Pro"/>
-          <w:color w:val="4472C4" w:themeColor="accent1"/>
+          <w:color w:val="000000" w:themeColor="text1"/>
+          <w:sz w:val="24"/>
+          <w:szCs w:val="24"/>
+          <w:lang w:val="es-ES"/>
+        </w:rPr>
+      </w:pPr>
+      <w:r>
+        <w:rPr>
+          <w:rFonts w:ascii="Chaparral Pro" w:hAnsi="Chaparral Pro"/>
+          <w:color w:val="000000" w:themeColor="text1"/>
           <w:sz w:val="24"/>
           <w:szCs w:val="24"/>
           <w:u w:val="single"/>
           <w:lang w:val="es-ES"/>
         </w:rPr>
-        <w:t>C</w:t>
-      </w:r>
-      <w:r>
-        <w:rPr>
-          <w:rFonts w:ascii="Chaparral Pro" w:hAnsi="Chaparral Pro"/>
-          <w:color w:val="4472C4" w:themeColor="accent1"/>
-          <w:sz w:val="24"/>
-          <w:szCs w:val="24"/>
-          <w:u w:val="single"/>
-          <w:lang w:val="es-ES"/>
-        </w:rPr>
-        <w:t xml:space="preserve">olumna </w:t>
+        <w:t xml:space="preserve">Columna </w:t>
       </w:r>
       <w:r>
         <w:rPr>
           <w:rFonts w:ascii="Chaparral Pro" w:hAnsi="Chaparral Pro"/>
           <w:i/>
           <w:iCs/>
-          <w:color w:val="4472C4" w:themeColor="accent1"/>
+          <w:color w:val="000000" w:themeColor="text1"/>
           <w:sz w:val="24"/>
           <w:szCs w:val="24"/>
           <w:u w:val="single"/>
@@ -17309,7 +16919,7 @@
       <w:r>
         <w:rPr>
           <w:rFonts w:ascii="Chaparral Pro" w:hAnsi="Chaparral Pro"/>
-          <w:color w:val="4472C4" w:themeColor="accent1"/>
+          <w:color w:val="000000" w:themeColor="text1"/>
           <w:sz w:val="24"/>
           <w:szCs w:val="24"/>
           <w:lang w:val="es-ES"/>
@@ -17319,7 +16929,7 @@
       <w:r>
         <w:rPr>
           <w:rFonts w:ascii="Times New Roman" w:hAnsi="Times New Roman" w:cs="Times New Roman"/>
-          <w:color w:val="4472C4" w:themeColor="accent1"/>
+          <w:color w:val="000000" w:themeColor="text1"/>
           <w:sz w:val="24"/>
           <w:szCs w:val="24"/>
           <w:lang w:val="es-ES"/>
@@ -17329,7 +16939,7 @@
       <w:r>
         <w:rPr>
           <w:rFonts w:ascii="Chaparral Pro" w:hAnsi="Chaparral Pro"/>
-          <w:color w:val="4472C4" w:themeColor="accent1"/>
+          <w:color w:val="000000" w:themeColor="text1"/>
           <w:sz w:val="24"/>
           <w:szCs w:val="24"/>
           <w:lang w:val="es-ES"/>
@@ -17339,7 +16949,7 @@
       <w:r>
         <w:rPr>
           <w:rFonts w:ascii="Chaparral Pro" w:hAnsi="Chaparral Pro"/>
-          <w:color w:val="4472C4" w:themeColor="accent1"/>
+          <w:color w:val="000000" w:themeColor="text1"/>
           <w:sz w:val="24"/>
           <w:szCs w:val="24"/>
           <w:lang w:val="es-ES"/>
@@ -17349,7 +16959,7 @@
       <w:r>
         <w:rPr>
           <w:rFonts w:ascii="Chaparral Pro" w:hAnsi="Chaparral Pro"/>
-          <w:color w:val="4472C4" w:themeColor="accent1"/>
+          <w:color w:val="000000" w:themeColor="text1"/>
           <w:sz w:val="24"/>
           <w:szCs w:val="24"/>
           <w:lang w:val="es-ES"/>
@@ -17359,7 +16969,7 @@
       <w:r>
         <w:rPr>
           <w:rFonts w:ascii="Chaparral Pro" w:hAnsi="Chaparral Pro"/>
-          <w:color w:val="4472C4" w:themeColor="accent1"/>
+          <w:color w:val="000000" w:themeColor="text1"/>
           <w:sz w:val="24"/>
           <w:szCs w:val="24"/>
           <w:lang w:val="es-ES"/>
@@ -17379,16 +16989,16 @@
         <w:jc w:val="both"/>
         <w:rPr>
           <w:rFonts w:ascii="Chaparral Pro" w:hAnsi="Chaparral Pro"/>
-          <w:color w:val="4472C4" w:themeColor="accent1"/>
-          <w:sz w:val="24"/>
-          <w:szCs w:val="24"/>
-          <w:lang w:val="es-ES"/>
-        </w:rPr>
-      </w:pPr>
-      <w:r>
-        <w:rPr>
-          <w:rFonts w:ascii="Chaparral Pro" w:hAnsi="Chaparral Pro"/>
-          <w:color w:val="4472C4" w:themeColor="accent1"/>
+          <w:color w:val="000000" w:themeColor="text1"/>
+          <w:sz w:val="24"/>
+          <w:szCs w:val="24"/>
+          <w:lang w:val="es-ES"/>
+        </w:rPr>
+      </w:pPr>
+      <w:r>
+        <w:rPr>
+          <w:rFonts w:ascii="Chaparral Pro" w:hAnsi="Chaparral Pro"/>
+          <w:color w:val="000000" w:themeColor="text1"/>
           <w:sz w:val="24"/>
           <w:szCs w:val="24"/>
           <w:lang w:val="es-ES"/>
@@ -17400,7 +17010,7 @@
           <w:rFonts w:ascii="Chaparral Pro" w:hAnsi="Chaparral Pro"/>
           <w:i/>
           <w:iCs/>
-          <w:color w:val="4472C4" w:themeColor="accent1"/>
+          <w:color w:val="000000" w:themeColor="text1"/>
           <w:sz w:val="24"/>
           <w:szCs w:val="24"/>
           <w:lang w:val="es-ES"/>
@@ -17410,7 +17020,7 @@
       <w:r>
         <w:rPr>
           <w:rFonts w:ascii="Chaparral Pro" w:hAnsi="Chaparral Pro"/>
-          <w:color w:val="4472C4" w:themeColor="accent1"/>
+          <w:color w:val="000000" w:themeColor="text1"/>
           <w:sz w:val="24"/>
           <w:szCs w:val="24"/>
           <w:lang w:val="es-ES"/>
@@ -17430,16 +17040,16 @@
         <w:jc w:val="both"/>
         <w:rPr>
           <w:rFonts w:ascii="Chaparral Pro" w:hAnsi="Chaparral Pro"/>
-          <w:color w:val="4472C4" w:themeColor="accent1"/>
-          <w:sz w:val="24"/>
-          <w:szCs w:val="24"/>
-          <w:lang w:val="es-ES"/>
-        </w:rPr>
-      </w:pPr>
-      <w:r>
-        <w:rPr>
-          <w:rFonts w:ascii="Chaparral Pro" w:hAnsi="Chaparral Pro"/>
-          <w:color w:val="4472C4" w:themeColor="accent1"/>
+          <w:color w:val="000000" w:themeColor="text1"/>
+          <w:sz w:val="24"/>
+          <w:szCs w:val="24"/>
+          <w:lang w:val="es-ES"/>
+        </w:rPr>
+      </w:pPr>
+      <w:r>
+        <w:rPr>
+          <w:rFonts w:ascii="Chaparral Pro" w:hAnsi="Chaparral Pro"/>
+          <w:color w:val="000000" w:themeColor="text1"/>
           <w:sz w:val="24"/>
           <w:szCs w:val="24"/>
           <w:lang w:val="es-ES"/>
@@ -17451,7 +17061,7 @@
           <w:rFonts w:ascii="Chaparral Pro" w:hAnsi="Chaparral Pro"/>
           <w:i/>
           <w:iCs/>
-          <w:color w:val="4472C4" w:themeColor="accent1"/>
+          <w:color w:val="000000" w:themeColor="text1"/>
           <w:sz w:val="24"/>
           <w:szCs w:val="24"/>
           <w:lang w:val="es-ES"/>
@@ -17461,27 +17071,17 @@
       <w:r>
         <w:rPr>
           <w:rFonts w:ascii="Chaparral Pro" w:hAnsi="Chaparral Pro"/>
-          <w:color w:val="4472C4" w:themeColor="accent1"/>
-          <w:sz w:val="24"/>
-          <w:szCs w:val="24"/>
-          <w:lang w:val="es-ES"/>
-        </w:rPr>
-        <w:t xml:space="preserve"> debe </w:t>
-      </w:r>
-      <w:r>
-        <w:rPr>
-          <w:rFonts w:ascii="Chaparral Pro" w:hAnsi="Chaparral Pro"/>
-          <w:color w:val="4472C4" w:themeColor="accent1"/>
-          <w:sz w:val="24"/>
-          <w:szCs w:val="24"/>
-          <w:lang w:val="es-ES"/>
-        </w:rPr>
-        <w:t xml:space="preserve">ser </w:t>
-      </w:r>
-      <w:r>
-        <w:rPr>
-          <w:rFonts w:ascii="Chaparral Pro" w:hAnsi="Chaparral Pro"/>
-          <w:color w:val="4472C4" w:themeColor="accent1"/>
+          <w:color w:val="000000" w:themeColor="text1"/>
+          <w:sz w:val="24"/>
+          <w:szCs w:val="24"/>
+          <w:lang w:val="es-ES"/>
+        </w:rPr>
+        <w:t xml:space="preserve"> debe ser </w:t>
+      </w:r>
+      <w:r>
+        <w:rPr>
+          <w:rFonts w:ascii="Chaparral Pro" w:hAnsi="Chaparral Pro"/>
+          <w:color w:val="000000" w:themeColor="text1"/>
           <w:sz w:val="24"/>
           <w:szCs w:val="24"/>
           <w:lang w:val="es-ES"/>
@@ -17491,7 +17091,7 @@
       <w:r>
         <w:rPr>
           <w:rFonts w:ascii="Chaparral Pro" w:hAnsi="Chaparral Pro"/>
-          <w:color w:val="4472C4" w:themeColor="accent1"/>
+          <w:color w:val="000000" w:themeColor="text1"/>
           <w:sz w:val="24"/>
           <w:szCs w:val="24"/>
           <w:lang w:val="es-ES"/>
@@ -17501,7 +17101,7 @@
       <w:r>
         <w:rPr>
           <w:rFonts w:ascii="Chaparral Pro" w:hAnsi="Chaparral Pro"/>
-          <w:color w:val="4472C4" w:themeColor="accent1"/>
+          <w:color w:val="000000" w:themeColor="text1"/>
           <w:sz w:val="24"/>
           <w:szCs w:val="24"/>
           <w:lang w:val="es-ES"/>
@@ -17511,7 +17111,7 @@
       <w:r>
         <w:rPr>
           <w:rFonts w:ascii="Chaparral Pro" w:hAnsi="Chaparral Pro"/>
-          <w:color w:val="4472C4" w:themeColor="accent1"/>
+          <w:color w:val="000000" w:themeColor="text1"/>
           <w:sz w:val="24"/>
           <w:szCs w:val="24"/>
           <w:lang w:val="es-ES"/>
@@ -17521,7 +17121,7 @@
       <w:r>
         <w:rPr>
           <w:rFonts w:ascii="Times New Roman" w:hAnsi="Times New Roman" w:cs="Times New Roman"/>
-          <w:color w:val="4472C4" w:themeColor="accent1"/>
+          <w:color w:val="000000" w:themeColor="text1"/>
           <w:sz w:val="24"/>
           <w:szCs w:val="24"/>
           <w:lang w:val="es-ES"/>
@@ -17531,7 +17131,7 @@
       <w:r>
         <w:rPr>
           <w:rFonts w:ascii="Chaparral Pro" w:hAnsi="Chaparral Pro"/>
-          <w:color w:val="4472C4" w:themeColor="accent1"/>
+          <w:color w:val="000000" w:themeColor="text1"/>
           <w:sz w:val="24"/>
           <w:szCs w:val="24"/>
           <w:lang w:val="es-ES"/>
@@ -17550,64 +17150,40 @@
         <w:jc w:val="both"/>
         <w:rPr>
           <w:rFonts w:ascii="Chaparral Pro" w:hAnsi="Chaparral Pro"/>
-          <w:color w:val="4472C4" w:themeColor="accent1"/>
-          <w:sz w:val="24"/>
-          <w:szCs w:val="24"/>
-          <w:lang w:val="es-ES"/>
-        </w:rPr>
-      </w:pPr>
-      <w:r>
-        <w:rPr>
-          <w:rFonts w:ascii="Chaparral Pro" w:hAnsi="Chaparral Pro"/>
-          <w:color w:val="4472C4" w:themeColor="accent1"/>
+          <w:color w:val="000000" w:themeColor="text1"/>
+          <w:sz w:val="24"/>
+          <w:szCs w:val="24"/>
+          <w:lang w:val="es-ES"/>
+        </w:rPr>
+      </w:pPr>
+      <w:r>
+        <w:rPr>
+          <w:rFonts w:ascii="Chaparral Pro" w:hAnsi="Chaparral Pro"/>
+          <w:color w:val="000000" w:themeColor="text1"/>
           <w:sz w:val="24"/>
           <w:szCs w:val="24"/>
           <w:u w:val="single"/>
           <w:lang w:val="es-ES"/>
         </w:rPr>
-        <w:t>C</w:t>
-      </w:r>
-      <w:r>
-        <w:rPr>
-          <w:rFonts w:ascii="Chaparral Pro" w:hAnsi="Chaparral Pro"/>
-          <w:color w:val="4472C4" w:themeColor="accent1"/>
-          <w:sz w:val="24"/>
-          <w:szCs w:val="24"/>
-          <w:u w:val="single"/>
-          <w:lang w:val="es-ES"/>
-        </w:rPr>
-        <w:t xml:space="preserve">olumna </w:t>
+        <w:t xml:space="preserve">Columna </w:t>
       </w:r>
       <w:r>
         <w:rPr>
           <w:rFonts w:ascii="Chaparral Pro" w:hAnsi="Chaparral Pro"/>
           <w:i/>
           <w:iCs/>
-          <w:color w:val="4472C4" w:themeColor="accent1"/>
+          <w:color w:val="000000" w:themeColor="text1"/>
           <w:sz w:val="24"/>
           <w:szCs w:val="24"/>
           <w:u w:val="single"/>
           <w:lang w:val="es-ES"/>
         </w:rPr>
-        <w:t>N</w:t>
-      </w:r>
-      <w:r>
-        <w:rPr>
-          <w:rFonts w:ascii="Chaparral Pro" w:hAnsi="Chaparral Pro"/>
-          <w:i/>
-          <w:iCs/>
-          <w:color w:val="4472C4" w:themeColor="accent1"/>
-          <w:sz w:val="24"/>
-          <w:szCs w:val="24"/>
-          <w:u w:val="single"/>
-          <w:lang w:val="es-ES"/>
-        </w:rPr>
-        <w:t>2</w:t>
-      </w:r>
-      <w:r>
-        <w:rPr>
-          <w:rFonts w:ascii="Chaparral Pro" w:hAnsi="Chaparral Pro"/>
-          <w:color w:val="4472C4" w:themeColor="accent1"/>
+        <w:t>N2</w:t>
+      </w:r>
+      <w:r>
+        <w:rPr>
+          <w:rFonts w:ascii="Chaparral Pro" w:hAnsi="Chaparral Pro"/>
+          <w:color w:val="000000" w:themeColor="text1"/>
           <w:sz w:val="24"/>
           <w:szCs w:val="24"/>
           <w:lang w:val="es-ES"/>
@@ -17617,7 +17193,7 @@
       <w:r>
         <w:rPr>
           <w:rFonts w:ascii="Times New Roman" w:hAnsi="Times New Roman" w:cs="Times New Roman"/>
-          <w:color w:val="4472C4" w:themeColor="accent1"/>
+          <w:color w:val="000000" w:themeColor="text1"/>
           <w:sz w:val="24"/>
           <w:szCs w:val="24"/>
           <w:lang w:val="es-ES"/>
@@ -17627,7 +17203,7 @@
       <w:r>
         <w:rPr>
           <w:rFonts w:ascii="Chaparral Pro" w:hAnsi="Chaparral Pro"/>
-          <w:color w:val="4472C4" w:themeColor="accent1"/>
+          <w:color w:val="000000" w:themeColor="text1"/>
           <w:sz w:val="24"/>
           <w:szCs w:val="24"/>
           <w:lang w:val="es-ES"/>
@@ -17647,16 +17223,16 @@
         <w:jc w:val="both"/>
         <w:rPr>
           <w:rFonts w:ascii="Chaparral Pro" w:hAnsi="Chaparral Pro"/>
-          <w:color w:val="4472C4" w:themeColor="accent1"/>
-          <w:sz w:val="24"/>
-          <w:szCs w:val="24"/>
-          <w:lang w:val="es-ES"/>
-        </w:rPr>
-      </w:pPr>
-      <w:r>
-        <w:rPr>
-          <w:rFonts w:ascii="Chaparral Pro" w:hAnsi="Chaparral Pro"/>
-          <w:color w:val="4472C4" w:themeColor="accent1"/>
+          <w:color w:val="000000" w:themeColor="text1"/>
+          <w:sz w:val="24"/>
+          <w:szCs w:val="24"/>
+          <w:lang w:val="es-ES"/>
+        </w:rPr>
+      </w:pPr>
+      <w:r>
+        <w:rPr>
+          <w:rFonts w:ascii="Chaparral Pro" w:hAnsi="Chaparral Pro"/>
+          <w:color w:val="000000" w:themeColor="text1"/>
           <w:sz w:val="24"/>
           <w:szCs w:val="24"/>
           <w:lang w:val="es-ES"/>
@@ -17668,29 +17244,17 @@
           <w:rFonts w:ascii="Chaparral Pro" w:hAnsi="Chaparral Pro"/>
           <w:i/>
           <w:iCs/>
-          <w:color w:val="4472C4" w:themeColor="accent1"/>
-          <w:sz w:val="24"/>
-          <w:szCs w:val="24"/>
-          <w:lang w:val="es-ES"/>
-        </w:rPr>
-        <w:t>N</w:t>
-      </w:r>
-      <w:r>
-        <w:rPr>
-          <w:rFonts w:ascii="Chaparral Pro" w:hAnsi="Chaparral Pro"/>
-          <w:i/>
-          <w:iCs/>
-          <w:color w:val="4472C4" w:themeColor="accent1"/>
-          <w:sz w:val="24"/>
-          <w:szCs w:val="24"/>
-          <w:lang w:val="es-ES"/>
-        </w:rPr>
-        <w:t>2</w:t>
-      </w:r>
-      <w:r>
-        <w:rPr>
-          <w:rFonts w:ascii="Chaparral Pro" w:hAnsi="Chaparral Pro"/>
-          <w:color w:val="4472C4" w:themeColor="accent1"/>
+          <w:color w:val="000000" w:themeColor="text1"/>
+          <w:sz w:val="24"/>
+          <w:szCs w:val="24"/>
+          <w:lang w:val="es-ES"/>
+        </w:rPr>
+        <w:t>N2</w:t>
+      </w:r>
+      <w:r>
+        <w:rPr>
+          <w:rFonts w:ascii="Chaparral Pro" w:hAnsi="Chaparral Pro"/>
+          <w:color w:val="000000" w:themeColor="text1"/>
           <w:sz w:val="24"/>
           <w:szCs w:val="24"/>
           <w:lang w:val="es-ES"/>
@@ -17709,94 +17273,50 @@
         <w:jc w:val="both"/>
         <w:rPr>
           <w:rFonts w:ascii="Chaparral Pro" w:hAnsi="Chaparral Pro"/>
-          <w:color w:val="4472C4" w:themeColor="accent1"/>
-          <w:sz w:val="24"/>
-          <w:szCs w:val="24"/>
-          <w:lang w:val="es-ES"/>
-        </w:rPr>
-      </w:pPr>
-      <w:r>
-        <w:rPr>
-          <w:rFonts w:ascii="Chaparral Pro" w:hAnsi="Chaparral Pro"/>
-          <w:color w:val="4472C4" w:themeColor="accent1"/>
+          <w:color w:val="000000" w:themeColor="text1"/>
+          <w:sz w:val="24"/>
+          <w:szCs w:val="24"/>
+          <w:lang w:val="es-ES"/>
+        </w:rPr>
+      </w:pPr>
+      <w:r>
+        <w:rPr>
+          <w:rFonts w:ascii="Chaparral Pro" w:hAnsi="Chaparral Pro"/>
+          <w:color w:val="000000" w:themeColor="text1"/>
           <w:sz w:val="24"/>
           <w:szCs w:val="24"/>
           <w:u w:val="single"/>
           <w:lang w:val="es-ES"/>
         </w:rPr>
-        <w:t>C</w:t>
-      </w:r>
-      <w:r>
-        <w:rPr>
-          <w:rFonts w:ascii="Chaparral Pro" w:hAnsi="Chaparral Pro"/>
-          <w:color w:val="4472C4" w:themeColor="accent1"/>
-          <w:sz w:val="24"/>
-          <w:szCs w:val="24"/>
-          <w:u w:val="single"/>
-          <w:lang w:val="es-ES"/>
-        </w:rPr>
-        <w:t xml:space="preserve">olumna </w:t>
+        <w:t xml:space="preserve">Columna </w:t>
       </w:r>
       <w:r>
         <w:rPr>
           <w:rFonts w:ascii="Chaparral Pro" w:hAnsi="Chaparral Pro"/>
           <w:i/>
           <w:iCs/>
-          <w:color w:val="4472C4" w:themeColor="accent1"/>
+          <w:color w:val="000000" w:themeColor="text1"/>
           <w:sz w:val="24"/>
           <w:szCs w:val="24"/>
           <w:u w:val="single"/>
           <w:lang w:val="es-ES"/>
         </w:rPr>
-        <w:t>N</w:t>
-      </w:r>
-      <w:r>
-        <w:rPr>
-          <w:rFonts w:ascii="Chaparral Pro" w:hAnsi="Chaparral Pro"/>
-          <w:i/>
-          <w:iCs/>
-          <w:color w:val="4472C4" w:themeColor="accent1"/>
-          <w:sz w:val="24"/>
-          <w:szCs w:val="24"/>
-          <w:u w:val="single"/>
-          <w:lang w:val="es-ES"/>
-        </w:rPr>
-        <w:t>G</w:t>
-      </w:r>
-      <w:r>
-        <w:rPr>
-          <w:rFonts w:ascii="Chaparral Pro" w:hAnsi="Chaparral Pro"/>
-          <w:color w:val="4472C4" w:themeColor="accent1"/>
-          <w:sz w:val="24"/>
-          <w:szCs w:val="24"/>
-          <w:lang w:val="es-ES"/>
-        </w:rPr>
-        <w:t xml:space="preserve"> (Nivel </w:t>
-      </w:r>
-      <w:r>
-        <w:rPr>
-          <w:rFonts w:ascii="Chaparral Pro" w:hAnsi="Chaparral Pro"/>
-          <w:color w:val="4472C4" w:themeColor="accent1"/>
-          <w:sz w:val="24"/>
-          <w:szCs w:val="24"/>
-          <w:lang w:val="es-ES"/>
-        </w:rPr>
-        <w:t>General</w:t>
-      </w:r>
-      <w:r>
-        <w:rPr>
-          <w:rFonts w:ascii="Chaparral Pro" w:hAnsi="Chaparral Pro"/>
-          <w:color w:val="4472C4" w:themeColor="accent1"/>
-          <w:sz w:val="24"/>
-          <w:szCs w:val="24"/>
-          <w:lang w:val="es-ES"/>
-        </w:rPr>
-        <w:t xml:space="preserve">) </w:t>
+        <w:t>NG</w:t>
+      </w:r>
+      <w:r>
+        <w:rPr>
+          <w:rFonts w:ascii="Chaparral Pro" w:hAnsi="Chaparral Pro"/>
+          <w:color w:val="000000" w:themeColor="text1"/>
+          <w:sz w:val="24"/>
+          <w:szCs w:val="24"/>
+          <w:lang w:val="es-ES"/>
+        </w:rPr>
+        <w:t xml:space="preserve"> (Nivel General) </w:t>
       </w:r>
       <w:r>
         <w:rPr>
           <w:rFonts w:ascii="Times New Roman" w:hAnsi="Times New Roman" w:cs="Times New Roman"/>
-          <w:color w:val="4472C4" w:themeColor="accent1"/>
+          <w:color w:val="000000" w:themeColor="text1"/>
           <w:sz w:val="24"/>
           <w:szCs w:val="24"/>
           <w:lang w:val="es-ES"/>
@@ -17806,32 +17326,12 @@
       <w:r>
         <w:rPr>
           <w:rFonts w:ascii="Chaparral Pro" w:hAnsi="Chaparral Pro"/>
-          <w:color w:val="4472C4" w:themeColor="accent1"/>
-          <w:sz w:val="24"/>
-          <w:szCs w:val="24"/>
-          <w:lang w:val="es-ES"/>
-        </w:rPr>
-        <w:t xml:space="preserve"> porcentaje de peso relativo (sobre 100%) </w:t>
-      </w:r>
-      <w:r>
-        <w:rPr>
-          <w:rFonts w:ascii="Chaparral Pro" w:hAnsi="Chaparral Pro"/>
-          <w:color w:val="4472C4" w:themeColor="accent1"/>
-          <w:sz w:val="24"/>
-          <w:szCs w:val="24"/>
-          <w:lang w:val="es-ES"/>
-        </w:rPr>
-        <w:t>de cada ítem</w:t>
-      </w:r>
-      <w:r>
-        <w:rPr>
-          <w:rFonts w:ascii="Chaparral Pro" w:hAnsi="Chaparral Pro"/>
-          <w:color w:val="4472C4" w:themeColor="accent1"/>
-          <w:sz w:val="24"/>
-          <w:szCs w:val="24"/>
-          <w:lang w:val="es-ES"/>
-        </w:rPr>
-        <w:t>.</w:t>
+          <w:color w:val="000000" w:themeColor="text1"/>
+          <w:sz w:val="24"/>
+          <w:szCs w:val="24"/>
+          <w:lang w:val="es-ES"/>
+        </w:rPr>
+        <w:t xml:space="preserve"> porcentaje de peso relativo (sobre 100%) de cada ítem.</w:t>
       </w:r>
     </w:p>
     <w:p>
@@ -17846,16 +17346,16 @@
         <w:jc w:val="both"/>
         <w:rPr>
           <w:rFonts w:ascii="Chaparral Pro" w:hAnsi="Chaparral Pro"/>
-          <w:color w:val="4472C4" w:themeColor="accent1"/>
-          <w:sz w:val="24"/>
-          <w:szCs w:val="24"/>
-          <w:lang w:val="es-ES"/>
-        </w:rPr>
-      </w:pPr>
-      <w:r>
-        <w:rPr>
-          <w:rFonts w:ascii="Chaparral Pro" w:hAnsi="Chaparral Pro"/>
-          <w:color w:val="4472C4" w:themeColor="accent1"/>
+          <w:color w:val="000000" w:themeColor="text1"/>
+          <w:sz w:val="24"/>
+          <w:szCs w:val="24"/>
+          <w:lang w:val="es-ES"/>
+        </w:rPr>
+      </w:pPr>
+      <w:r>
+        <w:rPr>
+          <w:rFonts w:ascii="Chaparral Pro" w:hAnsi="Chaparral Pro"/>
+          <w:color w:val="000000" w:themeColor="text1"/>
           <w:sz w:val="24"/>
           <w:szCs w:val="24"/>
           <w:lang w:val="es-ES"/>
@@ -17867,29 +17367,17 @@
           <w:rFonts w:ascii="Chaparral Pro" w:hAnsi="Chaparral Pro"/>
           <w:i/>
           <w:iCs/>
-          <w:color w:val="4472C4" w:themeColor="accent1"/>
-          <w:sz w:val="24"/>
-          <w:szCs w:val="24"/>
-          <w:lang w:val="es-ES"/>
-        </w:rPr>
-        <w:t>N</w:t>
-      </w:r>
-      <w:r>
-        <w:rPr>
-          <w:rFonts w:ascii="Chaparral Pro" w:hAnsi="Chaparral Pro"/>
-          <w:i/>
-          <w:iCs/>
-          <w:color w:val="4472C4" w:themeColor="accent1"/>
-          <w:sz w:val="24"/>
-          <w:szCs w:val="24"/>
-          <w:lang w:val="es-ES"/>
-        </w:rPr>
-        <w:t>G</w:t>
-      </w:r>
-      <w:r>
-        <w:rPr>
-          <w:rFonts w:ascii="Chaparral Pro" w:hAnsi="Chaparral Pro"/>
-          <w:color w:val="4472C4" w:themeColor="accent1"/>
+          <w:color w:val="000000" w:themeColor="text1"/>
+          <w:sz w:val="24"/>
+          <w:szCs w:val="24"/>
+          <w:lang w:val="es-ES"/>
+        </w:rPr>
+        <w:t>NG</w:t>
+      </w:r>
+      <w:r>
+        <w:rPr>
+          <w:rFonts w:ascii="Chaparral Pro" w:hAnsi="Chaparral Pro"/>
+          <w:color w:val="000000" w:themeColor="text1"/>
           <w:sz w:val="24"/>
           <w:szCs w:val="24"/>
           <w:lang w:val="es-ES"/>
@@ -17904,16 +17392,16 @@
         <w:jc w:val="both"/>
         <w:rPr>
           <w:rFonts w:ascii="Chaparral Pro" w:hAnsi="Chaparral Pro"/>
-          <w:color w:val="4472C4" w:themeColor="accent1"/>
-          <w:sz w:val="24"/>
-          <w:szCs w:val="24"/>
-          <w:lang w:val="es-ES"/>
-        </w:rPr>
-      </w:pPr>
-      <w:r>
-        <w:rPr>
-          <w:rFonts w:ascii="Chaparral Pro" w:hAnsi="Chaparral Pro"/>
-          <w:color w:val="4472C4" w:themeColor="accent1"/>
+          <w:color w:val="000000" w:themeColor="text1"/>
+          <w:sz w:val="24"/>
+          <w:szCs w:val="24"/>
+          <w:lang w:val="es-ES"/>
+        </w:rPr>
+      </w:pPr>
+      <w:r>
+        <w:rPr>
+          <w:rFonts w:ascii="Chaparral Pro" w:hAnsi="Chaparral Pro"/>
+          <w:color w:val="000000" w:themeColor="text1"/>
           <w:sz w:val="24"/>
           <w:szCs w:val="24"/>
           <w:lang w:val="es-ES"/>
@@ -17923,7 +17411,7 @@
       <w:r>
         <w:rPr>
           <w:rFonts w:ascii="Chaparral Pro" w:hAnsi="Chaparral Pro"/>
-          <w:color w:val="4472C4" w:themeColor="accent1"/>
+          <w:color w:val="000000" w:themeColor="text1"/>
           <w:sz w:val="24"/>
           <w:szCs w:val="24"/>
           <w:lang w:val="es-ES"/>
@@ -17933,7 +17421,7 @@
       <w:r>
         <w:rPr>
           <w:rFonts w:ascii="Chaparral Pro" w:hAnsi="Chaparral Pro"/>
-          <w:color w:val="4472C4" w:themeColor="accent1"/>
+          <w:color w:val="000000" w:themeColor="text1"/>
           <w:sz w:val="24"/>
           <w:szCs w:val="24"/>
           <w:u w:val="single"/>
@@ -17944,7 +17432,7 @@
       <w:r>
         <w:rPr>
           <w:rFonts w:ascii="Chaparral Pro" w:hAnsi="Chaparral Pro"/>
-          <w:color w:val="4472C4" w:themeColor="accent1"/>
+          <w:color w:val="000000" w:themeColor="text1"/>
           <w:sz w:val="24"/>
           <w:szCs w:val="24"/>
           <w:u w:val="single"/>
@@ -17955,7 +17443,7 @@
       <w:r>
         <w:rPr>
           <w:rFonts w:ascii="Chaparral Pro" w:hAnsi="Chaparral Pro"/>
-          <w:color w:val="4472C4" w:themeColor="accent1"/>
+          <w:color w:val="000000" w:themeColor="text1"/>
           <w:sz w:val="24"/>
           <w:szCs w:val="24"/>
           <w:lang w:val="es-ES"/>
@@ -17965,32 +17453,12 @@
       <w:r>
         <w:rPr>
           <w:rFonts w:ascii="Chaparral Pro" w:hAnsi="Chaparral Pro"/>
-          <w:color w:val="4472C4" w:themeColor="accent1"/>
-          <w:sz w:val="24"/>
-          <w:szCs w:val="24"/>
-          <w:lang w:val="es-ES"/>
-        </w:rPr>
-        <w:t xml:space="preserve">podremos ver cuánto </w:t>
-      </w:r>
-      <w:r>
-        <w:rPr>
-          <w:rFonts w:ascii="Chaparral Pro" w:hAnsi="Chaparral Pro"/>
-          <w:color w:val="4472C4" w:themeColor="accent1"/>
-          <w:sz w:val="24"/>
-          <w:szCs w:val="24"/>
-          <w:lang w:val="es-ES"/>
-        </w:rPr>
-        <w:t>pesa cada ítem</w:t>
-      </w:r>
-      <w:r>
-        <w:rPr>
-          <w:rFonts w:ascii="Chaparral Pro" w:hAnsi="Chaparral Pro"/>
-          <w:color w:val="4472C4" w:themeColor="accent1"/>
-          <w:sz w:val="24"/>
-          <w:szCs w:val="24"/>
-          <w:lang w:val="es-ES"/>
-        </w:rPr>
-        <w:t xml:space="preserve"> en nuestro nivel de satisfacción.</w:t>
+          <w:color w:val="000000" w:themeColor="text1"/>
+          <w:sz w:val="24"/>
+          <w:szCs w:val="24"/>
+          <w:lang w:val="es-ES"/>
+        </w:rPr>
+        <w:t>podremos ver cuánto pesa cada ítem en nuestro nivel de satisfacción.</w:t>
       </w:r>
     </w:p>
     <w:p>
@@ -17999,56 +17467,12 @@
         <w:jc w:val="both"/>
         <w:rPr>
           <w:rFonts w:ascii="Chaparral Pro" w:hAnsi="Chaparral Pro"/>
-          <w:color w:val="4472C4" w:themeColor="accent1"/>
-          <w:sz w:val="24"/>
-          <w:szCs w:val="24"/>
-          <w:lang w:val="es-ES"/>
-        </w:rPr>
-      </w:pPr>
-      <w:r>
-        <w:rPr>
-          <w:rFonts w:ascii="Chaparral Pro" w:hAnsi="Chaparral Pro"/>
-          <w:color w:val="4472C4" w:themeColor="accent1"/>
-          <w:sz w:val="24"/>
-          <w:szCs w:val="24"/>
-          <w:lang w:val="es-ES"/>
-        </w:rPr>
-        <w:drawing>
-          <wp:inline distT="0" distB="0" distL="0" distR="0" wp14:anchorId="07677C9C" wp14:editId="41181EF1">
-            <wp:extent cx="6120130" cy="2476500"/>
-            <wp:effectExtent l="0" t="0" r="0" b="0"/>
-            <wp:docPr id="3" name="Imagen 3"/>
-            <wp:cNvGraphicFramePr>
-              <a:graphicFrameLocks xmlns:a="http://schemas.openxmlformats.org/drawingml/2006/main" noChangeAspect="1"/>
-            </wp:cNvGraphicFramePr>
-            <a:graphic xmlns:a="http://schemas.openxmlformats.org/drawingml/2006/main">
-              <a:graphicData uri="http://schemas.openxmlformats.org/drawingml/2006/picture">
-                <pic:pic xmlns:pic="http://schemas.openxmlformats.org/drawingml/2006/picture">
-                  <pic:nvPicPr>
-                    <pic:cNvPr id="1" name=""/>
-                    <pic:cNvPicPr/>
-                  </pic:nvPicPr>
-                  <pic:blipFill>
-                    <a:blip r:embed="rId10"/>
-                    <a:stretch>
-                      <a:fillRect/>
-                    </a:stretch>
-                  </pic:blipFill>
-                  <pic:spPr>
-                    <a:xfrm>
-                      <a:off x="0" y="0"/>
-                      <a:ext cx="6120130" cy="2476500"/>
-                    </a:xfrm>
-                    <a:prstGeom prst="rect">
-                      <a:avLst/>
-                    </a:prstGeom>
-                  </pic:spPr>
-                </pic:pic>
-              </a:graphicData>
-            </a:graphic>
-          </wp:inline>
-        </w:drawing>
-      </w:r>
+          <w:color w:val="000000" w:themeColor="text1"/>
+          <w:sz w:val="24"/>
+          <w:szCs w:val="24"/>
+          <w:lang w:val="es-ES"/>
+        </w:rPr>
+      </w:pPr>
     </w:p>
     <w:p>
       <w:pPr>
@@ -18061,16 +17485,16 @@
         <w:jc w:val="both"/>
         <w:rPr>
           <w:rFonts w:ascii="Chaparral Pro" w:hAnsi="Chaparral Pro"/>
-          <w:color w:val="4472C4" w:themeColor="accent1"/>
-          <w:sz w:val="24"/>
-          <w:szCs w:val="24"/>
-          <w:lang w:val="es-ES"/>
-        </w:rPr>
-      </w:pPr>
-      <w:r>
-        <w:rPr>
-          <w:rFonts w:ascii="Chaparral Pro" w:hAnsi="Chaparral Pro"/>
-          <w:color w:val="4472C4" w:themeColor="accent1"/>
+          <w:color w:val="000000" w:themeColor="text1"/>
+          <w:sz w:val="24"/>
+          <w:szCs w:val="24"/>
+          <w:lang w:val="es-ES"/>
+        </w:rPr>
+      </w:pPr>
+      <w:r>
+        <w:rPr>
+          <w:rFonts w:ascii="Chaparral Pro" w:hAnsi="Chaparral Pro"/>
+          <w:color w:val="000000" w:themeColor="text1"/>
           <w:sz w:val="24"/>
           <w:szCs w:val="24"/>
           <w:u w:val="single"/>
@@ -18081,7 +17505,7 @@
       <w:r>
         <w:rPr>
           <w:rFonts w:ascii="Chaparral Pro" w:hAnsi="Chaparral Pro"/>
-          <w:color w:val="4472C4" w:themeColor="accent1"/>
+          <w:color w:val="000000" w:themeColor="text1"/>
           <w:sz w:val="24"/>
           <w:szCs w:val="24"/>
           <w:lang w:val="es-ES"/>
@@ -18091,7 +17515,7 @@
       <w:r>
         <w:rPr>
           <w:rFonts w:ascii="Times New Roman" w:hAnsi="Times New Roman" w:cs="Times New Roman"/>
-          <w:color w:val="4472C4" w:themeColor="accent1"/>
+          <w:color w:val="000000" w:themeColor="text1"/>
           <w:sz w:val="24"/>
           <w:szCs w:val="24"/>
           <w:lang w:val="es-ES"/>
@@ -18101,7 +17525,7 @@
       <w:r>
         <w:rPr>
           <w:rFonts w:ascii="Chaparral Pro" w:hAnsi="Chaparral Pro"/>
-          <w:color w:val="4472C4" w:themeColor="accent1"/>
+          <w:color w:val="000000" w:themeColor="text1"/>
           <w:sz w:val="24"/>
           <w:szCs w:val="24"/>
           <w:lang w:val="es-ES"/>
@@ -18111,7 +17535,7 @@
       <w:r>
         <w:rPr>
           <w:rFonts w:ascii="Chaparral Pro" w:hAnsi="Chaparral Pro"/>
-          <w:color w:val="4472C4" w:themeColor="accent1"/>
+          <w:color w:val="000000" w:themeColor="text1"/>
           <w:sz w:val="24"/>
           <w:szCs w:val="24"/>
           <w:lang w:val="es-ES"/>
@@ -18121,7 +17545,7 @@
       <w:r>
         <w:rPr>
           <w:rFonts w:ascii="Chaparral Pro" w:hAnsi="Chaparral Pro"/>
-          <w:color w:val="4472C4" w:themeColor="accent1"/>
+          <w:color w:val="000000" w:themeColor="text1"/>
           <w:sz w:val="24"/>
           <w:szCs w:val="24"/>
           <w:lang w:val="es-ES"/>
@@ -18131,7 +17555,7 @@
       <w:r>
         <w:rPr>
           <w:rFonts w:ascii="Chaparral Pro" w:hAnsi="Chaparral Pro"/>
-          <w:color w:val="4472C4" w:themeColor="accent1"/>
+          <w:color w:val="000000" w:themeColor="text1"/>
           <w:sz w:val="24"/>
           <w:szCs w:val="24"/>
           <w:lang w:val="es-ES"/>
@@ -18146,36 +17570,27 @@
         <w:jc w:val="both"/>
         <w:rPr>
           <w:rFonts w:ascii="Chaparral Pro" w:hAnsi="Chaparral Pro"/>
-          <w:color w:val="4472C4" w:themeColor="accent1"/>
-          <w:sz w:val="24"/>
-          <w:szCs w:val="24"/>
-          <w:lang w:val="es-ES"/>
-        </w:rPr>
-      </w:pPr>
-      <w:r>
-        <w:rPr>
-          <w:rFonts w:ascii="Chaparral Pro" w:hAnsi="Chaparral Pro"/>
-          <w:color w:val="4472C4" w:themeColor="accent1"/>
-          <w:sz w:val="24"/>
-          <w:szCs w:val="24"/>
-          <w:lang w:val="es-ES"/>
-        </w:rPr>
-        <w:t>Existen</w:t>
-      </w:r>
-      <w:r>
-        <w:rPr>
-          <w:rFonts w:ascii="Chaparral Pro" w:hAnsi="Chaparral Pro"/>
-          <w:color w:val="4472C4" w:themeColor="accent1"/>
-          <w:sz w:val="24"/>
-          <w:szCs w:val="24"/>
-          <w:lang w:val="es-ES"/>
-        </w:rPr>
-        <w:t xml:space="preserve"> 3 tipos de atributos</w:t>
-      </w:r>
-      <w:r>
-        <w:rPr>
-          <w:rFonts w:ascii="Chaparral Pro" w:hAnsi="Chaparral Pro"/>
-          <w:color w:val="4472C4" w:themeColor="accent1"/>
+          <w:color w:val="000000" w:themeColor="text1"/>
+          <w:sz w:val="24"/>
+          <w:szCs w:val="24"/>
+          <w:lang w:val="es-ES"/>
+        </w:rPr>
+      </w:pPr>
+      <w:r>
+        <w:rPr>
+          <w:rFonts w:ascii="Chaparral Pro" w:hAnsi="Chaparral Pro"/>
+          <w:color w:val="000000" w:themeColor="text1"/>
+          <w:sz w:val="24"/>
+          <w:szCs w:val="24"/>
+          <w:lang w:val="es-ES"/>
+        </w:rPr>
+        <w:lastRenderedPageBreak/>
+        <w:t>Existen 3 tipos de atributos</w:t>
+      </w:r>
+      <w:r>
+        <w:rPr>
+          <w:rFonts w:ascii="Chaparral Pro" w:hAnsi="Chaparral Pro"/>
+          <w:color w:val="000000" w:themeColor="text1"/>
           <w:sz w:val="24"/>
           <w:szCs w:val="24"/>
           <w:lang w:val="es-ES"/>
@@ -18194,16 +17609,16 @@
         <w:jc w:val="both"/>
         <w:rPr>
           <w:rFonts w:ascii="Chaparral Pro" w:hAnsi="Chaparral Pro"/>
-          <w:color w:val="4472C4" w:themeColor="accent1"/>
-          <w:sz w:val="24"/>
-          <w:szCs w:val="24"/>
-          <w:lang w:val="es-ES"/>
-        </w:rPr>
-      </w:pPr>
-      <w:r>
-        <w:rPr>
-          <w:rFonts w:ascii="Chaparral Pro" w:hAnsi="Chaparral Pro"/>
-          <w:color w:val="4472C4" w:themeColor="accent1"/>
+          <w:color w:val="000000" w:themeColor="text1"/>
+          <w:sz w:val="24"/>
+          <w:szCs w:val="24"/>
+          <w:lang w:val="es-ES"/>
+        </w:rPr>
+      </w:pPr>
+      <w:r>
+        <w:rPr>
+          <w:rFonts w:ascii="Chaparral Pro" w:hAnsi="Chaparral Pro"/>
+          <w:color w:val="000000" w:themeColor="text1"/>
           <w:sz w:val="24"/>
           <w:szCs w:val="24"/>
           <w:lang w:val="es-ES"/>
@@ -18213,7 +17628,7 @@
       <w:r>
         <w:rPr>
           <w:rFonts w:ascii="Times New Roman" w:hAnsi="Times New Roman" w:cs="Times New Roman"/>
-          <w:color w:val="4472C4" w:themeColor="accent1"/>
+          <w:color w:val="000000" w:themeColor="text1"/>
           <w:sz w:val="24"/>
           <w:szCs w:val="24"/>
           <w:lang w:val="es-ES"/>
@@ -18223,7 +17638,7 @@
       <w:r>
         <w:rPr>
           <w:rFonts w:ascii="Chaparral Pro" w:hAnsi="Chaparral Pro"/>
-          <w:color w:val="4472C4" w:themeColor="accent1"/>
+          <w:color w:val="000000" w:themeColor="text1"/>
           <w:sz w:val="24"/>
           <w:szCs w:val="24"/>
           <w:lang w:val="es-ES"/>
@@ -18233,7 +17648,7 @@
       <w:r>
         <w:rPr>
           <w:rFonts w:ascii="Chaparral Pro" w:hAnsi="Chaparral Pro"/>
-          <w:color w:val="4472C4" w:themeColor="accent1"/>
+          <w:color w:val="000000" w:themeColor="text1"/>
           <w:sz w:val="24"/>
           <w:szCs w:val="24"/>
           <w:lang w:val="es-ES"/>
@@ -18253,46 +17668,26 @@
         <w:jc w:val="both"/>
         <w:rPr>
           <w:rFonts w:ascii="Chaparral Pro" w:hAnsi="Chaparral Pro"/>
-          <w:color w:val="4472C4" w:themeColor="accent1"/>
-          <w:sz w:val="24"/>
-          <w:szCs w:val="24"/>
-          <w:lang w:val="es-ES"/>
-        </w:rPr>
-      </w:pPr>
-      <w:r>
-        <w:rPr>
-          <w:rFonts w:ascii="Chaparral Pro" w:hAnsi="Chaparral Pro"/>
-          <w:color w:val="4472C4" w:themeColor="accent1"/>
-          <w:sz w:val="24"/>
-          <w:szCs w:val="24"/>
-          <w:lang w:val="es-ES"/>
-        </w:rPr>
-        <w:t>De una lista</w:t>
-      </w:r>
-      <w:r>
-        <w:rPr>
-          <w:rFonts w:ascii="Chaparral Pro" w:hAnsi="Chaparral Pro"/>
-          <w:color w:val="4472C4" w:themeColor="accent1"/>
-          <w:sz w:val="24"/>
-          <w:szCs w:val="24"/>
-          <w:lang w:val="es-ES"/>
-        </w:rPr>
-        <w:t xml:space="preserve"> de atributos posibles</w:t>
-      </w:r>
-      <w:r>
-        <w:rPr>
-          <w:rFonts w:ascii="Chaparral Pro" w:hAnsi="Chaparral Pro"/>
-          <w:color w:val="4472C4" w:themeColor="accent1"/>
-          <w:sz w:val="24"/>
-          <w:szCs w:val="24"/>
-          <w:lang w:val="es-ES"/>
-        </w:rPr>
-        <w:t xml:space="preserve">, una alternativa puede tener </w:t>
-      </w:r>
-      <w:r>
-        <w:rPr>
-          <w:rFonts w:ascii="Chaparral Pro" w:hAnsi="Chaparral Pro"/>
-          <w:color w:val="4472C4" w:themeColor="accent1"/>
+          <w:color w:val="000000" w:themeColor="text1"/>
+          <w:sz w:val="24"/>
+          <w:szCs w:val="24"/>
+          <w:lang w:val="es-ES"/>
+        </w:rPr>
+      </w:pPr>
+      <w:r>
+        <w:rPr>
+          <w:rFonts w:ascii="Chaparral Pro" w:hAnsi="Chaparral Pro"/>
+          <w:color w:val="000000" w:themeColor="text1"/>
+          <w:sz w:val="24"/>
+          <w:szCs w:val="24"/>
+          <w:lang w:val="es-ES"/>
+        </w:rPr>
+        <w:t xml:space="preserve">De una lista de atributos posibles, una alternativa puede tener </w:t>
+      </w:r>
+      <w:r>
+        <w:rPr>
+          <w:rFonts w:ascii="Chaparral Pro" w:hAnsi="Chaparral Pro"/>
+          <w:color w:val="000000" w:themeColor="text1"/>
           <w:sz w:val="24"/>
           <w:szCs w:val="24"/>
           <w:lang w:val="es-ES"/>
@@ -18302,22 +17697,12 @@
       <w:r>
         <w:rPr>
           <w:rFonts w:ascii="Chaparral Pro" w:hAnsi="Chaparral Pro"/>
-          <w:color w:val="4472C4" w:themeColor="accent1"/>
-          <w:sz w:val="24"/>
-          <w:szCs w:val="24"/>
-          <w:lang w:val="es-ES"/>
-        </w:rPr>
-        <w:t xml:space="preserve"> uno</w:t>
-      </w:r>
-      <w:r>
-        <w:rPr>
-          <w:rFonts w:ascii="Chaparral Pro" w:hAnsi="Chaparral Pro"/>
-          <w:color w:val="4472C4" w:themeColor="accent1"/>
-          <w:sz w:val="24"/>
-          <w:szCs w:val="24"/>
-          <w:lang w:val="es-ES"/>
-        </w:rPr>
-        <w:t>.</w:t>
+          <w:color w:val="000000" w:themeColor="text1"/>
+          <w:sz w:val="24"/>
+          <w:szCs w:val="24"/>
+          <w:lang w:val="es-ES"/>
+        </w:rPr>
+        <w:t xml:space="preserve"> uno.</w:t>
       </w:r>
     </w:p>
     <w:p>
@@ -18332,16 +17717,16 @@
         <w:jc w:val="both"/>
         <w:rPr>
           <w:rFonts w:ascii="Chaparral Pro" w:hAnsi="Chaparral Pro"/>
-          <w:color w:val="4472C4" w:themeColor="accent1"/>
-          <w:sz w:val="24"/>
-          <w:szCs w:val="24"/>
-          <w:lang w:val="es-ES"/>
-        </w:rPr>
-      </w:pPr>
-      <w:r>
-        <w:rPr>
-          <w:rFonts w:ascii="Chaparral Pro" w:hAnsi="Chaparral Pro"/>
-          <w:color w:val="4472C4" w:themeColor="accent1"/>
+          <w:color w:val="000000" w:themeColor="text1"/>
+          <w:sz w:val="24"/>
+          <w:szCs w:val="24"/>
+          <w:lang w:val="es-ES"/>
+        </w:rPr>
+      </w:pPr>
+      <w:r>
+        <w:rPr>
+          <w:rFonts w:ascii="Chaparral Pro" w:hAnsi="Chaparral Pro"/>
+          <w:color w:val="000000" w:themeColor="text1"/>
           <w:sz w:val="24"/>
           <w:szCs w:val="24"/>
           <w:lang w:val="es-ES"/>
@@ -18360,16 +17745,16 @@
         <w:jc w:val="both"/>
         <w:rPr>
           <w:rFonts w:ascii="Chaparral Pro" w:hAnsi="Chaparral Pro"/>
-          <w:color w:val="4472C4" w:themeColor="accent1"/>
-          <w:sz w:val="24"/>
-          <w:szCs w:val="24"/>
-          <w:lang w:val="es-ES"/>
-        </w:rPr>
-      </w:pPr>
-      <w:r>
-        <w:rPr>
-          <w:rFonts w:ascii="Chaparral Pro" w:hAnsi="Chaparral Pro"/>
-          <w:color w:val="4472C4" w:themeColor="accent1"/>
+          <w:color w:val="000000" w:themeColor="text1"/>
+          <w:sz w:val="24"/>
+          <w:szCs w:val="24"/>
+          <w:lang w:val="es-ES"/>
+        </w:rPr>
+      </w:pPr>
+      <w:r>
+        <w:rPr>
+          <w:rFonts w:ascii="Chaparral Pro" w:hAnsi="Chaparral Pro"/>
+          <w:color w:val="000000" w:themeColor="text1"/>
           <w:sz w:val="24"/>
           <w:szCs w:val="24"/>
           <w:lang w:val="es-ES"/>
@@ -18379,7 +17764,7 @@
       <w:r>
         <w:rPr>
           <w:rFonts w:ascii="Times New Roman" w:hAnsi="Times New Roman" w:cs="Times New Roman"/>
-          <w:color w:val="4472C4" w:themeColor="accent1"/>
+          <w:color w:val="000000" w:themeColor="text1"/>
           <w:sz w:val="24"/>
           <w:szCs w:val="24"/>
           <w:lang w:val="es-ES"/>
@@ -18389,7 +17774,7 @@
       <w:r>
         <w:rPr>
           <w:rFonts w:ascii="Chaparral Pro" w:hAnsi="Chaparral Pro"/>
-          <w:color w:val="4472C4" w:themeColor="accent1"/>
+          <w:color w:val="000000" w:themeColor="text1"/>
           <w:sz w:val="24"/>
           <w:szCs w:val="24"/>
           <w:lang w:val="es-ES"/>
@@ -18399,7 +17784,7 @@
       <w:r>
         <w:rPr>
           <w:rFonts w:ascii="Chaparral Pro" w:hAnsi="Chaparral Pro"/>
-          <w:color w:val="4472C4" w:themeColor="accent1"/>
+          <w:color w:val="000000" w:themeColor="text1"/>
           <w:sz w:val="24"/>
           <w:szCs w:val="24"/>
           <w:lang w:val="es-ES"/>
@@ -18419,41 +17804,21 @@
         <w:jc w:val="both"/>
         <w:rPr>
           <w:rFonts w:ascii="Chaparral Pro" w:hAnsi="Chaparral Pro"/>
-          <w:color w:val="4472C4" w:themeColor="accent1"/>
-          <w:sz w:val="24"/>
-          <w:szCs w:val="24"/>
-          <w:lang w:val="es-ES"/>
-        </w:rPr>
-      </w:pPr>
-      <w:r>
-        <w:rPr>
-          <w:rFonts w:ascii="Chaparral Pro" w:hAnsi="Chaparral Pro"/>
-          <w:color w:val="4472C4" w:themeColor="accent1"/>
-          <w:sz w:val="24"/>
-          <w:szCs w:val="24"/>
-          <w:lang w:val="es-ES"/>
-        </w:rPr>
-        <w:t xml:space="preserve">De una lista de </w:t>
-      </w:r>
-      <w:r>
-        <w:rPr>
-          <w:rFonts w:ascii="Chaparral Pro" w:hAnsi="Chaparral Pro"/>
-          <w:color w:val="4472C4" w:themeColor="accent1"/>
-          <w:sz w:val="24"/>
-          <w:szCs w:val="24"/>
-          <w:lang w:val="es-ES"/>
-        </w:rPr>
-        <w:t>atributos posibles</w:t>
-      </w:r>
-      <w:r>
-        <w:rPr>
-          <w:rFonts w:ascii="Chaparral Pro" w:hAnsi="Chaparral Pro"/>
-          <w:color w:val="4472C4" w:themeColor="accent1"/>
-          <w:sz w:val="24"/>
-          <w:szCs w:val="24"/>
-          <w:lang w:val="es-ES"/>
-        </w:rPr>
-        <w:t>, una alternativa puede tener cuantos sean (ninguno, uno, varios, …, todos).</w:t>
+          <w:color w:val="000000" w:themeColor="text1"/>
+          <w:sz w:val="24"/>
+          <w:szCs w:val="24"/>
+          <w:lang w:val="es-ES"/>
+        </w:rPr>
+      </w:pPr>
+      <w:r>
+        <w:rPr>
+          <w:rFonts w:ascii="Chaparral Pro" w:hAnsi="Chaparral Pro"/>
+          <w:color w:val="000000" w:themeColor="text1"/>
+          <w:sz w:val="24"/>
+          <w:szCs w:val="24"/>
+          <w:lang w:val="es-ES"/>
+        </w:rPr>
+        <w:t>De una lista de atributos posibles, una alternativa puede tener cuantos sean (ninguno, uno, varios, …, todos).</w:t>
       </w:r>
     </w:p>
     <w:p>
@@ -18468,21 +17833,20 @@
         <w:jc w:val="both"/>
         <w:rPr>
           <w:rFonts w:ascii="Chaparral Pro" w:hAnsi="Chaparral Pro"/>
-          <w:color w:val="4472C4" w:themeColor="accent1"/>
-          <w:sz w:val="24"/>
-          <w:szCs w:val="24"/>
-          <w:lang w:val="es-ES"/>
-        </w:rPr>
-      </w:pPr>
-      <w:r>
-        <w:rPr>
-          <w:rFonts w:ascii="Chaparral Pro" w:hAnsi="Chaparral Pro"/>
-          <w:color w:val="4472C4" w:themeColor="accent1"/>
-          <w:sz w:val="24"/>
-          <w:szCs w:val="24"/>
-          <w:lang w:val="es-ES"/>
-        </w:rPr>
-        <w:lastRenderedPageBreak/>
+          <w:color w:val="000000" w:themeColor="text1"/>
+          <w:sz w:val="24"/>
+          <w:szCs w:val="24"/>
+          <w:lang w:val="es-ES"/>
+        </w:rPr>
+      </w:pPr>
+      <w:r>
+        <w:rPr>
+          <w:rFonts w:ascii="Chaparral Pro" w:hAnsi="Chaparral Pro"/>
+          <w:color w:val="000000" w:themeColor="text1"/>
+          <w:sz w:val="24"/>
+          <w:szCs w:val="24"/>
+          <w:lang w:val="es-ES"/>
+        </w:rPr>
         <w:t>Sumados, dan 100.</w:t>
       </w:r>
     </w:p>
@@ -18497,16 +17861,16 @@
         <w:jc w:val="both"/>
         <w:rPr>
           <w:rFonts w:ascii="Chaparral Pro" w:hAnsi="Chaparral Pro"/>
-          <w:color w:val="4472C4" w:themeColor="accent1"/>
-          <w:sz w:val="24"/>
-          <w:szCs w:val="24"/>
-          <w:lang w:val="es-ES"/>
-        </w:rPr>
-      </w:pPr>
-      <w:r>
-        <w:rPr>
-          <w:rFonts w:ascii="Chaparral Pro" w:hAnsi="Chaparral Pro"/>
-          <w:color w:val="4472C4" w:themeColor="accent1"/>
+          <w:color w:val="000000" w:themeColor="text1"/>
+          <w:sz w:val="24"/>
+          <w:szCs w:val="24"/>
+          <w:lang w:val="es-ES"/>
+        </w:rPr>
+      </w:pPr>
+      <w:r>
+        <w:rPr>
+          <w:rFonts w:ascii="Chaparral Pro" w:hAnsi="Chaparral Pro"/>
+          <w:color w:val="000000" w:themeColor="text1"/>
           <w:sz w:val="24"/>
           <w:szCs w:val="24"/>
           <w:lang w:val="es-ES"/>
@@ -18516,7 +17880,7 @@
       <w:r>
         <w:rPr>
           <w:rFonts w:ascii="Chaparral Pro" w:hAnsi="Chaparral Pro"/>
-          <w:color w:val="4472C4" w:themeColor="accent1"/>
+          <w:color w:val="000000" w:themeColor="text1"/>
           <w:sz w:val="24"/>
           <w:szCs w:val="24"/>
           <w:lang w:val="es-ES"/>
@@ -18526,7 +17890,7 @@
       <w:r>
         <w:rPr>
           <w:rFonts w:ascii="Times New Roman" w:hAnsi="Times New Roman" w:cs="Times New Roman"/>
-          <w:color w:val="4472C4" w:themeColor="accent1"/>
+          <w:color w:val="000000" w:themeColor="text1"/>
           <w:sz w:val="24"/>
           <w:szCs w:val="24"/>
           <w:lang w:val="es-ES"/>
@@ -18536,7 +17900,7 @@
       <w:r>
         <w:rPr>
           <w:rFonts w:ascii="Chaparral Pro" w:hAnsi="Chaparral Pro"/>
-          <w:color w:val="4472C4" w:themeColor="accent1"/>
+          <w:color w:val="000000" w:themeColor="text1"/>
           <w:sz w:val="24"/>
           <w:szCs w:val="24"/>
           <w:lang w:val="es-ES"/>
@@ -18546,7 +17910,7 @@
       <w:r>
         <w:rPr>
           <w:rFonts w:ascii="Chaparral Pro" w:hAnsi="Chaparral Pro"/>
-          <w:color w:val="4472C4" w:themeColor="accent1"/>
+          <w:color w:val="000000" w:themeColor="text1"/>
           <w:sz w:val="24"/>
           <w:szCs w:val="24"/>
           <w:lang w:val="es-ES"/>
@@ -18566,16 +17930,16 @@
         <w:jc w:val="both"/>
         <w:rPr>
           <w:rFonts w:ascii="Chaparral Pro" w:hAnsi="Chaparral Pro"/>
-          <w:color w:val="4472C4" w:themeColor="accent1"/>
-          <w:sz w:val="24"/>
-          <w:szCs w:val="24"/>
-          <w:lang w:val="es-ES"/>
-        </w:rPr>
-      </w:pPr>
-      <w:r>
-        <w:rPr>
-          <w:rFonts w:ascii="Chaparral Pro" w:hAnsi="Chaparral Pro"/>
-          <w:color w:val="4472C4" w:themeColor="accent1"/>
+          <w:color w:val="000000" w:themeColor="text1"/>
+          <w:sz w:val="24"/>
+          <w:szCs w:val="24"/>
+          <w:lang w:val="es-ES"/>
+        </w:rPr>
+      </w:pPr>
+      <w:r>
+        <w:rPr>
+          <w:rFonts w:ascii="Chaparral Pro" w:hAnsi="Chaparral Pro"/>
+          <w:color w:val="000000" w:themeColor="text1"/>
           <w:sz w:val="24"/>
           <w:szCs w:val="24"/>
           <w:lang w:val="es-ES"/>
@@ -18585,7 +17949,7 @@
       <w:r>
         <w:rPr>
           <w:rFonts w:ascii="Chaparral Pro" w:hAnsi="Chaparral Pro"/>
-          <w:color w:val="4472C4" w:themeColor="accent1"/>
+          <w:color w:val="000000" w:themeColor="text1"/>
           <w:sz w:val="24"/>
           <w:szCs w:val="24"/>
           <w:lang w:val="es-ES"/>
@@ -18595,7 +17959,7 @@
       <w:r>
         <w:rPr>
           <w:rFonts w:ascii="Chaparral Pro" w:hAnsi="Chaparral Pro"/>
-          <w:color w:val="4472C4" w:themeColor="accent1"/>
+          <w:color w:val="000000" w:themeColor="text1"/>
           <w:sz w:val="24"/>
           <w:szCs w:val="24"/>
           <w:lang w:val="es-ES"/>
@@ -18610,69 +17974,37 @@
         <w:jc w:val="both"/>
         <w:rPr>
           <w:rFonts w:ascii="Chaparral Pro" w:hAnsi="Chaparral Pro"/>
-          <w:color w:val="4472C4" w:themeColor="accent1"/>
-          <w:sz w:val="24"/>
-          <w:szCs w:val="24"/>
-          <w:lang w:val="es-ES"/>
-        </w:rPr>
-      </w:pPr>
-      <w:r>
-        <w:rPr>
-          <w:rFonts w:ascii="Chaparral Pro" w:hAnsi="Chaparral Pro"/>
-          <w:color w:val="4472C4" w:themeColor="accent1"/>
-          <w:sz w:val="24"/>
-          <w:szCs w:val="24"/>
-          <w:lang w:val="es-ES"/>
-        </w:rPr>
-        <w:t>L</w:t>
-      </w:r>
-      <w:r>
-        <w:rPr>
-          <w:rFonts w:ascii="Chaparral Pro" w:hAnsi="Chaparral Pro"/>
-          <w:color w:val="4472C4" w:themeColor="accent1"/>
-          <w:sz w:val="24"/>
-          <w:szCs w:val="24"/>
-          <w:lang w:val="es-ES"/>
-        </w:rPr>
-        <w:t xml:space="preserve">a </w:t>
-      </w:r>
-      <w:r>
-        <w:rPr>
-          <w:rFonts w:ascii="Chaparral Pro" w:hAnsi="Chaparral Pro"/>
-          <w:color w:val="4472C4" w:themeColor="accent1"/>
+          <w:color w:val="000000" w:themeColor="text1"/>
+          <w:sz w:val="24"/>
+          <w:szCs w:val="24"/>
+          <w:lang w:val="es-ES"/>
+        </w:rPr>
+      </w:pPr>
+      <w:r>
+        <w:rPr>
+          <w:rFonts w:ascii="Chaparral Pro" w:hAnsi="Chaparral Pro"/>
+          <w:color w:val="000000" w:themeColor="text1"/>
+          <w:sz w:val="24"/>
+          <w:szCs w:val="24"/>
+          <w:lang w:val="es-ES"/>
+        </w:rPr>
+        <w:t xml:space="preserve">La </w:t>
+      </w:r>
+      <w:r>
+        <w:rPr>
+          <w:rFonts w:ascii="Chaparral Pro" w:hAnsi="Chaparral Pro"/>
+          <w:color w:val="000000" w:themeColor="text1"/>
           <w:sz w:val="24"/>
           <w:szCs w:val="24"/>
           <w:u w:val="single"/>
           <w:lang w:val="es-ES"/>
         </w:rPr>
-        <w:t xml:space="preserve">tabla de </w:t>
-      </w:r>
-      <w:r>
-        <w:rPr>
-          <w:rFonts w:ascii="Chaparral Pro" w:hAnsi="Chaparral Pro"/>
-          <w:color w:val="4472C4" w:themeColor="accent1"/>
-          <w:sz w:val="24"/>
-          <w:szCs w:val="24"/>
-          <w:u w:val="single"/>
-          <w:lang w:val="es-ES"/>
-        </w:rPr>
-        <w:t xml:space="preserve">valoración </w:t>
-      </w:r>
-      <w:r>
-        <w:rPr>
-          <w:rFonts w:ascii="Chaparral Pro" w:hAnsi="Chaparral Pro"/>
-          <w:color w:val="4472C4" w:themeColor="accent1"/>
-          <w:sz w:val="24"/>
-          <w:szCs w:val="24"/>
-          <w:u w:val="single"/>
-          <w:lang w:val="es-ES"/>
-        </w:rPr>
-        <w:t>de atributos</w:t>
-      </w:r>
-      <w:r>
-        <w:rPr>
-          <w:rFonts w:ascii="Chaparral Pro" w:hAnsi="Chaparral Pro"/>
-          <w:color w:val="4472C4" w:themeColor="accent1"/>
+        <w:t>tabla de valoración de atributos</w:t>
+      </w:r>
+      <w:r>
+        <w:rPr>
+          <w:rFonts w:ascii="Chaparral Pro" w:hAnsi="Chaparral Pro"/>
+          <w:color w:val="000000" w:themeColor="text1"/>
           <w:sz w:val="24"/>
           <w:szCs w:val="24"/>
           <w:lang w:val="es-ES"/>
@@ -18684,7 +18016,7 @@
           <w:rFonts w:ascii="Chaparral Pro" w:hAnsi="Chaparral Pro"/>
           <w:i/>
           <w:iCs/>
-          <w:color w:val="4472C4" w:themeColor="accent1"/>
+          <w:color w:val="000000" w:themeColor="text1"/>
           <w:sz w:val="24"/>
           <w:szCs w:val="24"/>
           <w:lang w:val="es-ES"/>
@@ -18694,7 +18026,7 @@
       <w:r>
         <w:rPr>
           <w:rFonts w:ascii="Chaparral Pro" w:hAnsi="Chaparral Pro"/>
-          <w:color w:val="4472C4" w:themeColor="accent1"/>
+          <w:color w:val="000000" w:themeColor="text1"/>
           <w:sz w:val="24"/>
           <w:szCs w:val="24"/>
           <w:lang w:val="es-ES"/>
@@ -18704,7 +18036,7 @@
       <w:r>
         <w:rPr>
           <w:rFonts w:ascii="Chaparral Pro" w:hAnsi="Chaparral Pro"/>
-          <w:color w:val="4472C4" w:themeColor="accent1"/>
+          <w:color w:val="000000" w:themeColor="text1"/>
           <w:sz w:val="24"/>
           <w:szCs w:val="24"/>
           <w:u w:val="single"/>
@@ -18715,7 +18047,7 @@
       <w:r>
         <w:rPr>
           <w:rFonts w:ascii="Chaparral Pro" w:hAnsi="Chaparral Pro"/>
-          <w:color w:val="4472C4" w:themeColor="accent1"/>
+          <w:color w:val="000000" w:themeColor="text1"/>
           <w:sz w:val="24"/>
           <w:szCs w:val="24"/>
           <w:lang w:val="es-ES"/>
@@ -18734,31 +18066,21 @@
         <w:jc w:val="both"/>
         <w:rPr>
           <w:rFonts w:ascii="Chaparral Pro" w:hAnsi="Chaparral Pro"/>
-          <w:color w:val="4472C4" w:themeColor="accent1"/>
-          <w:sz w:val="24"/>
-          <w:szCs w:val="24"/>
-          <w:lang w:val="es-ES"/>
-        </w:rPr>
-      </w:pPr>
-      <w:r>
-        <w:rPr>
-          <w:rFonts w:ascii="Chaparral Pro" w:hAnsi="Chaparral Pro"/>
-          <w:color w:val="4472C4" w:themeColor="accent1"/>
-          <w:sz w:val="24"/>
-          <w:szCs w:val="24"/>
-          <w:lang w:val="es-ES"/>
-        </w:rPr>
-        <w:t>Los requerimientos obligatorios valen 0</w:t>
-      </w:r>
-      <w:r>
-        <w:rPr>
-          <w:rFonts w:ascii="Chaparral Pro" w:hAnsi="Chaparral Pro"/>
-          <w:color w:val="4472C4" w:themeColor="accent1"/>
-          <w:sz w:val="24"/>
-          <w:szCs w:val="24"/>
-          <w:lang w:val="es-ES"/>
-        </w:rPr>
-        <w:t>.</w:t>
+          <w:color w:val="000000" w:themeColor="text1"/>
+          <w:sz w:val="24"/>
+          <w:szCs w:val="24"/>
+          <w:lang w:val="es-ES"/>
+        </w:rPr>
+      </w:pPr>
+      <w:r>
+        <w:rPr>
+          <w:rFonts w:ascii="Chaparral Pro" w:hAnsi="Chaparral Pro"/>
+          <w:color w:val="000000" w:themeColor="text1"/>
+          <w:sz w:val="24"/>
+          <w:szCs w:val="24"/>
+          <w:lang w:val="es-ES"/>
+        </w:rPr>
+        <w:t>Los requerimientos obligatorios valen 0.</w:t>
       </w:r>
     </w:p>
     <w:p>
@@ -18772,16 +18094,16 @@
         <w:jc w:val="both"/>
         <w:rPr>
           <w:rFonts w:ascii="Chaparral Pro" w:hAnsi="Chaparral Pro"/>
-          <w:color w:val="4472C4" w:themeColor="accent1"/>
-          <w:sz w:val="24"/>
-          <w:szCs w:val="24"/>
-          <w:lang w:val="es-ES"/>
-        </w:rPr>
-      </w:pPr>
-      <w:r>
-        <w:rPr>
-          <w:rFonts w:ascii="Chaparral Pro" w:hAnsi="Chaparral Pro"/>
-          <w:color w:val="4472C4" w:themeColor="accent1"/>
+          <w:color w:val="000000" w:themeColor="text1"/>
+          <w:sz w:val="24"/>
+          <w:szCs w:val="24"/>
+          <w:lang w:val="es-ES"/>
+        </w:rPr>
+      </w:pPr>
+      <w:r>
+        <w:rPr>
+          <w:rFonts w:ascii="Chaparral Pro" w:hAnsi="Chaparral Pro"/>
+          <w:color w:val="000000" w:themeColor="text1"/>
           <w:sz w:val="24"/>
           <w:szCs w:val="24"/>
           <w:lang w:val="es-ES"/>
@@ -18791,7 +18113,7 @@
       <w:r>
         <w:rPr>
           <w:rFonts w:ascii="Chaparral Pro" w:hAnsi="Chaparral Pro"/>
-          <w:color w:val="4472C4" w:themeColor="accent1"/>
+          <w:color w:val="000000" w:themeColor="text1"/>
           <w:sz w:val="24"/>
           <w:szCs w:val="24"/>
           <w:lang w:val="es-ES"/>
@@ -18801,7 +18123,7 @@
       <w:r>
         <w:rPr>
           <w:rFonts w:ascii="Times New Roman" w:hAnsi="Times New Roman" w:cs="Times New Roman"/>
-          <w:color w:val="4472C4" w:themeColor="accent1"/>
+          <w:color w:val="000000" w:themeColor="text1"/>
           <w:sz w:val="24"/>
           <w:szCs w:val="24"/>
           <w:lang w:val="es-ES"/>
@@ -18811,7 +18133,7 @@
       <w:r>
         <w:rPr>
           <w:rFonts w:ascii="Chaparral Pro" w:hAnsi="Chaparral Pro"/>
-          <w:color w:val="4472C4" w:themeColor="accent1"/>
+          <w:color w:val="000000" w:themeColor="text1"/>
           <w:sz w:val="24"/>
           <w:szCs w:val="24"/>
           <w:lang w:val="es-ES"/>
@@ -18825,7 +18147,7 @@
         <w:jc w:val="both"/>
         <w:rPr>
           <w:rFonts w:ascii="Latin Modern Math" w:hAnsi="Latin Modern Math"/>
-          <w:color w:val="4472C4" w:themeColor="accent1"/>
+          <w:color w:val="000000" w:themeColor="text1"/>
           <w:sz w:val="24"/>
           <w:szCs w:val="24"/>
           <w:lang w:val="es-ES"/>
@@ -18837,7 +18159,7 @@
           <m:r>
             <w:rPr>
               <w:rFonts w:ascii="Latin Modern Math" w:hAnsi="Latin Modern Math"/>
-              <w:color w:val="4472C4" w:themeColor="accent1"/>
+              <w:color w:val="000000" w:themeColor="text1"/>
               <w:sz w:val="24"/>
               <w:szCs w:val="24"/>
               <w:lang w:val="es-ES"/>
@@ -18850,7 +18172,7 @@
                 <w:rPr>
                   <w:rFonts w:ascii="Latin Modern Math" w:hAnsi="Latin Modern Math"/>
                   <w:i/>
-                  <w:color w:val="4472C4" w:themeColor="accent1"/>
+                  <w:color w:val="000000" w:themeColor="text1"/>
                   <w:sz w:val="24"/>
                   <w:szCs w:val="24"/>
                   <w:lang w:val="es-ES"/>
@@ -18861,7 +18183,7 @@
               <m:r>
                 <w:rPr>
                   <w:rFonts w:ascii="Latin Modern Math" w:hAnsi="Latin Modern Math"/>
-                  <w:color w:val="4472C4" w:themeColor="accent1"/>
+                  <w:color w:val="000000" w:themeColor="text1"/>
                   <w:sz w:val="24"/>
                   <w:szCs w:val="24"/>
                   <w:lang w:val="es-ES"/>
@@ -18873,42 +18195,12 @@
           <m:r>
             <w:rPr>
               <w:rFonts w:ascii="Latin Modern Math" w:hAnsi="Latin Modern Math"/>
-              <w:color w:val="4472C4" w:themeColor="accent1"/>
+              <w:color w:val="000000" w:themeColor="text1"/>
               <w:sz w:val="24"/>
               <w:szCs w:val="24"/>
               <w:lang w:val="es-ES"/>
             </w:rPr>
-            <m:t>=ax+b</m:t>
-          </m:r>
-          <m:r>
-            <w:rPr>
-              <w:rFonts w:ascii="Latin Modern Math" w:hAnsi="Latin Modern Math"/>
-              <w:color w:val="4472C4" w:themeColor="accent1"/>
-              <w:sz w:val="24"/>
-              <w:szCs w:val="24"/>
-              <w:lang w:val="es-ES"/>
-            </w:rPr>
-            <m:t>,  a</m:t>
-          </m:r>
-          <m:r>
-            <w:rPr>
-              <w:rFonts w:ascii="Latin Modern Math" w:hAnsi="Latin Modern Math"/>
-              <w:color w:val="4472C4" w:themeColor="accent1"/>
-              <w:sz w:val="24"/>
-              <w:szCs w:val="24"/>
-              <w:lang w:val="es-ES"/>
-            </w:rPr>
-            <m:t>&lt;</m:t>
-          </m:r>
-          <m:r>
-            <w:rPr>
-              <w:rFonts w:ascii="Latin Modern Math" w:hAnsi="Latin Modern Math"/>
-              <w:color w:val="4472C4" w:themeColor="accent1"/>
-              <w:sz w:val="24"/>
-              <w:szCs w:val="24"/>
-              <w:lang w:val="es-ES"/>
-            </w:rPr>
-            <m:t>0</m:t>
+            <m:t>=ax+b,  a&lt;0</m:t>
           </m:r>
         </m:oMath>
       </m:oMathPara>
@@ -18926,16 +18218,16 @@
         <w:jc w:val="both"/>
         <w:rPr>
           <w:rFonts w:ascii="Chaparral Pro" w:hAnsi="Chaparral Pro"/>
-          <w:color w:val="4472C4" w:themeColor="accent1"/>
-          <w:sz w:val="24"/>
-          <w:szCs w:val="24"/>
-          <w:lang w:val="es-ES"/>
-        </w:rPr>
-      </w:pPr>
-      <w:r>
-        <w:rPr>
-          <w:rFonts w:ascii="Chaparral Pro" w:hAnsi="Chaparral Pro"/>
-          <w:color w:val="4472C4" w:themeColor="accent1"/>
+          <w:color w:val="000000" w:themeColor="text1"/>
+          <w:sz w:val="24"/>
+          <w:szCs w:val="24"/>
+          <w:lang w:val="es-ES"/>
+        </w:rPr>
+      </w:pPr>
+      <w:r>
+        <w:rPr>
+          <w:rFonts w:ascii="Chaparral Pro" w:hAnsi="Chaparral Pro"/>
+          <w:color w:val="000000" w:themeColor="text1"/>
           <w:sz w:val="24"/>
           <w:szCs w:val="24"/>
           <w:lang w:val="es-ES"/>
@@ -18945,7 +18237,7 @@
       <w:r>
         <w:rPr>
           <w:rFonts w:ascii="Chaparral Pro" w:hAnsi="Chaparral Pro"/>
-          <w:color w:val="4472C4" w:themeColor="accent1"/>
+          <w:color w:val="000000" w:themeColor="text1"/>
           <w:sz w:val="24"/>
           <w:szCs w:val="24"/>
           <w:lang w:val="es-ES"/>
@@ -18955,7 +18247,7 @@
       <w:r>
         <w:rPr>
           <w:rFonts w:ascii="Chaparral Pro" w:hAnsi="Chaparral Pro"/>
-          <w:color w:val="4472C4" w:themeColor="accent1"/>
+          <w:color w:val="000000" w:themeColor="text1"/>
           <w:sz w:val="24"/>
           <w:szCs w:val="24"/>
           <w:lang w:val="es-ES"/>
@@ -18975,16 +18267,16 @@
         <w:jc w:val="both"/>
         <w:rPr>
           <w:rFonts w:ascii="Chaparral Pro" w:hAnsi="Chaparral Pro"/>
-          <w:color w:val="4472C4" w:themeColor="accent1"/>
-          <w:sz w:val="24"/>
-          <w:szCs w:val="24"/>
-          <w:lang w:val="es-ES"/>
-        </w:rPr>
-      </w:pPr>
-      <w:r>
-        <w:rPr>
-          <w:rFonts w:ascii="Chaparral Pro" w:hAnsi="Chaparral Pro"/>
-          <w:color w:val="4472C4" w:themeColor="accent1"/>
+          <w:color w:val="000000" w:themeColor="text1"/>
+          <w:sz w:val="24"/>
+          <w:szCs w:val="24"/>
+          <w:lang w:val="es-ES"/>
+        </w:rPr>
+      </w:pPr>
+      <w:r>
+        <w:rPr>
+          <w:rFonts w:ascii="Chaparral Pro" w:hAnsi="Chaparral Pro"/>
+          <w:color w:val="000000" w:themeColor="text1"/>
           <w:sz w:val="24"/>
           <w:szCs w:val="24"/>
           <w:lang w:val="es-ES"/>
@@ -18995,7 +18287,7 @@
         <w:rPr>
           <w:rStyle w:val="Refdenotaalpie"/>
           <w:rFonts w:ascii="Chaparral Pro" w:hAnsi="Chaparral Pro"/>
-          <w:color w:val="4472C4" w:themeColor="accent1"/>
+          <w:color w:val="000000" w:themeColor="text1"/>
           <w:sz w:val="24"/>
           <w:szCs w:val="24"/>
           <w:lang w:val="es-ES"/>
@@ -19005,7 +18297,7 @@
       <w:r>
         <w:rPr>
           <w:rFonts w:ascii="Chaparral Pro" w:hAnsi="Chaparral Pro"/>
-          <w:color w:val="4472C4" w:themeColor="accent1"/>
+          <w:color w:val="000000" w:themeColor="text1"/>
           <w:sz w:val="24"/>
           <w:szCs w:val="24"/>
           <w:lang w:val="es-ES"/>
@@ -19025,16 +18317,16 @@
         <w:jc w:val="both"/>
         <w:rPr>
           <w:rFonts w:ascii="Chaparral Pro" w:hAnsi="Chaparral Pro"/>
-          <w:color w:val="4472C4" w:themeColor="accent1"/>
-          <w:sz w:val="24"/>
-          <w:szCs w:val="24"/>
-          <w:lang w:val="es-ES"/>
-        </w:rPr>
-      </w:pPr>
-      <w:r>
-        <w:rPr>
-          <w:rFonts w:ascii="Chaparral Pro" w:hAnsi="Chaparral Pro"/>
-          <w:color w:val="4472C4" w:themeColor="accent1"/>
+          <w:color w:val="000000" w:themeColor="text1"/>
+          <w:sz w:val="24"/>
+          <w:szCs w:val="24"/>
+          <w:lang w:val="es-ES"/>
+        </w:rPr>
+      </w:pPr>
+      <w:r>
+        <w:rPr>
+          <w:rFonts w:ascii="Chaparral Pro" w:hAnsi="Chaparral Pro"/>
+          <w:color w:val="000000" w:themeColor="text1"/>
           <w:sz w:val="24"/>
           <w:szCs w:val="24"/>
           <w:lang w:val="es-ES"/>
@@ -19044,7 +18336,7 @@
       <w:r>
         <w:rPr>
           <w:rFonts w:ascii="Chaparral Pro" w:hAnsi="Chaparral Pro"/>
-          <w:color w:val="4472C4" w:themeColor="accent1"/>
+          <w:color w:val="000000" w:themeColor="text1"/>
           <w:sz w:val="24"/>
           <w:szCs w:val="24"/>
           <w:lang w:val="es-ES"/>
@@ -19054,7 +18346,7 @@
       <w:r>
         <w:rPr>
           <w:rFonts w:ascii="Chaparral Pro" w:hAnsi="Chaparral Pro"/>
-          <w:color w:val="4472C4" w:themeColor="accent1"/>
+          <w:color w:val="000000" w:themeColor="text1"/>
           <w:sz w:val="24"/>
           <w:szCs w:val="24"/>
           <w:lang w:val="es-ES"/>
@@ -19064,7 +18356,7 @@
       <w:r>
         <w:rPr>
           <w:rFonts w:ascii="Chaparral Pro" w:hAnsi="Chaparral Pro"/>
-          <w:color w:val="4472C4" w:themeColor="accent1"/>
+          <w:color w:val="000000" w:themeColor="text1"/>
           <w:sz w:val="24"/>
           <w:szCs w:val="24"/>
           <w:lang w:val="es-ES"/>
@@ -19074,7 +18366,7 @@
       <w:r>
         <w:rPr>
           <w:rFonts w:ascii="Chaparral Pro" w:hAnsi="Chaparral Pro"/>
-          <w:color w:val="4472C4" w:themeColor="accent1"/>
+          <w:color w:val="000000" w:themeColor="text1"/>
           <w:sz w:val="24"/>
           <w:szCs w:val="24"/>
           <w:lang w:val="es-ES"/>
@@ -19084,12 +18376,104 @@
       <w:r>
         <w:rPr>
           <w:rFonts w:ascii="Chaparral Pro" w:hAnsi="Chaparral Pro"/>
-          <w:color w:val="4472C4" w:themeColor="accent1"/>
+          <w:color w:val="000000" w:themeColor="text1"/>
           <w:sz w:val="24"/>
           <w:szCs w:val="24"/>
           <w:lang w:val="es-ES"/>
         </w:rPr>
         <w:t>en otros atributos continuos (no discretos).</w:t>
+      </w:r>
+    </w:p>
+    <w:p>
+      <w:pPr>
+        <w:spacing w:before="120" w:after="0" w:line="276" w:lineRule="auto"/>
+        <w:jc w:val="both"/>
+        <w:rPr>
+          <w:rFonts w:ascii="Chaparral Pro" w:hAnsi="Chaparral Pro"/>
+          <w:color w:val="000000" w:themeColor="text1"/>
+          <w:sz w:val="24"/>
+          <w:szCs w:val="24"/>
+          <w:lang w:val="es-ES"/>
+        </w:rPr>
+      </w:pPr>
+    </w:p>
+    <w:p>
+      <w:pPr>
+        <w:pStyle w:val="Prrafodelista"/>
+        <w:numPr>
+          <w:ilvl w:val="0"/>
+          <w:numId w:val="26"/>
+        </w:numPr>
+        <w:spacing w:before="120" w:after="0" w:line="276" w:lineRule="auto"/>
+        <w:jc w:val="both"/>
+        <w:rPr>
+          <w:rFonts w:ascii="Chaparral Pro" w:hAnsi="Chaparral Pro"/>
+          <w:color w:val="000000" w:themeColor="text1"/>
+          <w:sz w:val="24"/>
+          <w:szCs w:val="24"/>
+          <w:lang w:val="es-ES"/>
+        </w:rPr>
+      </w:pPr>
+      <w:r>
+        <w:rPr>
+          <w:rFonts w:ascii="Chaparral Pro" w:hAnsi="Chaparral Pro"/>
+          <w:color w:val="000000" w:themeColor="text1"/>
+          <w:sz w:val="24"/>
+          <w:szCs w:val="24"/>
+          <w:u w:val="single"/>
+          <w:lang w:val="es-ES"/>
+        </w:rPr>
+        <w:t>Armar la Tabla de Ponderación de Propuestas</w:t>
+      </w:r>
+      <w:r>
+        <w:rPr>
+          <w:rFonts w:ascii="Chaparral Pro" w:hAnsi="Chaparral Pro"/>
+          <w:color w:val="000000" w:themeColor="text1"/>
+          <w:sz w:val="24"/>
+          <w:szCs w:val="24"/>
+          <w:lang w:val="es-ES"/>
+        </w:rPr>
+        <w:t xml:space="preserve"> </w:t>
+      </w:r>
+      <w:r>
+        <w:rPr>
+          <w:rFonts w:ascii="Times New Roman" w:hAnsi="Times New Roman" w:cs="Times New Roman"/>
+          <w:color w:val="000000" w:themeColor="text1"/>
+          <w:sz w:val="24"/>
+          <w:szCs w:val="24"/>
+          <w:lang w:val="es-ES"/>
+        </w:rPr>
+        <w:t>→</w:t>
+      </w:r>
+      <w:r>
+        <w:rPr>
+          <w:rFonts w:ascii="Chaparral Pro" w:hAnsi="Chaparral Pro"/>
+          <w:color w:val="000000" w:themeColor="text1"/>
+          <w:sz w:val="24"/>
+          <w:szCs w:val="24"/>
+          <w:lang w:val="es-ES"/>
+        </w:rPr>
+        <w:t xml:space="preserve"> </w:t>
+      </w:r>
+      <w:r>
+        <w:rPr>
+          <w:rFonts w:ascii="Chaparral Pro" w:hAnsi="Chaparral Pro"/>
+          <w:color w:val="000000" w:themeColor="text1"/>
+          <w:sz w:val="24"/>
+          <w:szCs w:val="24"/>
+          <w:lang w:val="es-ES"/>
+        </w:rPr>
+        <w:t>se aplican las tablas anteriores a cada una de las ofertas recibidas</w:t>
+      </w:r>
+      <w:r>
+        <w:rPr>
+          <w:rFonts w:ascii="Chaparral Pro" w:hAnsi="Chaparral Pro"/>
+          <w:color w:val="000000" w:themeColor="text1"/>
+          <w:sz w:val="24"/>
+          <w:szCs w:val="24"/>
+          <w:lang w:val="es-ES"/>
+        </w:rPr>
+        <w:t xml:space="preserve">, obteniéndose ponderaciones para cada ítem para cada propuesta. Los valores que resultan de la suma de cada ponderación es el puntaje que obtiene cada propuesta/alternativa. </w:t>
       </w:r>
     </w:p>
     <w:p>
@@ -19103,286 +18487,20 @@
         <w:jc w:val="both"/>
         <w:rPr>
           <w:rFonts w:ascii="Chaparral Pro" w:hAnsi="Chaparral Pro"/>
-          <w:color w:val="4472C4" w:themeColor="accent1"/>
-          <w:sz w:val="24"/>
-          <w:szCs w:val="24"/>
-          <w:lang w:val="es-ES"/>
-        </w:rPr>
-      </w:pPr>
-    </w:p>
-    <w:p>
-      <w:pPr>
-        <w:pStyle w:val="Prrafodelista"/>
-        <w:spacing w:before="120" w:after="0" w:line="276" w:lineRule="auto"/>
-        <w:jc w:val="both"/>
-        <w:rPr>
-          <w:rFonts w:ascii="Chaparral Pro" w:hAnsi="Chaparral Pro"/>
-          <w:color w:val="4472C4" w:themeColor="accent1"/>
-          <w:sz w:val="24"/>
-          <w:szCs w:val="24"/>
-          <w:lang w:val="es-ES"/>
-        </w:rPr>
-      </w:pPr>
-    </w:p>
-    <w:p>
-      <w:pPr>
-        <w:spacing w:before="120" w:after="0" w:line="276" w:lineRule="auto"/>
-        <w:jc w:val="both"/>
-        <w:rPr>
-          <w:rFonts w:ascii="Chaparral Pro" w:hAnsi="Chaparral Pro"/>
-          <w:color w:val="4472C4" w:themeColor="accent1"/>
-          <w:sz w:val="24"/>
-          <w:szCs w:val="24"/>
-          <w:lang w:val="es-ES"/>
-        </w:rPr>
-      </w:pPr>
-      <w:r>
-        <w:rPr>
-          <w:rFonts w:ascii="Chaparral Pro" w:hAnsi="Chaparral Pro"/>
-          <w:color w:val="4472C4" w:themeColor="accent1"/>
-          <w:sz w:val="24"/>
-          <w:szCs w:val="24"/>
-          <w:lang w:val="es-ES"/>
-        </w:rPr>
-        <w:lastRenderedPageBreak/>
-        <w:drawing>
-          <wp:inline distT="0" distB="0" distL="0" distR="0" wp14:anchorId="369D53CE" wp14:editId="665686FA">
-            <wp:extent cx="6120130" cy="4633595"/>
-            <wp:effectExtent l="0" t="0" r="0" b="0"/>
-            <wp:docPr id="5" name="Imagen 5"/>
-            <wp:cNvGraphicFramePr>
-              <a:graphicFrameLocks xmlns:a="http://schemas.openxmlformats.org/drawingml/2006/main" noChangeAspect="1"/>
-            </wp:cNvGraphicFramePr>
-            <a:graphic xmlns:a="http://schemas.openxmlformats.org/drawingml/2006/main">
-              <a:graphicData uri="http://schemas.openxmlformats.org/drawingml/2006/picture">
-                <pic:pic xmlns:pic="http://schemas.openxmlformats.org/drawingml/2006/picture">
-                  <pic:nvPicPr>
-                    <pic:cNvPr id="1" name=""/>
-                    <pic:cNvPicPr/>
-                  </pic:nvPicPr>
-                  <pic:blipFill>
-                    <a:blip r:embed="rId11"/>
-                    <a:stretch>
-                      <a:fillRect/>
-                    </a:stretch>
-                  </pic:blipFill>
-                  <pic:spPr>
-                    <a:xfrm>
-                      <a:off x="0" y="0"/>
-                      <a:ext cx="6120130" cy="4633595"/>
-                    </a:xfrm>
-                    <a:prstGeom prst="rect">
-                      <a:avLst/>
-                    </a:prstGeom>
-                  </pic:spPr>
-                </pic:pic>
-              </a:graphicData>
-            </a:graphic>
-          </wp:inline>
-        </w:drawing>
-      </w:r>
-      <w:r>
-        <w:rPr>
-          <w:rFonts w:ascii="Chaparral Pro" w:hAnsi="Chaparral Pro"/>
-          <w:color w:val="4472C4" w:themeColor="accent1"/>
-          <w:sz w:val="24"/>
-          <w:szCs w:val="24"/>
-          <w:lang w:val="es-ES"/>
-        </w:rPr>
-        <w:br/>
-      </w:r>
-      <w:r>
-        <w:rPr>
-          <w:rFonts w:ascii="Chaparral Pro" w:hAnsi="Chaparral Pro"/>
-          <w:color w:val="4472C4" w:themeColor="accent1"/>
-          <w:sz w:val="24"/>
-          <w:szCs w:val="24"/>
-          <w:lang w:val="es-ES"/>
-        </w:rPr>
-        <w:drawing>
-          <wp:inline distT="0" distB="0" distL="0" distR="0" wp14:anchorId="4B3E0FFC" wp14:editId="2A78284F">
-            <wp:extent cx="6120130" cy="3241795"/>
-            <wp:effectExtent l="0" t="0" r="0" b="0"/>
-            <wp:docPr id="6" name="Imagen 6"/>
-            <wp:cNvGraphicFramePr>
-              <a:graphicFrameLocks xmlns:a="http://schemas.openxmlformats.org/drawingml/2006/main" noChangeAspect="1"/>
-            </wp:cNvGraphicFramePr>
-            <a:graphic xmlns:a="http://schemas.openxmlformats.org/drawingml/2006/main">
-              <a:graphicData uri="http://schemas.openxmlformats.org/drawingml/2006/picture">
-                <pic:pic xmlns:pic="http://schemas.openxmlformats.org/drawingml/2006/picture">
-                  <pic:nvPicPr>
-                    <pic:cNvPr id="1" name=""/>
-                    <pic:cNvPicPr/>
-                  </pic:nvPicPr>
-                  <pic:blipFill rotWithShape="1">
-                    <a:blip r:embed="rId12"/>
-                    <a:srcRect t="9402"/>
-                    <a:stretch/>
-                  </pic:blipFill>
-                  <pic:spPr bwMode="auto">
-                    <a:xfrm>
-                      <a:off x="0" y="0"/>
-                      <a:ext cx="6120130" cy="3241795"/>
-                    </a:xfrm>
-                    <a:prstGeom prst="rect">
-                      <a:avLst/>
-                    </a:prstGeom>
-                    <a:ln>
-                      <a:noFill/>
-                    </a:ln>
-                    <a:extLst>
-                      <a:ext uri="{53640926-AAD7-44D8-BBD7-CCE9431645EC}">
-                        <a14:shadowObscured xmlns:a14="http://schemas.microsoft.com/office/drawing/2010/main"/>
-                      </a:ext>
-                    </a:extLst>
-                  </pic:spPr>
-                </pic:pic>
-              </a:graphicData>
-            </a:graphic>
-          </wp:inline>
-        </w:drawing>
-      </w:r>
-    </w:p>
-    <w:p>
-      <w:pPr>
-        <w:spacing w:before="120" w:after="0" w:line="276" w:lineRule="auto"/>
-        <w:jc w:val="both"/>
-        <w:rPr>
-          <w:rFonts w:ascii="Chaparral Pro" w:hAnsi="Chaparral Pro"/>
-          <w:color w:val="4472C4" w:themeColor="accent1"/>
-          <w:sz w:val="24"/>
-          <w:szCs w:val="24"/>
-          <w:lang w:val="es-ES"/>
-        </w:rPr>
-      </w:pPr>
-    </w:p>
-    <w:p>
-      <w:pPr>
-        <w:pStyle w:val="Prrafodelista"/>
-        <w:numPr>
-          <w:ilvl w:val="0"/>
-          <w:numId w:val="26"/>
-        </w:numPr>
-        <w:spacing w:before="120" w:after="0" w:line="276" w:lineRule="auto"/>
-        <w:jc w:val="both"/>
-        <w:rPr>
-          <w:rFonts w:ascii="Chaparral Pro" w:hAnsi="Chaparral Pro"/>
-          <w:color w:val="4472C4" w:themeColor="accent1"/>
-          <w:sz w:val="24"/>
-          <w:szCs w:val="24"/>
-          <w:lang w:val="es-ES"/>
-        </w:rPr>
-      </w:pPr>
-      <w:r>
-        <w:rPr>
-          <w:rFonts w:ascii="Chaparral Pro" w:hAnsi="Chaparral Pro"/>
-          <w:color w:val="4472C4" w:themeColor="accent1"/>
-          <w:sz w:val="24"/>
-          <w:szCs w:val="24"/>
-          <w:u w:val="single"/>
-          <w:lang w:val="es-ES"/>
-        </w:rPr>
-        <w:t xml:space="preserve">Armar </w:t>
-      </w:r>
-      <w:r>
-        <w:rPr>
-          <w:rFonts w:ascii="Chaparral Pro" w:hAnsi="Chaparral Pro"/>
-          <w:color w:val="4472C4" w:themeColor="accent1"/>
-          <w:sz w:val="24"/>
-          <w:szCs w:val="24"/>
-          <w:u w:val="single"/>
-          <w:lang w:val="es-ES"/>
-        </w:rPr>
-        <w:t xml:space="preserve">la Tabla </w:t>
-      </w:r>
-      <w:r>
-        <w:rPr>
-          <w:rFonts w:ascii="Chaparral Pro" w:hAnsi="Chaparral Pro"/>
-          <w:color w:val="4472C4" w:themeColor="accent1"/>
-          <w:sz w:val="24"/>
-          <w:szCs w:val="24"/>
-          <w:u w:val="single"/>
-          <w:lang w:val="es-ES"/>
-        </w:rPr>
-        <w:t>de Ponderación de Propuestas</w:t>
-      </w:r>
-      <w:r>
-        <w:rPr>
-          <w:rFonts w:ascii="Chaparral Pro" w:hAnsi="Chaparral Pro"/>
-          <w:color w:val="4472C4" w:themeColor="accent1"/>
-          <w:sz w:val="24"/>
-          <w:szCs w:val="24"/>
-          <w:lang w:val="es-ES"/>
-        </w:rPr>
-        <w:t xml:space="preserve"> </w:t>
-      </w:r>
-      <w:r>
-        <w:rPr>
-          <w:rFonts w:ascii="Times New Roman" w:hAnsi="Times New Roman" w:cs="Times New Roman"/>
-          <w:color w:val="4472C4" w:themeColor="accent1"/>
-          <w:sz w:val="24"/>
-          <w:szCs w:val="24"/>
-          <w:lang w:val="es-ES"/>
-        </w:rPr>
-        <w:t>→</w:t>
-      </w:r>
-      <w:r>
-        <w:rPr>
-          <w:rFonts w:ascii="Chaparral Pro" w:hAnsi="Chaparral Pro"/>
-          <w:color w:val="4472C4" w:themeColor="accent1"/>
-          <w:sz w:val="24"/>
-          <w:szCs w:val="24"/>
-          <w:lang w:val="es-ES"/>
-        </w:rPr>
-        <w:t xml:space="preserve"> </w:t>
-      </w:r>
-      <w:r>
-        <w:rPr>
-          <w:rFonts w:ascii="Chaparral Pro" w:hAnsi="Chaparral Pro"/>
-          <w:color w:val="4472C4" w:themeColor="accent1"/>
-          <w:sz w:val="24"/>
-          <w:szCs w:val="24"/>
-          <w:lang w:val="es-ES"/>
-        </w:rPr>
-        <w:t>se aplican las tablas anteriores a cada una de las ofertas recibidas</w:t>
-      </w:r>
-      <w:r>
-        <w:rPr>
-          <w:rFonts w:ascii="Chaparral Pro" w:hAnsi="Chaparral Pro"/>
-          <w:color w:val="4472C4" w:themeColor="accent1"/>
-          <w:sz w:val="24"/>
-          <w:szCs w:val="24"/>
-          <w:lang w:val="es-ES"/>
-        </w:rPr>
-        <w:t xml:space="preserve">, obteniéndose ponderaciones para cada ítem para cada propuesta. Los valores que resultan de la suma de cada ponderación es el puntaje que obtiene cada propuesta/alternativa. </w:t>
-      </w:r>
-    </w:p>
-    <w:p>
-      <w:pPr>
-        <w:pStyle w:val="Prrafodelista"/>
-        <w:numPr>
-          <w:ilvl w:val="1"/>
-          <w:numId w:val="26"/>
-        </w:numPr>
-        <w:spacing w:before="120" w:after="0" w:line="276" w:lineRule="auto"/>
-        <w:jc w:val="both"/>
-        <w:rPr>
-          <w:rFonts w:ascii="Chaparral Pro" w:hAnsi="Chaparral Pro"/>
-          <w:color w:val="4472C4" w:themeColor="accent1"/>
-          <w:sz w:val="24"/>
-          <w:szCs w:val="24"/>
-          <w:lang w:val="es-ES"/>
-        </w:rPr>
-      </w:pPr>
-      <w:r>
-        <w:rPr>
-          <w:rFonts w:ascii="Chaparral Pro" w:hAnsi="Chaparral Pro"/>
-          <w:color w:val="4472C4" w:themeColor="accent1"/>
-          <w:sz w:val="24"/>
-          <w:szCs w:val="24"/>
-          <w:lang w:val="es-ES"/>
-        </w:rPr>
-        <w:lastRenderedPageBreak/>
+          <w:color w:val="000000" w:themeColor="text1"/>
+          <w:sz w:val="24"/>
+          <w:szCs w:val="24"/>
+          <w:lang w:val="es-ES"/>
+        </w:rPr>
+      </w:pPr>
+      <w:r>
+        <w:rPr>
+          <w:rFonts w:ascii="Chaparral Pro" w:hAnsi="Chaparral Pro"/>
+          <w:color w:val="000000" w:themeColor="text1"/>
+          <w:sz w:val="24"/>
+          <w:szCs w:val="24"/>
+          <w:lang w:val="es-ES"/>
+        </w:rPr>
         <w:t>Para cada propuesta recibida de los proveedores, se arman 3 columnas:</w:t>
       </w:r>
     </w:p>
@@ -19398,16 +18516,16 @@
         <w:jc w:val="both"/>
         <w:rPr>
           <w:rFonts w:ascii="Chaparral Pro" w:hAnsi="Chaparral Pro"/>
-          <w:color w:val="4472C4" w:themeColor="accent1"/>
-          <w:sz w:val="24"/>
-          <w:szCs w:val="24"/>
-          <w:lang w:val="es-ES"/>
-        </w:rPr>
-      </w:pPr>
-      <w:r>
-        <w:rPr>
-          <w:rFonts w:ascii="Chaparral Pro" w:hAnsi="Chaparral Pro"/>
-          <w:color w:val="4472C4" w:themeColor="accent1"/>
+          <w:color w:val="000000" w:themeColor="text1"/>
+          <w:sz w:val="24"/>
+          <w:szCs w:val="24"/>
+          <w:lang w:val="es-ES"/>
+        </w:rPr>
+      </w:pPr>
+      <w:r>
+        <w:rPr>
+          <w:rFonts w:ascii="Chaparral Pro" w:hAnsi="Chaparral Pro"/>
+          <w:color w:val="000000" w:themeColor="text1"/>
           <w:sz w:val="24"/>
           <w:szCs w:val="24"/>
           <w:lang w:val="es-ES"/>
@@ -19419,7 +18537,7 @@
           <w:rFonts w:ascii="Chaparral Pro" w:hAnsi="Chaparral Pro"/>
           <w:i/>
           <w:iCs/>
-          <w:color w:val="4472C4" w:themeColor="accent1"/>
+          <w:color w:val="000000" w:themeColor="text1"/>
           <w:sz w:val="24"/>
           <w:szCs w:val="24"/>
           <w:u w:val="single"/>
@@ -19430,7 +18548,7 @@
       <w:r>
         <w:rPr>
           <w:rFonts w:ascii="Chaparral Pro" w:hAnsi="Chaparral Pro"/>
-          <w:color w:val="4472C4" w:themeColor="accent1"/>
+          <w:color w:val="000000" w:themeColor="text1"/>
           <w:sz w:val="24"/>
           <w:szCs w:val="24"/>
           <w:lang w:val="es-ES"/>
@@ -19442,7 +18560,7 @@
           <w:rFonts w:ascii="Chaparral Pro" w:hAnsi="Chaparral Pro"/>
           <w:i/>
           <w:iCs/>
-          <w:color w:val="4472C4" w:themeColor="accent1"/>
+          <w:color w:val="000000" w:themeColor="text1"/>
           <w:sz w:val="24"/>
           <w:szCs w:val="24"/>
           <w:u w:val="single"/>
@@ -19453,7 +18571,7 @@
       <w:r>
         <w:rPr>
           <w:rFonts w:ascii="Chaparral Pro" w:hAnsi="Chaparral Pro"/>
-          <w:color w:val="4472C4" w:themeColor="accent1"/>
+          <w:color w:val="000000" w:themeColor="text1"/>
           <w:sz w:val="24"/>
           <w:szCs w:val="24"/>
           <w:lang w:val="es-ES"/>
@@ -19473,16 +18591,16 @@
         <w:jc w:val="both"/>
         <w:rPr>
           <w:rFonts w:ascii="Chaparral Pro" w:hAnsi="Chaparral Pro"/>
-          <w:color w:val="4472C4" w:themeColor="accent1"/>
-          <w:sz w:val="24"/>
-          <w:szCs w:val="24"/>
-          <w:lang w:val="es-ES"/>
-        </w:rPr>
-      </w:pPr>
-      <w:r>
-        <w:rPr>
-          <w:rFonts w:ascii="Chaparral Pro" w:hAnsi="Chaparral Pro"/>
-          <w:color w:val="4472C4" w:themeColor="accent1"/>
+          <w:color w:val="000000" w:themeColor="text1"/>
+          <w:sz w:val="24"/>
+          <w:szCs w:val="24"/>
+          <w:lang w:val="es-ES"/>
+        </w:rPr>
+      </w:pPr>
+      <w:r>
+        <w:rPr>
+          <w:rFonts w:ascii="Chaparral Pro" w:hAnsi="Chaparral Pro"/>
+          <w:color w:val="000000" w:themeColor="text1"/>
           <w:sz w:val="24"/>
           <w:szCs w:val="24"/>
           <w:lang w:val="es-ES"/>
@@ -19494,7 +18612,7 @@
           <w:rFonts w:ascii="Chaparral Pro" w:hAnsi="Chaparral Pro"/>
           <w:i/>
           <w:iCs/>
-          <w:color w:val="4472C4" w:themeColor="accent1"/>
+          <w:color w:val="000000" w:themeColor="text1"/>
           <w:sz w:val="24"/>
           <w:szCs w:val="24"/>
           <w:u w:val="single"/>
@@ -19505,7 +18623,7 @@
       <w:r>
         <w:rPr>
           <w:rFonts w:ascii="Chaparral Pro" w:hAnsi="Chaparral Pro"/>
-          <w:color w:val="4472C4" w:themeColor="accent1"/>
+          <w:color w:val="000000" w:themeColor="text1"/>
           <w:sz w:val="24"/>
           <w:szCs w:val="24"/>
           <w:lang w:val="es-ES"/>
@@ -19524,16 +18642,16 @@
         <w:jc w:val="both"/>
         <w:rPr>
           <w:rFonts w:ascii="Chaparral Pro" w:hAnsi="Chaparral Pro"/>
-          <w:color w:val="4472C4" w:themeColor="accent1"/>
-          <w:sz w:val="24"/>
-          <w:szCs w:val="24"/>
-          <w:lang w:val="es-ES"/>
-        </w:rPr>
-      </w:pPr>
-      <w:r>
-        <w:rPr>
-          <w:rFonts w:ascii="Chaparral Pro" w:hAnsi="Chaparral Pro"/>
-          <w:color w:val="4472C4" w:themeColor="accent1"/>
+          <w:color w:val="000000" w:themeColor="text1"/>
+          <w:sz w:val="24"/>
+          <w:szCs w:val="24"/>
+          <w:lang w:val="es-ES"/>
+        </w:rPr>
+      </w:pPr>
+      <w:r>
+        <w:rPr>
+          <w:rFonts w:ascii="Chaparral Pro" w:hAnsi="Chaparral Pro"/>
+          <w:color w:val="000000" w:themeColor="text1"/>
           <w:sz w:val="24"/>
           <w:szCs w:val="24"/>
           <w:lang w:val="es-ES"/>
@@ -19547,56 +18665,12 @@
         <w:jc w:val="both"/>
         <w:rPr>
           <w:rFonts w:ascii="Chaparral Pro" w:hAnsi="Chaparral Pro"/>
-          <w:color w:val="4472C4" w:themeColor="accent1"/>
-          <w:sz w:val="24"/>
-          <w:szCs w:val="24"/>
-          <w:lang w:val="es-ES"/>
-        </w:rPr>
-      </w:pPr>
-      <w:r>
-        <w:rPr>
-          <w:rFonts w:ascii="Chaparral Pro" w:hAnsi="Chaparral Pro"/>
-          <w:color w:val="4472C4" w:themeColor="accent1"/>
-          <w:sz w:val="24"/>
-          <w:szCs w:val="24"/>
-          <w:lang w:val="es-ES"/>
-        </w:rPr>
-        <w:drawing>
-          <wp:inline distT="0" distB="0" distL="0" distR="0" wp14:anchorId="6EC9F34B" wp14:editId="00EB6B9B">
-            <wp:extent cx="6120130" cy="3084830"/>
-            <wp:effectExtent l="0" t="0" r="0" b="1270"/>
-            <wp:docPr id="7" name="Imagen 7"/>
-            <wp:cNvGraphicFramePr>
-              <a:graphicFrameLocks xmlns:a="http://schemas.openxmlformats.org/drawingml/2006/main" noChangeAspect="1"/>
-            </wp:cNvGraphicFramePr>
-            <a:graphic xmlns:a="http://schemas.openxmlformats.org/drawingml/2006/main">
-              <a:graphicData uri="http://schemas.openxmlformats.org/drawingml/2006/picture">
-                <pic:pic xmlns:pic="http://schemas.openxmlformats.org/drawingml/2006/picture">
-                  <pic:nvPicPr>
-                    <pic:cNvPr id="1" name=""/>
-                    <pic:cNvPicPr/>
-                  </pic:nvPicPr>
-                  <pic:blipFill>
-                    <a:blip r:embed="rId13"/>
-                    <a:stretch>
-                      <a:fillRect/>
-                    </a:stretch>
-                  </pic:blipFill>
-                  <pic:spPr>
-                    <a:xfrm>
-                      <a:off x="0" y="0"/>
-                      <a:ext cx="6120130" cy="3084830"/>
-                    </a:xfrm>
-                    <a:prstGeom prst="rect">
-                      <a:avLst/>
-                    </a:prstGeom>
-                  </pic:spPr>
-                </pic:pic>
-              </a:graphicData>
-            </a:graphic>
-          </wp:inline>
-        </w:drawing>
-      </w:r>
+          <w:color w:val="000000" w:themeColor="text1"/>
+          <w:sz w:val="24"/>
+          <w:szCs w:val="24"/>
+          <w:lang w:val="es-ES"/>
+        </w:rPr>
+      </w:pPr>
     </w:p>
     <w:p>
       <w:pPr>
@@ -19604,7 +18678,7 @@
         <w:jc w:val="both"/>
         <w:rPr>
           <w:rFonts w:ascii="Chaparral Pro" w:hAnsi="Chaparral Pro"/>
-          <w:color w:val="4472C4" w:themeColor="accent1"/>
+          <w:color w:val="000000" w:themeColor="text1"/>
           <w:sz w:val="24"/>
           <w:szCs w:val="24"/>
           <w:lang w:val="es-ES"/>
@@ -19617,7 +18691,7 @@
         <w:jc w:val="both"/>
         <w:rPr>
           <w:rFonts w:ascii="Chaparral Pro" w:hAnsi="Chaparral Pro"/>
-          <w:color w:val="4472C4" w:themeColor="accent1"/>
+          <w:color w:val="000000" w:themeColor="text1"/>
           <w:sz w:val="24"/>
           <w:szCs w:val="24"/>
           <w:lang w:val="es-ES"/>
@@ -19630,7 +18704,7 @@
         <w:jc w:val="both"/>
         <w:rPr>
           <w:rFonts w:ascii="Chaparral Pro" w:hAnsi="Chaparral Pro"/>
-          <w:color w:val="4472C4" w:themeColor="accent1"/>
+          <w:color w:val="000000" w:themeColor="text1"/>
           <w:sz w:val="24"/>
           <w:szCs w:val="24"/>
           <w:lang w:val="es-ES"/>
@@ -19641,7 +18715,7 @@
           <w:rFonts w:ascii="Chaparral Pro" w:hAnsi="Chaparral Pro"/>
           <w:b/>
           <w:bCs/>
-          <w:color w:val="4472C4" w:themeColor="accent1"/>
+          <w:color w:val="000000" w:themeColor="text1"/>
           <w:sz w:val="24"/>
           <w:szCs w:val="24"/>
           <w:u w:val="single"/>
@@ -19652,7 +18726,7 @@
       <w:r>
         <w:rPr>
           <w:rFonts w:ascii="Chaparral Pro" w:hAnsi="Chaparral Pro"/>
-          <w:color w:val="4472C4" w:themeColor="accent1"/>
+          <w:color w:val="000000" w:themeColor="text1"/>
           <w:sz w:val="24"/>
           <w:szCs w:val="24"/>
           <w:lang w:val="es-ES"/>
@@ -19662,7 +18736,7 @@
       <w:r>
         <w:rPr>
           <w:rFonts w:ascii="Times New Roman" w:hAnsi="Times New Roman" w:cs="Times New Roman"/>
-          <w:color w:val="4472C4" w:themeColor="accent1"/>
+          <w:color w:val="000000" w:themeColor="text1"/>
           <w:sz w:val="24"/>
           <w:szCs w:val="24"/>
           <w:lang w:val="es-ES"/>
@@ -19672,7 +18746,7 @@
       <w:r>
         <w:rPr>
           <w:rFonts w:ascii="Chaparral Pro" w:hAnsi="Chaparral Pro"/>
-          <w:color w:val="4472C4" w:themeColor="accent1"/>
+          <w:color w:val="000000" w:themeColor="text1"/>
           <w:sz w:val="24"/>
           <w:szCs w:val="24"/>
           <w:lang w:val="es-ES"/>
@@ -19686,7 +18760,7 @@
         <w:jc w:val="both"/>
         <w:rPr>
           <w:rFonts w:ascii="Latin Modern Math" w:eastAsiaTheme="minorEastAsia" w:hAnsi="Latin Modern Math"/>
-          <w:color w:val="4472C4" w:themeColor="accent1"/>
+          <w:color w:val="000000" w:themeColor="text1"/>
           <w:sz w:val="24"/>
           <w:szCs w:val="24"/>
           <w:lang w:val="es-ES"/>
@@ -19697,7 +18771,7 @@
           <m:r>
             <w:rPr>
               <w:rFonts w:ascii="Latin Modern Math" w:hAnsi="Latin Modern Math"/>
-              <w:color w:val="4472C4" w:themeColor="accent1"/>
+              <w:color w:val="000000" w:themeColor="text1"/>
               <w:sz w:val="24"/>
               <w:szCs w:val="24"/>
               <w:lang w:val="es-ES"/>
@@ -19710,7 +18784,7 @@
                 <w:rPr>
                   <w:rFonts w:ascii="Latin Modern Math" w:hAnsi="Latin Modern Math"/>
                   <w:i/>
-                  <w:color w:val="4472C4" w:themeColor="accent1"/>
+                  <w:color w:val="000000" w:themeColor="text1"/>
                   <w:sz w:val="24"/>
                   <w:szCs w:val="24"/>
                   <w:lang w:val="es-ES"/>
@@ -19721,7 +18795,7 @@
               <m:r>
                 <w:rPr>
                   <w:rFonts w:ascii="Latin Modern Math" w:hAnsi="Latin Modern Math"/>
-                  <w:color w:val="4472C4" w:themeColor="accent1"/>
+                  <w:color w:val="000000" w:themeColor="text1"/>
                   <w:sz w:val="24"/>
                   <w:szCs w:val="24"/>
                   <w:lang w:val="es-ES"/>
@@ -19733,42 +18807,12 @@
               <m:r>
                 <w:rPr>
                   <w:rFonts w:ascii="Latin Modern Math" w:hAnsi="Latin Modern Math"/>
-                  <w:color w:val="4472C4" w:themeColor="accent1"/>
+                  <w:color w:val="000000" w:themeColor="text1"/>
                   <w:sz w:val="24"/>
                   <w:szCs w:val="24"/>
                   <w:lang w:val="es-ES"/>
                 </w:rPr>
-                <m:t xml:space="preserve">Peso </m:t>
-              </m:r>
-              <m:r>
-                <w:rPr>
-                  <w:rFonts w:ascii="Latin Modern Math" w:hAnsi="Latin Modern Math"/>
-                  <w:color w:val="4472C4" w:themeColor="accent1"/>
-                  <w:sz w:val="24"/>
-                  <w:szCs w:val="24"/>
-                  <w:lang w:val="es-ES"/>
-                </w:rPr>
-                <m:t xml:space="preserve">relativo </m:t>
-              </m:r>
-              <m:r>
-                <w:rPr>
-                  <w:rFonts w:ascii="Latin Modern Math" w:hAnsi="Latin Modern Math"/>
-                  <w:color w:val="4472C4" w:themeColor="accent1"/>
-                  <w:sz w:val="24"/>
-                  <w:szCs w:val="24"/>
-                  <w:lang w:val="es-ES"/>
-                </w:rPr>
-                <m:t>del costo</m:t>
-              </m:r>
-              <m:r>
-                <w:rPr>
-                  <w:rFonts w:ascii="Latin Modern Math" w:hAnsi="Latin Modern Math"/>
-                  <w:color w:val="4472C4" w:themeColor="accent1"/>
-                  <w:sz w:val="24"/>
-                  <w:szCs w:val="24"/>
-                  <w:lang w:val="es-ES"/>
-                </w:rPr>
-                <m:t xml:space="preserve"> [~20%]</m:t>
+                <m:t>Peso relativo del costo [~20%]</m:t>
               </m:r>
             </m:den>
           </m:f>
@@ -19781,16 +18825,16 @@
         <w:jc w:val="both"/>
         <w:rPr>
           <w:rFonts w:ascii="Chaparral Pro" w:hAnsi="Chaparral Pro"/>
-          <w:color w:val="4472C4" w:themeColor="accent1"/>
-          <w:sz w:val="24"/>
-          <w:szCs w:val="24"/>
-          <w:lang w:val="es-ES"/>
-        </w:rPr>
-      </w:pPr>
-      <w:r>
-        <w:rPr>
-          <w:rFonts w:ascii="Chaparral Pro" w:hAnsi="Chaparral Pro"/>
-          <w:color w:val="4472C4" w:themeColor="accent1"/>
+          <w:color w:val="000000" w:themeColor="text1"/>
+          <w:sz w:val="24"/>
+          <w:szCs w:val="24"/>
+          <w:lang w:val="es-ES"/>
+        </w:rPr>
+      </w:pPr>
+      <w:r>
+        <w:rPr>
+          <w:rFonts w:ascii="Chaparral Pro" w:hAnsi="Chaparral Pro"/>
+          <w:color w:val="000000" w:themeColor="text1"/>
           <w:sz w:val="24"/>
           <w:szCs w:val="24"/>
           <w:lang w:val="es-ES"/>
@@ -19800,7 +18844,7 @@
       <w:r>
         <w:rPr>
           <w:rFonts w:ascii="Chaparral Pro" w:hAnsi="Chaparral Pro"/>
-          <w:color w:val="4472C4" w:themeColor="accent1"/>
+          <w:color w:val="000000" w:themeColor="text1"/>
           <w:sz w:val="24"/>
           <w:szCs w:val="24"/>
           <w:lang w:val="es-ES"/>
@@ -19810,7 +18854,7 @@
       <w:r>
         <w:rPr>
           <w:rFonts w:ascii="Chaparral Pro" w:hAnsi="Chaparral Pro"/>
-          <w:color w:val="4472C4" w:themeColor="accent1"/>
+          <w:color w:val="000000" w:themeColor="text1"/>
           <w:sz w:val="24"/>
           <w:szCs w:val="24"/>
           <w:lang w:val="es-ES"/>
@@ -19824,7 +18868,7 @@
         <w:jc w:val="both"/>
         <w:rPr>
           <w:rFonts w:ascii="Chaparral Pro" w:hAnsi="Chaparral Pro"/>
-          <w:color w:val="4472C4" w:themeColor="accent1"/>
+          <w:color w:val="000000" w:themeColor="text1"/>
           <w:sz w:val="24"/>
           <w:szCs w:val="24"/>
           <w:lang w:val="es-ES"/>

</xml_diff>

<commit_message>
Se actualizan PDF de esos ejercicios...
</commit_message>
<xml_diff>
--- a/resumen.docx
+++ b/resumen.docx
@@ -429,6 +429,7 @@
           <w:lang w:val="es-ES"/>
         </w:rPr>
       </w:pPr>
+      <w:proofErr w:type="gramStart"/>
       <w:r>
         <w:rPr>
           <w:rFonts w:ascii="Chaparral Pro" w:hAnsi="Chaparral Pro"/>
@@ -456,6 +457,7 @@
         </w:rPr>
         <w:t>PROYECTO</w:t>
       </w:r>
+      <w:proofErr w:type="gramEnd"/>
       <w:r>
         <w:rPr>
           <w:rFonts w:ascii="Chaparral Pro" w:hAnsi="Chaparral Pro"/>
@@ -719,6 +721,7 @@
           <w:lang w:val="en-US"/>
         </w:rPr>
       </w:pPr>
+      <w:proofErr w:type="spellStart"/>
       <w:r>
         <w:rPr>
           <w:rFonts w:ascii="Chaparral Pro" w:hAnsi="Chaparral Pro"/>
@@ -730,7 +733,21 @@
           <w:u w:val="single"/>
           <w:lang w:val="en-US"/>
         </w:rPr>
-        <w:t>Fases del Proyecto:</w:t>
+        <w:t>Fases</w:t>
+      </w:r>
+      <w:proofErr w:type="spellEnd"/>
+      <w:r>
+        <w:rPr>
+          <w:rFonts w:ascii="Chaparral Pro" w:hAnsi="Chaparral Pro"/>
+          <w:b/>
+          <w:bCs/>
+          <w:color w:val="000000" w:themeColor="text1"/>
+          <w:sz w:val="24"/>
+          <w:szCs w:val="24"/>
+          <w:u w:val="single"/>
+          <w:lang w:val="en-US"/>
+        </w:rPr>
+        <w:t xml:space="preserve"> del Proyecto:</w:t>
       </w:r>
     </w:p>
     <w:p>
@@ -971,6 +988,7 @@
           <w:lang w:val="en-US"/>
         </w:rPr>
       </w:pPr>
+      <w:proofErr w:type="spellStart"/>
       <w:r>
         <w:rPr>
           <w:rFonts w:ascii="Chaparral Pro" w:hAnsi="Chaparral Pro"/>
@@ -982,7 +1000,21 @@
           <w:u w:val="single"/>
           <w:lang w:val="en-US"/>
         </w:rPr>
-        <w:t>Ciclo PDCA (</w:t>
+        <w:t>Ciclo</w:t>
+      </w:r>
+      <w:proofErr w:type="spellEnd"/>
+      <w:r>
+        <w:rPr>
+          <w:rFonts w:ascii="Chaparral Pro" w:hAnsi="Chaparral Pro"/>
+          <w:b/>
+          <w:bCs/>
+          <w:color w:val="000000" w:themeColor="text1"/>
+          <w:sz w:val="24"/>
+          <w:szCs w:val="24"/>
+          <w:u w:val="single"/>
+          <w:lang w:val="en-US"/>
+        </w:rPr>
+        <w:t xml:space="preserve"> PDCA (</w:t>
       </w:r>
       <w:r>
         <w:rPr>
@@ -1142,6 +1174,7 @@
           <w:szCs w:val="24"/>
         </w:rPr>
       </w:pPr>
+      <w:proofErr w:type="spellStart"/>
       <w:r>
         <w:rPr>
           <w:rFonts w:ascii="Chaparral Pro" w:hAnsi="Chaparral Pro"/>
@@ -1154,6 +1187,7 @@
         </w:rPr>
         <w:t>Check</w:t>
       </w:r>
+      <w:proofErr w:type="spellEnd"/>
       <w:r>
         <w:rPr>
           <w:rFonts w:ascii="Chaparral Pro" w:hAnsi="Chaparral Pro"/>
@@ -1198,6 +1232,7 @@
           <w:szCs w:val="24"/>
         </w:rPr>
       </w:pPr>
+      <w:proofErr w:type="spellStart"/>
       <w:r>
         <w:rPr>
           <w:rFonts w:ascii="Chaparral Pro" w:hAnsi="Chaparral Pro"/>
@@ -1210,6 +1245,7 @@
         </w:rPr>
         <w:t>Act</w:t>
       </w:r>
+      <w:proofErr w:type="spellEnd"/>
       <w:r>
         <w:rPr>
           <w:rFonts w:ascii="Chaparral Pro" w:hAnsi="Chaparral Pro"/>
@@ -2097,6 +2133,7 @@
           <w:lang w:val="es-ES"/>
         </w:rPr>
       </w:pPr>
+      <w:proofErr w:type="gramStart"/>
       <w:r>
         <w:rPr>
           <w:rFonts w:ascii="Chaparral Pro" w:hAnsi="Chaparral Pro"/>
@@ -2124,6 +2161,7 @@
         </w:rPr>
         <w:t>RIESGO</w:t>
       </w:r>
+      <w:proofErr w:type="gramEnd"/>
       <w:r>
         <w:rPr>
           <w:rFonts w:ascii="Chaparral Pro" w:hAnsi="Chaparral Pro"/>
@@ -3282,6 +3320,7 @@
           <w:lang w:val="es-ES"/>
         </w:rPr>
       </w:pPr>
+      <w:proofErr w:type="gramStart"/>
       <w:r>
         <w:rPr>
           <w:rFonts w:ascii="Chaparral Pro" w:hAnsi="Chaparral Pro"/>
@@ -3309,6 +3348,7 @@
         </w:rPr>
         <w:t>PROBLEMA</w:t>
       </w:r>
+      <w:proofErr w:type="gramEnd"/>
       <w:r>
         <w:rPr>
           <w:rFonts w:ascii="Chaparral Pro" w:hAnsi="Chaparral Pro"/>
@@ -4427,6 +4467,7 @@
           <w:lang w:val="es-ES"/>
         </w:rPr>
       </w:pPr>
+      <w:proofErr w:type="gramStart"/>
       <w:r>
         <w:rPr>
           <w:rFonts w:ascii="Chaparral Pro" w:hAnsi="Chaparral Pro"/>
@@ -4454,6 +4495,7 @@
         </w:rPr>
         <w:t>REQUERIMIENTOS</w:t>
       </w:r>
+      <w:proofErr w:type="gramEnd"/>
       <w:r>
         <w:rPr>
           <w:rFonts w:ascii="Chaparral Pro" w:hAnsi="Chaparral Pro"/>
@@ -7344,7 +7386,29 @@
           <w:szCs w:val="24"/>
           <w:lang w:val="es-ES"/>
         </w:rPr>
-        <w:t xml:space="preserve"> o bien hay acuerdo sobre lo que hay que hacer pero se sabe menos sobre lo que hay que hacer, o bien, se sabe lo que hay que hacer pero no hay acuerdo sobre cómo hacer lo que hay que hacer.</w:t>
+        <w:t xml:space="preserve"> o bien hay acuerdo sobre lo que hay que </w:t>
+      </w:r>
+      <w:proofErr w:type="gramStart"/>
+      <w:r>
+        <w:rPr>
+          <w:rFonts w:ascii="Chaparral Pro" w:hAnsi="Chaparral Pro"/>
+          <w:color w:val="000000" w:themeColor="text1"/>
+          <w:sz w:val="24"/>
+          <w:szCs w:val="24"/>
+          <w:lang w:val="es-ES"/>
+        </w:rPr>
+        <w:t>hacer</w:t>
+      </w:r>
+      <w:proofErr w:type="gramEnd"/>
+      <w:r>
+        <w:rPr>
+          <w:rFonts w:ascii="Chaparral Pro" w:hAnsi="Chaparral Pro"/>
+          <w:color w:val="000000" w:themeColor="text1"/>
+          <w:sz w:val="24"/>
+          <w:szCs w:val="24"/>
+          <w:lang w:val="es-ES"/>
+        </w:rPr>
+        <w:t xml:space="preserve"> pero se sabe menos sobre lo que hay que hacer, o bien, se sabe lo que hay que hacer pero no hay acuerdo sobre cómo hacer lo que hay que hacer.</w:t>
       </w:r>
     </w:p>
     <w:p>
@@ -7799,6 +7863,7 @@
           <w:lang w:val="es-ES"/>
         </w:rPr>
       </w:pPr>
+      <w:proofErr w:type="gramStart"/>
       <w:r>
         <w:rPr>
           <w:rFonts w:ascii="Chaparral Pro" w:hAnsi="Chaparral Pro"/>
@@ -7825,7 +7890,23 @@
           <w:bdr w:val="single" w:sz="4" w:space="0" w:color="auto"/>
           <w:lang w:val="es-ES"/>
         </w:rPr>
-        <w:t>BUSINESS PLAN</w:t>
+        <w:t>BUSINESS</w:t>
+      </w:r>
+      <w:proofErr w:type="gramEnd"/>
+      <w:r>
+        <w:rPr>
+          <w:rFonts w:ascii="Chaparral Pro" w:hAnsi="Chaparral Pro"/>
+          <w:b/>
+          <w:bCs/>
+          <w:i/>
+          <w:iCs/>
+          <w:color w:val="000000" w:themeColor="text1"/>
+          <w:sz w:val="24"/>
+          <w:szCs w:val="24"/>
+          <w:bdr w:val="single" w:sz="4" w:space="0" w:color="auto"/>
+          <w:lang w:val="es-ES"/>
+        </w:rPr>
+        <w:t xml:space="preserve"> PLAN</w:t>
       </w:r>
       <w:r>
         <w:rPr>
@@ -11203,6 +11284,7 @@
           <w:lang w:val="es-ES"/>
         </w:rPr>
       </w:pPr>
+      <w:proofErr w:type="spellStart"/>
       <w:r>
         <w:rPr>
           <w:rFonts w:ascii="Chaparral Pro" w:hAnsi="Chaparral Pro"/>
@@ -11218,6 +11300,7 @@
         </w:rPr>
         <w:t>On-Premise</w:t>
       </w:r>
+      <w:proofErr w:type="spellEnd"/>
       <w:r>
         <w:rPr>
           <w:rFonts w:ascii="Chaparral Pro" w:hAnsi="Chaparral Pro"/>
@@ -11550,6 +11633,7 @@
           <w:lang w:val="es-ES"/>
         </w:rPr>
       </w:pPr>
+      <w:proofErr w:type="spellStart"/>
       <w:r>
         <w:rPr>
           <w:rFonts w:ascii="Chaparral Pro" w:hAnsi="Chaparral Pro"/>
@@ -11563,6 +11647,7 @@
         </w:rPr>
         <w:t>Hiperconvergencia</w:t>
       </w:r>
+      <w:proofErr w:type="spellEnd"/>
       <w:r>
         <w:rPr>
           <w:rFonts w:ascii="Chaparral Pro" w:hAnsi="Chaparral Pro"/>
@@ -11606,6 +11691,7 @@
           <w:lang w:val="es-ES"/>
         </w:rPr>
       </w:pPr>
+      <w:proofErr w:type="spellStart"/>
       <w:r>
         <w:rPr>
           <w:rFonts w:ascii="Chaparral Pro" w:hAnsi="Chaparral Pro"/>
@@ -11621,6 +11707,7 @@
         </w:rPr>
         <w:t>Cluster</w:t>
       </w:r>
+      <w:proofErr w:type="spellEnd"/>
       <w:r>
         <w:rPr>
           <w:rFonts w:ascii="Chaparral Pro" w:hAnsi="Chaparral Pro"/>
@@ -11747,6 +11834,7 @@
         </w:rPr>
         <w:t xml:space="preserve">que las solicitudes de Internet se distribuyen entre un </w:t>
       </w:r>
+      <w:proofErr w:type="spellStart"/>
       <w:r>
         <w:rPr>
           <w:rFonts w:ascii="Chaparral Pro" w:hAnsi="Chaparral Pro"/>
@@ -11759,6 +11847,7 @@
         </w:rPr>
         <w:t>cluster</w:t>
       </w:r>
+      <w:proofErr w:type="spellEnd"/>
       <w:r>
         <w:rPr>
           <w:rFonts w:ascii="Chaparral Pro" w:hAnsi="Chaparral Pro"/>
@@ -11964,8 +12053,9 @@
           <w:u w:val="single"/>
           <w:lang w:val="es-ES"/>
         </w:rPr>
-        <w:t>Total Cost</w:t>
-      </w:r>
+        <w:t xml:space="preserve">Total </w:t>
+      </w:r>
+      <w:proofErr w:type="spellStart"/>
       <w:r>
         <w:rPr>
           <w:rFonts w:ascii="Chaparral Pro" w:hAnsi="Chaparral Pro"/>
@@ -11979,8 +12069,9 @@
           <w:u w:val="single"/>
           <w:lang w:val="es-ES"/>
         </w:rPr>
-        <w:t xml:space="preserve"> of</w:t>
-      </w:r>
+        <w:t>Cost</w:t>
+      </w:r>
+      <w:proofErr w:type="spellEnd"/>
       <w:r>
         <w:rPr>
           <w:rFonts w:ascii="Chaparral Pro" w:hAnsi="Chaparral Pro"/>
@@ -11994,74 +12085,9 @@
           <w:u w:val="single"/>
           <w:lang w:val="es-ES"/>
         </w:rPr>
-        <w:t xml:space="preserve"> Ownership</w:t>
-      </w:r>
-      <w:r>
-        <w:rPr>
-          <w:rFonts w:ascii="Chaparral Pro" w:hAnsi="Chaparral Pro"/>
-          <w:b/>
-          <w:bCs/>
-          <w:color w:val="000000" w:themeColor="text1"/>
-          <w:sz w:val="24"/>
-          <w:szCs w:val="24"/>
-          <w:u w:val="single"/>
-          <w:lang w:val="es-ES"/>
-        </w:rPr>
-        <w:t xml:space="preserve"> · Costo Total de Propiedad)</w:t>
-      </w:r>
-      <w:r>
-        <w:rPr>
-          <w:rFonts w:ascii="Chaparral Pro" w:hAnsi="Chaparral Pro"/>
-          <w:color w:val="000000" w:themeColor="text1"/>
-          <w:sz w:val="24"/>
-          <w:szCs w:val="24"/>
-          <w:lang w:val="es-ES"/>
-        </w:rPr>
         <w:t xml:space="preserve"> </w:t>
       </w:r>
-      <w:r>
-        <w:rPr>
-          <w:rFonts w:ascii="Times New Roman" w:hAnsi="Times New Roman" w:cs="Times New Roman"/>
-          <w:color w:val="000000" w:themeColor="text1"/>
-          <w:sz w:val="24"/>
-          <w:szCs w:val="24"/>
-          <w:lang w:val="es-ES"/>
-        </w:rPr>
-        <w:t>→</w:t>
-      </w:r>
-      <w:r>
-        <w:rPr>
-          <w:rFonts w:ascii="Chaparral Pro" w:hAnsi="Chaparral Pro"/>
-          <w:color w:val="000000" w:themeColor="text1"/>
-          <w:sz w:val="24"/>
-          <w:szCs w:val="24"/>
-          <w:lang w:val="es-ES"/>
-        </w:rPr>
-        <w:t xml:space="preserve"> costo</w:t>
-      </w:r>
-      <w:r>
-        <w:rPr>
-          <w:rFonts w:ascii="Chaparral Pro" w:hAnsi="Chaparral Pro"/>
-          <w:color w:val="000000" w:themeColor="text1"/>
-          <w:sz w:val="24"/>
-          <w:szCs w:val="24"/>
-          <w:lang w:val="es-ES"/>
-        </w:rPr>
-        <w:t xml:space="preserve"> total de un producto a lo largo de su ciclo de vida completo, considerando todos los costos directos, indirectos y recurrentes.</w:t>
-      </w:r>
-    </w:p>
-    <w:p>
-      <w:pPr>
-        <w:spacing w:before="120" w:after="0" w:line="276" w:lineRule="auto"/>
-        <w:jc w:val="both"/>
-        <w:rPr>
-          <w:rFonts w:ascii="Chaparral Pro" w:hAnsi="Chaparral Pro"/>
-          <w:color w:val="000000" w:themeColor="text1"/>
-          <w:sz w:val="24"/>
-          <w:szCs w:val="24"/>
-          <w:lang w:val="es-ES"/>
-        </w:rPr>
-      </w:pPr>
+      <w:proofErr w:type="spellStart"/>
       <w:r>
         <w:rPr>
           <w:rFonts w:ascii="Chaparral Pro" w:hAnsi="Chaparral Pro"/>
@@ -12075,8 +12101,124 @@
           <w:u w:val="single"/>
           <w:lang w:val="es-ES"/>
         </w:rPr>
+        <w:t>of</w:t>
+      </w:r>
+      <w:proofErr w:type="spellEnd"/>
+      <w:r>
+        <w:rPr>
+          <w:rFonts w:ascii="Chaparral Pro" w:hAnsi="Chaparral Pro"/>
+          <w:b/>
+          <w:bCs/>
+          <w:i/>
+          <w:iCs/>
+          <w:color w:val="000000" w:themeColor="text1"/>
+          <w:sz w:val="24"/>
+          <w:szCs w:val="24"/>
+          <w:u w:val="single"/>
+          <w:lang w:val="es-ES"/>
+        </w:rPr>
+        <w:t xml:space="preserve"> </w:t>
+      </w:r>
+      <w:proofErr w:type="spellStart"/>
+      <w:r>
+        <w:rPr>
+          <w:rFonts w:ascii="Chaparral Pro" w:hAnsi="Chaparral Pro"/>
+          <w:b/>
+          <w:bCs/>
+          <w:i/>
+          <w:iCs/>
+          <w:color w:val="000000" w:themeColor="text1"/>
+          <w:sz w:val="24"/>
+          <w:szCs w:val="24"/>
+          <w:u w:val="single"/>
+          <w:lang w:val="es-ES"/>
+        </w:rPr>
+        <w:t>Ownership</w:t>
+      </w:r>
+      <w:proofErr w:type="spellEnd"/>
+      <w:r>
+        <w:rPr>
+          <w:rFonts w:ascii="Chaparral Pro" w:hAnsi="Chaparral Pro"/>
+          <w:b/>
+          <w:bCs/>
+          <w:color w:val="000000" w:themeColor="text1"/>
+          <w:sz w:val="24"/>
+          <w:szCs w:val="24"/>
+          <w:u w:val="single"/>
+          <w:lang w:val="es-ES"/>
+        </w:rPr>
+        <w:t xml:space="preserve"> · Costo Total de Propiedad)</w:t>
+      </w:r>
+      <w:r>
+        <w:rPr>
+          <w:rFonts w:ascii="Chaparral Pro" w:hAnsi="Chaparral Pro"/>
+          <w:color w:val="000000" w:themeColor="text1"/>
+          <w:sz w:val="24"/>
+          <w:szCs w:val="24"/>
+          <w:lang w:val="es-ES"/>
+        </w:rPr>
+        <w:t xml:space="preserve"> </w:t>
+      </w:r>
+      <w:r>
+        <w:rPr>
+          <w:rFonts w:ascii="Times New Roman" w:hAnsi="Times New Roman" w:cs="Times New Roman"/>
+          <w:color w:val="000000" w:themeColor="text1"/>
+          <w:sz w:val="24"/>
+          <w:szCs w:val="24"/>
+          <w:lang w:val="es-ES"/>
+        </w:rPr>
+        <w:t>→</w:t>
+      </w:r>
+      <w:r>
+        <w:rPr>
+          <w:rFonts w:ascii="Chaparral Pro" w:hAnsi="Chaparral Pro"/>
+          <w:color w:val="000000" w:themeColor="text1"/>
+          <w:sz w:val="24"/>
+          <w:szCs w:val="24"/>
+          <w:lang w:val="es-ES"/>
+        </w:rPr>
+        <w:t xml:space="preserve"> costo</w:t>
+      </w:r>
+      <w:r>
+        <w:rPr>
+          <w:rFonts w:ascii="Chaparral Pro" w:hAnsi="Chaparral Pro"/>
+          <w:color w:val="000000" w:themeColor="text1"/>
+          <w:sz w:val="24"/>
+          <w:szCs w:val="24"/>
+          <w:lang w:val="es-ES"/>
+        </w:rPr>
+        <w:t xml:space="preserve"> total de un producto a lo largo de su ciclo de vida completo, considerando todos los costos directos, indirectos y recurrentes.</w:t>
+      </w:r>
+    </w:p>
+    <w:p>
+      <w:pPr>
+        <w:spacing w:before="120" w:after="0" w:line="276" w:lineRule="auto"/>
+        <w:jc w:val="both"/>
+        <w:rPr>
+          <w:rFonts w:ascii="Chaparral Pro" w:hAnsi="Chaparral Pro"/>
+          <w:color w:val="000000" w:themeColor="text1"/>
+          <w:sz w:val="24"/>
+          <w:szCs w:val="24"/>
+          <w:lang w:val="es-ES"/>
+        </w:rPr>
+      </w:pPr>
+      <w:proofErr w:type="spellStart"/>
+      <w:r>
+        <w:rPr>
+          <w:rFonts w:ascii="Chaparral Pro" w:hAnsi="Chaparral Pro"/>
+          <w:b/>
+          <w:bCs/>
+          <w:i/>
+          <w:iCs/>
+          <w:color w:val="000000" w:themeColor="text1"/>
+          <w:sz w:val="24"/>
+          <w:szCs w:val="24"/>
+          <w:u w:val="single"/>
+          <w:lang w:val="es-ES"/>
+        </w:rPr>
         <w:t>CapEx</w:t>
       </w:r>
+      <w:proofErr w:type="spellEnd"/>
       <w:r>
         <w:rPr>
           <w:rFonts w:ascii="Chaparral Pro" w:hAnsi="Chaparral Pro"/>
@@ -12240,6 +12382,7 @@
           <w:lang w:val="es-ES"/>
         </w:rPr>
       </w:pPr>
+      <w:proofErr w:type="spellStart"/>
       <w:r>
         <w:rPr>
           <w:rFonts w:ascii="Chaparral Pro" w:hAnsi="Chaparral Pro"/>
@@ -12255,6 +12398,7 @@
         </w:rPr>
         <w:t>OpEx</w:t>
       </w:r>
+      <w:proofErr w:type="spellEnd"/>
       <w:r>
         <w:rPr>
           <w:rFonts w:ascii="Chaparral Pro" w:hAnsi="Chaparral Pro"/>
@@ -12444,6 +12588,7 @@
         </w:rPr>
         <w:t xml:space="preserve"> (</w:t>
       </w:r>
+      <w:proofErr w:type="spellStart"/>
       <w:r>
         <w:rPr>
           <w:rFonts w:ascii="Chaparral Pro" w:hAnsi="Chaparral Pro"/>
@@ -12457,8 +12602,73 @@
           <w:u w:val="single"/>
           <w:lang w:val="es-ES"/>
         </w:rPr>
-        <w:t>Service Level Agreement</w:t>
-      </w:r>
+        <w:t>Service</w:t>
+      </w:r>
+      <w:proofErr w:type="spellEnd"/>
+      <w:r>
+        <w:rPr>
+          <w:rFonts w:ascii="Chaparral Pro" w:hAnsi="Chaparral Pro"/>
+          <w:b/>
+          <w:bCs/>
+          <w:i/>
+          <w:iCs/>
+          <w:color w:val="000000" w:themeColor="text1"/>
+          <w:sz w:val="24"/>
+          <w:szCs w:val="24"/>
+          <w:u w:val="single"/>
+          <w:lang w:val="es-ES"/>
+        </w:rPr>
+        <w:t xml:space="preserve"> </w:t>
+      </w:r>
+      <w:proofErr w:type="spellStart"/>
+      <w:r>
+        <w:rPr>
+          <w:rFonts w:ascii="Chaparral Pro" w:hAnsi="Chaparral Pro"/>
+          <w:b/>
+          <w:bCs/>
+          <w:i/>
+          <w:iCs/>
+          <w:color w:val="000000" w:themeColor="text1"/>
+          <w:sz w:val="24"/>
+          <w:szCs w:val="24"/>
+          <w:u w:val="single"/>
+          <w:lang w:val="es-ES"/>
+        </w:rPr>
+        <w:t>Level</w:t>
+      </w:r>
+      <w:proofErr w:type="spellEnd"/>
+      <w:r>
+        <w:rPr>
+          <w:rFonts w:ascii="Chaparral Pro" w:hAnsi="Chaparral Pro"/>
+          <w:b/>
+          <w:bCs/>
+          <w:i/>
+          <w:iCs/>
+          <w:color w:val="000000" w:themeColor="text1"/>
+          <w:sz w:val="24"/>
+          <w:szCs w:val="24"/>
+          <w:u w:val="single"/>
+          <w:lang w:val="es-ES"/>
+        </w:rPr>
+        <w:t xml:space="preserve"> </w:t>
+      </w:r>
+      <w:proofErr w:type="spellStart"/>
+      <w:r>
+        <w:rPr>
+          <w:rFonts w:ascii="Chaparral Pro" w:hAnsi="Chaparral Pro"/>
+          <w:b/>
+          <w:bCs/>
+          <w:i/>
+          <w:iCs/>
+          <w:color w:val="000000" w:themeColor="text1"/>
+          <w:sz w:val="24"/>
+          <w:szCs w:val="24"/>
+          <w:u w:val="single"/>
+          <w:lang w:val="es-ES"/>
+        </w:rPr>
+        <w:t>Agreement</w:t>
+      </w:r>
+      <w:proofErr w:type="spellEnd"/>
       <w:r>
         <w:rPr>
           <w:rFonts w:ascii="Chaparral Pro" w:hAnsi="Chaparral Pro"/>
@@ -12540,7 +12750,29 @@
           <w:szCs w:val="24"/>
           <w:lang w:val="es-ES"/>
         </w:rPr>
-        <w:t>El término SLA también puede referirse a lo que dice dicho contrato, como por ejemplo: “la disponibilidad [variable con la que se mide el nivel de servicio] será de X horas al año”.</w:t>
+        <w:t xml:space="preserve">El término SLA también puede referirse a lo que dice dicho contrato, </w:t>
+      </w:r>
+      <w:proofErr w:type="gramStart"/>
+      <w:r>
+        <w:rPr>
+          <w:rFonts w:ascii="Chaparral Pro" w:hAnsi="Chaparral Pro"/>
+          <w:color w:val="000000" w:themeColor="text1"/>
+          <w:sz w:val="24"/>
+          <w:szCs w:val="24"/>
+          <w:lang w:val="es-ES"/>
+        </w:rPr>
+        <w:t>como</w:t>
+      </w:r>
+      <w:proofErr w:type="gramEnd"/>
+      <w:r>
+        <w:rPr>
+          <w:rFonts w:ascii="Chaparral Pro" w:hAnsi="Chaparral Pro"/>
+          <w:color w:val="000000" w:themeColor="text1"/>
+          <w:sz w:val="24"/>
+          <w:szCs w:val="24"/>
+          <w:lang w:val="es-ES"/>
+        </w:rPr>
+        <w:t xml:space="preserve"> por ejemplo: “la disponibilidad [variable con la que se mide el nivel de servicio] será de X horas al año”.</w:t>
       </w:r>
     </w:p>
     <w:p>
@@ -12968,6 +13200,7 @@
         </w:rPr>
         <w:t>RTO (</w:t>
       </w:r>
+      <w:proofErr w:type="spellStart"/>
       <w:r>
         <w:rPr>
           <w:rFonts w:ascii="Chaparral Pro" w:hAnsi="Chaparral Pro"/>
@@ -12981,8 +13214,41 @@
           <w:u w:val="single"/>
           <w:lang w:val="es-ES"/>
         </w:rPr>
-        <w:t>Recovery Time Objective</w:t>
-      </w:r>
+        <w:t>Recovery</w:t>
+      </w:r>
+      <w:proofErr w:type="spellEnd"/>
+      <w:r>
+        <w:rPr>
+          <w:rFonts w:ascii="Chaparral Pro" w:hAnsi="Chaparral Pro"/>
+          <w:b/>
+          <w:bCs/>
+          <w:i/>
+          <w:iCs/>
+          <w:color w:val="000000" w:themeColor="text1"/>
+          <w:sz w:val="24"/>
+          <w:szCs w:val="24"/>
+          <w:u w:val="single"/>
+          <w:lang w:val="es-ES"/>
+        </w:rPr>
+        <w:t xml:space="preserve"> Time </w:t>
+      </w:r>
+      <w:proofErr w:type="spellStart"/>
+      <w:r>
+        <w:rPr>
+          <w:rFonts w:ascii="Chaparral Pro" w:hAnsi="Chaparral Pro"/>
+          <w:b/>
+          <w:bCs/>
+          <w:i/>
+          <w:iCs/>
+          <w:color w:val="000000" w:themeColor="text1"/>
+          <w:sz w:val="24"/>
+          <w:szCs w:val="24"/>
+          <w:u w:val="single"/>
+          <w:lang w:val="es-ES"/>
+        </w:rPr>
+        <w:t>Objective</w:t>
+      </w:r>
+      <w:proofErr w:type="spellEnd"/>
       <w:r>
         <w:rPr>
           <w:rFonts w:ascii="Chaparral Pro" w:hAnsi="Chaparral Pro"/>
@@ -13102,6 +13368,7 @@
         </w:rPr>
         <w:t>RPO (</w:t>
       </w:r>
+      <w:proofErr w:type="spellStart"/>
       <w:r>
         <w:rPr>
           <w:rFonts w:ascii="Chaparral Pro" w:hAnsi="Chaparral Pro"/>
@@ -13115,8 +13382,41 @@
           <w:u w:val="single"/>
           <w:lang w:val="es-ES"/>
         </w:rPr>
-        <w:t>Recovery Point Objective</w:t>
-      </w:r>
+        <w:t>Recovery</w:t>
+      </w:r>
+      <w:proofErr w:type="spellEnd"/>
+      <w:r>
+        <w:rPr>
+          <w:rFonts w:ascii="Chaparral Pro" w:hAnsi="Chaparral Pro"/>
+          <w:b/>
+          <w:bCs/>
+          <w:i/>
+          <w:iCs/>
+          <w:color w:val="000000" w:themeColor="text1"/>
+          <w:sz w:val="24"/>
+          <w:szCs w:val="24"/>
+          <w:u w:val="single"/>
+          <w:lang w:val="es-ES"/>
+        </w:rPr>
+        <w:t xml:space="preserve"> Point </w:t>
+      </w:r>
+      <w:proofErr w:type="spellStart"/>
+      <w:r>
+        <w:rPr>
+          <w:rFonts w:ascii="Chaparral Pro" w:hAnsi="Chaparral Pro"/>
+          <w:b/>
+          <w:bCs/>
+          <w:i/>
+          <w:iCs/>
+          <w:color w:val="000000" w:themeColor="text1"/>
+          <w:sz w:val="24"/>
+          <w:szCs w:val="24"/>
+          <w:u w:val="single"/>
+          <w:lang w:val="es-ES"/>
+        </w:rPr>
+        <w:t>Objective</w:t>
+      </w:r>
+      <w:proofErr w:type="spellEnd"/>
       <w:r>
         <w:rPr>
           <w:rFonts w:ascii="Chaparral Pro" w:hAnsi="Chaparral Pro"/>
@@ -13512,6 +13812,7 @@
           <w:lang w:val="es-ES"/>
         </w:rPr>
       </w:pPr>
+      <w:proofErr w:type="gramStart"/>
       <w:r>
         <w:rPr>
           <w:rFonts w:ascii="Chaparral Pro" w:hAnsi="Chaparral Pro"/>
@@ -13536,7 +13837,21 @@
           <w:bdr w:val="single" w:sz="4" w:space="0" w:color="auto"/>
           <w:lang w:val="es-ES"/>
         </w:rPr>
-        <w:t>GESTIÓN DEL VALOR GANADO</w:t>
+        <w:t>GESTIÓN</w:t>
+      </w:r>
+      <w:proofErr w:type="gramEnd"/>
+      <w:r>
+        <w:rPr>
+          <w:rFonts w:ascii="Chaparral Pro" w:hAnsi="Chaparral Pro"/>
+          <w:b/>
+          <w:bCs/>
+          <w:color w:val="000000" w:themeColor="text1"/>
+          <w:sz w:val="24"/>
+          <w:szCs w:val="24"/>
+          <w:bdr w:val="single" w:sz="4" w:space="0" w:color="auto"/>
+          <w:lang w:val="es-ES"/>
+        </w:rPr>
+        <w:t xml:space="preserve"> DEL VALOR GANADO</w:t>
       </w:r>
       <w:r>
         <w:rPr>
@@ -13906,20 +14221,7 @@
                 <w:u w:val="single"/>
                 <w:lang w:val="es-ES"/>
               </w:rPr>
-              <w:t xml:space="preserve"> </w:t>
-            </w:r>
-            <w:r>
-              <w:rPr>
-                <w:rFonts w:ascii="Chaparral Pro" w:hAnsi="Chaparral Pro"/>
-                <w:b/>
-                <w:bCs/>
-                <w:color w:val="000000" w:themeColor="text1"/>
-                <w:sz w:val="24"/>
-                <w:szCs w:val="24"/>
-                <w:u w:val="single"/>
-                <w:lang w:val="es-ES"/>
-              </w:rPr>
-              <w:t>[$]</w:t>
+              <w:t xml:space="preserve"> [$]</w:t>
             </w:r>
             <w:r>
               <w:rPr>
@@ -14060,20 +14362,7 @@
                 <w:u w:val="single"/>
                 <w:lang w:val="es-ES"/>
               </w:rPr>
-              <w:t xml:space="preserve"> </w:t>
-            </w:r>
-            <w:r>
-              <w:rPr>
-                <w:rFonts w:ascii="Chaparral Pro" w:hAnsi="Chaparral Pro"/>
-                <w:b/>
-                <w:bCs/>
-                <w:color w:val="000000" w:themeColor="text1"/>
-                <w:sz w:val="24"/>
-                <w:szCs w:val="24"/>
-                <w:u w:val="single"/>
-                <w:lang w:val="es-ES"/>
-              </w:rPr>
-              <w:t>[$]</w:t>
+              <w:t xml:space="preserve"> [$]</w:t>
             </w:r>
             <w:r>
               <w:rPr>
@@ -14960,6 +15249,275 @@
                 <w:lang w:val="es-ES"/>
               </w:rPr>
               <w:t xml:space="preserve"> de lo esperado)</w:t>
+            </w:r>
+            <w:r>
+              <w:rPr>
+                <w:rFonts w:ascii="Chaparral Pro" w:hAnsi="Chaparral Pro"/>
+                <w:color w:val="000000" w:themeColor="text1"/>
+                <w:sz w:val="24"/>
+                <w:szCs w:val="24"/>
+                <w:lang w:val="es-ES"/>
+              </w:rPr>
+              <w:t>.</w:t>
+            </w:r>
+          </w:p>
+          <w:p>
+            <w:pPr>
+              <w:spacing w:before="120" w:line="276" w:lineRule="auto"/>
+              <w:jc w:val="center"/>
+              <w:rPr>
+                <w:rFonts w:ascii="Chaparral Pro" w:hAnsi="Chaparral Pro"/>
+                <w:color w:val="000000" w:themeColor="text1"/>
+                <w:sz w:val="24"/>
+                <w:szCs w:val="24"/>
+                <w:lang w:val="es-ES"/>
+              </w:rPr>
+            </w:pPr>
+            <w:r>
+              <w:rPr>
+                <w:rFonts w:ascii="Chaparral Pro" w:hAnsi="Chaparral Pro"/>
+                <w:color w:val="000000" w:themeColor="text1"/>
+                <w:sz w:val="24"/>
+                <w:szCs w:val="24"/>
+                <w:lang w:val="es-ES"/>
+              </w:rPr>
+              <w:t xml:space="preserve">Si </w:t>
+            </w:r>
+            <m:oMath>
+              <m:r>
+                <m:rPr>
+                  <m:sty m:val="p"/>
+                </m:rPr>
+                <w:rPr>
+                  <w:rFonts w:ascii="Latin Modern Math" w:hAnsi="Latin Modern Math"/>
+                  <w:color w:val="000000" w:themeColor="text1"/>
+                  <w:sz w:val="24"/>
+                  <w:szCs w:val="24"/>
+                  <w:lang w:val="es-ES"/>
+                </w:rPr>
+                <m:t>EV</m:t>
+              </m:r>
+              <m:r>
+                <m:rPr>
+                  <m:sty m:val="p"/>
+                </m:rPr>
+                <w:rPr>
+                  <w:rFonts w:ascii="Latin Modern Math" w:hAnsi="Latin Modern Math"/>
+                  <w:color w:val="000000" w:themeColor="text1"/>
+                  <w:sz w:val="24"/>
+                  <w:szCs w:val="24"/>
+                  <w:lang w:val="es-ES"/>
+                </w:rPr>
+                <m:t>=</m:t>
+              </m:r>
+              <m:r>
+                <m:rPr>
+                  <m:sty m:val="p"/>
+                </m:rPr>
+                <w:rPr>
+                  <w:rFonts w:ascii="Latin Modern Math" w:hAnsi="Latin Modern Math"/>
+                  <w:color w:val="000000" w:themeColor="text1"/>
+                  <w:sz w:val="24"/>
+                  <w:szCs w:val="24"/>
+                  <w:lang w:val="es-ES"/>
+                </w:rPr>
+                <m:t>PV</m:t>
+              </m:r>
+              <m:r>
+                <m:rPr>
+                  <m:sty m:val="p"/>
+                </m:rPr>
+                <w:rPr>
+                  <w:rFonts w:ascii="Latin Modern Math" w:eastAsiaTheme="minorEastAsia" w:hAnsi="Latin Modern Math"/>
+                  <w:color w:val="000000" w:themeColor="text1"/>
+                  <w:sz w:val="24"/>
+                  <w:szCs w:val="24"/>
+                  <w:lang w:val="es-ES"/>
+                </w:rPr>
+                <m:t>⇔</m:t>
+              </m:r>
+              <m:r>
+                <m:rPr>
+                  <m:sty m:val="p"/>
+                </m:rPr>
+                <w:rPr>
+                  <w:rFonts w:ascii="Latin Modern Math" w:hAnsi="Latin Modern Math"/>
+                  <w:color w:val="000000" w:themeColor="text1"/>
+                  <w:sz w:val="24"/>
+                  <w:szCs w:val="24"/>
+                  <w:lang w:val="es-ES"/>
+                </w:rPr>
+                <m:t>SV</m:t>
+              </m:r>
+              <m:r>
+                <w:rPr>
+                  <w:rFonts w:ascii="Latin Modern Math" w:eastAsiaTheme="minorEastAsia" w:hAnsi="Latin Modern Math"/>
+                  <w:color w:val="000000" w:themeColor="text1"/>
+                  <w:sz w:val="24"/>
+                  <w:szCs w:val="24"/>
+                  <w:lang w:val="es-ES"/>
+                </w:rPr>
+                <m:t>=</m:t>
+              </m:r>
+              <m:r>
+                <m:rPr>
+                  <m:sty m:val="p"/>
+                </m:rPr>
+                <w:rPr>
+                  <w:rFonts w:ascii="Latin Modern Math" w:eastAsiaTheme="minorEastAsia" w:hAnsi="Latin Modern Math"/>
+                  <w:color w:val="000000" w:themeColor="text1"/>
+                  <w:sz w:val="24"/>
+                  <w:szCs w:val="24"/>
+                  <w:lang w:val="es-ES"/>
+                </w:rPr>
+                <m:t>0⇔SPI</m:t>
+              </m:r>
+              <m:r>
+                <m:rPr>
+                  <m:sty m:val="p"/>
+                </m:rPr>
+                <w:rPr>
+                  <w:rFonts w:ascii="Latin Modern Math" w:eastAsiaTheme="minorEastAsia" w:hAnsi="Latin Modern Math"/>
+                  <w:color w:val="000000" w:themeColor="text1"/>
+                  <w:sz w:val="24"/>
+                  <w:szCs w:val="24"/>
+                  <w:lang w:val="es-ES"/>
+                </w:rPr>
+                <m:t>=</m:t>
+              </m:r>
+              <m:r>
+                <m:rPr>
+                  <m:sty m:val="p"/>
+                </m:rPr>
+                <w:rPr>
+                  <w:rFonts w:ascii="Latin Modern Math" w:eastAsiaTheme="minorEastAsia" w:hAnsi="Latin Modern Math"/>
+                  <w:color w:val="000000" w:themeColor="text1"/>
+                  <w:sz w:val="24"/>
+                  <w:szCs w:val="24"/>
+                  <w:lang w:val="es-ES"/>
+                </w:rPr>
+                <m:t>1</m:t>
+              </m:r>
+            </m:oMath>
+            <w:r>
+              <w:rPr>
+                <w:rFonts w:ascii="Chaparral Pro" w:hAnsi="Chaparral Pro"/>
+                <w:color w:val="000000" w:themeColor="text1"/>
+                <w:sz w:val="24"/>
+                <w:szCs w:val="24"/>
+                <w:lang w:val="es-ES"/>
+              </w:rPr>
+              <w:t xml:space="preserve">, </w:t>
+            </w:r>
+            <w:r>
+              <w:rPr>
+                <w:rFonts w:ascii="Chaparral Pro" w:hAnsi="Chaparral Pro"/>
+                <w:color w:val="000000" w:themeColor="text1"/>
+                <w:sz w:val="24"/>
+                <w:szCs w:val="24"/>
+                <w:lang w:val="es-ES"/>
+              </w:rPr>
+              <w:br/>
+            </w:r>
+            <w:r>
+              <w:rPr>
+                <w:rFonts w:ascii="Chaparral Pro" w:hAnsi="Chaparral Pro"/>
+                <w:i/>
+                <w:iCs/>
+                <w:color w:val="000000" w:themeColor="text1"/>
+                <w:sz w:val="24"/>
+                <w:szCs w:val="24"/>
+                <w:lang w:val="es-ES"/>
+              </w:rPr>
+              <w:t xml:space="preserve">estamos </w:t>
+            </w:r>
+            <w:r>
+              <w:rPr>
+                <w:rFonts w:ascii="Chaparral Pro" w:hAnsi="Chaparral Pro"/>
+                <w:i/>
+                <w:iCs/>
+                <w:color w:val="000000" w:themeColor="text1"/>
+                <w:sz w:val="24"/>
+                <w:szCs w:val="24"/>
+                <w:u w:val="single"/>
+                <w:lang w:val="es-ES"/>
+              </w:rPr>
+              <w:t>a</w:t>
+            </w:r>
+            <w:r>
+              <w:rPr>
+                <w:rFonts w:ascii="Chaparral Pro" w:hAnsi="Chaparral Pro"/>
+                <w:i/>
+                <w:iCs/>
+                <w:color w:val="000000" w:themeColor="text1"/>
+                <w:sz w:val="24"/>
+                <w:szCs w:val="24"/>
+                <w:u w:val="single"/>
+                <w:lang w:val="es-ES"/>
+              </w:rPr>
+              <w:t>l día</w:t>
+            </w:r>
+            <w:r>
+              <w:rPr>
+                <w:rFonts w:ascii="Chaparral Pro" w:hAnsi="Chaparral Pro"/>
+                <w:i/>
+                <w:iCs/>
+                <w:color w:val="000000" w:themeColor="text1"/>
+                <w:sz w:val="24"/>
+                <w:szCs w:val="24"/>
+                <w:lang w:val="es-ES"/>
+              </w:rPr>
+              <w:t xml:space="preserve"> respecto del cronograma</w:t>
+            </w:r>
+            <w:r>
+              <w:rPr>
+                <w:rFonts w:ascii="Chaparral Pro" w:hAnsi="Chaparral Pro"/>
+                <w:i/>
+                <w:iCs/>
+                <w:color w:val="000000" w:themeColor="text1"/>
+                <w:sz w:val="24"/>
+                <w:szCs w:val="24"/>
+                <w:lang w:val="es-ES"/>
+              </w:rPr>
+              <w:br/>
+              <w:t xml:space="preserve">(hicimos </w:t>
+            </w:r>
+            <w:r>
+              <w:rPr>
+                <w:rFonts w:ascii="Chaparral Pro" w:hAnsi="Chaparral Pro"/>
+                <w:i/>
+                <w:iCs/>
+                <w:color w:val="000000" w:themeColor="text1"/>
+                <w:sz w:val="24"/>
+                <w:szCs w:val="24"/>
+                <w:u w:val="single"/>
+                <w:lang w:val="es-ES"/>
+              </w:rPr>
+              <w:t>exactamente</w:t>
+            </w:r>
+            <w:r>
+              <w:rPr>
+                <w:rFonts w:ascii="Chaparral Pro" w:hAnsi="Chaparral Pro"/>
+                <w:i/>
+                <w:iCs/>
+                <w:color w:val="000000" w:themeColor="text1"/>
+                <w:sz w:val="24"/>
+                <w:szCs w:val="24"/>
+                <w:lang w:val="es-ES"/>
+              </w:rPr>
+              <w:t xml:space="preserve"> </w:t>
+            </w:r>
+            <w:r>
+              <w:rPr>
+                <w:rFonts w:ascii="Chaparral Pro" w:hAnsi="Chaparral Pro"/>
+                <w:i/>
+                <w:iCs/>
+                <w:color w:val="000000" w:themeColor="text1"/>
+                <w:sz w:val="24"/>
+                <w:szCs w:val="24"/>
+                <w:lang w:val="es-ES"/>
+              </w:rPr>
+              <w:t>lo esperado)</w:t>
             </w:r>
             <w:r>
               <w:rPr>
@@ -15723,7 +16281,284 @@
                 <w:szCs w:val="24"/>
                 <w:lang w:val="es-ES"/>
               </w:rPr>
-              <w:t xml:space="preserve"> de lo esperado)</w:t>
+              <w:t xml:space="preserve"> de lo </w:t>
+            </w:r>
+            <w:r>
+              <w:rPr>
+                <w:rFonts w:ascii="Chaparral Pro" w:hAnsi="Chaparral Pro"/>
+                <w:i/>
+                <w:iCs/>
+                <w:color w:val="000000" w:themeColor="text1"/>
+                <w:sz w:val="24"/>
+                <w:szCs w:val="24"/>
+                <w:lang w:val="es-ES"/>
+              </w:rPr>
+              <w:t>esperado)</w:t>
+            </w:r>
+            <w:r>
+              <w:rPr>
+                <w:rFonts w:ascii="Chaparral Pro" w:hAnsi="Chaparral Pro"/>
+                <w:color w:val="000000" w:themeColor="text1"/>
+                <w:sz w:val="24"/>
+                <w:szCs w:val="24"/>
+                <w:lang w:val="es-ES"/>
+              </w:rPr>
+              <w:t>.</w:t>
+            </w:r>
+          </w:p>
+          <w:p>
+            <w:pPr>
+              <w:spacing w:before="120" w:after="120" w:line="276" w:lineRule="auto"/>
+              <w:jc w:val="center"/>
+              <w:rPr>
+                <w:rFonts w:ascii="Chaparral Pro" w:hAnsi="Chaparral Pro"/>
+                <w:color w:val="000000" w:themeColor="text1"/>
+                <w:sz w:val="24"/>
+                <w:szCs w:val="24"/>
+                <w:lang w:val="es-ES"/>
+              </w:rPr>
+            </w:pPr>
+            <w:r>
+              <w:rPr>
+                <w:rFonts w:ascii="Chaparral Pro" w:hAnsi="Chaparral Pro"/>
+                <w:color w:val="000000" w:themeColor="text1"/>
+                <w:sz w:val="24"/>
+                <w:szCs w:val="24"/>
+                <w:lang w:val="es-ES"/>
+              </w:rPr>
+              <w:t xml:space="preserve">Si </w:t>
+            </w:r>
+            <m:oMath>
+              <m:r>
+                <m:rPr>
+                  <m:sty m:val="p"/>
+                </m:rPr>
+                <w:rPr>
+                  <w:rFonts w:ascii="Latin Modern Math" w:hAnsi="Latin Modern Math"/>
+                  <w:color w:val="000000" w:themeColor="text1"/>
+                  <w:sz w:val="24"/>
+                  <w:szCs w:val="24"/>
+                  <w:lang w:val="es-ES"/>
+                </w:rPr>
+                <m:t>EV</m:t>
+              </m:r>
+              <m:r>
+                <m:rPr>
+                  <m:sty m:val="p"/>
+                </m:rPr>
+                <w:rPr>
+                  <w:rFonts w:ascii="Latin Modern Math" w:hAnsi="Latin Modern Math"/>
+                  <w:color w:val="000000" w:themeColor="text1"/>
+                  <w:sz w:val="24"/>
+                  <w:szCs w:val="24"/>
+                  <w:lang w:val="es-ES"/>
+                </w:rPr>
+                <m:t>=</m:t>
+              </m:r>
+              <m:r>
+                <m:rPr>
+                  <m:sty m:val="p"/>
+                </m:rPr>
+                <w:rPr>
+                  <w:rFonts w:ascii="Latin Modern Math" w:hAnsi="Latin Modern Math"/>
+                  <w:color w:val="000000" w:themeColor="text1"/>
+                  <w:sz w:val="24"/>
+                  <w:szCs w:val="24"/>
+                  <w:lang w:val="es-ES"/>
+                </w:rPr>
+                <m:t>AC</m:t>
+              </m:r>
+              <m:r>
+                <m:rPr>
+                  <m:sty m:val="p"/>
+                </m:rPr>
+                <w:rPr>
+                  <w:rFonts w:ascii="Latin Modern Math" w:eastAsiaTheme="minorEastAsia" w:hAnsi="Latin Modern Math"/>
+                  <w:color w:val="000000" w:themeColor="text1"/>
+                  <w:sz w:val="24"/>
+                  <w:szCs w:val="24"/>
+                  <w:lang w:val="es-ES"/>
+                </w:rPr>
+                <m:t>⇔</m:t>
+              </m:r>
+              <m:r>
+                <m:rPr>
+                  <m:sty m:val="p"/>
+                </m:rPr>
+                <w:rPr>
+                  <w:rFonts w:ascii="Latin Modern Math" w:hAnsi="Latin Modern Math"/>
+                  <w:color w:val="000000" w:themeColor="text1"/>
+                  <w:sz w:val="24"/>
+                  <w:szCs w:val="24"/>
+                  <w:lang w:val="es-ES"/>
+                </w:rPr>
+                <m:t>CV</m:t>
+              </m:r>
+              <m:r>
+                <w:rPr>
+                  <w:rFonts w:ascii="Latin Modern Math" w:eastAsiaTheme="minorEastAsia" w:hAnsi="Latin Modern Math"/>
+                  <w:color w:val="000000" w:themeColor="text1"/>
+                  <w:sz w:val="24"/>
+                  <w:szCs w:val="24"/>
+                  <w:lang w:val="es-ES"/>
+                </w:rPr>
+                <m:t>=</m:t>
+              </m:r>
+              <m:r>
+                <m:rPr>
+                  <m:sty m:val="p"/>
+                </m:rPr>
+                <w:rPr>
+                  <w:rFonts w:ascii="Latin Modern Math" w:eastAsiaTheme="minorEastAsia" w:hAnsi="Latin Modern Math"/>
+                  <w:color w:val="000000" w:themeColor="text1"/>
+                  <w:sz w:val="24"/>
+                  <w:szCs w:val="24"/>
+                  <w:lang w:val="es-ES"/>
+                </w:rPr>
+                <m:t>0⇔CPI</m:t>
+              </m:r>
+              <m:r>
+                <m:rPr>
+                  <m:sty m:val="p"/>
+                </m:rPr>
+                <w:rPr>
+                  <w:rFonts w:ascii="Latin Modern Math" w:eastAsiaTheme="minorEastAsia" w:hAnsi="Latin Modern Math"/>
+                  <w:color w:val="000000" w:themeColor="text1"/>
+                  <w:sz w:val="24"/>
+                  <w:szCs w:val="24"/>
+                  <w:lang w:val="es-ES"/>
+                </w:rPr>
+                <m:t>=</m:t>
+              </m:r>
+              <m:r>
+                <m:rPr>
+                  <m:sty m:val="p"/>
+                </m:rPr>
+                <w:rPr>
+                  <w:rFonts w:ascii="Latin Modern Math" w:eastAsiaTheme="minorEastAsia" w:hAnsi="Latin Modern Math"/>
+                  <w:color w:val="000000" w:themeColor="text1"/>
+                  <w:sz w:val="24"/>
+                  <w:szCs w:val="24"/>
+                  <w:lang w:val="es-ES"/>
+                </w:rPr>
+                <m:t>1</m:t>
+              </m:r>
+            </m:oMath>
+            <w:r>
+              <w:rPr>
+                <w:rFonts w:ascii="Chaparral Pro" w:hAnsi="Chaparral Pro"/>
+                <w:color w:val="000000" w:themeColor="text1"/>
+                <w:sz w:val="24"/>
+                <w:szCs w:val="24"/>
+                <w:lang w:val="es-ES"/>
+              </w:rPr>
+              <w:t>,</w:t>
+            </w:r>
+            <w:r>
+              <w:rPr>
+                <w:rFonts w:ascii="Chaparral Pro" w:hAnsi="Chaparral Pro"/>
+                <w:color w:val="000000" w:themeColor="text1"/>
+                <w:sz w:val="24"/>
+                <w:szCs w:val="24"/>
+                <w:lang w:val="es-ES"/>
+              </w:rPr>
+              <w:br/>
+            </w:r>
+            <w:r>
+              <w:rPr>
+                <w:rFonts w:ascii="Chaparral Pro" w:hAnsi="Chaparral Pro"/>
+                <w:i/>
+                <w:iCs/>
+                <w:color w:val="000000" w:themeColor="text1"/>
+                <w:sz w:val="24"/>
+                <w:szCs w:val="24"/>
+                <w:lang w:val="es-ES"/>
+              </w:rPr>
+              <w:t xml:space="preserve">estamos </w:t>
+            </w:r>
+            <w:r>
+              <w:rPr>
+                <w:rFonts w:ascii="Chaparral Pro" w:hAnsi="Chaparral Pro"/>
+                <w:i/>
+                <w:iCs/>
+                <w:color w:val="000000" w:themeColor="text1"/>
+                <w:sz w:val="24"/>
+                <w:szCs w:val="24"/>
+                <w:u w:val="single"/>
+                <w:lang w:val="es-ES"/>
+              </w:rPr>
+              <w:t>dentro</w:t>
+            </w:r>
+            <w:r>
+              <w:rPr>
+                <w:rFonts w:ascii="Chaparral Pro" w:hAnsi="Chaparral Pro"/>
+                <w:i/>
+                <w:iCs/>
+                <w:color w:val="000000" w:themeColor="text1"/>
+                <w:sz w:val="24"/>
+                <w:szCs w:val="24"/>
+                <w:lang w:val="es-ES"/>
+              </w:rPr>
+              <w:t xml:space="preserve"> del</w:t>
+            </w:r>
+            <w:r>
+              <w:rPr>
+                <w:rFonts w:ascii="Chaparral Pro" w:hAnsi="Chaparral Pro"/>
+                <w:i/>
+                <w:iCs/>
+                <w:color w:val="000000" w:themeColor="text1"/>
+                <w:sz w:val="24"/>
+                <w:szCs w:val="24"/>
+                <w:lang w:val="es-ES"/>
+              </w:rPr>
+              <w:t xml:space="preserve"> presupuesto</w:t>
+            </w:r>
+            <w:r>
+              <w:rPr>
+                <w:rFonts w:ascii="Chaparral Pro" w:hAnsi="Chaparral Pro"/>
+                <w:color w:val="000000" w:themeColor="text1"/>
+                <w:sz w:val="24"/>
+                <w:szCs w:val="24"/>
+                <w:lang w:val="es-ES"/>
+              </w:rPr>
+              <w:br/>
+            </w:r>
+            <w:r>
+              <w:rPr>
+                <w:rFonts w:ascii="Chaparral Pro" w:hAnsi="Chaparral Pro"/>
+                <w:i/>
+                <w:iCs/>
+                <w:color w:val="000000" w:themeColor="text1"/>
+                <w:sz w:val="24"/>
+                <w:szCs w:val="24"/>
+                <w:lang w:val="es-ES"/>
+              </w:rPr>
+              <w:t xml:space="preserve">(gastamos </w:t>
+            </w:r>
+            <w:r>
+              <w:rPr>
+                <w:rFonts w:ascii="Chaparral Pro" w:hAnsi="Chaparral Pro"/>
+                <w:i/>
+                <w:iCs/>
+                <w:color w:val="000000" w:themeColor="text1"/>
+                <w:sz w:val="24"/>
+                <w:szCs w:val="24"/>
+                <w:u w:val="single"/>
+                <w:lang w:val="es-ES"/>
+              </w:rPr>
+              <w:t>exactamente</w:t>
+            </w:r>
+            <w:r>
+              <w:rPr>
+                <w:rFonts w:ascii="Chaparral Pro" w:hAnsi="Chaparral Pro"/>
+                <w:i/>
+                <w:iCs/>
+                <w:color w:val="000000" w:themeColor="text1"/>
+                <w:sz w:val="24"/>
+                <w:szCs w:val="24"/>
+                <w:lang w:val="es-ES"/>
+              </w:rPr>
+              <w:t xml:space="preserve"> lo esperado)</w:t>
             </w:r>
             <w:r>
               <w:rPr>
@@ -16115,6 +16950,7 @@
           <w:szCs w:val="24"/>
           <w:u w:val="single"/>
         </w:rPr>
+        <w:lastRenderedPageBreak/>
         <w:t>[EAC] Estimado a la Conclusión</w:t>
       </w:r>
       <w:r>
@@ -16160,7 +16996,27 @@
           <w:sz w:val="24"/>
           <w:szCs w:val="24"/>
         </w:rPr>
-        <w:t xml:space="preserve"> la re-estimación del costo del proyecto durante su ejecución, la cual se espera que resulte más certera que la inicial </w:t>
+        <w:t xml:space="preserve"> la </w:t>
+      </w:r>
+      <w:proofErr w:type="spellStart"/>
+      <w:r>
+        <w:rPr>
+          <w:rFonts w:ascii="Chaparral Pro" w:hAnsi="Chaparral Pro"/>
+          <w:color w:val="4472C4" w:themeColor="accent1"/>
+          <w:sz w:val="24"/>
+          <w:szCs w:val="24"/>
+        </w:rPr>
+        <w:t>re-estimación</w:t>
+      </w:r>
+      <w:proofErr w:type="spellEnd"/>
+      <w:r>
+        <w:rPr>
+          <w:rFonts w:ascii="Chaparral Pro" w:hAnsi="Chaparral Pro"/>
+          <w:color w:val="4472C4" w:themeColor="accent1"/>
+          <w:sz w:val="24"/>
+          <w:szCs w:val="24"/>
+        </w:rPr>
+        <w:t xml:space="preserve"> del costo del proyecto durante su ejecución, la cual se espera que resulte más certera que la inicial </w:t>
       </w:r>
       <w:r>
         <w:rPr>
@@ -16324,7 +17180,6 @@
           <w:sz w:val="24"/>
           <w:szCs w:val="24"/>
         </w:rPr>
-        <w:lastRenderedPageBreak/>
         <w:t>Se plantean 4 escenarios básicos:</w:t>
       </w:r>
     </w:p>
@@ -18144,7 +18999,6 @@
           <w:u w:val="single"/>
           <w:lang w:val="es-ES"/>
         </w:rPr>
-        <w:lastRenderedPageBreak/>
         <w:t>Ejemplo:</w:t>
       </w:r>
     </w:p>
@@ -18720,6 +19574,7 @@
           <w:u w:val="single"/>
           <w:lang w:val="es-ES"/>
         </w:rPr>
+        <w:lastRenderedPageBreak/>
         <w:t xml:space="preserve">Enfoque </w:t>
       </w:r>
       <w:r>
@@ -19023,7 +19878,6 @@
           <w:szCs w:val="24"/>
           <w:lang w:val="es-ES"/>
         </w:rPr>
-        <w:lastRenderedPageBreak/>
         <w:t>El tamaño del backlog</w:t>
       </w:r>
       <w:r>
@@ -19771,6 +20625,7 @@
                 <w:lang w:val="es-ES"/>
               </w:rPr>
             </w:pPr>
+            <w:proofErr w:type="spellStart"/>
             <w:r>
               <w:rPr>
                 <w:rFonts w:ascii="Chaparral Pro" w:hAnsi="Chaparral Pro"/>
@@ -19785,6 +20640,7 @@
               </w:rPr>
               <w:t>Baseline</w:t>
             </w:r>
+            <w:proofErr w:type="spellEnd"/>
             <w:r>
               <w:rPr>
                 <w:rFonts w:ascii="Chaparral Pro" w:hAnsi="Chaparral Pro"/>
@@ -20222,7 +21078,29 @@
                 <w:szCs w:val="24"/>
                 <w:lang w:val="es-ES"/>
               </w:rPr>
-              <w:t xml:space="preserve">Costo real acumulado de los puntos copletados al finalizar un </w:t>
+              <w:t xml:space="preserve">Costo real acumulado de los puntos </w:t>
+            </w:r>
+            <w:proofErr w:type="spellStart"/>
+            <w:r>
+              <w:rPr>
+                <w:rFonts w:ascii="Chaparral Pro" w:hAnsi="Chaparral Pro"/>
+                <w:color w:val="4472C4" w:themeColor="accent1"/>
+                <w:sz w:val="24"/>
+                <w:szCs w:val="24"/>
+                <w:lang w:val="es-ES"/>
+              </w:rPr>
+              <w:t>copletados</w:t>
+            </w:r>
+            <w:proofErr w:type="spellEnd"/>
+            <w:r>
+              <w:rPr>
+                <w:rFonts w:ascii="Chaparral Pro" w:hAnsi="Chaparral Pro"/>
+                <w:color w:val="4472C4" w:themeColor="accent1"/>
+                <w:sz w:val="24"/>
+                <w:szCs w:val="24"/>
+                <w:lang w:val="es-ES"/>
+              </w:rPr>
+              <w:t xml:space="preserve"> al finalizar un </w:t>
             </w:r>
             <w:r>
               <w:rPr>
@@ -20442,7 +21320,18 @@
                 <w:szCs w:val="24"/>
                 <w:lang w:val="es-ES"/>
               </w:rPr>
-              <w:t>Tasa de avance lograda en comparación con el cronograma original: Cantidad de puntos entregados, dividido por la cantidad estimada de puntos.</w:t>
+              <w:t xml:space="preserve">Tasa de avance lograda en comparación con el cronograma original: Cantidad de puntos entregados, </w:t>
+            </w:r>
+            <w:r>
+              <w:rPr>
+                <w:rFonts w:ascii="Chaparral Pro" w:hAnsi="Chaparral Pro"/>
+                <w:color w:val="4472C4" w:themeColor="accent1"/>
+                <w:sz w:val="24"/>
+                <w:szCs w:val="24"/>
+                <w:lang w:val="es-ES"/>
+              </w:rPr>
+              <w:lastRenderedPageBreak/>
+              <w:t>dividido por la cantidad estimada de puntos.</w:t>
             </w:r>
           </w:p>
         </w:tc>
@@ -20661,6 +21550,7 @@
           <w:lang w:val="es-ES"/>
         </w:rPr>
       </w:pPr>
+      <w:proofErr w:type="gramStart"/>
       <w:r>
         <w:rPr>
           <w:rFonts w:ascii="Chaparral Pro" w:hAnsi="Chaparral Pro"/>
@@ -20689,6 +21579,7 @@
         </w:rPr>
         <w:t>BIG</w:t>
       </w:r>
+      <w:proofErr w:type="gramEnd"/>
       <w:r>
         <w:rPr>
           <w:rFonts w:ascii="Chaparral Pro" w:hAnsi="Chaparral Pro"/>
@@ -20783,6 +21674,7 @@
           <w:lang w:val="es-ES"/>
         </w:rPr>
       </w:pPr>
+      <w:proofErr w:type="gramStart"/>
       <w:r>
         <w:rPr>
           <w:rFonts w:ascii="Chaparral Pro" w:hAnsi="Chaparral Pro"/>
@@ -20809,6 +21701,7 @@
         </w:rPr>
         <w:t>BIG</w:t>
       </w:r>
+      <w:proofErr w:type="gramEnd"/>
       <w:r>
         <w:rPr>
           <w:rFonts w:ascii="Chaparral Pro" w:hAnsi="Chaparral Pro"/>
@@ -21778,15 +22671,27 @@
           <w:lang w:val="es-ES"/>
         </w:rPr>
       </w:pPr>
-      <w:r>
-        <w:rPr>
-          <w:rFonts w:ascii="Chaparral Pro" w:hAnsi="Chaparral Pro"/>
-          <w:color w:val="000000" w:themeColor="text1"/>
-          <w:sz w:val="24"/>
-          <w:szCs w:val="24"/>
-          <w:lang w:val="es-ES"/>
-        </w:rPr>
-        <w:t>Spark.</w:t>
+      <w:proofErr w:type="spellStart"/>
+      <w:r>
+        <w:rPr>
+          <w:rFonts w:ascii="Chaparral Pro" w:hAnsi="Chaparral Pro"/>
+          <w:color w:val="000000" w:themeColor="text1"/>
+          <w:sz w:val="24"/>
+          <w:szCs w:val="24"/>
+          <w:lang w:val="es-ES"/>
+        </w:rPr>
+        <w:t>Spark</w:t>
+      </w:r>
+      <w:proofErr w:type="spellEnd"/>
+      <w:r>
+        <w:rPr>
+          <w:rFonts w:ascii="Chaparral Pro" w:hAnsi="Chaparral Pro"/>
+          <w:color w:val="000000" w:themeColor="text1"/>
+          <w:sz w:val="24"/>
+          <w:szCs w:val="24"/>
+          <w:lang w:val="es-ES"/>
+        </w:rPr>
+        <w:t>.</w:t>
       </w:r>
     </w:p>
     <w:p>
@@ -21876,7 +22781,29 @@
           <w:szCs w:val="24"/>
           <w:lang w:val="es-ES"/>
         </w:rPr>
-        <w:t>Data Lakes.</w:t>
+        <w:t xml:space="preserve">Data </w:t>
+      </w:r>
+      <w:proofErr w:type="spellStart"/>
+      <w:r>
+        <w:rPr>
+          <w:rFonts w:ascii="Chaparral Pro" w:hAnsi="Chaparral Pro"/>
+          <w:color w:val="000000" w:themeColor="text1"/>
+          <w:sz w:val="24"/>
+          <w:szCs w:val="24"/>
+          <w:lang w:val="es-ES"/>
+        </w:rPr>
+        <w:t>Lakes</w:t>
+      </w:r>
+      <w:proofErr w:type="spellEnd"/>
+      <w:r>
+        <w:rPr>
+          <w:rFonts w:ascii="Chaparral Pro" w:hAnsi="Chaparral Pro"/>
+          <w:color w:val="000000" w:themeColor="text1"/>
+          <w:sz w:val="24"/>
+          <w:szCs w:val="24"/>
+          <w:lang w:val="es-ES"/>
+        </w:rPr>
+        <w:t>.</w:t>
       </w:r>
     </w:p>
     <w:p>
@@ -21928,15 +22855,49 @@
           <w:lang w:val="es-ES"/>
         </w:rPr>
       </w:pPr>
-      <w:r>
-        <w:rPr>
-          <w:rFonts w:ascii="Chaparral Pro" w:hAnsi="Chaparral Pro"/>
-          <w:color w:val="000000" w:themeColor="text1"/>
-          <w:sz w:val="24"/>
-          <w:szCs w:val="24"/>
-          <w:lang w:val="es-ES"/>
-        </w:rPr>
-        <w:t>Predictive Analytics.</w:t>
+      <w:proofErr w:type="spellStart"/>
+      <w:r>
+        <w:rPr>
+          <w:rFonts w:ascii="Chaparral Pro" w:hAnsi="Chaparral Pro"/>
+          <w:color w:val="000000" w:themeColor="text1"/>
+          <w:sz w:val="24"/>
+          <w:szCs w:val="24"/>
+          <w:lang w:val="es-ES"/>
+        </w:rPr>
+        <w:t>Predictive</w:t>
+      </w:r>
+      <w:proofErr w:type="spellEnd"/>
+      <w:r>
+        <w:rPr>
+          <w:rFonts w:ascii="Chaparral Pro" w:hAnsi="Chaparral Pro"/>
+          <w:color w:val="000000" w:themeColor="text1"/>
+          <w:sz w:val="24"/>
+          <w:szCs w:val="24"/>
+          <w:lang w:val="es-ES"/>
+        </w:rPr>
+        <w:t xml:space="preserve"> </w:t>
+      </w:r>
+      <w:proofErr w:type="spellStart"/>
+      <w:r>
+        <w:rPr>
+          <w:rFonts w:ascii="Chaparral Pro" w:hAnsi="Chaparral Pro"/>
+          <w:color w:val="000000" w:themeColor="text1"/>
+          <w:sz w:val="24"/>
+          <w:szCs w:val="24"/>
+          <w:lang w:val="es-ES"/>
+        </w:rPr>
+        <w:t>Analytics</w:t>
+      </w:r>
+      <w:proofErr w:type="spellEnd"/>
+      <w:r>
+        <w:rPr>
+          <w:rFonts w:ascii="Chaparral Pro" w:hAnsi="Chaparral Pro"/>
+          <w:color w:val="000000" w:themeColor="text1"/>
+          <w:sz w:val="24"/>
+          <w:szCs w:val="24"/>
+          <w:lang w:val="es-ES"/>
+        </w:rPr>
+        <w:t>.</w:t>
       </w:r>
     </w:p>
     <w:p>
@@ -21966,7 +22927,51 @@
           <w:szCs w:val="24"/>
           <w:lang w:val="es-ES"/>
         </w:rPr>
-        <w:t>In-Memory Databases.</w:t>
+        <w:t>In-</w:t>
+      </w:r>
+      <w:proofErr w:type="spellStart"/>
+      <w:r>
+        <w:rPr>
+          <w:rFonts w:ascii="Chaparral Pro" w:hAnsi="Chaparral Pro"/>
+          <w:color w:val="000000" w:themeColor="text1"/>
+          <w:sz w:val="24"/>
+          <w:szCs w:val="24"/>
+          <w:lang w:val="es-ES"/>
+        </w:rPr>
+        <w:t>Memory</w:t>
+      </w:r>
+      <w:proofErr w:type="spellEnd"/>
+      <w:r>
+        <w:rPr>
+          <w:rFonts w:ascii="Chaparral Pro" w:hAnsi="Chaparral Pro"/>
+          <w:color w:val="000000" w:themeColor="text1"/>
+          <w:sz w:val="24"/>
+          <w:szCs w:val="24"/>
+          <w:lang w:val="es-ES"/>
+        </w:rPr>
+        <w:t xml:space="preserve"> </w:t>
+      </w:r>
+      <w:proofErr w:type="spellStart"/>
+      <w:r>
+        <w:rPr>
+          <w:rFonts w:ascii="Chaparral Pro" w:hAnsi="Chaparral Pro"/>
+          <w:color w:val="000000" w:themeColor="text1"/>
+          <w:sz w:val="24"/>
+          <w:szCs w:val="24"/>
+          <w:lang w:val="es-ES"/>
+        </w:rPr>
+        <w:t>Databases</w:t>
+      </w:r>
+      <w:proofErr w:type="spellEnd"/>
+      <w:r>
+        <w:rPr>
+          <w:rFonts w:ascii="Chaparral Pro" w:hAnsi="Chaparral Pro"/>
+          <w:color w:val="000000" w:themeColor="text1"/>
+          <w:sz w:val="24"/>
+          <w:szCs w:val="24"/>
+          <w:lang w:val="es-ES"/>
+        </w:rPr>
+        <w:t>.</w:t>
       </w:r>
     </w:p>
     <w:p>
@@ -22008,7 +23013,51 @@
           <w:szCs w:val="24"/>
           <w:lang w:val="es-ES"/>
         </w:rPr>
-        <w:t xml:space="preserve"> Governance Solutions.</w:t>
+        <w:t xml:space="preserve"> </w:t>
+      </w:r>
+      <w:proofErr w:type="spellStart"/>
+      <w:r>
+        <w:rPr>
+          <w:rFonts w:ascii="Chaparral Pro" w:hAnsi="Chaparral Pro"/>
+          <w:color w:val="000000" w:themeColor="text1"/>
+          <w:sz w:val="24"/>
+          <w:szCs w:val="24"/>
+          <w:lang w:val="es-ES"/>
+        </w:rPr>
+        <w:t>Governance</w:t>
+      </w:r>
+      <w:proofErr w:type="spellEnd"/>
+      <w:r>
+        <w:rPr>
+          <w:rFonts w:ascii="Chaparral Pro" w:hAnsi="Chaparral Pro"/>
+          <w:color w:val="000000" w:themeColor="text1"/>
+          <w:sz w:val="24"/>
+          <w:szCs w:val="24"/>
+          <w:lang w:val="es-ES"/>
+        </w:rPr>
+        <w:t xml:space="preserve"> </w:t>
+      </w:r>
+      <w:proofErr w:type="spellStart"/>
+      <w:r>
+        <w:rPr>
+          <w:rFonts w:ascii="Chaparral Pro" w:hAnsi="Chaparral Pro"/>
+          <w:color w:val="000000" w:themeColor="text1"/>
+          <w:sz w:val="24"/>
+          <w:szCs w:val="24"/>
+          <w:lang w:val="es-ES"/>
+        </w:rPr>
+        <w:t>Solutions</w:t>
+      </w:r>
+      <w:proofErr w:type="spellEnd"/>
+      <w:r>
+        <w:rPr>
+          <w:rFonts w:ascii="Chaparral Pro" w:hAnsi="Chaparral Pro"/>
+          <w:color w:val="000000" w:themeColor="text1"/>
+          <w:sz w:val="24"/>
+          <w:szCs w:val="24"/>
+          <w:lang w:val="es-ES"/>
+        </w:rPr>
+        <w:t>.</w:t>
       </w:r>
     </w:p>
     <w:p>
@@ -22050,7 +23099,29 @@
           <w:szCs w:val="24"/>
           <w:lang w:val="es-ES"/>
         </w:rPr>
-        <w:t xml:space="preserve"> Security Solutions.</w:t>
+        <w:t xml:space="preserve"> Security </w:t>
+      </w:r>
+      <w:proofErr w:type="spellStart"/>
+      <w:r>
+        <w:rPr>
+          <w:rFonts w:ascii="Chaparral Pro" w:hAnsi="Chaparral Pro"/>
+          <w:color w:val="000000" w:themeColor="text1"/>
+          <w:sz w:val="24"/>
+          <w:szCs w:val="24"/>
+          <w:lang w:val="es-ES"/>
+        </w:rPr>
+        <w:t>Solutions</w:t>
+      </w:r>
+      <w:proofErr w:type="spellEnd"/>
+      <w:r>
+        <w:rPr>
+          <w:rFonts w:ascii="Chaparral Pro" w:hAnsi="Chaparral Pro"/>
+          <w:color w:val="000000" w:themeColor="text1"/>
+          <w:sz w:val="24"/>
+          <w:szCs w:val="24"/>
+          <w:lang w:val="es-ES"/>
+        </w:rPr>
+        <w:t>.</w:t>
       </w:r>
     </w:p>
     <w:p>
@@ -22080,7 +23151,29 @@
           <w:szCs w:val="24"/>
           <w:lang w:val="es-ES"/>
         </w:rPr>
-        <w:t>Self-Service Capabilities.</w:t>
+        <w:t xml:space="preserve">Self-Service </w:t>
+      </w:r>
+      <w:proofErr w:type="spellStart"/>
+      <w:r>
+        <w:rPr>
+          <w:rFonts w:ascii="Chaparral Pro" w:hAnsi="Chaparral Pro"/>
+          <w:color w:val="000000" w:themeColor="text1"/>
+          <w:sz w:val="24"/>
+          <w:szCs w:val="24"/>
+          <w:lang w:val="es-ES"/>
+        </w:rPr>
+        <w:t>Capabilities</w:t>
+      </w:r>
+      <w:proofErr w:type="spellEnd"/>
+      <w:r>
+        <w:rPr>
+          <w:rFonts w:ascii="Chaparral Pro" w:hAnsi="Chaparral Pro"/>
+          <w:color w:val="000000" w:themeColor="text1"/>
+          <w:sz w:val="24"/>
+          <w:szCs w:val="24"/>
+          <w:lang w:val="es-ES"/>
+        </w:rPr>
+        <w:t>.</w:t>
       </w:r>
     </w:p>
     <w:p>
@@ -22132,15 +23225,49 @@
           <w:lang w:val="es-ES"/>
         </w:rPr>
       </w:pPr>
-      <w:r>
-        <w:rPr>
-          <w:rFonts w:ascii="Chaparral Pro" w:hAnsi="Chaparral Pro"/>
-          <w:color w:val="000000" w:themeColor="text1"/>
-          <w:sz w:val="24"/>
-          <w:szCs w:val="24"/>
-          <w:lang w:val="es-ES"/>
-        </w:rPr>
-        <w:t>Streaming Analytics.</w:t>
+      <w:proofErr w:type="spellStart"/>
+      <w:r>
+        <w:rPr>
+          <w:rFonts w:ascii="Chaparral Pro" w:hAnsi="Chaparral Pro"/>
+          <w:color w:val="000000" w:themeColor="text1"/>
+          <w:sz w:val="24"/>
+          <w:szCs w:val="24"/>
+          <w:lang w:val="es-ES"/>
+        </w:rPr>
+        <w:t>Streaming</w:t>
+      </w:r>
+      <w:proofErr w:type="spellEnd"/>
+      <w:r>
+        <w:rPr>
+          <w:rFonts w:ascii="Chaparral Pro" w:hAnsi="Chaparral Pro"/>
+          <w:color w:val="000000" w:themeColor="text1"/>
+          <w:sz w:val="24"/>
+          <w:szCs w:val="24"/>
+          <w:lang w:val="es-ES"/>
+        </w:rPr>
+        <w:t xml:space="preserve"> </w:t>
+      </w:r>
+      <w:proofErr w:type="spellStart"/>
+      <w:r>
+        <w:rPr>
+          <w:rFonts w:ascii="Chaparral Pro" w:hAnsi="Chaparral Pro"/>
+          <w:color w:val="000000" w:themeColor="text1"/>
+          <w:sz w:val="24"/>
+          <w:szCs w:val="24"/>
+          <w:lang w:val="es-ES"/>
+        </w:rPr>
+        <w:t>Analytics</w:t>
+      </w:r>
+      <w:proofErr w:type="spellEnd"/>
+      <w:r>
+        <w:rPr>
+          <w:rFonts w:ascii="Chaparral Pro" w:hAnsi="Chaparral Pro"/>
+          <w:color w:val="000000" w:themeColor="text1"/>
+          <w:sz w:val="24"/>
+          <w:szCs w:val="24"/>
+          <w:lang w:val="es-ES"/>
+        </w:rPr>
+        <w:t>.</w:t>
       </w:r>
     </w:p>
     <w:p>
@@ -22192,15 +23319,27 @@
           <w:lang w:val="es-ES"/>
         </w:rPr>
       </w:pPr>
-      <w:r>
-        <w:rPr>
-          <w:rFonts w:ascii="Chaparral Pro" w:hAnsi="Chaparral Pro"/>
-          <w:color w:val="000000" w:themeColor="text1"/>
-          <w:sz w:val="24"/>
-          <w:szCs w:val="24"/>
-          <w:lang w:val="es-ES"/>
-        </w:rPr>
-        <w:t>Blockchain.</w:t>
+      <w:proofErr w:type="spellStart"/>
+      <w:r>
+        <w:rPr>
+          <w:rFonts w:ascii="Chaparral Pro" w:hAnsi="Chaparral Pro"/>
+          <w:color w:val="000000" w:themeColor="text1"/>
+          <w:sz w:val="24"/>
+          <w:szCs w:val="24"/>
+          <w:lang w:val="es-ES"/>
+        </w:rPr>
+        <w:t>Blockchain</w:t>
+      </w:r>
+      <w:proofErr w:type="spellEnd"/>
+      <w:r>
+        <w:rPr>
+          <w:rFonts w:ascii="Chaparral Pro" w:hAnsi="Chaparral Pro"/>
+          <w:color w:val="000000" w:themeColor="text1"/>
+          <w:sz w:val="24"/>
+          <w:szCs w:val="24"/>
+          <w:lang w:val="es-ES"/>
+        </w:rPr>
+        <w:t>.</w:t>
       </w:r>
     </w:p>
     <w:p>
@@ -22222,15 +23361,49 @@
           <w:lang w:val="es-ES"/>
         </w:rPr>
       </w:pPr>
-      <w:r>
-        <w:rPr>
-          <w:rFonts w:ascii="Chaparral Pro" w:hAnsi="Chaparral Pro"/>
-          <w:color w:val="000000" w:themeColor="text1"/>
-          <w:sz w:val="24"/>
-          <w:szCs w:val="24"/>
-          <w:lang w:val="es-ES"/>
-        </w:rPr>
-        <w:t>Prescriptive Analytics.</w:t>
+      <w:proofErr w:type="spellStart"/>
+      <w:r>
+        <w:rPr>
+          <w:rFonts w:ascii="Chaparral Pro" w:hAnsi="Chaparral Pro"/>
+          <w:color w:val="000000" w:themeColor="text1"/>
+          <w:sz w:val="24"/>
+          <w:szCs w:val="24"/>
+          <w:lang w:val="es-ES"/>
+        </w:rPr>
+        <w:t>Prescriptive</w:t>
+      </w:r>
+      <w:proofErr w:type="spellEnd"/>
+      <w:r>
+        <w:rPr>
+          <w:rFonts w:ascii="Chaparral Pro" w:hAnsi="Chaparral Pro"/>
+          <w:color w:val="000000" w:themeColor="text1"/>
+          <w:sz w:val="24"/>
+          <w:szCs w:val="24"/>
+          <w:lang w:val="es-ES"/>
+        </w:rPr>
+        <w:t xml:space="preserve"> </w:t>
+      </w:r>
+      <w:proofErr w:type="spellStart"/>
+      <w:r>
+        <w:rPr>
+          <w:rFonts w:ascii="Chaparral Pro" w:hAnsi="Chaparral Pro"/>
+          <w:color w:val="000000" w:themeColor="text1"/>
+          <w:sz w:val="24"/>
+          <w:szCs w:val="24"/>
+          <w:lang w:val="es-ES"/>
+        </w:rPr>
+        <w:t>Analytics</w:t>
+      </w:r>
+      <w:proofErr w:type="spellEnd"/>
+      <w:r>
+        <w:rPr>
+          <w:rFonts w:ascii="Chaparral Pro" w:hAnsi="Chaparral Pro"/>
+          <w:color w:val="000000" w:themeColor="text1"/>
+          <w:sz w:val="24"/>
+          <w:szCs w:val="24"/>
+          <w:lang w:val="es-ES"/>
+        </w:rPr>
+        <w:t>.</w:t>
       </w:r>
     </w:p>
     <w:p>
@@ -22939,6 +24112,7 @@
         </w:rPr>
         <w:t xml:space="preserve"> o en </w:t>
       </w:r>
+      <w:proofErr w:type="spellStart"/>
       <w:r>
         <w:rPr>
           <w:rFonts w:ascii="Chaparral Pro" w:hAnsi="Chaparral Pro"/>
@@ -22951,6 +24125,7 @@
         </w:rPr>
         <w:t>cloud</w:t>
       </w:r>
+      <w:proofErr w:type="spellEnd"/>
       <w:r>
         <w:rPr>
           <w:rFonts w:ascii="Chaparral Pro" w:hAnsi="Chaparral Pro"/>
@@ -23070,15 +24245,27 @@
           <w:lang w:val="es-ES"/>
         </w:rPr>
       </w:pPr>
-      <w:r>
-        <w:rPr>
-          <w:rFonts w:ascii="Chaparral Pro" w:hAnsi="Chaparral Pro"/>
-          <w:color w:val="000000" w:themeColor="text1"/>
-          <w:sz w:val="24"/>
-          <w:szCs w:val="24"/>
-          <w:lang w:val="es-ES"/>
-        </w:rPr>
-        <w:t>DBAs.</w:t>
+      <w:proofErr w:type="spellStart"/>
+      <w:r>
+        <w:rPr>
+          <w:rFonts w:ascii="Chaparral Pro" w:hAnsi="Chaparral Pro"/>
+          <w:color w:val="000000" w:themeColor="text1"/>
+          <w:sz w:val="24"/>
+          <w:szCs w:val="24"/>
+          <w:lang w:val="es-ES"/>
+        </w:rPr>
+        <w:t>DBAs</w:t>
+      </w:r>
+      <w:proofErr w:type="spellEnd"/>
+      <w:r>
+        <w:rPr>
+          <w:rFonts w:ascii="Chaparral Pro" w:hAnsi="Chaparral Pro"/>
+          <w:color w:val="000000" w:themeColor="text1"/>
+          <w:sz w:val="24"/>
+          <w:szCs w:val="24"/>
+          <w:lang w:val="es-ES"/>
+        </w:rPr>
+        <w:t>.</w:t>
       </w:r>
     </w:p>
     <w:p>
@@ -23196,6 +24383,7 @@
         </w:rPr>
         <w:t xml:space="preserve">Áreas de </w:t>
       </w:r>
+      <w:proofErr w:type="spellStart"/>
       <w:r>
         <w:rPr>
           <w:rFonts w:ascii="Chaparral Pro" w:hAnsi="Chaparral Pro"/>
@@ -23208,6 +24396,7 @@
         </w:rPr>
         <w:t>compliance</w:t>
       </w:r>
+      <w:proofErr w:type="spellEnd"/>
       <w:r>
         <w:rPr>
           <w:rFonts w:ascii="Chaparral Pro" w:hAnsi="Chaparral Pro"/>
@@ -23275,8 +24464,24 @@
           <w:szCs w:val="24"/>
           <w:u w:val="single"/>
         </w:rPr>
-        <w:t>Data Engineering</w:t>
-      </w:r>
+        <w:t xml:space="preserve">Data </w:t>
+      </w:r>
+      <w:proofErr w:type="spellStart"/>
+      <w:r>
+        <w:rPr>
+          <w:rFonts w:ascii="Chaparral Pro" w:hAnsi="Chaparral Pro"/>
+          <w:b/>
+          <w:bCs/>
+          <w:i/>
+          <w:iCs/>
+          <w:color w:val="000000" w:themeColor="text1"/>
+          <w:sz w:val="24"/>
+          <w:szCs w:val="24"/>
+          <w:u w:val="single"/>
+        </w:rPr>
+        <w:t>Engineering</w:t>
+      </w:r>
+      <w:proofErr w:type="spellEnd"/>
       <w:r>
         <w:rPr>
           <w:rFonts w:ascii="Chaparral Pro" w:hAnsi="Chaparral Pro"/>
@@ -23357,8 +24562,25 @@
           <w:u w:val="single"/>
           <w:lang w:val="es-ES"/>
         </w:rPr>
-        <w:t>Data Science</w:t>
-      </w:r>
+        <w:t xml:space="preserve">Data </w:t>
+      </w:r>
+      <w:proofErr w:type="spellStart"/>
+      <w:r>
+        <w:rPr>
+          <w:rFonts w:ascii="Chaparral Pro" w:hAnsi="Chaparral Pro"/>
+          <w:b/>
+          <w:bCs/>
+          <w:i/>
+          <w:iCs/>
+          <w:color w:val="000000" w:themeColor="text1"/>
+          <w:sz w:val="24"/>
+          <w:szCs w:val="24"/>
+          <w:u w:val="single"/>
+          <w:lang w:val="es-ES"/>
+        </w:rPr>
+        <w:t>Science</w:t>
+      </w:r>
+      <w:proofErr w:type="spellEnd"/>
       <w:r>
         <w:rPr>
           <w:rFonts w:ascii="Chaparral Pro" w:hAnsi="Chaparral Pro"/>
@@ -23460,8 +24682,25 @@
           <w:u w:val="single"/>
           <w:lang w:val="es-ES"/>
         </w:rPr>
-        <w:t>machine learning</w:t>
-      </w:r>
+        <w:t xml:space="preserve">machine </w:t>
+      </w:r>
+      <w:proofErr w:type="spellStart"/>
+      <w:r>
+        <w:rPr>
+          <w:rFonts w:ascii="Chaparral Pro" w:hAnsi="Chaparral Pro"/>
+          <w:b/>
+          <w:bCs/>
+          <w:i/>
+          <w:iCs/>
+          <w:color w:val="000000" w:themeColor="text1"/>
+          <w:sz w:val="24"/>
+          <w:szCs w:val="24"/>
+          <w:u w:val="single"/>
+          <w:lang w:val="es-ES"/>
+        </w:rPr>
+        <w:t>learning</w:t>
+      </w:r>
+      <w:proofErr w:type="spellEnd"/>
       <w:r>
         <w:rPr>
           <w:rFonts w:ascii="Chaparral Pro" w:hAnsi="Chaparral Pro"/>
@@ -23505,8 +24744,25 @@
           <w:u w:val="single"/>
           <w:lang w:val="es-ES"/>
         </w:rPr>
-        <w:t>Data Analytics</w:t>
-      </w:r>
+        <w:t xml:space="preserve">Data </w:t>
+      </w:r>
+      <w:proofErr w:type="spellStart"/>
+      <w:r>
+        <w:rPr>
+          <w:rFonts w:ascii="Chaparral Pro" w:hAnsi="Chaparral Pro"/>
+          <w:b/>
+          <w:bCs/>
+          <w:i/>
+          <w:iCs/>
+          <w:color w:val="000000" w:themeColor="text1"/>
+          <w:sz w:val="24"/>
+          <w:szCs w:val="24"/>
+          <w:u w:val="single"/>
+          <w:lang w:val="es-ES"/>
+        </w:rPr>
+        <w:t>Analytics</w:t>
+      </w:r>
+      <w:proofErr w:type="spellEnd"/>
       <w:r>
         <w:rPr>
           <w:rFonts w:ascii="Chaparral Pro" w:hAnsi="Chaparral Pro"/>
@@ -23639,17 +24895,9 @@
           <w:szCs w:val="24"/>
           <w:u w:val="single"/>
         </w:rPr>
-        <w:t>Data Engineering</w:t>
-      </w:r>
-      <w:r>
-        <w:rPr>
-          <w:rFonts w:ascii="Chaparral Pro" w:hAnsi="Chaparral Pro"/>
-          <w:color w:val="000000" w:themeColor="text1"/>
-          <w:sz w:val="24"/>
-          <w:szCs w:val="24"/>
-        </w:rPr>
-        <w:t xml:space="preserve"> nutre a </w:t>
-      </w:r>
+        <w:t xml:space="preserve">Data </w:t>
+      </w:r>
+      <w:proofErr w:type="spellStart"/>
       <w:r>
         <w:rPr>
           <w:rFonts w:ascii="Chaparral Pro" w:hAnsi="Chaparral Pro"/>
@@ -23662,16 +24910,17 @@
           <w:szCs w:val="24"/>
           <w:u w:val="single"/>
         </w:rPr>
-        <w:t>Data Science</w:t>
-      </w:r>
-      <w:r>
-        <w:rPr>
-          <w:rFonts w:ascii="Chaparral Pro" w:hAnsi="Chaparral Pro"/>
-          <w:color w:val="000000" w:themeColor="text1"/>
-          <w:sz w:val="24"/>
-          <w:szCs w:val="24"/>
-        </w:rPr>
-        <w:t xml:space="preserve"> y </w:t>
+        <w:t>Engineering</w:t>
+      </w:r>
+      <w:proofErr w:type="spellEnd"/>
+      <w:r>
+        <w:rPr>
+          <w:rFonts w:ascii="Chaparral Pro" w:hAnsi="Chaparral Pro"/>
+          <w:color w:val="000000" w:themeColor="text1"/>
+          <w:sz w:val="24"/>
+          <w:szCs w:val="24"/>
+        </w:rPr>
+        <w:t xml:space="preserve"> nutre a </w:t>
       </w:r>
       <w:r>
         <w:rPr>
@@ -23685,8 +24934,63 @@
           <w:szCs w:val="24"/>
           <w:u w:val="single"/>
         </w:rPr>
-        <w:t>Data Analytics</w:t>
-      </w:r>
+        <w:t xml:space="preserve">Data </w:t>
+      </w:r>
+      <w:proofErr w:type="spellStart"/>
+      <w:r>
+        <w:rPr>
+          <w:rFonts w:ascii="Chaparral Pro" w:hAnsi="Chaparral Pro"/>
+          <w:b/>
+          <w:bCs/>
+          <w:i/>
+          <w:iCs/>
+          <w:color w:val="000000" w:themeColor="text1"/>
+          <w:sz w:val="24"/>
+          <w:szCs w:val="24"/>
+          <w:u w:val="single"/>
+        </w:rPr>
+        <w:t>Science</w:t>
+      </w:r>
+      <w:proofErr w:type="spellEnd"/>
+      <w:r>
+        <w:rPr>
+          <w:rFonts w:ascii="Chaparral Pro" w:hAnsi="Chaparral Pro"/>
+          <w:color w:val="000000" w:themeColor="text1"/>
+          <w:sz w:val="24"/>
+          <w:szCs w:val="24"/>
+        </w:rPr>
+        <w:t xml:space="preserve"> y </w:t>
+      </w:r>
+      <w:r>
+        <w:rPr>
+          <w:rFonts w:ascii="Chaparral Pro" w:hAnsi="Chaparral Pro"/>
+          <w:b/>
+          <w:bCs/>
+          <w:i/>
+          <w:iCs/>
+          <w:color w:val="000000" w:themeColor="text1"/>
+          <w:sz w:val="24"/>
+          <w:szCs w:val="24"/>
+          <w:u w:val="single"/>
+        </w:rPr>
+        <w:t xml:space="preserve">Data </w:t>
+      </w:r>
+      <w:proofErr w:type="spellStart"/>
+      <w:r>
+        <w:rPr>
+          <w:rFonts w:ascii="Chaparral Pro" w:hAnsi="Chaparral Pro"/>
+          <w:b/>
+          <w:bCs/>
+          <w:i/>
+          <w:iCs/>
+          <w:color w:val="000000" w:themeColor="text1"/>
+          <w:sz w:val="24"/>
+          <w:szCs w:val="24"/>
+          <w:u w:val="single"/>
+        </w:rPr>
+        <w:t>Analytics</w:t>
+      </w:r>
+      <w:proofErr w:type="spellEnd"/>
       <w:r>
         <w:rPr>
           <w:rFonts w:ascii="Chaparral Pro" w:hAnsi="Chaparral Pro"/>
@@ -25578,6 +26882,7 @@
         </w:rPr>
         <w:t xml:space="preserve"> es costoso. Para las grandes decisiones, las organizaciones no realizan </w:t>
       </w:r>
+      <w:proofErr w:type="gramStart"/>
       <w:r>
         <w:rPr>
           <w:rFonts w:ascii="Chaparral Pro" w:hAnsi="Chaparral Pro"/>
@@ -25590,6 +26895,7 @@
         </w:rPr>
         <w:t>benchmarks</w:t>
       </w:r>
+      <w:proofErr w:type="gramEnd"/>
       <w:r>
         <w:rPr>
           <w:rFonts w:ascii="Chaparral Pro" w:hAnsi="Chaparral Pro"/>
@@ -26217,6 +27523,7 @@
         </w:rPr>
         <w:t xml:space="preserve">[TPC] </w:t>
       </w:r>
+      <w:proofErr w:type="spellStart"/>
       <w:r>
         <w:rPr>
           <w:rFonts w:ascii="Chaparral Pro" w:hAnsi="Chaparral Pro"/>
@@ -26230,7 +27537,23 @@
           <w:u w:val="single"/>
           <w:lang w:val="es-ES"/>
         </w:rPr>
-        <w:t>Transaction Processing Performance Council</w:t>
+        <w:t>Transaction</w:t>
+      </w:r>
+      <w:proofErr w:type="spellEnd"/>
+      <w:r>
+        <w:rPr>
+          <w:rFonts w:ascii="Chaparral Pro" w:hAnsi="Chaparral Pro"/>
+          <w:b/>
+          <w:bCs/>
+          <w:i/>
+          <w:iCs/>
+          <w:color w:val="000000" w:themeColor="text1"/>
+          <w:sz w:val="24"/>
+          <w:szCs w:val="24"/>
+          <w:u w:val="single"/>
+          <w:lang w:val="es-ES"/>
+        </w:rPr>
+        <w:t xml:space="preserve"> Processing Performance Council</w:t>
       </w:r>
       <w:r>
         <w:rPr>
@@ -28286,6 +29609,7 @@
         </w:rPr>
         <w:t xml:space="preserve"> símil </w:t>
       </w:r>
+      <w:proofErr w:type="spellStart"/>
       <w:r>
         <w:rPr>
           <w:rFonts w:ascii="Chaparral Pro" w:hAnsi="Chaparral Pro"/>
@@ -28298,6 +29622,7 @@
         </w:rPr>
         <w:t>RadioButton</w:t>
       </w:r>
+      <w:proofErr w:type="spellEnd"/>
       <w:r>
         <w:rPr>
           <w:rFonts w:ascii="Chaparral Pro" w:hAnsi="Chaparral Pro"/>
@@ -28657,6 +29982,7 @@
         </w:rPr>
         <w:t xml:space="preserve"> símil </w:t>
       </w:r>
+      <w:proofErr w:type="spellStart"/>
       <w:r>
         <w:rPr>
           <w:rFonts w:ascii="Chaparral Pro" w:hAnsi="Chaparral Pro"/>
@@ -28669,6 +29995,7 @@
         </w:rPr>
         <w:t>CheckButton</w:t>
       </w:r>
+      <w:proofErr w:type="spellEnd"/>
       <w:r>
         <w:rPr>
           <w:rFonts w:ascii="Chaparral Pro" w:hAnsi="Chaparral Pro"/>
@@ -29379,7 +30706,29 @@
           <w:szCs w:val="24"/>
           <w:lang w:val="es-ES"/>
         </w:rPr>
-        <w:t xml:space="preserve">Al precio máximo, se le agrega un 5% para obtener el </w:t>
+        <w:t xml:space="preserve">Al precio máximo, se le agrega un 5% para obtener </w:t>
+      </w:r>
+      <w:proofErr w:type="spellStart"/>
+      <w:r>
+        <w:rPr>
+          <w:rFonts w:ascii="Chaparral Pro" w:hAnsi="Chaparral Pro"/>
+          <w:color w:val="000000" w:themeColor="text1"/>
+          <w:sz w:val="24"/>
+          <w:szCs w:val="24"/>
+          <w:lang w:val="es-ES"/>
+        </w:rPr>
+        <w:t>el</w:t>
+      </w:r>
+      <w:proofErr w:type="spellEnd"/>
+      <w:r>
+        <w:rPr>
+          <w:rFonts w:ascii="Chaparral Pro" w:hAnsi="Chaparral Pro"/>
+          <w:color w:val="000000" w:themeColor="text1"/>
+          <w:sz w:val="24"/>
+          <w:szCs w:val="24"/>
+          <w:lang w:val="es-ES"/>
+        </w:rPr>
+        <w:t xml:space="preserve"> </w:t>
       </w:r>
       <m:oMath>
         <m:r>
@@ -30804,6 +32153,7 @@
           <w:lang w:val="es-ES"/>
         </w:rPr>
       </w:pPr>
+      <w:proofErr w:type="gramStart"/>
       <w:r>
         <w:rPr>
           <w:rFonts w:ascii="Chaparral Pro" w:hAnsi="Chaparral Pro"/>
@@ -30832,6 +32182,7 @@
         </w:rPr>
         <w:t>BLOCKCHAIN</w:t>
       </w:r>
+      <w:proofErr w:type="gramEnd"/>
       <w:r>
         <w:rPr>
           <w:rFonts w:ascii="Chaparral Pro" w:hAnsi="Chaparral Pro"/>
@@ -31315,6 +32666,7 @@
           <w:lang w:val="es-ES"/>
         </w:rPr>
       </w:pPr>
+      <w:proofErr w:type="spellStart"/>
       <w:r>
         <w:rPr>
           <w:rFonts w:ascii="Chaparral Pro" w:hAnsi="Chaparral Pro"/>
@@ -31328,8 +32680,73 @@
           <w:u w:val="single"/>
           <w:lang w:val="es-ES"/>
         </w:rPr>
-        <w:t>Proof of Work</w:t>
-      </w:r>
+        <w:t>Proof</w:t>
+      </w:r>
+      <w:proofErr w:type="spellEnd"/>
+      <w:r>
+        <w:rPr>
+          <w:rFonts w:ascii="Chaparral Pro" w:hAnsi="Chaparral Pro"/>
+          <w:b/>
+          <w:bCs/>
+          <w:i/>
+          <w:iCs/>
+          <w:color w:val="000000" w:themeColor="text1"/>
+          <w:sz w:val="24"/>
+          <w:szCs w:val="24"/>
+          <w:u w:val="single"/>
+          <w:lang w:val="es-ES"/>
+        </w:rPr>
+        <w:t xml:space="preserve"> </w:t>
+      </w:r>
+      <w:proofErr w:type="spellStart"/>
+      <w:r>
+        <w:rPr>
+          <w:rFonts w:ascii="Chaparral Pro" w:hAnsi="Chaparral Pro"/>
+          <w:b/>
+          <w:bCs/>
+          <w:i/>
+          <w:iCs/>
+          <w:color w:val="000000" w:themeColor="text1"/>
+          <w:sz w:val="24"/>
+          <w:szCs w:val="24"/>
+          <w:u w:val="single"/>
+          <w:lang w:val="es-ES"/>
+        </w:rPr>
+        <w:t>of</w:t>
+      </w:r>
+      <w:proofErr w:type="spellEnd"/>
+      <w:r>
+        <w:rPr>
+          <w:rFonts w:ascii="Chaparral Pro" w:hAnsi="Chaparral Pro"/>
+          <w:b/>
+          <w:bCs/>
+          <w:i/>
+          <w:iCs/>
+          <w:color w:val="000000" w:themeColor="text1"/>
+          <w:sz w:val="24"/>
+          <w:szCs w:val="24"/>
+          <w:u w:val="single"/>
+          <w:lang w:val="es-ES"/>
+        </w:rPr>
+        <w:t xml:space="preserve"> </w:t>
+      </w:r>
+      <w:proofErr w:type="spellStart"/>
+      <w:r>
+        <w:rPr>
+          <w:rFonts w:ascii="Chaparral Pro" w:hAnsi="Chaparral Pro"/>
+          <w:b/>
+          <w:bCs/>
+          <w:i/>
+          <w:iCs/>
+          <w:color w:val="000000" w:themeColor="text1"/>
+          <w:sz w:val="24"/>
+          <w:szCs w:val="24"/>
+          <w:u w:val="single"/>
+          <w:lang w:val="es-ES"/>
+        </w:rPr>
+        <w:t>Work</w:t>
+      </w:r>
+      <w:proofErr w:type="spellEnd"/>
       <w:r>
         <w:rPr>
           <w:rFonts w:ascii="Chaparral Pro" w:hAnsi="Chaparral Pro"/>
@@ -31546,6 +32963,7 @@
         </w:rPr>
         <w:t xml:space="preserve">Principios de </w:t>
       </w:r>
+      <w:proofErr w:type="spellStart"/>
       <w:r>
         <w:rPr>
           <w:rFonts w:ascii="Chaparral Pro" w:hAnsi="Chaparral Pro"/>
@@ -31561,6 +32979,7 @@
         </w:rPr>
         <w:t>Blockchain</w:t>
       </w:r>
+      <w:proofErr w:type="spellEnd"/>
       <w:r>
         <w:rPr>
           <w:rFonts w:ascii="Chaparral Pro" w:hAnsi="Chaparral Pro"/>
@@ -31801,6 +33220,7 @@
         </w:rPr>
         <w:t xml:space="preserve">el sistema alinea los incentivos de los </w:t>
       </w:r>
+      <w:proofErr w:type="spellStart"/>
       <w:r>
         <w:rPr>
           <w:rFonts w:ascii="Chaparral Pro" w:hAnsi="Chaparral Pro"/>
@@ -31813,6 +33233,7 @@
         </w:rPr>
         <w:t>stakeholders</w:t>
       </w:r>
+      <w:proofErr w:type="spellEnd"/>
       <w:r>
         <w:rPr>
           <w:rFonts w:ascii="Chaparral Pro" w:hAnsi="Chaparral Pro"/>
@@ -32562,6 +33983,7 @@
           <w:lang w:val="es-ES"/>
         </w:rPr>
       </w:pPr>
+      <w:proofErr w:type="spellStart"/>
       <w:r>
         <w:rPr>
           <w:rFonts w:ascii="Chaparral Pro" w:hAnsi="Chaparral Pro"/>
@@ -32574,6 +33996,7 @@
         </w:rPr>
         <w:t>Tokenización</w:t>
       </w:r>
+      <w:proofErr w:type="spellEnd"/>
       <w:r>
         <w:rPr>
           <w:rFonts w:ascii="Chaparral Pro" w:hAnsi="Chaparral Pro"/>
@@ -32876,7 +34299,31 @@
           <w:u w:val="single"/>
           <w:lang w:val="es-ES"/>
         </w:rPr>
-        <w:t>Sistema “Trustless”</w:t>
+        <w:t>Sistema “</w:t>
+      </w:r>
+      <w:proofErr w:type="spellStart"/>
+      <w:r>
+        <w:rPr>
+          <w:rFonts w:ascii="Chaparral Pro" w:hAnsi="Chaparral Pro"/>
+          <w:color w:val="000000" w:themeColor="text1"/>
+          <w:sz w:val="24"/>
+          <w:szCs w:val="24"/>
+          <w:u w:val="single"/>
+          <w:lang w:val="es-ES"/>
+        </w:rPr>
+        <w:t>Trustless</w:t>
+      </w:r>
+      <w:proofErr w:type="spellEnd"/>
+      <w:r>
+        <w:rPr>
+          <w:rFonts w:ascii="Chaparral Pro" w:hAnsi="Chaparral Pro"/>
+          <w:color w:val="000000" w:themeColor="text1"/>
+          <w:sz w:val="24"/>
+          <w:szCs w:val="24"/>
+          <w:u w:val="single"/>
+          <w:lang w:val="es-ES"/>
+        </w:rPr>
+        <w:t>”</w:t>
       </w:r>
       <w:r>
         <w:rPr>
@@ -33460,6 +34907,7 @@
         </w:rPr>
         <w:t xml:space="preserve">las </w:t>
       </w:r>
+      <w:proofErr w:type="spellStart"/>
       <w:r>
         <w:rPr>
           <w:rFonts w:ascii="Chaparral Pro" w:hAnsi="Chaparral Pro"/>
@@ -33472,6 +34920,7 @@
         </w:rPr>
         <w:t>blockchains</w:t>
       </w:r>
+      <w:proofErr w:type="spellEnd"/>
       <w:r>
         <w:rPr>
           <w:rFonts w:ascii="Chaparral Pro" w:hAnsi="Chaparral Pro"/>
@@ -33482,6 +34931,7 @@
         </w:rPr>
         <w:t xml:space="preserve">, en especial las que usan </w:t>
       </w:r>
+      <w:proofErr w:type="spellStart"/>
       <w:r>
         <w:rPr>
           <w:rFonts w:ascii="Chaparral Pro" w:hAnsi="Chaparral Pro"/>
@@ -33492,8 +34942,61 @@
           <w:szCs w:val="24"/>
           <w:lang w:val="es-ES"/>
         </w:rPr>
-        <w:t>proof of work</w:t>
-      </w:r>
+        <w:t>proof</w:t>
+      </w:r>
+      <w:proofErr w:type="spellEnd"/>
+      <w:r>
+        <w:rPr>
+          <w:rFonts w:ascii="Chaparral Pro" w:hAnsi="Chaparral Pro"/>
+          <w:i/>
+          <w:iCs/>
+          <w:color w:val="000000" w:themeColor="text1"/>
+          <w:sz w:val="24"/>
+          <w:szCs w:val="24"/>
+          <w:lang w:val="es-ES"/>
+        </w:rPr>
+        <w:t xml:space="preserve"> </w:t>
+      </w:r>
+      <w:proofErr w:type="spellStart"/>
+      <w:r>
+        <w:rPr>
+          <w:rFonts w:ascii="Chaparral Pro" w:hAnsi="Chaparral Pro"/>
+          <w:i/>
+          <w:iCs/>
+          <w:color w:val="000000" w:themeColor="text1"/>
+          <w:sz w:val="24"/>
+          <w:szCs w:val="24"/>
+          <w:lang w:val="es-ES"/>
+        </w:rPr>
+        <w:t>of</w:t>
+      </w:r>
+      <w:proofErr w:type="spellEnd"/>
+      <w:r>
+        <w:rPr>
+          <w:rFonts w:ascii="Chaparral Pro" w:hAnsi="Chaparral Pro"/>
+          <w:i/>
+          <w:iCs/>
+          <w:color w:val="000000" w:themeColor="text1"/>
+          <w:sz w:val="24"/>
+          <w:szCs w:val="24"/>
+          <w:lang w:val="es-ES"/>
+        </w:rPr>
+        <w:t xml:space="preserve"> </w:t>
+      </w:r>
+      <w:proofErr w:type="spellStart"/>
+      <w:r>
+        <w:rPr>
+          <w:rFonts w:ascii="Chaparral Pro" w:hAnsi="Chaparral Pro"/>
+          <w:i/>
+          <w:iCs/>
+          <w:color w:val="000000" w:themeColor="text1"/>
+          <w:sz w:val="24"/>
+          <w:szCs w:val="24"/>
+          <w:lang w:val="es-ES"/>
+        </w:rPr>
+        <w:t>work</w:t>
+      </w:r>
+      <w:proofErr w:type="spellEnd"/>
       <w:r>
         <w:rPr>
           <w:rFonts w:ascii="Chaparral Pro" w:hAnsi="Chaparral Pro"/>
@@ -33613,6 +35116,7 @@
         </w:rPr>
         <w:t xml:space="preserve">la cantidad de información de cada copia de la </w:t>
       </w:r>
+      <w:proofErr w:type="spellStart"/>
       <w:r>
         <w:rPr>
           <w:rFonts w:ascii="Chaparral Pro" w:hAnsi="Chaparral Pro"/>
@@ -33625,6 +35129,7 @@
         </w:rPr>
         <w:t>blockchain</w:t>
       </w:r>
+      <w:proofErr w:type="spellEnd"/>
       <w:r>
         <w:rPr>
           <w:rFonts w:ascii="Chaparral Pro" w:hAnsi="Chaparral Pro"/>
@@ -33916,6 +35421,7 @@
           <w:szCs w:val="24"/>
         </w:rPr>
       </w:pPr>
+      <w:proofErr w:type="spellStart"/>
       <w:r>
         <w:rPr>
           <w:rFonts w:ascii="Chaparral Pro" w:hAnsi="Chaparral Pro"/>
@@ -33926,8 +35432,22 @@
           <w:szCs w:val="24"/>
           <w:u w:val="single"/>
         </w:rPr>
-        <w:t xml:space="preserve">BaaS · </w:t>
-      </w:r>
+        <w:t>BaaS</w:t>
+      </w:r>
+      <w:proofErr w:type="spellEnd"/>
+      <w:r>
+        <w:rPr>
+          <w:rFonts w:ascii="Chaparral Pro" w:hAnsi="Chaparral Pro"/>
+          <w:b/>
+          <w:bCs/>
+          <w:color w:val="000000" w:themeColor="text1"/>
+          <w:sz w:val="24"/>
+          <w:szCs w:val="24"/>
+          <w:u w:val="single"/>
+        </w:rPr>
+        <w:t xml:space="preserve"> · </w:t>
+      </w:r>
+      <w:proofErr w:type="spellStart"/>
       <w:r>
         <w:rPr>
           <w:rFonts w:ascii="Chaparral Pro" w:hAnsi="Chaparral Pro"/>
@@ -33940,95 +35460,130 @@
           <w:szCs w:val="24"/>
           <w:u w:val="single"/>
         </w:rPr>
-        <w:t>Blockchain as a Service</w:t>
-      </w:r>
+        <w:t>Blockchain</w:t>
+      </w:r>
+      <w:proofErr w:type="spellEnd"/>
       <w:r>
         <w:rPr>
           <w:rFonts w:ascii="Chaparral Pro" w:hAnsi="Chaparral Pro"/>
           <w:b/>
           <w:bCs/>
-          <w:color w:val="000000" w:themeColor="text1"/>
-          <w:sz w:val="24"/>
-          <w:szCs w:val="24"/>
-        </w:rPr>
-        <w:t xml:space="preserve"> </w:t>
-      </w:r>
-      <w:r>
-        <w:rPr>
-          <w:rFonts w:ascii="Times New Roman" w:hAnsi="Times New Roman" w:cs="Times New Roman"/>
-          <w:color w:val="000000" w:themeColor="text1"/>
-          <w:sz w:val="24"/>
-          <w:szCs w:val="24"/>
-        </w:rPr>
-        <w:t>→</w:t>
-      </w:r>
-      <w:r>
-        <w:rPr>
-          <w:rFonts w:ascii="Chaparral Pro" w:hAnsi="Chaparral Pro"/>
-          <w:color w:val="000000" w:themeColor="text1"/>
-          <w:sz w:val="24"/>
-          <w:szCs w:val="24"/>
-        </w:rPr>
-        <w:t xml:space="preserve"> </w:t>
-      </w:r>
-      <w:r>
-        <w:rPr>
-          <w:rFonts w:ascii="Chaparral Pro" w:hAnsi="Chaparral Pro"/>
           <w:i/>
           <w:iCs/>
           <w:color w:val="000000" w:themeColor="text1"/>
           <w:sz w:val="24"/>
           <w:szCs w:val="24"/>
-        </w:rPr>
-        <w:t>blockchain</w:t>
-      </w:r>
-      <w:r>
-        <w:rPr>
-          <w:rFonts w:ascii="Chaparral Pro" w:hAnsi="Chaparral Pro"/>
-          <w:color w:val="000000" w:themeColor="text1"/>
-          <w:sz w:val="24"/>
-          <w:szCs w:val="24"/>
-        </w:rPr>
-        <w:t xml:space="preserve"> pensado como un servicio </w:t>
-      </w:r>
-      <w:r>
-        <w:rPr>
-          <w:rFonts w:ascii="Times New Roman" w:hAnsi="Times New Roman" w:cs="Times New Roman"/>
-          <w:color w:val="000000" w:themeColor="text1"/>
-          <w:sz w:val="24"/>
-          <w:szCs w:val="24"/>
-        </w:rPr>
-        <w:t>→</w:t>
-      </w:r>
-      <w:r>
-        <w:rPr>
-          <w:rFonts w:ascii="Chaparral Pro" w:hAnsi="Chaparral Pro"/>
-          <w:color w:val="000000" w:themeColor="text1"/>
-          <w:sz w:val="24"/>
-          <w:szCs w:val="24"/>
-        </w:rPr>
-        <w:t xml:space="preserve"> </w:t>
-      </w:r>
-      <w:r>
-        <w:rPr>
-          <w:rFonts w:ascii="Chaparral Pro" w:hAnsi="Chaparral Pro"/>
-          <w:color w:val="000000" w:themeColor="text1"/>
-          <w:sz w:val="24"/>
-          <w:szCs w:val="24"/>
-        </w:rPr>
-        <w:t xml:space="preserve">redes basadas en la nube por parte de terceros para empresas en el negocio de la creación de aplicaciones </w:t>
-      </w:r>
-      <w:r>
-        <w:rPr>
-          <w:rFonts w:ascii="Chaparral Pro" w:hAnsi="Chaparral Pro"/>
+          <w:u w:val="single"/>
+        </w:rPr>
+        <w:t xml:space="preserve"> as a </w:t>
+      </w:r>
+      <w:proofErr w:type="spellStart"/>
+      <w:r>
+        <w:rPr>
+          <w:rFonts w:ascii="Chaparral Pro" w:hAnsi="Chaparral Pro"/>
+          <w:b/>
+          <w:bCs/>
           <w:i/>
           <w:iCs/>
           <w:color w:val="000000" w:themeColor="text1"/>
           <w:sz w:val="24"/>
           <w:szCs w:val="24"/>
+          <w:u w:val="single"/>
+        </w:rPr>
+        <w:t>Service</w:t>
+      </w:r>
+      <w:proofErr w:type="spellEnd"/>
+      <w:r>
+        <w:rPr>
+          <w:rFonts w:ascii="Chaparral Pro" w:hAnsi="Chaparral Pro"/>
+          <w:b/>
+          <w:bCs/>
+          <w:color w:val="000000" w:themeColor="text1"/>
+          <w:sz w:val="24"/>
+          <w:szCs w:val="24"/>
+        </w:rPr>
+        <w:t xml:space="preserve"> </w:t>
+      </w:r>
+      <w:r>
+        <w:rPr>
+          <w:rFonts w:ascii="Times New Roman" w:hAnsi="Times New Roman" w:cs="Times New Roman"/>
+          <w:color w:val="000000" w:themeColor="text1"/>
+          <w:sz w:val="24"/>
+          <w:szCs w:val="24"/>
+        </w:rPr>
+        <w:t>→</w:t>
+      </w:r>
+      <w:r>
+        <w:rPr>
+          <w:rFonts w:ascii="Chaparral Pro" w:hAnsi="Chaparral Pro"/>
+          <w:color w:val="000000" w:themeColor="text1"/>
+          <w:sz w:val="24"/>
+          <w:szCs w:val="24"/>
+        </w:rPr>
+        <w:t xml:space="preserve"> </w:t>
+      </w:r>
+      <w:proofErr w:type="spellStart"/>
+      <w:r>
+        <w:rPr>
+          <w:rFonts w:ascii="Chaparral Pro" w:hAnsi="Chaparral Pro"/>
+          <w:i/>
+          <w:iCs/>
+          <w:color w:val="000000" w:themeColor="text1"/>
+          <w:sz w:val="24"/>
+          <w:szCs w:val="24"/>
         </w:rPr>
         <w:t>blockchain</w:t>
       </w:r>
+      <w:proofErr w:type="spellEnd"/>
+      <w:r>
+        <w:rPr>
+          <w:rFonts w:ascii="Chaparral Pro" w:hAnsi="Chaparral Pro"/>
+          <w:color w:val="000000" w:themeColor="text1"/>
+          <w:sz w:val="24"/>
+          <w:szCs w:val="24"/>
+        </w:rPr>
+        <w:t xml:space="preserve"> pensado como un servicio </w:t>
+      </w:r>
+      <w:r>
+        <w:rPr>
+          <w:rFonts w:ascii="Times New Roman" w:hAnsi="Times New Roman" w:cs="Times New Roman"/>
+          <w:color w:val="000000" w:themeColor="text1"/>
+          <w:sz w:val="24"/>
+          <w:szCs w:val="24"/>
+        </w:rPr>
+        <w:t>→</w:t>
+      </w:r>
+      <w:r>
+        <w:rPr>
+          <w:rFonts w:ascii="Chaparral Pro" w:hAnsi="Chaparral Pro"/>
+          <w:color w:val="000000" w:themeColor="text1"/>
+          <w:sz w:val="24"/>
+          <w:szCs w:val="24"/>
+        </w:rPr>
+        <w:t xml:space="preserve"> </w:t>
+      </w:r>
+      <w:r>
+        <w:rPr>
+          <w:rFonts w:ascii="Chaparral Pro" w:hAnsi="Chaparral Pro"/>
+          <w:color w:val="000000" w:themeColor="text1"/>
+          <w:sz w:val="24"/>
+          <w:szCs w:val="24"/>
+        </w:rPr>
+        <w:t xml:space="preserve">redes basadas en la nube por parte de terceros para empresas en el negocio de la creación de aplicaciones </w:t>
+      </w:r>
+      <w:proofErr w:type="spellStart"/>
+      <w:r>
+        <w:rPr>
+          <w:rFonts w:ascii="Chaparral Pro" w:hAnsi="Chaparral Pro"/>
+          <w:i/>
+          <w:iCs/>
+          <w:color w:val="000000" w:themeColor="text1"/>
+          <w:sz w:val="24"/>
+          <w:szCs w:val="24"/>
+        </w:rPr>
+        <w:t>blockchain</w:t>
+      </w:r>
+      <w:proofErr w:type="spellEnd"/>
       <w:r>
         <w:rPr>
           <w:rFonts w:ascii="Chaparral Pro" w:hAnsi="Chaparral Pro"/>
@@ -34133,14 +35688,25 @@
         </w:rPr>
         <w:t>Permiten la i</w:t>
       </w:r>
-      <w:r>
-        <w:rPr>
-          <w:rFonts w:ascii="Chaparral Pro" w:hAnsi="Chaparral Pro"/>
-          <w:color w:val="000000" w:themeColor="text1"/>
-          <w:sz w:val="24"/>
-          <w:szCs w:val="24"/>
-        </w:rPr>
-        <w:t>ntegración con plataformas que aseguran identidad.</w:t>
+      <w:proofErr w:type="spellStart"/>
+      <w:r>
+        <w:rPr>
+          <w:rFonts w:ascii="Chaparral Pro" w:hAnsi="Chaparral Pro"/>
+          <w:color w:val="000000" w:themeColor="text1"/>
+          <w:sz w:val="24"/>
+          <w:szCs w:val="24"/>
+        </w:rPr>
+        <w:t>ntegración</w:t>
+      </w:r>
+      <w:proofErr w:type="spellEnd"/>
+      <w:r>
+        <w:rPr>
+          <w:rFonts w:ascii="Chaparral Pro" w:hAnsi="Chaparral Pro"/>
+          <w:color w:val="000000" w:themeColor="text1"/>
+          <w:sz w:val="24"/>
+          <w:szCs w:val="24"/>
+        </w:rPr>
+        <w:t xml:space="preserve"> con plataformas que aseguran identidad.</w:t>
       </w:r>
     </w:p>
     <w:p>
@@ -34177,6 +35743,7 @@
         </w:rPr>
         <w:t xml:space="preserve">oder trabajar con distintas implementaciones de </w:t>
       </w:r>
+      <w:proofErr w:type="spellStart"/>
       <w:r>
         <w:rPr>
           <w:rFonts w:ascii="Chaparral Pro" w:hAnsi="Chaparral Pro"/>
@@ -34188,6 +35755,7 @@
         </w:rPr>
         <w:t>blockchain</w:t>
       </w:r>
+      <w:proofErr w:type="spellEnd"/>
       <w:r>
         <w:rPr>
           <w:rFonts w:ascii="Chaparral Pro" w:hAnsi="Chaparral Pro"/>
@@ -34265,6 +35833,7 @@
         </w:rPr>
         <w:t xml:space="preserve">BFA · </w:t>
       </w:r>
+      <w:proofErr w:type="spellStart"/>
       <w:r>
         <w:rPr>
           <w:rFonts w:ascii="Chaparral Pro" w:hAnsi="Chaparral Pro"/>
@@ -34279,6 +35848,7 @@
         </w:rPr>
         <w:t>Blockchain</w:t>
       </w:r>
+      <w:proofErr w:type="spellEnd"/>
       <w:r>
         <w:rPr>
           <w:rFonts w:ascii="Chaparral Pro" w:hAnsi="Chaparral Pro"/>
@@ -34345,6 +35915,7 @@
         </w:rPr>
         <w:t xml:space="preserve">ltiservicios abierta y participativa pensada para integrar servicios y aplicaciones sobre </w:t>
       </w:r>
+      <w:proofErr w:type="spellStart"/>
       <w:r>
         <w:rPr>
           <w:rFonts w:ascii="Chaparral Pro" w:hAnsi="Chaparral Pro"/>
@@ -34356,6 +35927,7 @@
         </w:rPr>
         <w:t>blockchain</w:t>
       </w:r>
+      <w:proofErr w:type="spellEnd"/>
       <w:r>
         <w:rPr>
           <w:rFonts w:ascii="Chaparral Pro" w:hAnsi="Chaparral Pro"/>
@@ -34681,58 +36253,9 @@
           <w:u w:val="single"/>
           <w:lang w:val="es-ES"/>
         </w:rPr>
-        <w:t>off-chain</w:t>
-      </w:r>
-      <w:r>
-        <w:rPr>
-          <w:rFonts w:ascii="Chaparral Pro" w:hAnsi="Chaparral Pro"/>
-          <w:color w:val="000000" w:themeColor="text1"/>
-          <w:sz w:val="24"/>
-          <w:szCs w:val="24"/>
-          <w:lang w:val="es-ES"/>
-        </w:rPr>
-        <w:t xml:space="preserve"> </w:t>
-      </w:r>
-      <w:r>
-        <w:rPr>
-          <w:rFonts w:ascii="Times New Roman" w:hAnsi="Times New Roman" w:cs="Times New Roman"/>
-          <w:color w:val="000000" w:themeColor="text1"/>
-          <w:sz w:val="24"/>
-          <w:szCs w:val="24"/>
-          <w:lang w:val="es-ES"/>
-        </w:rPr>
-        <w:t>→</w:t>
-      </w:r>
-      <w:r>
-        <w:rPr>
-          <w:rFonts w:ascii="Chaparral Pro" w:hAnsi="Chaparral Pro"/>
-          <w:color w:val="000000" w:themeColor="text1"/>
-          <w:sz w:val="24"/>
-          <w:szCs w:val="24"/>
-          <w:lang w:val="es-ES"/>
-        </w:rPr>
-        <w:t xml:space="preserve"> </w:t>
-      </w:r>
-      <w:r>
-        <w:rPr>
-          <w:rFonts w:ascii="Chaparral Pro" w:hAnsi="Chaparral Pro"/>
-          <w:color w:val="000000" w:themeColor="text1"/>
-          <w:sz w:val="24"/>
-          <w:szCs w:val="24"/>
-          <w:lang w:val="es-ES"/>
-        </w:rPr>
-        <w:t xml:space="preserve">no se almacena información en sí </w:t>
-      </w:r>
-      <w:r>
-        <w:rPr>
-          <w:rFonts w:ascii="Chaparral Pro" w:hAnsi="Chaparral Pro"/>
-          <w:color w:val="000000" w:themeColor="text1"/>
-          <w:sz w:val="24"/>
-          <w:szCs w:val="24"/>
-          <w:lang w:val="es-ES"/>
-        </w:rPr>
-        <w:t xml:space="preserve">dentro de la </w:t>
-      </w:r>
+        <w:t>off-</w:t>
+      </w:r>
+      <w:proofErr w:type="spellStart"/>
       <w:r>
         <w:rPr>
           <w:rFonts w:ascii="Chaparral Pro" w:hAnsi="Chaparral Pro"/>
@@ -34741,10 +36264,76 @@
           <w:color w:val="000000" w:themeColor="text1"/>
           <w:sz w:val="24"/>
           <w:szCs w:val="24"/>
+          <w:u w:val="single"/>
+          <w:lang w:val="es-ES"/>
+        </w:rPr>
+        <w:t>chain</w:t>
+      </w:r>
+      <w:proofErr w:type="spellEnd"/>
+      <w:r>
+        <w:rPr>
+          <w:rFonts w:ascii="Chaparral Pro" w:hAnsi="Chaparral Pro"/>
+          <w:color w:val="000000" w:themeColor="text1"/>
+          <w:sz w:val="24"/>
+          <w:szCs w:val="24"/>
+          <w:lang w:val="es-ES"/>
+        </w:rPr>
+        <w:t xml:space="preserve"> </w:t>
+      </w:r>
+      <w:r>
+        <w:rPr>
+          <w:rFonts w:ascii="Times New Roman" w:hAnsi="Times New Roman" w:cs="Times New Roman"/>
+          <w:color w:val="000000" w:themeColor="text1"/>
+          <w:sz w:val="24"/>
+          <w:szCs w:val="24"/>
+          <w:lang w:val="es-ES"/>
+        </w:rPr>
+        <w:t>→</w:t>
+      </w:r>
+      <w:r>
+        <w:rPr>
+          <w:rFonts w:ascii="Chaparral Pro" w:hAnsi="Chaparral Pro"/>
+          <w:color w:val="000000" w:themeColor="text1"/>
+          <w:sz w:val="24"/>
+          <w:szCs w:val="24"/>
+          <w:lang w:val="es-ES"/>
+        </w:rPr>
+        <w:t xml:space="preserve"> </w:t>
+      </w:r>
+      <w:r>
+        <w:rPr>
+          <w:rFonts w:ascii="Chaparral Pro" w:hAnsi="Chaparral Pro"/>
+          <w:color w:val="000000" w:themeColor="text1"/>
+          <w:sz w:val="24"/>
+          <w:szCs w:val="24"/>
+          <w:lang w:val="es-ES"/>
+        </w:rPr>
+        <w:t xml:space="preserve">no se almacena información en sí </w:t>
+      </w:r>
+      <w:r>
+        <w:rPr>
+          <w:rFonts w:ascii="Chaparral Pro" w:hAnsi="Chaparral Pro"/>
+          <w:color w:val="000000" w:themeColor="text1"/>
+          <w:sz w:val="24"/>
+          <w:szCs w:val="24"/>
+          <w:lang w:val="es-ES"/>
+        </w:rPr>
+        <w:t xml:space="preserve">dentro de la </w:t>
+      </w:r>
+      <w:proofErr w:type="spellStart"/>
+      <w:r>
+        <w:rPr>
+          <w:rFonts w:ascii="Chaparral Pro" w:hAnsi="Chaparral Pro"/>
+          <w:i/>
+          <w:iCs/>
+          <w:color w:val="000000" w:themeColor="text1"/>
+          <w:sz w:val="24"/>
+          <w:szCs w:val="24"/>
           <w:lang w:val="es-ES"/>
         </w:rPr>
         <w:t>blockchain</w:t>
       </w:r>
+      <w:proofErr w:type="spellEnd"/>
       <w:r>
         <w:rPr>
           <w:rFonts w:ascii="Chaparral Pro" w:hAnsi="Chaparral Pro"/>
@@ -36211,7 +37800,29 @@
           <w:szCs w:val="24"/>
           <w:lang w:val="es-ES"/>
         </w:rPr>
-        <w:t>la organización en pos de un futuro mejor</w:t>
+        <w:t xml:space="preserve">la organización en </w:t>
+      </w:r>
+      <w:proofErr w:type="spellStart"/>
+      <w:r>
+        <w:rPr>
+          <w:rFonts w:ascii="Chaparral Pro" w:hAnsi="Chaparral Pro"/>
+          <w:color w:val="000000" w:themeColor="text1"/>
+          <w:sz w:val="24"/>
+          <w:szCs w:val="24"/>
+          <w:lang w:val="es-ES"/>
+        </w:rPr>
+        <w:t>pos</w:t>
+      </w:r>
+      <w:proofErr w:type="spellEnd"/>
+      <w:r>
+        <w:rPr>
+          <w:rFonts w:ascii="Chaparral Pro" w:hAnsi="Chaparral Pro"/>
+          <w:color w:val="000000" w:themeColor="text1"/>
+          <w:sz w:val="24"/>
+          <w:szCs w:val="24"/>
+          <w:lang w:val="es-ES"/>
+        </w:rPr>
+        <w:t xml:space="preserve"> de un futuro mejor</w:t>
       </w:r>
       <w:r>
         <w:rPr>
@@ -37343,6 +38954,7 @@
         </w:rPr>
         <w:t xml:space="preserve"> proceso de comunicación que tiene por finalidad influir en el comportamiento de los demás donde ambas partes lleguen a un acuerdo </w:t>
       </w:r>
+      <w:proofErr w:type="spellStart"/>
       <w:r>
         <w:rPr>
           <w:rFonts w:ascii="Chaparral Pro" w:hAnsi="Chaparral Pro"/>
@@ -37355,6 +38967,7 @@
         </w:rPr>
         <w:t>win-win</w:t>
       </w:r>
+      <w:proofErr w:type="spellEnd"/>
       <w:r>
         <w:rPr>
           <w:rFonts w:ascii="Chaparral Pro" w:hAnsi="Chaparral Pro"/>
@@ -37954,6 +39567,7 @@
         </w:rPr>
         <w:t xml:space="preserve">El protocolo de </w:t>
       </w:r>
+      <w:proofErr w:type="spellStart"/>
       <w:r>
         <w:rPr>
           <w:rFonts w:ascii="Chaparral Pro" w:hAnsi="Chaparral Pro"/>
@@ -37965,6 +39579,7 @@
         </w:rPr>
         <w:t>blockchain</w:t>
       </w:r>
+      <w:proofErr w:type="spellEnd"/>
       <w:r>
         <w:rPr>
           <w:rFonts w:ascii="Chaparral Pro" w:hAnsi="Chaparral Pro"/>

</xml_diff>

<commit_message>
Se ordenan varios archivos...
</commit_message>
<xml_diff>
--- a/resumen.docx
+++ b/resumen.docx
@@ -429,7 +429,6 @@
           <w:lang w:val="es-ES"/>
         </w:rPr>
       </w:pPr>
-      <w:proofErr w:type="gramStart"/>
       <w:r>
         <w:rPr>
           <w:rFonts w:ascii="Chaparral Pro" w:hAnsi="Chaparral Pro"/>
@@ -457,7 +456,6 @@
         </w:rPr>
         <w:t>PROYECTO</w:t>
       </w:r>
-      <w:proofErr w:type="gramEnd"/>
       <w:r>
         <w:rPr>
           <w:rFonts w:ascii="Chaparral Pro" w:hAnsi="Chaparral Pro"/>
@@ -721,7 +719,6 @@
           <w:lang w:val="en-US"/>
         </w:rPr>
       </w:pPr>
-      <w:proofErr w:type="spellStart"/>
       <w:r>
         <w:rPr>
           <w:rFonts w:ascii="Chaparral Pro" w:hAnsi="Chaparral Pro"/>
@@ -733,21 +730,7 @@
           <w:u w:val="single"/>
           <w:lang w:val="en-US"/>
         </w:rPr>
-        <w:t>Fases</w:t>
-      </w:r>
-      <w:proofErr w:type="spellEnd"/>
-      <w:r>
-        <w:rPr>
-          <w:rFonts w:ascii="Chaparral Pro" w:hAnsi="Chaparral Pro"/>
-          <w:b/>
-          <w:bCs/>
-          <w:color w:val="000000" w:themeColor="text1"/>
-          <w:sz w:val="24"/>
-          <w:szCs w:val="24"/>
-          <w:u w:val="single"/>
-          <w:lang w:val="en-US"/>
-        </w:rPr>
-        <w:t xml:space="preserve"> del Proyecto:</w:t>
+        <w:t>Fases del Proyecto:</w:t>
       </w:r>
     </w:p>
     <w:p>
@@ -988,7 +971,6 @@
           <w:lang w:val="en-US"/>
         </w:rPr>
       </w:pPr>
-      <w:proofErr w:type="spellStart"/>
       <w:r>
         <w:rPr>
           <w:rFonts w:ascii="Chaparral Pro" w:hAnsi="Chaparral Pro"/>
@@ -1000,21 +982,7 @@
           <w:u w:val="single"/>
           <w:lang w:val="en-US"/>
         </w:rPr>
-        <w:t>Ciclo</w:t>
-      </w:r>
-      <w:proofErr w:type="spellEnd"/>
-      <w:r>
-        <w:rPr>
-          <w:rFonts w:ascii="Chaparral Pro" w:hAnsi="Chaparral Pro"/>
-          <w:b/>
-          <w:bCs/>
-          <w:color w:val="000000" w:themeColor="text1"/>
-          <w:sz w:val="24"/>
-          <w:szCs w:val="24"/>
-          <w:u w:val="single"/>
-          <w:lang w:val="en-US"/>
-        </w:rPr>
-        <w:t xml:space="preserve"> PDCA (</w:t>
+        <w:t>Ciclo PDCA (</w:t>
       </w:r>
       <w:r>
         <w:rPr>
@@ -1174,7 +1142,6 @@
           <w:szCs w:val="24"/>
         </w:rPr>
       </w:pPr>
-      <w:proofErr w:type="spellStart"/>
       <w:r>
         <w:rPr>
           <w:rFonts w:ascii="Chaparral Pro" w:hAnsi="Chaparral Pro"/>
@@ -1187,7 +1154,6 @@
         </w:rPr>
         <w:t>Check</w:t>
       </w:r>
-      <w:proofErr w:type="spellEnd"/>
       <w:r>
         <w:rPr>
           <w:rFonts w:ascii="Chaparral Pro" w:hAnsi="Chaparral Pro"/>
@@ -1232,7 +1198,6 @@
           <w:szCs w:val="24"/>
         </w:rPr>
       </w:pPr>
-      <w:proofErr w:type="spellStart"/>
       <w:r>
         <w:rPr>
           <w:rFonts w:ascii="Chaparral Pro" w:hAnsi="Chaparral Pro"/>
@@ -1245,7 +1210,6 @@
         </w:rPr>
         <w:t>Act</w:t>
       </w:r>
-      <w:proofErr w:type="spellEnd"/>
       <w:r>
         <w:rPr>
           <w:rFonts w:ascii="Chaparral Pro" w:hAnsi="Chaparral Pro"/>
@@ -2133,7 +2097,6 @@
           <w:lang w:val="es-ES"/>
         </w:rPr>
       </w:pPr>
-      <w:proofErr w:type="gramStart"/>
       <w:r>
         <w:rPr>
           <w:rFonts w:ascii="Chaparral Pro" w:hAnsi="Chaparral Pro"/>
@@ -2161,7 +2124,6 @@
         </w:rPr>
         <w:t>RIESGO</w:t>
       </w:r>
-      <w:proofErr w:type="gramEnd"/>
       <w:r>
         <w:rPr>
           <w:rFonts w:ascii="Chaparral Pro" w:hAnsi="Chaparral Pro"/>
@@ -3320,7 +3282,6 @@
           <w:lang w:val="es-ES"/>
         </w:rPr>
       </w:pPr>
-      <w:proofErr w:type="gramStart"/>
       <w:r>
         <w:rPr>
           <w:rFonts w:ascii="Chaparral Pro" w:hAnsi="Chaparral Pro"/>
@@ -3348,7 +3309,6 @@
         </w:rPr>
         <w:t>PROBLEMA</w:t>
       </w:r>
-      <w:proofErr w:type="gramEnd"/>
       <w:r>
         <w:rPr>
           <w:rFonts w:ascii="Chaparral Pro" w:hAnsi="Chaparral Pro"/>
@@ -4467,7 +4427,6 @@
           <w:lang w:val="es-ES"/>
         </w:rPr>
       </w:pPr>
-      <w:proofErr w:type="gramStart"/>
       <w:r>
         <w:rPr>
           <w:rFonts w:ascii="Chaparral Pro" w:hAnsi="Chaparral Pro"/>
@@ -4495,7 +4454,6 @@
         </w:rPr>
         <w:t>REQUERIMIENTOS</w:t>
       </w:r>
-      <w:proofErr w:type="gramEnd"/>
       <w:r>
         <w:rPr>
           <w:rFonts w:ascii="Chaparral Pro" w:hAnsi="Chaparral Pro"/>
@@ -7386,29 +7344,7 @@
           <w:szCs w:val="24"/>
           <w:lang w:val="es-ES"/>
         </w:rPr>
-        <w:t xml:space="preserve"> o bien hay acuerdo sobre lo que hay que </w:t>
-      </w:r>
-      <w:proofErr w:type="gramStart"/>
-      <w:r>
-        <w:rPr>
-          <w:rFonts w:ascii="Chaparral Pro" w:hAnsi="Chaparral Pro"/>
-          <w:color w:val="000000" w:themeColor="text1"/>
-          <w:sz w:val="24"/>
-          <w:szCs w:val="24"/>
-          <w:lang w:val="es-ES"/>
-        </w:rPr>
-        <w:t>hacer</w:t>
-      </w:r>
-      <w:proofErr w:type="gramEnd"/>
-      <w:r>
-        <w:rPr>
-          <w:rFonts w:ascii="Chaparral Pro" w:hAnsi="Chaparral Pro"/>
-          <w:color w:val="000000" w:themeColor="text1"/>
-          <w:sz w:val="24"/>
-          <w:szCs w:val="24"/>
-          <w:lang w:val="es-ES"/>
-        </w:rPr>
-        <w:t xml:space="preserve"> pero se sabe menos sobre lo que hay que hacer, o bien, se sabe lo que hay que hacer pero no hay acuerdo sobre cómo hacer lo que hay que hacer.</w:t>
+        <w:t xml:space="preserve"> o bien hay acuerdo sobre lo que hay que hacer pero se sabe menos sobre lo que hay que hacer, o bien, se sabe lo que hay que hacer pero no hay acuerdo sobre cómo hacer lo que hay que hacer.</w:t>
       </w:r>
     </w:p>
     <w:p>
@@ -7863,7 +7799,6 @@
           <w:lang w:val="es-ES"/>
         </w:rPr>
       </w:pPr>
-      <w:proofErr w:type="gramStart"/>
       <w:r>
         <w:rPr>
           <w:rFonts w:ascii="Chaparral Pro" w:hAnsi="Chaparral Pro"/>
@@ -7890,23 +7825,7 @@
           <w:bdr w:val="single" w:sz="4" w:space="0" w:color="auto"/>
           <w:lang w:val="es-ES"/>
         </w:rPr>
-        <w:t>BUSINESS</w:t>
-      </w:r>
-      <w:proofErr w:type="gramEnd"/>
-      <w:r>
-        <w:rPr>
-          <w:rFonts w:ascii="Chaparral Pro" w:hAnsi="Chaparral Pro"/>
-          <w:b/>
-          <w:bCs/>
-          <w:i/>
-          <w:iCs/>
-          <w:color w:val="000000" w:themeColor="text1"/>
-          <w:sz w:val="24"/>
-          <w:szCs w:val="24"/>
-          <w:bdr w:val="single" w:sz="4" w:space="0" w:color="auto"/>
-          <w:lang w:val="es-ES"/>
-        </w:rPr>
-        <w:t xml:space="preserve"> PLAN</w:t>
+        <w:t>BUSINESS PLAN</w:t>
       </w:r>
       <w:r>
         <w:rPr>
@@ -11284,7 +11203,6 @@
           <w:lang w:val="es-ES"/>
         </w:rPr>
       </w:pPr>
-      <w:proofErr w:type="spellStart"/>
       <w:r>
         <w:rPr>
           <w:rFonts w:ascii="Chaparral Pro" w:hAnsi="Chaparral Pro"/>
@@ -11300,7 +11218,6 @@
         </w:rPr>
         <w:t>On-Premise</w:t>
       </w:r>
-      <w:proofErr w:type="spellEnd"/>
       <w:r>
         <w:rPr>
           <w:rFonts w:ascii="Chaparral Pro" w:hAnsi="Chaparral Pro"/>
@@ -11633,7 +11550,6 @@
           <w:lang w:val="es-ES"/>
         </w:rPr>
       </w:pPr>
-      <w:proofErr w:type="spellStart"/>
       <w:r>
         <w:rPr>
           <w:rFonts w:ascii="Chaparral Pro" w:hAnsi="Chaparral Pro"/>
@@ -11647,7 +11563,6 @@
         </w:rPr>
         <w:t>Hiperconvergencia</w:t>
       </w:r>
-      <w:proofErr w:type="spellEnd"/>
       <w:r>
         <w:rPr>
           <w:rFonts w:ascii="Chaparral Pro" w:hAnsi="Chaparral Pro"/>
@@ -11691,7 +11606,6 @@
           <w:lang w:val="es-ES"/>
         </w:rPr>
       </w:pPr>
-      <w:proofErr w:type="spellStart"/>
       <w:r>
         <w:rPr>
           <w:rFonts w:ascii="Chaparral Pro" w:hAnsi="Chaparral Pro"/>
@@ -11707,7 +11621,6 @@
         </w:rPr>
         <w:t>Cluster</w:t>
       </w:r>
-      <w:proofErr w:type="spellEnd"/>
       <w:r>
         <w:rPr>
           <w:rFonts w:ascii="Chaparral Pro" w:hAnsi="Chaparral Pro"/>
@@ -11834,7 +11747,6 @@
         </w:rPr>
         <w:t xml:space="preserve">que las solicitudes de Internet se distribuyen entre un </w:t>
       </w:r>
-      <w:proofErr w:type="spellStart"/>
       <w:r>
         <w:rPr>
           <w:rFonts w:ascii="Chaparral Pro" w:hAnsi="Chaparral Pro"/>
@@ -11847,7 +11759,6 @@
         </w:rPr>
         <w:t>cluster</w:t>
       </w:r>
-      <w:proofErr w:type="spellEnd"/>
       <w:r>
         <w:rPr>
           <w:rFonts w:ascii="Chaparral Pro" w:hAnsi="Chaparral Pro"/>
@@ -12053,9 +11964,8 @@
           <w:u w:val="single"/>
           <w:lang w:val="es-ES"/>
         </w:rPr>
-        <w:t xml:space="preserve">Total </w:t>
-      </w:r>
-      <w:proofErr w:type="spellStart"/>
+        <w:t>Total Cost</w:t>
+      </w:r>
       <w:r>
         <w:rPr>
           <w:rFonts w:ascii="Chaparral Pro" w:hAnsi="Chaparral Pro"/>
@@ -12069,9 +11979,8 @@
           <w:u w:val="single"/>
           <w:lang w:val="es-ES"/>
         </w:rPr>
-        <w:t>Cost</w:t>
-      </w:r>
-      <w:proofErr w:type="spellEnd"/>
+        <w:t xml:space="preserve"> of</w:t>
+      </w:r>
       <w:r>
         <w:rPr>
           <w:rFonts w:ascii="Chaparral Pro" w:hAnsi="Chaparral Pro"/>
@@ -12085,9 +11994,74 @@
           <w:u w:val="single"/>
           <w:lang w:val="es-ES"/>
         </w:rPr>
+        <w:t xml:space="preserve"> Ownership</w:t>
+      </w:r>
+      <w:r>
+        <w:rPr>
+          <w:rFonts w:ascii="Chaparral Pro" w:hAnsi="Chaparral Pro"/>
+          <w:b/>
+          <w:bCs/>
+          <w:color w:val="000000" w:themeColor="text1"/>
+          <w:sz w:val="24"/>
+          <w:szCs w:val="24"/>
+          <w:u w:val="single"/>
+          <w:lang w:val="es-ES"/>
+        </w:rPr>
+        <w:t xml:space="preserve"> · Costo Total de Propiedad)</w:t>
+      </w:r>
+      <w:r>
+        <w:rPr>
+          <w:rFonts w:ascii="Chaparral Pro" w:hAnsi="Chaparral Pro"/>
+          <w:color w:val="000000" w:themeColor="text1"/>
+          <w:sz w:val="24"/>
+          <w:szCs w:val="24"/>
+          <w:lang w:val="es-ES"/>
+        </w:rPr>
         <w:t xml:space="preserve"> </w:t>
       </w:r>
-      <w:proofErr w:type="spellStart"/>
+      <w:r>
+        <w:rPr>
+          <w:rFonts w:ascii="Times New Roman" w:hAnsi="Times New Roman" w:cs="Times New Roman"/>
+          <w:color w:val="000000" w:themeColor="text1"/>
+          <w:sz w:val="24"/>
+          <w:szCs w:val="24"/>
+          <w:lang w:val="es-ES"/>
+        </w:rPr>
+        <w:t>→</w:t>
+      </w:r>
+      <w:r>
+        <w:rPr>
+          <w:rFonts w:ascii="Chaparral Pro" w:hAnsi="Chaparral Pro"/>
+          <w:color w:val="000000" w:themeColor="text1"/>
+          <w:sz w:val="24"/>
+          <w:szCs w:val="24"/>
+          <w:lang w:val="es-ES"/>
+        </w:rPr>
+        <w:t xml:space="preserve"> costo</w:t>
+      </w:r>
+      <w:r>
+        <w:rPr>
+          <w:rFonts w:ascii="Chaparral Pro" w:hAnsi="Chaparral Pro"/>
+          <w:color w:val="000000" w:themeColor="text1"/>
+          <w:sz w:val="24"/>
+          <w:szCs w:val="24"/>
+          <w:lang w:val="es-ES"/>
+        </w:rPr>
+        <w:t xml:space="preserve"> total de un producto a lo largo de su ciclo de vida completo, considerando todos los costos directos, indirectos y recurrentes.</w:t>
+      </w:r>
+    </w:p>
+    <w:p>
+      <w:pPr>
+        <w:spacing w:before="120" w:after="0" w:line="276" w:lineRule="auto"/>
+        <w:jc w:val="both"/>
+        <w:rPr>
+          <w:rFonts w:ascii="Chaparral Pro" w:hAnsi="Chaparral Pro"/>
+          <w:color w:val="000000" w:themeColor="text1"/>
+          <w:sz w:val="24"/>
+          <w:szCs w:val="24"/>
+          <w:lang w:val="es-ES"/>
+        </w:rPr>
+      </w:pPr>
       <w:r>
         <w:rPr>
           <w:rFonts w:ascii="Chaparral Pro" w:hAnsi="Chaparral Pro"/>
@@ -12101,124 +12075,8 @@
           <w:u w:val="single"/>
           <w:lang w:val="es-ES"/>
         </w:rPr>
-        <w:t>of</w:t>
-      </w:r>
-      <w:proofErr w:type="spellEnd"/>
-      <w:r>
-        <w:rPr>
-          <w:rFonts w:ascii="Chaparral Pro" w:hAnsi="Chaparral Pro"/>
-          <w:b/>
-          <w:bCs/>
-          <w:i/>
-          <w:iCs/>
-          <w:color w:val="000000" w:themeColor="text1"/>
-          <w:sz w:val="24"/>
-          <w:szCs w:val="24"/>
-          <w:u w:val="single"/>
-          <w:lang w:val="es-ES"/>
-        </w:rPr>
-        <w:t xml:space="preserve"> </w:t>
-      </w:r>
-      <w:proofErr w:type="spellStart"/>
-      <w:r>
-        <w:rPr>
-          <w:rFonts w:ascii="Chaparral Pro" w:hAnsi="Chaparral Pro"/>
-          <w:b/>
-          <w:bCs/>
-          <w:i/>
-          <w:iCs/>
-          <w:color w:val="000000" w:themeColor="text1"/>
-          <w:sz w:val="24"/>
-          <w:szCs w:val="24"/>
-          <w:u w:val="single"/>
-          <w:lang w:val="es-ES"/>
-        </w:rPr>
-        <w:t>Ownership</w:t>
-      </w:r>
-      <w:proofErr w:type="spellEnd"/>
-      <w:r>
-        <w:rPr>
-          <w:rFonts w:ascii="Chaparral Pro" w:hAnsi="Chaparral Pro"/>
-          <w:b/>
-          <w:bCs/>
-          <w:color w:val="000000" w:themeColor="text1"/>
-          <w:sz w:val="24"/>
-          <w:szCs w:val="24"/>
-          <w:u w:val="single"/>
-          <w:lang w:val="es-ES"/>
-        </w:rPr>
-        <w:t xml:space="preserve"> · Costo Total de Propiedad)</w:t>
-      </w:r>
-      <w:r>
-        <w:rPr>
-          <w:rFonts w:ascii="Chaparral Pro" w:hAnsi="Chaparral Pro"/>
-          <w:color w:val="000000" w:themeColor="text1"/>
-          <w:sz w:val="24"/>
-          <w:szCs w:val="24"/>
-          <w:lang w:val="es-ES"/>
-        </w:rPr>
-        <w:t xml:space="preserve"> </w:t>
-      </w:r>
-      <w:r>
-        <w:rPr>
-          <w:rFonts w:ascii="Times New Roman" w:hAnsi="Times New Roman" w:cs="Times New Roman"/>
-          <w:color w:val="000000" w:themeColor="text1"/>
-          <w:sz w:val="24"/>
-          <w:szCs w:val="24"/>
-          <w:lang w:val="es-ES"/>
-        </w:rPr>
-        <w:t>→</w:t>
-      </w:r>
-      <w:r>
-        <w:rPr>
-          <w:rFonts w:ascii="Chaparral Pro" w:hAnsi="Chaparral Pro"/>
-          <w:color w:val="000000" w:themeColor="text1"/>
-          <w:sz w:val="24"/>
-          <w:szCs w:val="24"/>
-          <w:lang w:val="es-ES"/>
-        </w:rPr>
-        <w:t xml:space="preserve"> costo</w:t>
-      </w:r>
-      <w:r>
-        <w:rPr>
-          <w:rFonts w:ascii="Chaparral Pro" w:hAnsi="Chaparral Pro"/>
-          <w:color w:val="000000" w:themeColor="text1"/>
-          <w:sz w:val="24"/>
-          <w:szCs w:val="24"/>
-          <w:lang w:val="es-ES"/>
-        </w:rPr>
-        <w:t xml:space="preserve"> total de un producto a lo largo de su ciclo de vida completo, considerando todos los costos directos, indirectos y recurrentes.</w:t>
-      </w:r>
-    </w:p>
-    <w:p>
-      <w:pPr>
-        <w:spacing w:before="120" w:after="0" w:line="276" w:lineRule="auto"/>
-        <w:jc w:val="both"/>
-        <w:rPr>
-          <w:rFonts w:ascii="Chaparral Pro" w:hAnsi="Chaparral Pro"/>
-          <w:color w:val="000000" w:themeColor="text1"/>
-          <w:sz w:val="24"/>
-          <w:szCs w:val="24"/>
-          <w:lang w:val="es-ES"/>
-        </w:rPr>
-      </w:pPr>
-      <w:proofErr w:type="spellStart"/>
-      <w:r>
-        <w:rPr>
-          <w:rFonts w:ascii="Chaparral Pro" w:hAnsi="Chaparral Pro"/>
-          <w:b/>
-          <w:bCs/>
-          <w:i/>
-          <w:iCs/>
-          <w:color w:val="000000" w:themeColor="text1"/>
-          <w:sz w:val="24"/>
-          <w:szCs w:val="24"/>
-          <w:u w:val="single"/>
-          <w:lang w:val="es-ES"/>
-        </w:rPr>
         <w:t>CapEx</w:t>
       </w:r>
-      <w:proofErr w:type="spellEnd"/>
       <w:r>
         <w:rPr>
           <w:rFonts w:ascii="Chaparral Pro" w:hAnsi="Chaparral Pro"/>
@@ -12382,7 +12240,6 @@
           <w:lang w:val="es-ES"/>
         </w:rPr>
       </w:pPr>
-      <w:proofErr w:type="spellStart"/>
       <w:r>
         <w:rPr>
           <w:rFonts w:ascii="Chaparral Pro" w:hAnsi="Chaparral Pro"/>
@@ -12398,7 +12255,6 @@
         </w:rPr>
         <w:t>OpEx</w:t>
       </w:r>
-      <w:proofErr w:type="spellEnd"/>
       <w:r>
         <w:rPr>
           <w:rFonts w:ascii="Chaparral Pro" w:hAnsi="Chaparral Pro"/>
@@ -12588,7 +12444,6 @@
         </w:rPr>
         <w:t xml:space="preserve"> (</w:t>
       </w:r>
-      <w:proofErr w:type="spellStart"/>
       <w:r>
         <w:rPr>
           <w:rFonts w:ascii="Chaparral Pro" w:hAnsi="Chaparral Pro"/>
@@ -12602,73 +12457,8 @@
           <w:u w:val="single"/>
           <w:lang w:val="es-ES"/>
         </w:rPr>
-        <w:t>Service</w:t>
-      </w:r>
-      <w:proofErr w:type="spellEnd"/>
-      <w:r>
-        <w:rPr>
-          <w:rFonts w:ascii="Chaparral Pro" w:hAnsi="Chaparral Pro"/>
-          <w:b/>
-          <w:bCs/>
-          <w:i/>
-          <w:iCs/>
-          <w:color w:val="000000" w:themeColor="text1"/>
-          <w:sz w:val="24"/>
-          <w:szCs w:val="24"/>
-          <w:u w:val="single"/>
-          <w:lang w:val="es-ES"/>
-        </w:rPr>
-        <w:t xml:space="preserve"> </w:t>
-      </w:r>
-      <w:proofErr w:type="spellStart"/>
-      <w:r>
-        <w:rPr>
-          <w:rFonts w:ascii="Chaparral Pro" w:hAnsi="Chaparral Pro"/>
-          <w:b/>
-          <w:bCs/>
-          <w:i/>
-          <w:iCs/>
-          <w:color w:val="000000" w:themeColor="text1"/>
-          <w:sz w:val="24"/>
-          <w:szCs w:val="24"/>
-          <w:u w:val="single"/>
-          <w:lang w:val="es-ES"/>
-        </w:rPr>
-        <w:t>Level</w:t>
-      </w:r>
-      <w:proofErr w:type="spellEnd"/>
-      <w:r>
-        <w:rPr>
-          <w:rFonts w:ascii="Chaparral Pro" w:hAnsi="Chaparral Pro"/>
-          <w:b/>
-          <w:bCs/>
-          <w:i/>
-          <w:iCs/>
-          <w:color w:val="000000" w:themeColor="text1"/>
-          <w:sz w:val="24"/>
-          <w:szCs w:val="24"/>
-          <w:u w:val="single"/>
-          <w:lang w:val="es-ES"/>
-        </w:rPr>
-        <w:t xml:space="preserve"> </w:t>
-      </w:r>
-      <w:proofErr w:type="spellStart"/>
-      <w:r>
-        <w:rPr>
-          <w:rFonts w:ascii="Chaparral Pro" w:hAnsi="Chaparral Pro"/>
-          <w:b/>
-          <w:bCs/>
-          <w:i/>
-          <w:iCs/>
-          <w:color w:val="000000" w:themeColor="text1"/>
-          <w:sz w:val="24"/>
-          <w:szCs w:val="24"/>
-          <w:u w:val="single"/>
-          <w:lang w:val="es-ES"/>
-        </w:rPr>
-        <w:t>Agreement</w:t>
-      </w:r>
-      <w:proofErr w:type="spellEnd"/>
+        <w:t>Service Level Agreement</w:t>
+      </w:r>
       <w:r>
         <w:rPr>
           <w:rFonts w:ascii="Chaparral Pro" w:hAnsi="Chaparral Pro"/>
@@ -12750,29 +12540,7 @@
           <w:szCs w:val="24"/>
           <w:lang w:val="es-ES"/>
         </w:rPr>
-        <w:t xml:space="preserve">El término SLA también puede referirse a lo que dice dicho contrato, </w:t>
-      </w:r>
-      <w:proofErr w:type="gramStart"/>
-      <w:r>
-        <w:rPr>
-          <w:rFonts w:ascii="Chaparral Pro" w:hAnsi="Chaparral Pro"/>
-          <w:color w:val="000000" w:themeColor="text1"/>
-          <w:sz w:val="24"/>
-          <w:szCs w:val="24"/>
-          <w:lang w:val="es-ES"/>
-        </w:rPr>
-        <w:t>como</w:t>
-      </w:r>
-      <w:proofErr w:type="gramEnd"/>
-      <w:r>
-        <w:rPr>
-          <w:rFonts w:ascii="Chaparral Pro" w:hAnsi="Chaparral Pro"/>
-          <w:color w:val="000000" w:themeColor="text1"/>
-          <w:sz w:val="24"/>
-          <w:szCs w:val="24"/>
-          <w:lang w:val="es-ES"/>
-        </w:rPr>
-        <w:t xml:space="preserve"> por ejemplo: “la disponibilidad [variable con la que se mide el nivel de servicio] será de X horas al año”.</w:t>
+        <w:t>El término SLA también puede referirse a lo que dice dicho contrato, como por ejemplo: “la disponibilidad [variable con la que se mide el nivel de servicio] será de X horas al año”.</w:t>
       </w:r>
     </w:p>
     <w:p>
@@ -13200,7 +12968,6 @@
         </w:rPr>
         <w:t>RTO (</w:t>
       </w:r>
-      <w:proofErr w:type="spellStart"/>
       <w:r>
         <w:rPr>
           <w:rFonts w:ascii="Chaparral Pro" w:hAnsi="Chaparral Pro"/>
@@ -13214,41 +12981,8 @@
           <w:u w:val="single"/>
           <w:lang w:val="es-ES"/>
         </w:rPr>
-        <w:t>Recovery</w:t>
-      </w:r>
-      <w:proofErr w:type="spellEnd"/>
-      <w:r>
-        <w:rPr>
-          <w:rFonts w:ascii="Chaparral Pro" w:hAnsi="Chaparral Pro"/>
-          <w:b/>
-          <w:bCs/>
-          <w:i/>
-          <w:iCs/>
-          <w:color w:val="000000" w:themeColor="text1"/>
-          <w:sz w:val="24"/>
-          <w:szCs w:val="24"/>
-          <w:u w:val="single"/>
-          <w:lang w:val="es-ES"/>
-        </w:rPr>
-        <w:t xml:space="preserve"> Time </w:t>
-      </w:r>
-      <w:proofErr w:type="spellStart"/>
-      <w:r>
-        <w:rPr>
-          <w:rFonts w:ascii="Chaparral Pro" w:hAnsi="Chaparral Pro"/>
-          <w:b/>
-          <w:bCs/>
-          <w:i/>
-          <w:iCs/>
-          <w:color w:val="000000" w:themeColor="text1"/>
-          <w:sz w:val="24"/>
-          <w:szCs w:val="24"/>
-          <w:u w:val="single"/>
-          <w:lang w:val="es-ES"/>
-        </w:rPr>
-        <w:t>Objective</w:t>
-      </w:r>
-      <w:proofErr w:type="spellEnd"/>
+        <w:t>Recovery Time Objective</w:t>
+      </w:r>
       <w:r>
         <w:rPr>
           <w:rFonts w:ascii="Chaparral Pro" w:hAnsi="Chaparral Pro"/>
@@ -13368,7 +13102,6 @@
         </w:rPr>
         <w:t>RPO (</w:t>
       </w:r>
-      <w:proofErr w:type="spellStart"/>
       <w:r>
         <w:rPr>
           <w:rFonts w:ascii="Chaparral Pro" w:hAnsi="Chaparral Pro"/>
@@ -13382,41 +13115,8 @@
           <w:u w:val="single"/>
           <w:lang w:val="es-ES"/>
         </w:rPr>
-        <w:t>Recovery</w:t>
-      </w:r>
-      <w:proofErr w:type="spellEnd"/>
-      <w:r>
-        <w:rPr>
-          <w:rFonts w:ascii="Chaparral Pro" w:hAnsi="Chaparral Pro"/>
-          <w:b/>
-          <w:bCs/>
-          <w:i/>
-          <w:iCs/>
-          <w:color w:val="000000" w:themeColor="text1"/>
-          <w:sz w:val="24"/>
-          <w:szCs w:val="24"/>
-          <w:u w:val="single"/>
-          <w:lang w:val="es-ES"/>
-        </w:rPr>
-        <w:t xml:space="preserve"> Point </w:t>
-      </w:r>
-      <w:proofErr w:type="spellStart"/>
-      <w:r>
-        <w:rPr>
-          <w:rFonts w:ascii="Chaparral Pro" w:hAnsi="Chaparral Pro"/>
-          <w:b/>
-          <w:bCs/>
-          <w:i/>
-          <w:iCs/>
-          <w:color w:val="000000" w:themeColor="text1"/>
-          <w:sz w:val="24"/>
-          <w:szCs w:val="24"/>
-          <w:u w:val="single"/>
-          <w:lang w:val="es-ES"/>
-        </w:rPr>
-        <w:t>Objective</w:t>
-      </w:r>
-      <w:proofErr w:type="spellEnd"/>
+        <w:t>Recovery Point Objective</w:t>
+      </w:r>
       <w:r>
         <w:rPr>
           <w:rFonts w:ascii="Chaparral Pro" w:hAnsi="Chaparral Pro"/>
@@ -13812,7 +13512,6 @@
           <w:lang w:val="es-ES"/>
         </w:rPr>
       </w:pPr>
-      <w:proofErr w:type="gramStart"/>
       <w:r>
         <w:rPr>
           <w:rFonts w:ascii="Chaparral Pro" w:hAnsi="Chaparral Pro"/>
@@ -13837,21 +13536,7 @@
           <w:bdr w:val="single" w:sz="4" w:space="0" w:color="auto"/>
           <w:lang w:val="es-ES"/>
         </w:rPr>
-        <w:t>GESTIÓN</w:t>
-      </w:r>
-      <w:proofErr w:type="gramEnd"/>
-      <w:r>
-        <w:rPr>
-          <w:rFonts w:ascii="Chaparral Pro" w:hAnsi="Chaparral Pro"/>
-          <w:b/>
-          <w:bCs/>
-          <w:color w:val="000000" w:themeColor="text1"/>
-          <w:sz w:val="24"/>
-          <w:szCs w:val="24"/>
-          <w:bdr w:val="single" w:sz="4" w:space="0" w:color="auto"/>
-          <w:lang w:val="es-ES"/>
-        </w:rPr>
-        <w:t xml:space="preserve"> DEL VALOR GANADO</w:t>
+        <w:t>GESTIÓN DEL VALOR GANADO</w:t>
       </w:r>
       <w:r>
         <w:rPr>
@@ -15295,33 +14980,7 @@
                   <w:szCs w:val="24"/>
                   <w:lang w:val="es-ES"/>
                 </w:rPr>
-                <m:t>EV</m:t>
-              </m:r>
-              <m:r>
-                <m:rPr>
-                  <m:sty m:val="p"/>
-                </m:rPr>
-                <w:rPr>
-                  <w:rFonts w:ascii="Latin Modern Math" w:hAnsi="Latin Modern Math"/>
-                  <w:color w:val="000000" w:themeColor="text1"/>
-                  <w:sz w:val="24"/>
-                  <w:szCs w:val="24"/>
-                  <w:lang w:val="es-ES"/>
-                </w:rPr>
-                <m:t>=</m:t>
-              </m:r>
-              <m:r>
-                <m:rPr>
-                  <m:sty m:val="p"/>
-                </m:rPr>
-                <w:rPr>
-                  <w:rFonts w:ascii="Latin Modern Math" w:hAnsi="Latin Modern Math"/>
-                  <w:color w:val="000000" w:themeColor="text1"/>
-                  <w:sz w:val="24"/>
-                  <w:szCs w:val="24"/>
-                  <w:lang w:val="es-ES"/>
-                </w:rPr>
-                <m:t>PV</m:t>
+                <m:t>EV=PV</m:t>
               </m:r>
               <m:r>
                 <m:rPr>
@@ -15370,33 +15029,7 @@
                   <w:szCs w:val="24"/>
                   <w:lang w:val="es-ES"/>
                 </w:rPr>
-                <m:t>0⇔SPI</m:t>
-              </m:r>
-              <m:r>
-                <m:rPr>
-                  <m:sty m:val="p"/>
-                </m:rPr>
-                <w:rPr>
-                  <w:rFonts w:ascii="Latin Modern Math" w:eastAsiaTheme="minorEastAsia" w:hAnsi="Latin Modern Math"/>
-                  <w:color w:val="000000" w:themeColor="text1"/>
-                  <w:sz w:val="24"/>
-                  <w:szCs w:val="24"/>
-                  <w:lang w:val="es-ES"/>
-                </w:rPr>
-                <m:t>=</m:t>
-              </m:r>
-              <m:r>
-                <m:rPr>
-                  <m:sty m:val="p"/>
-                </m:rPr>
-                <w:rPr>
-                  <w:rFonts w:ascii="Latin Modern Math" w:eastAsiaTheme="minorEastAsia" w:hAnsi="Latin Modern Math"/>
-                  <w:color w:val="000000" w:themeColor="text1"/>
-                  <w:sz w:val="24"/>
-                  <w:szCs w:val="24"/>
-                  <w:lang w:val="es-ES"/>
-                </w:rPr>
-                <m:t>1</m:t>
+                <m:t>0⇔SPI=1</m:t>
               </m:r>
             </m:oMath>
             <w:r>
@@ -15442,7 +15075,32 @@
                 <w:u w:val="single"/>
                 <w:lang w:val="es-ES"/>
               </w:rPr>
-              <w:t>a</w:t>
+              <w:t>al día</w:t>
+            </w:r>
+            <w:r>
+              <w:rPr>
+                <w:rFonts w:ascii="Chaparral Pro" w:hAnsi="Chaparral Pro"/>
+                <w:i/>
+                <w:iCs/>
+                <w:color w:val="000000" w:themeColor="text1"/>
+                <w:sz w:val="24"/>
+                <w:szCs w:val="24"/>
+                <w:lang w:val="es-ES"/>
+              </w:rPr>
+              <w:t xml:space="preserve"> respecto del cronograma</w:t>
+            </w:r>
+            <w:r>
+              <w:rPr>
+                <w:rFonts w:ascii="Chaparral Pro" w:hAnsi="Chaparral Pro"/>
+                <w:i/>
+                <w:iCs/>
+                <w:color w:val="000000" w:themeColor="text1"/>
+                <w:sz w:val="24"/>
+                <w:szCs w:val="24"/>
+                <w:lang w:val="es-ES"/>
+              </w:rPr>
+              <w:br/>
+              <w:t xml:space="preserve">(hicimos </w:t>
             </w:r>
             <w:r>
               <w:rPr>
@@ -15455,7 +15113,7 @@
                 <w:u w:val="single"/>
                 <w:lang w:val="es-ES"/>
               </w:rPr>
-              <w:t>l día</w:t>
+              <w:t>exactamente</w:t>
             </w:r>
             <w:r>
               <w:rPr>
@@ -15467,57 +15125,7 @@
                 <w:szCs w:val="24"/>
                 <w:lang w:val="es-ES"/>
               </w:rPr>
-              <w:t xml:space="preserve"> respecto del cronograma</w:t>
-            </w:r>
-            <w:r>
-              <w:rPr>
-                <w:rFonts w:ascii="Chaparral Pro" w:hAnsi="Chaparral Pro"/>
-                <w:i/>
-                <w:iCs/>
-                <w:color w:val="000000" w:themeColor="text1"/>
-                <w:sz w:val="24"/>
-                <w:szCs w:val="24"/>
-                <w:lang w:val="es-ES"/>
-              </w:rPr>
-              <w:br/>
-              <w:t xml:space="preserve">(hicimos </w:t>
-            </w:r>
-            <w:r>
-              <w:rPr>
-                <w:rFonts w:ascii="Chaparral Pro" w:hAnsi="Chaparral Pro"/>
-                <w:i/>
-                <w:iCs/>
-                <w:color w:val="000000" w:themeColor="text1"/>
-                <w:sz w:val="24"/>
-                <w:szCs w:val="24"/>
-                <w:u w:val="single"/>
-                <w:lang w:val="es-ES"/>
-              </w:rPr>
-              <w:t>exactamente</w:t>
-            </w:r>
-            <w:r>
-              <w:rPr>
-                <w:rFonts w:ascii="Chaparral Pro" w:hAnsi="Chaparral Pro"/>
-                <w:i/>
-                <w:iCs/>
-                <w:color w:val="000000" w:themeColor="text1"/>
-                <w:sz w:val="24"/>
-                <w:szCs w:val="24"/>
-                <w:lang w:val="es-ES"/>
-              </w:rPr>
-              <w:t xml:space="preserve"> </w:t>
-            </w:r>
-            <w:r>
-              <w:rPr>
-                <w:rFonts w:ascii="Chaparral Pro" w:hAnsi="Chaparral Pro"/>
-                <w:i/>
-                <w:iCs/>
-                <w:color w:val="000000" w:themeColor="text1"/>
-                <w:sz w:val="24"/>
-                <w:szCs w:val="24"/>
-                <w:lang w:val="es-ES"/>
-              </w:rPr>
-              <w:t>lo esperado)</w:t>
+              <w:t xml:space="preserve"> lo esperado)</w:t>
             </w:r>
             <w:r>
               <w:rPr>
@@ -16340,33 +15948,7 @@
                   <w:szCs w:val="24"/>
                   <w:lang w:val="es-ES"/>
                 </w:rPr>
-                <m:t>EV</m:t>
-              </m:r>
-              <m:r>
-                <m:rPr>
-                  <m:sty m:val="p"/>
-                </m:rPr>
-                <w:rPr>
-                  <w:rFonts w:ascii="Latin Modern Math" w:hAnsi="Latin Modern Math"/>
-                  <w:color w:val="000000" w:themeColor="text1"/>
-                  <w:sz w:val="24"/>
-                  <w:szCs w:val="24"/>
-                  <w:lang w:val="es-ES"/>
-                </w:rPr>
-                <m:t>=</m:t>
-              </m:r>
-              <m:r>
-                <m:rPr>
-                  <m:sty m:val="p"/>
-                </m:rPr>
-                <w:rPr>
-                  <w:rFonts w:ascii="Latin Modern Math" w:hAnsi="Latin Modern Math"/>
-                  <w:color w:val="000000" w:themeColor="text1"/>
-                  <w:sz w:val="24"/>
-                  <w:szCs w:val="24"/>
-                  <w:lang w:val="es-ES"/>
-                </w:rPr>
-                <m:t>AC</m:t>
+                <m:t>EV=AC</m:t>
               </m:r>
               <m:r>
                 <m:rPr>
@@ -16415,33 +15997,7 @@
                   <w:szCs w:val="24"/>
                   <w:lang w:val="es-ES"/>
                 </w:rPr>
-                <m:t>0⇔CPI</m:t>
-              </m:r>
-              <m:r>
-                <m:rPr>
-                  <m:sty m:val="p"/>
-                </m:rPr>
-                <w:rPr>
-                  <w:rFonts w:ascii="Latin Modern Math" w:eastAsiaTheme="minorEastAsia" w:hAnsi="Latin Modern Math"/>
-                  <w:color w:val="000000" w:themeColor="text1"/>
-                  <w:sz w:val="24"/>
-                  <w:szCs w:val="24"/>
-                  <w:lang w:val="es-ES"/>
-                </w:rPr>
-                <m:t>=</m:t>
-              </m:r>
-              <m:r>
-                <m:rPr>
-                  <m:sty m:val="p"/>
-                </m:rPr>
-                <w:rPr>
-                  <w:rFonts w:ascii="Latin Modern Math" w:eastAsiaTheme="minorEastAsia" w:hAnsi="Latin Modern Math"/>
-                  <w:color w:val="000000" w:themeColor="text1"/>
-                  <w:sz w:val="24"/>
-                  <w:szCs w:val="24"/>
-                  <w:lang w:val="es-ES"/>
-                </w:rPr>
-                <m:t>1</m:t>
+                <m:t>0⇔CPI=1</m:t>
               </m:r>
             </m:oMath>
             <w:r>
@@ -16499,19 +16055,7 @@
                 <w:szCs w:val="24"/>
                 <w:lang w:val="es-ES"/>
               </w:rPr>
-              <w:t xml:space="preserve"> del</w:t>
-            </w:r>
-            <w:r>
-              <w:rPr>
-                <w:rFonts w:ascii="Chaparral Pro" w:hAnsi="Chaparral Pro"/>
-                <w:i/>
-                <w:iCs/>
-                <w:color w:val="000000" w:themeColor="text1"/>
-                <w:sz w:val="24"/>
-                <w:szCs w:val="24"/>
-                <w:lang w:val="es-ES"/>
-              </w:rPr>
-              <w:t xml:space="preserve"> presupuesto</w:t>
+              <w:t xml:space="preserve"> del presupuesto</w:t>
             </w:r>
             <w:r>
               <w:rPr>
@@ -16996,27 +16540,7 @@
           <w:sz w:val="24"/>
           <w:szCs w:val="24"/>
         </w:rPr>
-        <w:t xml:space="preserve"> la </w:t>
-      </w:r>
-      <w:proofErr w:type="spellStart"/>
-      <w:r>
-        <w:rPr>
-          <w:rFonts w:ascii="Chaparral Pro" w:hAnsi="Chaparral Pro"/>
-          <w:color w:val="4472C4" w:themeColor="accent1"/>
-          <w:sz w:val="24"/>
-          <w:szCs w:val="24"/>
-        </w:rPr>
-        <w:t>re-estimación</w:t>
-      </w:r>
-      <w:proofErr w:type="spellEnd"/>
-      <w:r>
-        <w:rPr>
-          <w:rFonts w:ascii="Chaparral Pro" w:hAnsi="Chaparral Pro"/>
-          <w:color w:val="4472C4" w:themeColor="accent1"/>
-          <w:sz w:val="24"/>
-          <w:szCs w:val="24"/>
-        </w:rPr>
-        <w:t xml:space="preserve"> del costo del proyecto durante su ejecución, la cual se espera que resulte más certera que la inicial </w:t>
+        <w:t xml:space="preserve"> la re-estimación del costo del proyecto durante su ejecución, la cual se espera que resulte más certera que la inicial </w:t>
       </w:r>
       <w:r>
         <w:rPr>
@@ -20625,7 +20149,6 @@
                 <w:lang w:val="es-ES"/>
               </w:rPr>
             </w:pPr>
-            <w:proofErr w:type="spellStart"/>
             <w:r>
               <w:rPr>
                 <w:rFonts w:ascii="Chaparral Pro" w:hAnsi="Chaparral Pro"/>
@@ -20640,7 +20163,6 @@
               </w:rPr>
               <w:t>Baseline</w:t>
             </w:r>
-            <w:proofErr w:type="spellEnd"/>
             <w:r>
               <w:rPr>
                 <w:rFonts w:ascii="Chaparral Pro" w:hAnsi="Chaparral Pro"/>
@@ -21078,29 +20600,7 @@
                 <w:szCs w:val="24"/>
                 <w:lang w:val="es-ES"/>
               </w:rPr>
-              <w:t xml:space="preserve">Costo real acumulado de los puntos </w:t>
-            </w:r>
-            <w:proofErr w:type="spellStart"/>
-            <w:r>
-              <w:rPr>
-                <w:rFonts w:ascii="Chaparral Pro" w:hAnsi="Chaparral Pro"/>
-                <w:color w:val="4472C4" w:themeColor="accent1"/>
-                <w:sz w:val="24"/>
-                <w:szCs w:val="24"/>
-                <w:lang w:val="es-ES"/>
-              </w:rPr>
-              <w:t>copletados</w:t>
-            </w:r>
-            <w:proofErr w:type="spellEnd"/>
-            <w:r>
-              <w:rPr>
-                <w:rFonts w:ascii="Chaparral Pro" w:hAnsi="Chaparral Pro"/>
-                <w:color w:val="4472C4" w:themeColor="accent1"/>
-                <w:sz w:val="24"/>
-                <w:szCs w:val="24"/>
-                <w:lang w:val="es-ES"/>
-              </w:rPr>
-              <w:t xml:space="preserve"> al finalizar un </w:t>
+              <w:t xml:space="preserve">Costo real acumulado de los puntos copletados al finalizar un </w:t>
             </w:r>
             <w:r>
               <w:rPr>
@@ -21550,7 +21050,6 @@
           <w:lang w:val="es-ES"/>
         </w:rPr>
       </w:pPr>
-      <w:proofErr w:type="gramStart"/>
       <w:r>
         <w:rPr>
           <w:rFonts w:ascii="Chaparral Pro" w:hAnsi="Chaparral Pro"/>
@@ -21579,7 +21078,6 @@
         </w:rPr>
         <w:t>BIG</w:t>
       </w:r>
-      <w:proofErr w:type="gramEnd"/>
       <w:r>
         <w:rPr>
           <w:rFonts w:ascii="Chaparral Pro" w:hAnsi="Chaparral Pro"/>
@@ -21674,7 +21172,6 @@
           <w:lang w:val="es-ES"/>
         </w:rPr>
       </w:pPr>
-      <w:proofErr w:type="gramStart"/>
       <w:r>
         <w:rPr>
           <w:rFonts w:ascii="Chaparral Pro" w:hAnsi="Chaparral Pro"/>
@@ -21701,7 +21198,6 @@
         </w:rPr>
         <w:t>BIG</w:t>
       </w:r>
-      <w:proofErr w:type="gramEnd"/>
       <w:r>
         <w:rPr>
           <w:rFonts w:ascii="Chaparral Pro" w:hAnsi="Chaparral Pro"/>
@@ -22671,27 +22167,15 @@
           <w:lang w:val="es-ES"/>
         </w:rPr>
       </w:pPr>
-      <w:proofErr w:type="spellStart"/>
-      <w:r>
-        <w:rPr>
-          <w:rFonts w:ascii="Chaparral Pro" w:hAnsi="Chaparral Pro"/>
-          <w:color w:val="000000" w:themeColor="text1"/>
-          <w:sz w:val="24"/>
-          <w:szCs w:val="24"/>
-          <w:lang w:val="es-ES"/>
-        </w:rPr>
-        <w:t>Spark</w:t>
-      </w:r>
-      <w:proofErr w:type="spellEnd"/>
-      <w:r>
-        <w:rPr>
-          <w:rFonts w:ascii="Chaparral Pro" w:hAnsi="Chaparral Pro"/>
-          <w:color w:val="000000" w:themeColor="text1"/>
-          <w:sz w:val="24"/>
-          <w:szCs w:val="24"/>
-          <w:lang w:val="es-ES"/>
-        </w:rPr>
-        <w:t>.</w:t>
+      <w:r>
+        <w:rPr>
+          <w:rFonts w:ascii="Chaparral Pro" w:hAnsi="Chaparral Pro"/>
+          <w:color w:val="000000" w:themeColor="text1"/>
+          <w:sz w:val="24"/>
+          <w:szCs w:val="24"/>
+          <w:lang w:val="es-ES"/>
+        </w:rPr>
+        <w:t>Spark.</w:t>
       </w:r>
     </w:p>
     <w:p>
@@ -22781,29 +22265,7 @@
           <w:szCs w:val="24"/>
           <w:lang w:val="es-ES"/>
         </w:rPr>
-        <w:t xml:space="preserve">Data </w:t>
-      </w:r>
-      <w:proofErr w:type="spellStart"/>
-      <w:r>
-        <w:rPr>
-          <w:rFonts w:ascii="Chaparral Pro" w:hAnsi="Chaparral Pro"/>
-          <w:color w:val="000000" w:themeColor="text1"/>
-          <w:sz w:val="24"/>
-          <w:szCs w:val="24"/>
-          <w:lang w:val="es-ES"/>
-        </w:rPr>
-        <w:t>Lakes</w:t>
-      </w:r>
-      <w:proofErr w:type="spellEnd"/>
-      <w:r>
-        <w:rPr>
-          <w:rFonts w:ascii="Chaparral Pro" w:hAnsi="Chaparral Pro"/>
-          <w:color w:val="000000" w:themeColor="text1"/>
-          <w:sz w:val="24"/>
-          <w:szCs w:val="24"/>
-          <w:lang w:val="es-ES"/>
-        </w:rPr>
-        <w:t>.</w:t>
+        <w:t>Data Lakes.</w:t>
       </w:r>
     </w:p>
     <w:p>
@@ -22855,49 +22317,15 @@
           <w:lang w:val="es-ES"/>
         </w:rPr>
       </w:pPr>
-      <w:proofErr w:type="spellStart"/>
-      <w:r>
-        <w:rPr>
-          <w:rFonts w:ascii="Chaparral Pro" w:hAnsi="Chaparral Pro"/>
-          <w:color w:val="000000" w:themeColor="text1"/>
-          <w:sz w:val="24"/>
-          <w:szCs w:val="24"/>
-          <w:lang w:val="es-ES"/>
-        </w:rPr>
-        <w:t>Predictive</w:t>
-      </w:r>
-      <w:proofErr w:type="spellEnd"/>
-      <w:r>
-        <w:rPr>
-          <w:rFonts w:ascii="Chaparral Pro" w:hAnsi="Chaparral Pro"/>
-          <w:color w:val="000000" w:themeColor="text1"/>
-          <w:sz w:val="24"/>
-          <w:szCs w:val="24"/>
-          <w:lang w:val="es-ES"/>
-        </w:rPr>
-        <w:t xml:space="preserve"> </w:t>
-      </w:r>
-      <w:proofErr w:type="spellStart"/>
-      <w:r>
-        <w:rPr>
-          <w:rFonts w:ascii="Chaparral Pro" w:hAnsi="Chaparral Pro"/>
-          <w:color w:val="000000" w:themeColor="text1"/>
-          <w:sz w:val="24"/>
-          <w:szCs w:val="24"/>
-          <w:lang w:val="es-ES"/>
-        </w:rPr>
-        <w:t>Analytics</w:t>
-      </w:r>
-      <w:proofErr w:type="spellEnd"/>
-      <w:r>
-        <w:rPr>
-          <w:rFonts w:ascii="Chaparral Pro" w:hAnsi="Chaparral Pro"/>
-          <w:color w:val="000000" w:themeColor="text1"/>
-          <w:sz w:val="24"/>
-          <w:szCs w:val="24"/>
-          <w:lang w:val="es-ES"/>
-        </w:rPr>
-        <w:t>.</w:t>
+      <w:r>
+        <w:rPr>
+          <w:rFonts w:ascii="Chaparral Pro" w:hAnsi="Chaparral Pro"/>
+          <w:color w:val="000000" w:themeColor="text1"/>
+          <w:sz w:val="24"/>
+          <w:szCs w:val="24"/>
+          <w:lang w:val="es-ES"/>
+        </w:rPr>
+        <w:t>Predictive Analytics.</w:t>
       </w:r>
     </w:p>
     <w:p>
@@ -22927,51 +22355,7 @@
           <w:szCs w:val="24"/>
           <w:lang w:val="es-ES"/>
         </w:rPr>
-        <w:t>In-</w:t>
-      </w:r>
-      <w:proofErr w:type="spellStart"/>
-      <w:r>
-        <w:rPr>
-          <w:rFonts w:ascii="Chaparral Pro" w:hAnsi="Chaparral Pro"/>
-          <w:color w:val="000000" w:themeColor="text1"/>
-          <w:sz w:val="24"/>
-          <w:szCs w:val="24"/>
-          <w:lang w:val="es-ES"/>
-        </w:rPr>
-        <w:t>Memory</w:t>
-      </w:r>
-      <w:proofErr w:type="spellEnd"/>
-      <w:r>
-        <w:rPr>
-          <w:rFonts w:ascii="Chaparral Pro" w:hAnsi="Chaparral Pro"/>
-          <w:color w:val="000000" w:themeColor="text1"/>
-          <w:sz w:val="24"/>
-          <w:szCs w:val="24"/>
-          <w:lang w:val="es-ES"/>
-        </w:rPr>
-        <w:t xml:space="preserve"> </w:t>
-      </w:r>
-      <w:proofErr w:type="spellStart"/>
-      <w:r>
-        <w:rPr>
-          <w:rFonts w:ascii="Chaparral Pro" w:hAnsi="Chaparral Pro"/>
-          <w:color w:val="000000" w:themeColor="text1"/>
-          <w:sz w:val="24"/>
-          <w:szCs w:val="24"/>
-          <w:lang w:val="es-ES"/>
-        </w:rPr>
-        <w:t>Databases</w:t>
-      </w:r>
-      <w:proofErr w:type="spellEnd"/>
-      <w:r>
-        <w:rPr>
-          <w:rFonts w:ascii="Chaparral Pro" w:hAnsi="Chaparral Pro"/>
-          <w:color w:val="000000" w:themeColor="text1"/>
-          <w:sz w:val="24"/>
-          <w:szCs w:val="24"/>
-          <w:lang w:val="es-ES"/>
-        </w:rPr>
-        <w:t>.</w:t>
+        <w:t>In-Memory Databases.</w:t>
       </w:r>
     </w:p>
     <w:p>
@@ -23013,51 +22397,7 @@
           <w:szCs w:val="24"/>
           <w:lang w:val="es-ES"/>
         </w:rPr>
-        <w:t xml:space="preserve"> </w:t>
-      </w:r>
-      <w:proofErr w:type="spellStart"/>
-      <w:r>
-        <w:rPr>
-          <w:rFonts w:ascii="Chaparral Pro" w:hAnsi="Chaparral Pro"/>
-          <w:color w:val="000000" w:themeColor="text1"/>
-          <w:sz w:val="24"/>
-          <w:szCs w:val="24"/>
-          <w:lang w:val="es-ES"/>
-        </w:rPr>
-        <w:t>Governance</w:t>
-      </w:r>
-      <w:proofErr w:type="spellEnd"/>
-      <w:r>
-        <w:rPr>
-          <w:rFonts w:ascii="Chaparral Pro" w:hAnsi="Chaparral Pro"/>
-          <w:color w:val="000000" w:themeColor="text1"/>
-          <w:sz w:val="24"/>
-          <w:szCs w:val="24"/>
-          <w:lang w:val="es-ES"/>
-        </w:rPr>
-        <w:t xml:space="preserve"> </w:t>
-      </w:r>
-      <w:proofErr w:type="spellStart"/>
-      <w:r>
-        <w:rPr>
-          <w:rFonts w:ascii="Chaparral Pro" w:hAnsi="Chaparral Pro"/>
-          <w:color w:val="000000" w:themeColor="text1"/>
-          <w:sz w:val="24"/>
-          <w:szCs w:val="24"/>
-          <w:lang w:val="es-ES"/>
-        </w:rPr>
-        <w:t>Solutions</w:t>
-      </w:r>
-      <w:proofErr w:type="spellEnd"/>
-      <w:r>
-        <w:rPr>
-          <w:rFonts w:ascii="Chaparral Pro" w:hAnsi="Chaparral Pro"/>
-          <w:color w:val="000000" w:themeColor="text1"/>
-          <w:sz w:val="24"/>
-          <w:szCs w:val="24"/>
-          <w:lang w:val="es-ES"/>
-        </w:rPr>
-        <w:t>.</w:t>
+        <w:t xml:space="preserve"> Governance Solutions.</w:t>
       </w:r>
     </w:p>
     <w:p>
@@ -23099,29 +22439,7 @@
           <w:szCs w:val="24"/>
           <w:lang w:val="es-ES"/>
         </w:rPr>
-        <w:t xml:space="preserve"> Security </w:t>
-      </w:r>
-      <w:proofErr w:type="spellStart"/>
-      <w:r>
-        <w:rPr>
-          <w:rFonts w:ascii="Chaparral Pro" w:hAnsi="Chaparral Pro"/>
-          <w:color w:val="000000" w:themeColor="text1"/>
-          <w:sz w:val="24"/>
-          <w:szCs w:val="24"/>
-          <w:lang w:val="es-ES"/>
-        </w:rPr>
-        <w:t>Solutions</w:t>
-      </w:r>
-      <w:proofErr w:type="spellEnd"/>
-      <w:r>
-        <w:rPr>
-          <w:rFonts w:ascii="Chaparral Pro" w:hAnsi="Chaparral Pro"/>
-          <w:color w:val="000000" w:themeColor="text1"/>
-          <w:sz w:val="24"/>
-          <w:szCs w:val="24"/>
-          <w:lang w:val="es-ES"/>
-        </w:rPr>
-        <w:t>.</w:t>
+        <w:t xml:space="preserve"> Security Solutions.</w:t>
       </w:r>
     </w:p>
     <w:p>
@@ -23151,29 +22469,7 @@
           <w:szCs w:val="24"/>
           <w:lang w:val="es-ES"/>
         </w:rPr>
-        <w:t xml:space="preserve">Self-Service </w:t>
-      </w:r>
-      <w:proofErr w:type="spellStart"/>
-      <w:r>
-        <w:rPr>
-          <w:rFonts w:ascii="Chaparral Pro" w:hAnsi="Chaparral Pro"/>
-          <w:color w:val="000000" w:themeColor="text1"/>
-          <w:sz w:val="24"/>
-          <w:szCs w:val="24"/>
-          <w:lang w:val="es-ES"/>
-        </w:rPr>
-        <w:t>Capabilities</w:t>
-      </w:r>
-      <w:proofErr w:type="spellEnd"/>
-      <w:r>
-        <w:rPr>
-          <w:rFonts w:ascii="Chaparral Pro" w:hAnsi="Chaparral Pro"/>
-          <w:color w:val="000000" w:themeColor="text1"/>
-          <w:sz w:val="24"/>
-          <w:szCs w:val="24"/>
-          <w:lang w:val="es-ES"/>
-        </w:rPr>
-        <w:t>.</w:t>
+        <w:t>Self-Service Capabilities.</w:t>
       </w:r>
     </w:p>
     <w:p>
@@ -23225,49 +22521,15 @@
           <w:lang w:val="es-ES"/>
         </w:rPr>
       </w:pPr>
-      <w:proofErr w:type="spellStart"/>
-      <w:r>
-        <w:rPr>
-          <w:rFonts w:ascii="Chaparral Pro" w:hAnsi="Chaparral Pro"/>
-          <w:color w:val="000000" w:themeColor="text1"/>
-          <w:sz w:val="24"/>
-          <w:szCs w:val="24"/>
-          <w:lang w:val="es-ES"/>
-        </w:rPr>
-        <w:t>Streaming</w:t>
-      </w:r>
-      <w:proofErr w:type="spellEnd"/>
-      <w:r>
-        <w:rPr>
-          <w:rFonts w:ascii="Chaparral Pro" w:hAnsi="Chaparral Pro"/>
-          <w:color w:val="000000" w:themeColor="text1"/>
-          <w:sz w:val="24"/>
-          <w:szCs w:val="24"/>
-          <w:lang w:val="es-ES"/>
-        </w:rPr>
-        <w:t xml:space="preserve"> </w:t>
-      </w:r>
-      <w:proofErr w:type="spellStart"/>
-      <w:r>
-        <w:rPr>
-          <w:rFonts w:ascii="Chaparral Pro" w:hAnsi="Chaparral Pro"/>
-          <w:color w:val="000000" w:themeColor="text1"/>
-          <w:sz w:val="24"/>
-          <w:szCs w:val="24"/>
-          <w:lang w:val="es-ES"/>
-        </w:rPr>
-        <w:t>Analytics</w:t>
-      </w:r>
-      <w:proofErr w:type="spellEnd"/>
-      <w:r>
-        <w:rPr>
-          <w:rFonts w:ascii="Chaparral Pro" w:hAnsi="Chaparral Pro"/>
-          <w:color w:val="000000" w:themeColor="text1"/>
-          <w:sz w:val="24"/>
-          <w:szCs w:val="24"/>
-          <w:lang w:val="es-ES"/>
-        </w:rPr>
-        <w:t>.</w:t>
+      <w:r>
+        <w:rPr>
+          <w:rFonts w:ascii="Chaparral Pro" w:hAnsi="Chaparral Pro"/>
+          <w:color w:val="000000" w:themeColor="text1"/>
+          <w:sz w:val="24"/>
+          <w:szCs w:val="24"/>
+          <w:lang w:val="es-ES"/>
+        </w:rPr>
+        <w:t>Streaming Analytics.</w:t>
       </w:r>
     </w:p>
     <w:p>
@@ -23319,27 +22581,15 @@
           <w:lang w:val="es-ES"/>
         </w:rPr>
       </w:pPr>
-      <w:proofErr w:type="spellStart"/>
-      <w:r>
-        <w:rPr>
-          <w:rFonts w:ascii="Chaparral Pro" w:hAnsi="Chaparral Pro"/>
-          <w:color w:val="000000" w:themeColor="text1"/>
-          <w:sz w:val="24"/>
-          <w:szCs w:val="24"/>
-          <w:lang w:val="es-ES"/>
-        </w:rPr>
-        <w:t>Blockchain</w:t>
-      </w:r>
-      <w:proofErr w:type="spellEnd"/>
-      <w:r>
-        <w:rPr>
-          <w:rFonts w:ascii="Chaparral Pro" w:hAnsi="Chaparral Pro"/>
-          <w:color w:val="000000" w:themeColor="text1"/>
-          <w:sz w:val="24"/>
-          <w:szCs w:val="24"/>
-          <w:lang w:val="es-ES"/>
-        </w:rPr>
-        <w:t>.</w:t>
+      <w:r>
+        <w:rPr>
+          <w:rFonts w:ascii="Chaparral Pro" w:hAnsi="Chaparral Pro"/>
+          <w:color w:val="000000" w:themeColor="text1"/>
+          <w:sz w:val="24"/>
+          <w:szCs w:val="24"/>
+          <w:lang w:val="es-ES"/>
+        </w:rPr>
+        <w:t>Blockchain.</w:t>
       </w:r>
     </w:p>
     <w:p>
@@ -23361,49 +22611,15 @@
           <w:lang w:val="es-ES"/>
         </w:rPr>
       </w:pPr>
-      <w:proofErr w:type="spellStart"/>
-      <w:r>
-        <w:rPr>
-          <w:rFonts w:ascii="Chaparral Pro" w:hAnsi="Chaparral Pro"/>
-          <w:color w:val="000000" w:themeColor="text1"/>
-          <w:sz w:val="24"/>
-          <w:szCs w:val="24"/>
-          <w:lang w:val="es-ES"/>
-        </w:rPr>
-        <w:t>Prescriptive</w:t>
-      </w:r>
-      <w:proofErr w:type="spellEnd"/>
-      <w:r>
-        <w:rPr>
-          <w:rFonts w:ascii="Chaparral Pro" w:hAnsi="Chaparral Pro"/>
-          <w:color w:val="000000" w:themeColor="text1"/>
-          <w:sz w:val="24"/>
-          <w:szCs w:val="24"/>
-          <w:lang w:val="es-ES"/>
-        </w:rPr>
-        <w:t xml:space="preserve"> </w:t>
-      </w:r>
-      <w:proofErr w:type="spellStart"/>
-      <w:r>
-        <w:rPr>
-          <w:rFonts w:ascii="Chaparral Pro" w:hAnsi="Chaparral Pro"/>
-          <w:color w:val="000000" w:themeColor="text1"/>
-          <w:sz w:val="24"/>
-          <w:szCs w:val="24"/>
-          <w:lang w:val="es-ES"/>
-        </w:rPr>
-        <w:t>Analytics</w:t>
-      </w:r>
-      <w:proofErr w:type="spellEnd"/>
-      <w:r>
-        <w:rPr>
-          <w:rFonts w:ascii="Chaparral Pro" w:hAnsi="Chaparral Pro"/>
-          <w:color w:val="000000" w:themeColor="text1"/>
-          <w:sz w:val="24"/>
-          <w:szCs w:val="24"/>
-          <w:lang w:val="es-ES"/>
-        </w:rPr>
-        <w:t>.</w:t>
+      <w:r>
+        <w:rPr>
+          <w:rFonts w:ascii="Chaparral Pro" w:hAnsi="Chaparral Pro"/>
+          <w:color w:val="000000" w:themeColor="text1"/>
+          <w:sz w:val="24"/>
+          <w:szCs w:val="24"/>
+          <w:lang w:val="es-ES"/>
+        </w:rPr>
+        <w:t>Prescriptive Analytics.</w:t>
       </w:r>
     </w:p>
     <w:p>
@@ -24112,7 +23328,6 @@
         </w:rPr>
         <w:t xml:space="preserve"> o en </w:t>
       </w:r>
-      <w:proofErr w:type="spellStart"/>
       <w:r>
         <w:rPr>
           <w:rFonts w:ascii="Chaparral Pro" w:hAnsi="Chaparral Pro"/>
@@ -24125,7 +23340,6 @@
         </w:rPr>
         <w:t>cloud</w:t>
       </w:r>
-      <w:proofErr w:type="spellEnd"/>
       <w:r>
         <w:rPr>
           <w:rFonts w:ascii="Chaparral Pro" w:hAnsi="Chaparral Pro"/>
@@ -24245,27 +23459,15 @@
           <w:lang w:val="es-ES"/>
         </w:rPr>
       </w:pPr>
-      <w:proofErr w:type="spellStart"/>
-      <w:r>
-        <w:rPr>
-          <w:rFonts w:ascii="Chaparral Pro" w:hAnsi="Chaparral Pro"/>
-          <w:color w:val="000000" w:themeColor="text1"/>
-          <w:sz w:val="24"/>
-          <w:szCs w:val="24"/>
-          <w:lang w:val="es-ES"/>
-        </w:rPr>
-        <w:t>DBAs</w:t>
-      </w:r>
-      <w:proofErr w:type="spellEnd"/>
-      <w:r>
-        <w:rPr>
-          <w:rFonts w:ascii="Chaparral Pro" w:hAnsi="Chaparral Pro"/>
-          <w:color w:val="000000" w:themeColor="text1"/>
-          <w:sz w:val="24"/>
-          <w:szCs w:val="24"/>
-          <w:lang w:val="es-ES"/>
-        </w:rPr>
-        <w:t>.</w:t>
+      <w:r>
+        <w:rPr>
+          <w:rFonts w:ascii="Chaparral Pro" w:hAnsi="Chaparral Pro"/>
+          <w:color w:val="000000" w:themeColor="text1"/>
+          <w:sz w:val="24"/>
+          <w:szCs w:val="24"/>
+          <w:lang w:val="es-ES"/>
+        </w:rPr>
+        <w:t>DBAs.</w:t>
       </w:r>
     </w:p>
     <w:p>
@@ -24383,7 +23585,6 @@
         </w:rPr>
         <w:t xml:space="preserve">Áreas de </w:t>
       </w:r>
-      <w:proofErr w:type="spellStart"/>
       <w:r>
         <w:rPr>
           <w:rFonts w:ascii="Chaparral Pro" w:hAnsi="Chaparral Pro"/>
@@ -24396,7 +23597,6 @@
         </w:rPr>
         <w:t>compliance</w:t>
       </w:r>
-      <w:proofErr w:type="spellEnd"/>
       <w:r>
         <w:rPr>
           <w:rFonts w:ascii="Chaparral Pro" w:hAnsi="Chaparral Pro"/>
@@ -24464,24 +23664,8 @@
           <w:szCs w:val="24"/>
           <w:u w:val="single"/>
         </w:rPr>
-        <w:t xml:space="preserve">Data </w:t>
-      </w:r>
-      <w:proofErr w:type="spellStart"/>
-      <w:r>
-        <w:rPr>
-          <w:rFonts w:ascii="Chaparral Pro" w:hAnsi="Chaparral Pro"/>
-          <w:b/>
-          <w:bCs/>
-          <w:i/>
-          <w:iCs/>
-          <w:color w:val="000000" w:themeColor="text1"/>
-          <w:sz w:val="24"/>
-          <w:szCs w:val="24"/>
-          <w:u w:val="single"/>
-        </w:rPr>
-        <w:t>Engineering</w:t>
-      </w:r>
-      <w:proofErr w:type="spellEnd"/>
+        <w:t>Data Engineering</w:t>
+      </w:r>
       <w:r>
         <w:rPr>
           <w:rFonts w:ascii="Chaparral Pro" w:hAnsi="Chaparral Pro"/>
@@ -24562,25 +23746,8 @@
           <w:u w:val="single"/>
           <w:lang w:val="es-ES"/>
         </w:rPr>
-        <w:t xml:space="preserve">Data </w:t>
-      </w:r>
-      <w:proofErr w:type="spellStart"/>
-      <w:r>
-        <w:rPr>
-          <w:rFonts w:ascii="Chaparral Pro" w:hAnsi="Chaparral Pro"/>
-          <w:b/>
-          <w:bCs/>
-          <w:i/>
-          <w:iCs/>
-          <w:color w:val="000000" w:themeColor="text1"/>
-          <w:sz w:val="24"/>
-          <w:szCs w:val="24"/>
-          <w:u w:val="single"/>
-          <w:lang w:val="es-ES"/>
-        </w:rPr>
-        <w:t>Science</w:t>
-      </w:r>
-      <w:proofErr w:type="spellEnd"/>
+        <w:t>Data Science</w:t>
+      </w:r>
       <w:r>
         <w:rPr>
           <w:rFonts w:ascii="Chaparral Pro" w:hAnsi="Chaparral Pro"/>
@@ -24682,25 +23849,8 @@
           <w:u w:val="single"/>
           <w:lang w:val="es-ES"/>
         </w:rPr>
-        <w:t xml:space="preserve">machine </w:t>
-      </w:r>
-      <w:proofErr w:type="spellStart"/>
-      <w:r>
-        <w:rPr>
-          <w:rFonts w:ascii="Chaparral Pro" w:hAnsi="Chaparral Pro"/>
-          <w:b/>
-          <w:bCs/>
-          <w:i/>
-          <w:iCs/>
-          <w:color w:val="000000" w:themeColor="text1"/>
-          <w:sz w:val="24"/>
-          <w:szCs w:val="24"/>
-          <w:u w:val="single"/>
-          <w:lang w:val="es-ES"/>
-        </w:rPr>
-        <w:t>learning</w:t>
-      </w:r>
-      <w:proofErr w:type="spellEnd"/>
+        <w:t>machine learning</w:t>
+      </w:r>
       <w:r>
         <w:rPr>
           <w:rFonts w:ascii="Chaparral Pro" w:hAnsi="Chaparral Pro"/>
@@ -24744,25 +23894,8 @@
           <w:u w:val="single"/>
           <w:lang w:val="es-ES"/>
         </w:rPr>
-        <w:t xml:space="preserve">Data </w:t>
-      </w:r>
-      <w:proofErr w:type="spellStart"/>
-      <w:r>
-        <w:rPr>
-          <w:rFonts w:ascii="Chaparral Pro" w:hAnsi="Chaparral Pro"/>
-          <w:b/>
-          <w:bCs/>
-          <w:i/>
-          <w:iCs/>
-          <w:color w:val="000000" w:themeColor="text1"/>
-          <w:sz w:val="24"/>
-          <w:szCs w:val="24"/>
-          <w:u w:val="single"/>
-          <w:lang w:val="es-ES"/>
-        </w:rPr>
-        <w:t>Analytics</w:t>
-      </w:r>
-      <w:proofErr w:type="spellEnd"/>
+        <w:t>Data Analytics</w:t>
+      </w:r>
       <w:r>
         <w:rPr>
           <w:rFonts w:ascii="Chaparral Pro" w:hAnsi="Chaparral Pro"/>
@@ -24895,9 +24028,17 @@
           <w:szCs w:val="24"/>
           <w:u w:val="single"/>
         </w:rPr>
-        <w:t xml:space="preserve">Data </w:t>
-      </w:r>
-      <w:proofErr w:type="spellStart"/>
+        <w:t>Data Engineering</w:t>
+      </w:r>
+      <w:r>
+        <w:rPr>
+          <w:rFonts w:ascii="Chaparral Pro" w:hAnsi="Chaparral Pro"/>
+          <w:color w:val="000000" w:themeColor="text1"/>
+          <w:sz w:val="24"/>
+          <w:szCs w:val="24"/>
+        </w:rPr>
+        <w:t xml:space="preserve"> nutre a </w:t>
+      </w:r>
       <w:r>
         <w:rPr>
           <w:rFonts w:ascii="Chaparral Pro" w:hAnsi="Chaparral Pro"/>
@@ -24910,17 +24051,16 @@
           <w:szCs w:val="24"/>
           <w:u w:val="single"/>
         </w:rPr>
-        <w:t>Engineering</w:t>
-      </w:r>
-      <w:proofErr w:type="spellEnd"/>
-      <w:r>
-        <w:rPr>
-          <w:rFonts w:ascii="Chaparral Pro" w:hAnsi="Chaparral Pro"/>
-          <w:color w:val="000000" w:themeColor="text1"/>
-          <w:sz w:val="24"/>
-          <w:szCs w:val="24"/>
-        </w:rPr>
-        <w:t xml:space="preserve"> nutre a </w:t>
+        <w:t>Data Science</w:t>
+      </w:r>
+      <w:r>
+        <w:rPr>
+          <w:rFonts w:ascii="Chaparral Pro" w:hAnsi="Chaparral Pro"/>
+          <w:color w:val="000000" w:themeColor="text1"/>
+          <w:sz w:val="24"/>
+          <w:szCs w:val="24"/>
+        </w:rPr>
+        <w:t xml:space="preserve"> y </w:t>
       </w:r>
       <w:r>
         <w:rPr>
@@ -24934,63 +24074,8 @@
           <w:szCs w:val="24"/>
           <w:u w:val="single"/>
         </w:rPr>
-        <w:t xml:space="preserve">Data </w:t>
-      </w:r>
-      <w:proofErr w:type="spellStart"/>
-      <w:r>
-        <w:rPr>
-          <w:rFonts w:ascii="Chaparral Pro" w:hAnsi="Chaparral Pro"/>
-          <w:b/>
-          <w:bCs/>
-          <w:i/>
-          <w:iCs/>
-          <w:color w:val="000000" w:themeColor="text1"/>
-          <w:sz w:val="24"/>
-          <w:szCs w:val="24"/>
-          <w:u w:val="single"/>
-        </w:rPr>
-        <w:t>Science</w:t>
-      </w:r>
-      <w:proofErr w:type="spellEnd"/>
-      <w:r>
-        <w:rPr>
-          <w:rFonts w:ascii="Chaparral Pro" w:hAnsi="Chaparral Pro"/>
-          <w:color w:val="000000" w:themeColor="text1"/>
-          <w:sz w:val="24"/>
-          <w:szCs w:val="24"/>
-        </w:rPr>
-        <w:t xml:space="preserve"> y </w:t>
-      </w:r>
-      <w:r>
-        <w:rPr>
-          <w:rFonts w:ascii="Chaparral Pro" w:hAnsi="Chaparral Pro"/>
-          <w:b/>
-          <w:bCs/>
-          <w:i/>
-          <w:iCs/>
-          <w:color w:val="000000" w:themeColor="text1"/>
-          <w:sz w:val="24"/>
-          <w:szCs w:val="24"/>
-          <w:u w:val="single"/>
-        </w:rPr>
-        <w:t xml:space="preserve">Data </w:t>
-      </w:r>
-      <w:proofErr w:type="spellStart"/>
-      <w:r>
-        <w:rPr>
-          <w:rFonts w:ascii="Chaparral Pro" w:hAnsi="Chaparral Pro"/>
-          <w:b/>
-          <w:bCs/>
-          <w:i/>
-          <w:iCs/>
-          <w:color w:val="000000" w:themeColor="text1"/>
-          <w:sz w:val="24"/>
-          <w:szCs w:val="24"/>
-          <w:u w:val="single"/>
-        </w:rPr>
-        <w:t>Analytics</w:t>
-      </w:r>
-      <w:proofErr w:type="spellEnd"/>
+        <w:t>Data Analytics</w:t>
+      </w:r>
       <w:r>
         <w:rPr>
           <w:rFonts w:ascii="Chaparral Pro" w:hAnsi="Chaparral Pro"/>
@@ -26882,7 +25967,6 @@
         </w:rPr>
         <w:t xml:space="preserve"> es costoso. Para las grandes decisiones, las organizaciones no realizan </w:t>
       </w:r>
-      <w:proofErr w:type="gramStart"/>
       <w:r>
         <w:rPr>
           <w:rFonts w:ascii="Chaparral Pro" w:hAnsi="Chaparral Pro"/>
@@ -26895,7 +25979,6 @@
         </w:rPr>
         <w:t>benchmarks</w:t>
       </w:r>
-      <w:proofErr w:type="gramEnd"/>
       <w:r>
         <w:rPr>
           <w:rFonts w:ascii="Chaparral Pro" w:hAnsi="Chaparral Pro"/>
@@ -27523,7 +26606,6 @@
         </w:rPr>
         <w:t xml:space="preserve">[TPC] </w:t>
       </w:r>
-      <w:proofErr w:type="spellStart"/>
       <w:r>
         <w:rPr>
           <w:rFonts w:ascii="Chaparral Pro" w:hAnsi="Chaparral Pro"/>
@@ -27537,23 +26619,7 @@
           <w:u w:val="single"/>
           <w:lang w:val="es-ES"/>
         </w:rPr>
-        <w:t>Transaction</w:t>
-      </w:r>
-      <w:proofErr w:type="spellEnd"/>
-      <w:r>
-        <w:rPr>
-          <w:rFonts w:ascii="Chaparral Pro" w:hAnsi="Chaparral Pro"/>
-          <w:b/>
-          <w:bCs/>
-          <w:i/>
-          <w:iCs/>
-          <w:color w:val="000000" w:themeColor="text1"/>
-          <w:sz w:val="24"/>
-          <w:szCs w:val="24"/>
-          <w:u w:val="single"/>
-          <w:lang w:val="es-ES"/>
-        </w:rPr>
-        <w:t xml:space="preserve"> Processing Performance Council</w:t>
+        <w:t>Transaction Processing Performance Council</w:t>
       </w:r>
       <w:r>
         <w:rPr>
@@ -29609,7 +28675,6 @@
         </w:rPr>
         <w:t xml:space="preserve"> símil </w:t>
       </w:r>
-      <w:proofErr w:type="spellStart"/>
       <w:r>
         <w:rPr>
           <w:rFonts w:ascii="Chaparral Pro" w:hAnsi="Chaparral Pro"/>
@@ -29622,7 +28687,6 @@
         </w:rPr>
         <w:t>RadioButton</w:t>
       </w:r>
-      <w:proofErr w:type="spellEnd"/>
       <w:r>
         <w:rPr>
           <w:rFonts w:ascii="Chaparral Pro" w:hAnsi="Chaparral Pro"/>
@@ -29982,7 +29046,6 @@
         </w:rPr>
         <w:t xml:space="preserve"> símil </w:t>
       </w:r>
-      <w:proofErr w:type="spellStart"/>
       <w:r>
         <w:rPr>
           <w:rFonts w:ascii="Chaparral Pro" w:hAnsi="Chaparral Pro"/>
@@ -29995,7 +29058,6 @@
         </w:rPr>
         <w:t>CheckButton</w:t>
       </w:r>
-      <w:proofErr w:type="spellEnd"/>
       <w:r>
         <w:rPr>
           <w:rFonts w:ascii="Chaparral Pro" w:hAnsi="Chaparral Pro"/>
@@ -30706,29 +29768,7 @@
           <w:szCs w:val="24"/>
           <w:lang w:val="es-ES"/>
         </w:rPr>
-        <w:t xml:space="preserve">Al precio máximo, se le agrega un 5% para obtener </w:t>
-      </w:r>
-      <w:proofErr w:type="spellStart"/>
-      <w:r>
-        <w:rPr>
-          <w:rFonts w:ascii="Chaparral Pro" w:hAnsi="Chaparral Pro"/>
-          <w:color w:val="000000" w:themeColor="text1"/>
-          <w:sz w:val="24"/>
-          <w:szCs w:val="24"/>
-          <w:lang w:val="es-ES"/>
-        </w:rPr>
-        <w:t>el</w:t>
-      </w:r>
-      <w:proofErr w:type="spellEnd"/>
-      <w:r>
-        <w:rPr>
-          <w:rFonts w:ascii="Chaparral Pro" w:hAnsi="Chaparral Pro"/>
-          <w:color w:val="000000" w:themeColor="text1"/>
-          <w:sz w:val="24"/>
-          <w:szCs w:val="24"/>
-          <w:lang w:val="es-ES"/>
-        </w:rPr>
-        <w:t xml:space="preserve"> </w:t>
+        <w:t xml:space="preserve">Al precio máximo, se le agrega un 5% para obtener el </w:t>
       </w:r>
       <m:oMath>
         <m:r>
@@ -32153,7 +31193,6 @@
           <w:lang w:val="es-ES"/>
         </w:rPr>
       </w:pPr>
-      <w:proofErr w:type="gramStart"/>
       <w:r>
         <w:rPr>
           <w:rFonts w:ascii="Chaparral Pro" w:hAnsi="Chaparral Pro"/>
@@ -32182,7 +31221,6 @@
         </w:rPr>
         <w:t>BLOCKCHAIN</w:t>
       </w:r>
-      <w:proofErr w:type="gramEnd"/>
       <w:r>
         <w:rPr>
           <w:rFonts w:ascii="Chaparral Pro" w:hAnsi="Chaparral Pro"/>
@@ -32666,7 +31704,6 @@
           <w:lang w:val="es-ES"/>
         </w:rPr>
       </w:pPr>
-      <w:proofErr w:type="spellStart"/>
       <w:r>
         <w:rPr>
           <w:rFonts w:ascii="Chaparral Pro" w:hAnsi="Chaparral Pro"/>
@@ -32680,73 +31717,8 @@
           <w:u w:val="single"/>
           <w:lang w:val="es-ES"/>
         </w:rPr>
-        <w:t>Proof</w:t>
-      </w:r>
-      <w:proofErr w:type="spellEnd"/>
-      <w:r>
-        <w:rPr>
-          <w:rFonts w:ascii="Chaparral Pro" w:hAnsi="Chaparral Pro"/>
-          <w:b/>
-          <w:bCs/>
-          <w:i/>
-          <w:iCs/>
-          <w:color w:val="000000" w:themeColor="text1"/>
-          <w:sz w:val="24"/>
-          <w:szCs w:val="24"/>
-          <w:u w:val="single"/>
-          <w:lang w:val="es-ES"/>
-        </w:rPr>
-        <w:t xml:space="preserve"> </w:t>
-      </w:r>
-      <w:proofErr w:type="spellStart"/>
-      <w:r>
-        <w:rPr>
-          <w:rFonts w:ascii="Chaparral Pro" w:hAnsi="Chaparral Pro"/>
-          <w:b/>
-          <w:bCs/>
-          <w:i/>
-          <w:iCs/>
-          <w:color w:val="000000" w:themeColor="text1"/>
-          <w:sz w:val="24"/>
-          <w:szCs w:val="24"/>
-          <w:u w:val="single"/>
-          <w:lang w:val="es-ES"/>
-        </w:rPr>
-        <w:t>of</w:t>
-      </w:r>
-      <w:proofErr w:type="spellEnd"/>
-      <w:r>
-        <w:rPr>
-          <w:rFonts w:ascii="Chaparral Pro" w:hAnsi="Chaparral Pro"/>
-          <w:b/>
-          <w:bCs/>
-          <w:i/>
-          <w:iCs/>
-          <w:color w:val="000000" w:themeColor="text1"/>
-          <w:sz w:val="24"/>
-          <w:szCs w:val="24"/>
-          <w:u w:val="single"/>
-          <w:lang w:val="es-ES"/>
-        </w:rPr>
-        <w:t xml:space="preserve"> </w:t>
-      </w:r>
-      <w:proofErr w:type="spellStart"/>
-      <w:r>
-        <w:rPr>
-          <w:rFonts w:ascii="Chaparral Pro" w:hAnsi="Chaparral Pro"/>
-          <w:b/>
-          <w:bCs/>
-          <w:i/>
-          <w:iCs/>
-          <w:color w:val="000000" w:themeColor="text1"/>
-          <w:sz w:val="24"/>
-          <w:szCs w:val="24"/>
-          <w:u w:val="single"/>
-          <w:lang w:val="es-ES"/>
-        </w:rPr>
-        <w:t>Work</w:t>
-      </w:r>
-      <w:proofErr w:type="spellEnd"/>
+        <w:t>Proof of Work</w:t>
+      </w:r>
       <w:r>
         <w:rPr>
           <w:rFonts w:ascii="Chaparral Pro" w:hAnsi="Chaparral Pro"/>
@@ -32963,7 +31935,6 @@
         </w:rPr>
         <w:t xml:space="preserve">Principios de </w:t>
       </w:r>
-      <w:proofErr w:type="spellStart"/>
       <w:r>
         <w:rPr>
           <w:rFonts w:ascii="Chaparral Pro" w:hAnsi="Chaparral Pro"/>
@@ -32979,7 +31950,6 @@
         </w:rPr>
         <w:t>Blockchain</w:t>
       </w:r>
-      <w:proofErr w:type="spellEnd"/>
       <w:r>
         <w:rPr>
           <w:rFonts w:ascii="Chaparral Pro" w:hAnsi="Chaparral Pro"/>
@@ -33220,7 +32190,6 @@
         </w:rPr>
         <w:t xml:space="preserve">el sistema alinea los incentivos de los </w:t>
       </w:r>
-      <w:proofErr w:type="spellStart"/>
       <w:r>
         <w:rPr>
           <w:rFonts w:ascii="Chaparral Pro" w:hAnsi="Chaparral Pro"/>
@@ -33233,7 +32202,6 @@
         </w:rPr>
         <w:t>stakeholders</w:t>
       </w:r>
-      <w:proofErr w:type="spellEnd"/>
       <w:r>
         <w:rPr>
           <w:rFonts w:ascii="Chaparral Pro" w:hAnsi="Chaparral Pro"/>
@@ -33983,7 +32951,6 @@
           <w:lang w:val="es-ES"/>
         </w:rPr>
       </w:pPr>
-      <w:proofErr w:type="spellStart"/>
       <w:r>
         <w:rPr>
           <w:rFonts w:ascii="Chaparral Pro" w:hAnsi="Chaparral Pro"/>
@@ -33996,7 +32963,6 @@
         </w:rPr>
         <w:t>Tokenización</w:t>
       </w:r>
-      <w:proofErr w:type="spellEnd"/>
       <w:r>
         <w:rPr>
           <w:rFonts w:ascii="Chaparral Pro" w:hAnsi="Chaparral Pro"/>
@@ -34299,31 +33265,7 @@
           <w:u w:val="single"/>
           <w:lang w:val="es-ES"/>
         </w:rPr>
-        <w:t>Sistema “</w:t>
-      </w:r>
-      <w:proofErr w:type="spellStart"/>
-      <w:r>
-        <w:rPr>
-          <w:rFonts w:ascii="Chaparral Pro" w:hAnsi="Chaparral Pro"/>
-          <w:color w:val="000000" w:themeColor="text1"/>
-          <w:sz w:val="24"/>
-          <w:szCs w:val="24"/>
-          <w:u w:val="single"/>
-          <w:lang w:val="es-ES"/>
-        </w:rPr>
-        <w:t>Trustless</w:t>
-      </w:r>
-      <w:proofErr w:type="spellEnd"/>
-      <w:r>
-        <w:rPr>
-          <w:rFonts w:ascii="Chaparral Pro" w:hAnsi="Chaparral Pro"/>
-          <w:color w:val="000000" w:themeColor="text1"/>
-          <w:sz w:val="24"/>
-          <w:szCs w:val="24"/>
-          <w:u w:val="single"/>
-          <w:lang w:val="es-ES"/>
-        </w:rPr>
-        <w:t>”</w:t>
+        <w:t>Sistema “Trustless”</w:t>
       </w:r>
       <w:r>
         <w:rPr>
@@ -34907,7 +33849,6 @@
         </w:rPr>
         <w:t xml:space="preserve">las </w:t>
       </w:r>
-      <w:proofErr w:type="spellStart"/>
       <w:r>
         <w:rPr>
           <w:rFonts w:ascii="Chaparral Pro" w:hAnsi="Chaparral Pro"/>
@@ -34920,7 +33861,6 @@
         </w:rPr>
         <w:t>blockchains</w:t>
       </w:r>
-      <w:proofErr w:type="spellEnd"/>
       <w:r>
         <w:rPr>
           <w:rFonts w:ascii="Chaparral Pro" w:hAnsi="Chaparral Pro"/>
@@ -34931,7 +33871,6 @@
         </w:rPr>
         <w:t xml:space="preserve">, en especial las que usan </w:t>
       </w:r>
-      <w:proofErr w:type="spellStart"/>
       <w:r>
         <w:rPr>
           <w:rFonts w:ascii="Chaparral Pro" w:hAnsi="Chaparral Pro"/>
@@ -34942,61 +33881,8 @@
           <w:szCs w:val="24"/>
           <w:lang w:val="es-ES"/>
         </w:rPr>
-        <w:t>proof</w:t>
-      </w:r>
-      <w:proofErr w:type="spellEnd"/>
-      <w:r>
-        <w:rPr>
-          <w:rFonts w:ascii="Chaparral Pro" w:hAnsi="Chaparral Pro"/>
-          <w:i/>
-          <w:iCs/>
-          <w:color w:val="000000" w:themeColor="text1"/>
-          <w:sz w:val="24"/>
-          <w:szCs w:val="24"/>
-          <w:lang w:val="es-ES"/>
-        </w:rPr>
-        <w:t xml:space="preserve"> </w:t>
-      </w:r>
-      <w:proofErr w:type="spellStart"/>
-      <w:r>
-        <w:rPr>
-          <w:rFonts w:ascii="Chaparral Pro" w:hAnsi="Chaparral Pro"/>
-          <w:i/>
-          <w:iCs/>
-          <w:color w:val="000000" w:themeColor="text1"/>
-          <w:sz w:val="24"/>
-          <w:szCs w:val="24"/>
-          <w:lang w:val="es-ES"/>
-        </w:rPr>
-        <w:t>of</w:t>
-      </w:r>
-      <w:proofErr w:type="spellEnd"/>
-      <w:r>
-        <w:rPr>
-          <w:rFonts w:ascii="Chaparral Pro" w:hAnsi="Chaparral Pro"/>
-          <w:i/>
-          <w:iCs/>
-          <w:color w:val="000000" w:themeColor="text1"/>
-          <w:sz w:val="24"/>
-          <w:szCs w:val="24"/>
-          <w:lang w:val="es-ES"/>
-        </w:rPr>
-        <w:t xml:space="preserve"> </w:t>
-      </w:r>
-      <w:proofErr w:type="spellStart"/>
-      <w:r>
-        <w:rPr>
-          <w:rFonts w:ascii="Chaparral Pro" w:hAnsi="Chaparral Pro"/>
-          <w:i/>
-          <w:iCs/>
-          <w:color w:val="000000" w:themeColor="text1"/>
-          <w:sz w:val="24"/>
-          <w:szCs w:val="24"/>
-          <w:lang w:val="es-ES"/>
-        </w:rPr>
-        <w:t>work</w:t>
-      </w:r>
-      <w:proofErr w:type="spellEnd"/>
+        <w:t>proof of work</w:t>
+      </w:r>
       <w:r>
         <w:rPr>
           <w:rFonts w:ascii="Chaparral Pro" w:hAnsi="Chaparral Pro"/>
@@ -35116,7 +34002,6 @@
         </w:rPr>
         <w:t xml:space="preserve">la cantidad de información de cada copia de la </w:t>
       </w:r>
-      <w:proofErr w:type="spellStart"/>
       <w:r>
         <w:rPr>
           <w:rFonts w:ascii="Chaparral Pro" w:hAnsi="Chaparral Pro"/>
@@ -35129,7 +34014,6 @@
         </w:rPr>
         <w:t>blockchain</w:t>
       </w:r>
-      <w:proofErr w:type="spellEnd"/>
       <w:r>
         <w:rPr>
           <w:rFonts w:ascii="Chaparral Pro" w:hAnsi="Chaparral Pro"/>
@@ -35421,7 +34305,6 @@
           <w:szCs w:val="24"/>
         </w:rPr>
       </w:pPr>
-      <w:proofErr w:type="spellStart"/>
       <w:r>
         <w:rPr>
           <w:rFonts w:ascii="Chaparral Pro" w:hAnsi="Chaparral Pro"/>
@@ -35432,22 +34315,8 @@
           <w:szCs w:val="24"/>
           <w:u w:val="single"/>
         </w:rPr>
-        <w:t>BaaS</w:t>
-      </w:r>
-      <w:proofErr w:type="spellEnd"/>
-      <w:r>
-        <w:rPr>
-          <w:rFonts w:ascii="Chaparral Pro" w:hAnsi="Chaparral Pro"/>
-          <w:b/>
-          <w:bCs/>
-          <w:color w:val="000000" w:themeColor="text1"/>
-          <w:sz w:val="24"/>
-          <w:szCs w:val="24"/>
-          <w:u w:val="single"/>
-        </w:rPr>
-        <w:t xml:space="preserve"> · </w:t>
-      </w:r>
-      <w:proofErr w:type="spellStart"/>
+        <w:t xml:space="preserve">BaaS · </w:t>
+      </w:r>
       <w:r>
         <w:rPr>
           <w:rFonts w:ascii="Chaparral Pro" w:hAnsi="Chaparral Pro"/>
@@ -35460,130 +34329,95 @@
           <w:szCs w:val="24"/>
           <w:u w:val="single"/>
         </w:rPr>
-        <w:t>Blockchain</w:t>
-      </w:r>
-      <w:proofErr w:type="spellEnd"/>
+        <w:t>Blockchain as a Service</w:t>
+      </w:r>
       <w:r>
         <w:rPr>
           <w:rFonts w:ascii="Chaparral Pro" w:hAnsi="Chaparral Pro"/>
           <w:b/>
           <w:bCs/>
+          <w:color w:val="000000" w:themeColor="text1"/>
+          <w:sz w:val="24"/>
+          <w:szCs w:val="24"/>
+        </w:rPr>
+        <w:t xml:space="preserve"> </w:t>
+      </w:r>
+      <w:r>
+        <w:rPr>
+          <w:rFonts w:ascii="Times New Roman" w:hAnsi="Times New Roman" w:cs="Times New Roman"/>
+          <w:color w:val="000000" w:themeColor="text1"/>
+          <w:sz w:val="24"/>
+          <w:szCs w:val="24"/>
+        </w:rPr>
+        <w:t>→</w:t>
+      </w:r>
+      <w:r>
+        <w:rPr>
+          <w:rFonts w:ascii="Chaparral Pro" w:hAnsi="Chaparral Pro"/>
+          <w:color w:val="000000" w:themeColor="text1"/>
+          <w:sz w:val="24"/>
+          <w:szCs w:val="24"/>
+        </w:rPr>
+        <w:t xml:space="preserve"> </w:t>
+      </w:r>
+      <w:r>
+        <w:rPr>
+          <w:rFonts w:ascii="Chaparral Pro" w:hAnsi="Chaparral Pro"/>
           <w:i/>
           <w:iCs/>
           <w:color w:val="000000" w:themeColor="text1"/>
           <w:sz w:val="24"/>
           <w:szCs w:val="24"/>
-          <w:u w:val="single"/>
-        </w:rPr>
-        <w:t xml:space="preserve"> as a </w:t>
-      </w:r>
-      <w:proofErr w:type="spellStart"/>
-      <w:r>
-        <w:rPr>
-          <w:rFonts w:ascii="Chaparral Pro" w:hAnsi="Chaparral Pro"/>
-          <w:b/>
-          <w:bCs/>
+        </w:rPr>
+        <w:t>blockchain</w:t>
+      </w:r>
+      <w:r>
+        <w:rPr>
+          <w:rFonts w:ascii="Chaparral Pro" w:hAnsi="Chaparral Pro"/>
+          <w:color w:val="000000" w:themeColor="text1"/>
+          <w:sz w:val="24"/>
+          <w:szCs w:val="24"/>
+        </w:rPr>
+        <w:t xml:space="preserve"> pensado como un servicio </w:t>
+      </w:r>
+      <w:r>
+        <w:rPr>
+          <w:rFonts w:ascii="Times New Roman" w:hAnsi="Times New Roman" w:cs="Times New Roman"/>
+          <w:color w:val="000000" w:themeColor="text1"/>
+          <w:sz w:val="24"/>
+          <w:szCs w:val="24"/>
+        </w:rPr>
+        <w:t>→</w:t>
+      </w:r>
+      <w:r>
+        <w:rPr>
+          <w:rFonts w:ascii="Chaparral Pro" w:hAnsi="Chaparral Pro"/>
+          <w:color w:val="000000" w:themeColor="text1"/>
+          <w:sz w:val="24"/>
+          <w:szCs w:val="24"/>
+        </w:rPr>
+        <w:t xml:space="preserve"> </w:t>
+      </w:r>
+      <w:r>
+        <w:rPr>
+          <w:rFonts w:ascii="Chaparral Pro" w:hAnsi="Chaparral Pro"/>
+          <w:color w:val="000000" w:themeColor="text1"/>
+          <w:sz w:val="24"/>
+          <w:szCs w:val="24"/>
+        </w:rPr>
+        <w:t xml:space="preserve">redes basadas en la nube por parte de terceros para empresas en el negocio de la creación de aplicaciones </w:t>
+      </w:r>
+      <w:r>
+        <w:rPr>
+          <w:rFonts w:ascii="Chaparral Pro" w:hAnsi="Chaparral Pro"/>
           <w:i/>
           <w:iCs/>
           <w:color w:val="000000" w:themeColor="text1"/>
           <w:sz w:val="24"/>
           <w:szCs w:val="24"/>
-          <w:u w:val="single"/>
-        </w:rPr>
-        <w:t>Service</w:t>
-      </w:r>
-      <w:proofErr w:type="spellEnd"/>
-      <w:r>
-        <w:rPr>
-          <w:rFonts w:ascii="Chaparral Pro" w:hAnsi="Chaparral Pro"/>
-          <w:b/>
-          <w:bCs/>
-          <w:color w:val="000000" w:themeColor="text1"/>
-          <w:sz w:val="24"/>
-          <w:szCs w:val="24"/>
-        </w:rPr>
-        <w:t xml:space="preserve"> </w:t>
-      </w:r>
-      <w:r>
-        <w:rPr>
-          <w:rFonts w:ascii="Times New Roman" w:hAnsi="Times New Roman" w:cs="Times New Roman"/>
-          <w:color w:val="000000" w:themeColor="text1"/>
-          <w:sz w:val="24"/>
-          <w:szCs w:val="24"/>
-        </w:rPr>
-        <w:t>→</w:t>
-      </w:r>
-      <w:r>
-        <w:rPr>
-          <w:rFonts w:ascii="Chaparral Pro" w:hAnsi="Chaparral Pro"/>
-          <w:color w:val="000000" w:themeColor="text1"/>
-          <w:sz w:val="24"/>
-          <w:szCs w:val="24"/>
-        </w:rPr>
-        <w:t xml:space="preserve"> </w:t>
-      </w:r>
-      <w:proofErr w:type="spellStart"/>
-      <w:r>
-        <w:rPr>
-          <w:rFonts w:ascii="Chaparral Pro" w:hAnsi="Chaparral Pro"/>
-          <w:i/>
-          <w:iCs/>
-          <w:color w:val="000000" w:themeColor="text1"/>
-          <w:sz w:val="24"/>
-          <w:szCs w:val="24"/>
         </w:rPr>
         <w:t>blockchain</w:t>
       </w:r>
-      <w:proofErr w:type="spellEnd"/>
-      <w:r>
-        <w:rPr>
-          <w:rFonts w:ascii="Chaparral Pro" w:hAnsi="Chaparral Pro"/>
-          <w:color w:val="000000" w:themeColor="text1"/>
-          <w:sz w:val="24"/>
-          <w:szCs w:val="24"/>
-        </w:rPr>
-        <w:t xml:space="preserve"> pensado como un servicio </w:t>
-      </w:r>
-      <w:r>
-        <w:rPr>
-          <w:rFonts w:ascii="Times New Roman" w:hAnsi="Times New Roman" w:cs="Times New Roman"/>
-          <w:color w:val="000000" w:themeColor="text1"/>
-          <w:sz w:val="24"/>
-          <w:szCs w:val="24"/>
-        </w:rPr>
-        <w:t>→</w:t>
-      </w:r>
-      <w:r>
-        <w:rPr>
-          <w:rFonts w:ascii="Chaparral Pro" w:hAnsi="Chaparral Pro"/>
-          <w:color w:val="000000" w:themeColor="text1"/>
-          <w:sz w:val="24"/>
-          <w:szCs w:val="24"/>
-        </w:rPr>
-        <w:t xml:space="preserve"> </w:t>
-      </w:r>
-      <w:r>
-        <w:rPr>
-          <w:rFonts w:ascii="Chaparral Pro" w:hAnsi="Chaparral Pro"/>
-          <w:color w:val="000000" w:themeColor="text1"/>
-          <w:sz w:val="24"/>
-          <w:szCs w:val="24"/>
-        </w:rPr>
-        <w:t xml:space="preserve">redes basadas en la nube por parte de terceros para empresas en el negocio de la creación de aplicaciones </w:t>
-      </w:r>
-      <w:proofErr w:type="spellStart"/>
-      <w:r>
-        <w:rPr>
-          <w:rFonts w:ascii="Chaparral Pro" w:hAnsi="Chaparral Pro"/>
-          <w:i/>
-          <w:iCs/>
-          <w:color w:val="000000" w:themeColor="text1"/>
-          <w:sz w:val="24"/>
-          <w:szCs w:val="24"/>
-        </w:rPr>
-        <w:t>blockchain</w:t>
-      </w:r>
-      <w:proofErr w:type="spellEnd"/>
       <w:r>
         <w:rPr>
           <w:rFonts w:ascii="Chaparral Pro" w:hAnsi="Chaparral Pro"/>
@@ -35688,25 +34522,14 @@
         </w:rPr>
         <w:t>Permiten la i</w:t>
       </w:r>
-      <w:proofErr w:type="spellStart"/>
-      <w:r>
-        <w:rPr>
-          <w:rFonts w:ascii="Chaparral Pro" w:hAnsi="Chaparral Pro"/>
-          <w:color w:val="000000" w:themeColor="text1"/>
-          <w:sz w:val="24"/>
-          <w:szCs w:val="24"/>
-        </w:rPr>
-        <w:t>ntegración</w:t>
-      </w:r>
-      <w:proofErr w:type="spellEnd"/>
-      <w:r>
-        <w:rPr>
-          <w:rFonts w:ascii="Chaparral Pro" w:hAnsi="Chaparral Pro"/>
-          <w:color w:val="000000" w:themeColor="text1"/>
-          <w:sz w:val="24"/>
-          <w:szCs w:val="24"/>
-        </w:rPr>
-        <w:t xml:space="preserve"> con plataformas que aseguran identidad.</w:t>
+      <w:r>
+        <w:rPr>
+          <w:rFonts w:ascii="Chaparral Pro" w:hAnsi="Chaparral Pro"/>
+          <w:color w:val="000000" w:themeColor="text1"/>
+          <w:sz w:val="24"/>
+          <w:szCs w:val="24"/>
+        </w:rPr>
+        <w:t>ntegración con plataformas que aseguran identidad.</w:t>
       </w:r>
     </w:p>
     <w:p>
@@ -35743,7 +34566,6 @@
         </w:rPr>
         <w:t xml:space="preserve">oder trabajar con distintas implementaciones de </w:t>
       </w:r>
-      <w:proofErr w:type="spellStart"/>
       <w:r>
         <w:rPr>
           <w:rFonts w:ascii="Chaparral Pro" w:hAnsi="Chaparral Pro"/>
@@ -35755,7 +34577,6 @@
         </w:rPr>
         <w:t>blockchain</w:t>
       </w:r>
-      <w:proofErr w:type="spellEnd"/>
       <w:r>
         <w:rPr>
           <w:rFonts w:ascii="Chaparral Pro" w:hAnsi="Chaparral Pro"/>
@@ -35833,7 +34654,6 @@
         </w:rPr>
         <w:t xml:space="preserve">BFA · </w:t>
       </w:r>
-      <w:proofErr w:type="spellStart"/>
       <w:r>
         <w:rPr>
           <w:rFonts w:ascii="Chaparral Pro" w:hAnsi="Chaparral Pro"/>
@@ -35848,7 +34668,6 @@
         </w:rPr>
         <w:t>Blockchain</w:t>
       </w:r>
-      <w:proofErr w:type="spellEnd"/>
       <w:r>
         <w:rPr>
           <w:rFonts w:ascii="Chaparral Pro" w:hAnsi="Chaparral Pro"/>
@@ -35915,7 +34734,6 @@
         </w:rPr>
         <w:t xml:space="preserve">ltiservicios abierta y participativa pensada para integrar servicios y aplicaciones sobre </w:t>
       </w:r>
-      <w:proofErr w:type="spellStart"/>
       <w:r>
         <w:rPr>
           <w:rFonts w:ascii="Chaparral Pro" w:hAnsi="Chaparral Pro"/>
@@ -35927,7 +34745,6 @@
         </w:rPr>
         <w:t>blockchain</w:t>
       </w:r>
-      <w:proofErr w:type="spellEnd"/>
       <w:r>
         <w:rPr>
           <w:rFonts w:ascii="Chaparral Pro" w:hAnsi="Chaparral Pro"/>
@@ -36253,9 +35070,58 @@
           <w:u w:val="single"/>
           <w:lang w:val="es-ES"/>
         </w:rPr>
-        <w:t>off-</w:t>
-      </w:r>
-      <w:proofErr w:type="spellStart"/>
+        <w:t>off-chain</w:t>
+      </w:r>
+      <w:r>
+        <w:rPr>
+          <w:rFonts w:ascii="Chaparral Pro" w:hAnsi="Chaparral Pro"/>
+          <w:color w:val="000000" w:themeColor="text1"/>
+          <w:sz w:val="24"/>
+          <w:szCs w:val="24"/>
+          <w:lang w:val="es-ES"/>
+        </w:rPr>
+        <w:t xml:space="preserve"> </w:t>
+      </w:r>
+      <w:r>
+        <w:rPr>
+          <w:rFonts w:ascii="Times New Roman" w:hAnsi="Times New Roman" w:cs="Times New Roman"/>
+          <w:color w:val="000000" w:themeColor="text1"/>
+          <w:sz w:val="24"/>
+          <w:szCs w:val="24"/>
+          <w:lang w:val="es-ES"/>
+        </w:rPr>
+        <w:t>→</w:t>
+      </w:r>
+      <w:r>
+        <w:rPr>
+          <w:rFonts w:ascii="Chaparral Pro" w:hAnsi="Chaparral Pro"/>
+          <w:color w:val="000000" w:themeColor="text1"/>
+          <w:sz w:val="24"/>
+          <w:szCs w:val="24"/>
+          <w:lang w:val="es-ES"/>
+        </w:rPr>
+        <w:t xml:space="preserve"> </w:t>
+      </w:r>
+      <w:r>
+        <w:rPr>
+          <w:rFonts w:ascii="Chaparral Pro" w:hAnsi="Chaparral Pro"/>
+          <w:color w:val="000000" w:themeColor="text1"/>
+          <w:sz w:val="24"/>
+          <w:szCs w:val="24"/>
+          <w:lang w:val="es-ES"/>
+        </w:rPr>
+        <w:t xml:space="preserve">no se almacena información en sí </w:t>
+      </w:r>
+      <w:r>
+        <w:rPr>
+          <w:rFonts w:ascii="Chaparral Pro" w:hAnsi="Chaparral Pro"/>
+          <w:color w:val="000000" w:themeColor="text1"/>
+          <w:sz w:val="24"/>
+          <w:szCs w:val="24"/>
+          <w:lang w:val="es-ES"/>
+        </w:rPr>
+        <w:t xml:space="preserve">dentro de la </w:t>
+      </w:r>
       <w:r>
         <w:rPr>
           <w:rFonts w:ascii="Chaparral Pro" w:hAnsi="Chaparral Pro"/>
@@ -36264,76 +35130,10 @@
           <w:color w:val="000000" w:themeColor="text1"/>
           <w:sz w:val="24"/>
           <w:szCs w:val="24"/>
-          <w:u w:val="single"/>
-          <w:lang w:val="es-ES"/>
-        </w:rPr>
-        <w:t>chain</w:t>
-      </w:r>
-      <w:proofErr w:type="spellEnd"/>
-      <w:r>
-        <w:rPr>
-          <w:rFonts w:ascii="Chaparral Pro" w:hAnsi="Chaparral Pro"/>
-          <w:color w:val="000000" w:themeColor="text1"/>
-          <w:sz w:val="24"/>
-          <w:szCs w:val="24"/>
-          <w:lang w:val="es-ES"/>
-        </w:rPr>
-        <w:t xml:space="preserve"> </w:t>
-      </w:r>
-      <w:r>
-        <w:rPr>
-          <w:rFonts w:ascii="Times New Roman" w:hAnsi="Times New Roman" w:cs="Times New Roman"/>
-          <w:color w:val="000000" w:themeColor="text1"/>
-          <w:sz w:val="24"/>
-          <w:szCs w:val="24"/>
-          <w:lang w:val="es-ES"/>
-        </w:rPr>
-        <w:t>→</w:t>
-      </w:r>
-      <w:r>
-        <w:rPr>
-          <w:rFonts w:ascii="Chaparral Pro" w:hAnsi="Chaparral Pro"/>
-          <w:color w:val="000000" w:themeColor="text1"/>
-          <w:sz w:val="24"/>
-          <w:szCs w:val="24"/>
-          <w:lang w:val="es-ES"/>
-        </w:rPr>
-        <w:t xml:space="preserve"> </w:t>
-      </w:r>
-      <w:r>
-        <w:rPr>
-          <w:rFonts w:ascii="Chaparral Pro" w:hAnsi="Chaparral Pro"/>
-          <w:color w:val="000000" w:themeColor="text1"/>
-          <w:sz w:val="24"/>
-          <w:szCs w:val="24"/>
-          <w:lang w:val="es-ES"/>
-        </w:rPr>
-        <w:t xml:space="preserve">no se almacena información en sí </w:t>
-      </w:r>
-      <w:r>
-        <w:rPr>
-          <w:rFonts w:ascii="Chaparral Pro" w:hAnsi="Chaparral Pro"/>
-          <w:color w:val="000000" w:themeColor="text1"/>
-          <w:sz w:val="24"/>
-          <w:szCs w:val="24"/>
-          <w:lang w:val="es-ES"/>
-        </w:rPr>
-        <w:t xml:space="preserve">dentro de la </w:t>
-      </w:r>
-      <w:proofErr w:type="spellStart"/>
-      <w:r>
-        <w:rPr>
-          <w:rFonts w:ascii="Chaparral Pro" w:hAnsi="Chaparral Pro"/>
-          <w:i/>
-          <w:iCs/>
-          <w:color w:val="000000" w:themeColor="text1"/>
-          <w:sz w:val="24"/>
-          <w:szCs w:val="24"/>
           <w:lang w:val="es-ES"/>
         </w:rPr>
         <w:t>blockchain</w:t>
       </w:r>
-      <w:proofErr w:type="spellEnd"/>
       <w:r>
         <w:rPr>
           <w:rFonts w:ascii="Chaparral Pro" w:hAnsi="Chaparral Pro"/>
@@ -37800,29 +36600,7 @@
           <w:szCs w:val="24"/>
           <w:lang w:val="es-ES"/>
         </w:rPr>
-        <w:t xml:space="preserve">la organización en </w:t>
-      </w:r>
-      <w:proofErr w:type="spellStart"/>
-      <w:r>
-        <w:rPr>
-          <w:rFonts w:ascii="Chaparral Pro" w:hAnsi="Chaparral Pro"/>
-          <w:color w:val="000000" w:themeColor="text1"/>
-          <w:sz w:val="24"/>
-          <w:szCs w:val="24"/>
-          <w:lang w:val="es-ES"/>
-        </w:rPr>
-        <w:t>pos</w:t>
-      </w:r>
-      <w:proofErr w:type="spellEnd"/>
-      <w:r>
-        <w:rPr>
-          <w:rFonts w:ascii="Chaparral Pro" w:hAnsi="Chaparral Pro"/>
-          <w:color w:val="000000" w:themeColor="text1"/>
-          <w:sz w:val="24"/>
-          <w:szCs w:val="24"/>
-          <w:lang w:val="es-ES"/>
-        </w:rPr>
-        <w:t xml:space="preserve"> de un futuro mejor</w:t>
+        <w:t>la organización en pos de un futuro mejor</w:t>
       </w:r>
       <w:r>
         <w:rPr>
@@ -38954,7 +37732,6 @@
         </w:rPr>
         <w:t xml:space="preserve"> proceso de comunicación que tiene por finalidad influir en el comportamiento de los demás donde ambas partes lleguen a un acuerdo </w:t>
       </w:r>
-      <w:proofErr w:type="spellStart"/>
       <w:r>
         <w:rPr>
           <w:rFonts w:ascii="Chaparral Pro" w:hAnsi="Chaparral Pro"/>
@@ -38967,7 +37744,6 @@
         </w:rPr>
         <w:t>win-win</w:t>
       </w:r>
-      <w:proofErr w:type="spellEnd"/>
       <w:r>
         <w:rPr>
           <w:rFonts w:ascii="Chaparral Pro" w:hAnsi="Chaparral Pro"/>
@@ -39567,7 +38343,6 @@
         </w:rPr>
         <w:t xml:space="preserve">El protocolo de </w:t>
       </w:r>
-      <w:proofErr w:type="spellStart"/>
       <w:r>
         <w:rPr>
           <w:rFonts w:ascii="Chaparral Pro" w:hAnsi="Chaparral Pro"/>
@@ -39579,7 +38354,6 @@
         </w:rPr>
         <w:t>blockchain</w:t>
       </w:r>
-      <w:proofErr w:type="spellEnd"/>
       <w:r>
         <w:rPr>
           <w:rFonts w:ascii="Chaparral Pro" w:hAnsi="Chaparral Pro"/>

</xml_diff>